<commit_message>
basic document structure + introduction
</commit_message>
<xml_diff>
--- a/docs/Programmers guide.docx
+++ b/docs/Programmers guide.docx
@@ -2,115 +2,1964 @@
 <file path=word/document.xml><?xml version="1.0" encoding="utf-8"?>
 <w:document xmlns:wpc="http://schemas.microsoft.com/office/word/2010/wordprocessingCanvas" xmlns:cx="http://schemas.microsoft.com/office/drawing/2014/chartex" xmlns:cx1="http://schemas.microsoft.com/office/drawing/2015/9/8/chartex" xmlns:cx2="http://schemas.microsoft.com/office/drawing/2015/10/21/chartex" xmlns:cx3="http://schemas.microsoft.com/office/drawing/2016/5/9/chartex" xmlns:cx4="http://schemas.microsoft.com/office/drawing/2016/5/10/chartex" xmlns:cx5="http://schemas.microsoft.com/office/drawing/2016/5/11/chartex" xmlns:cx6="http://schemas.microsoft.com/office/drawing/2016/5/12/chartex" xmlns:cx7="http://schemas.microsoft.com/office/drawing/2016/5/13/chartex" xmlns:cx8="http://schemas.microsoft.com/office/drawing/2016/5/14/chartex" xmlns:mc="http://schemas.openxmlformats.org/markup-compatibility/2006" xmlns:aink="http://schemas.microsoft.com/office/drawing/2016/ink" xmlns:am3d="http://schemas.microsoft.com/office/drawing/2017/model3d" xmlns:o="urn:schemas-microsoft-com:office:office" xmlns:r="http://schemas.openxmlformats.org/officeDocument/2006/relationships" xmlns:m="http://schemas.openxmlformats.org/officeDocument/2006/math" xmlns:v="urn:schemas-microsoft-com:vml" xmlns:wp14="http://schemas.microsoft.com/office/word/2010/wordprocessingDrawing" xmlns:wp="http://schemas.openxmlformats.org/drawingml/2006/wordprocessingDrawing" xmlns:w10="urn:schemas-microsoft-com:office:word" xmlns:w="http://schemas.openxmlformats.org/wordprocessingml/2006/main" xmlns:w14="http://schemas.microsoft.com/office/word/2010/wordml" xmlns:w15="http://schemas.microsoft.com/office/word/2012/wordml" xmlns:w16cid="http://schemas.microsoft.com/office/word/2016/wordml/cid" xmlns:w16se="http://schemas.microsoft.com/office/word/2015/wordml/symex" xmlns:wpg="http://schemas.microsoft.com/office/word/2010/wordprocessingGroup" xmlns:wpi="http://schemas.microsoft.com/office/word/2010/wordprocessingInk" xmlns:wne="http://schemas.microsoft.com/office/word/2006/wordml" xmlns:wps="http://schemas.microsoft.com/office/word/2010/wordprocessingShape" mc:Ignorable="w14 w15 w16se w16cid wp14">
   <w:body>
+    <w:p/>
+    <w:tbl>
+      <w:tblPr>
+        <w:tblStyle w:val="a9"/>
+        <w:tblpPr w:leftFromText="180" w:rightFromText="180" w:vertAnchor="text" w:horzAnchor="margin" w:tblpY="-164"/>
+        <w:tblW w:w="0" w:type="auto"/>
+        <w:tblBorders>
+          <w:top w:val="none" w:sz="0" w:space="0" w:color="auto"/>
+          <w:left w:val="none" w:sz="0" w:space="0" w:color="auto"/>
+          <w:bottom w:val="none" w:sz="0" w:space="0" w:color="auto"/>
+          <w:right w:val="none" w:sz="0" w:space="0" w:color="auto"/>
+          <w:insideH w:val="none" w:sz="0" w:space="0" w:color="auto"/>
+          <w:insideV w:val="none" w:sz="0" w:space="0" w:color="auto"/>
+        </w:tblBorders>
+        <w:tblLook w:val="04A0" w:firstRow="1" w:lastRow="0" w:firstColumn="1" w:lastColumn="0" w:noHBand="0" w:noVBand="1"/>
+      </w:tblPr>
+      <w:tblGrid>
+        <w:gridCol w:w="9345"/>
+      </w:tblGrid>
+      <w:tr>
+        <w:trPr>
+          <w:trHeight w:val="13597"/>
+        </w:trPr>
+        <w:tc>
+          <w:tcPr>
+            <w:tcW w:w="9345" w:type="dxa"/>
+            <w:vAlign w:val="center"/>
+          </w:tcPr>
+          <w:p>
+            <w:pPr>
+              <w:pStyle w:val="Titlepage"/>
+              <w:framePr w:hSpace="0" w:wrap="auto" w:vAnchor="margin" w:hAnchor="text" w:yAlign="inline"/>
+            </w:pPr>
+            <w:r>
+              <w:t>Squidstat</w:t>
+            </w:r>
+            <w:r>
+              <w:t xml:space="preserve"> GUI</w:t>
+            </w:r>
+          </w:p>
+          <w:p>
+            <w:pPr>
+              <w:pStyle w:val="Titlepage"/>
+              <w:framePr w:hSpace="0" w:wrap="auto" w:vAnchor="margin" w:hAnchor="text" w:yAlign="inline"/>
+            </w:pPr>
+          </w:p>
+          <w:p>
+            <w:pPr>
+              <w:pStyle w:val="Titlepage"/>
+              <w:framePr w:hSpace="0" w:wrap="auto" w:vAnchor="margin" w:hAnchor="text" w:yAlign="inline"/>
+            </w:pPr>
+            <w:r>
+              <w:t>Programmers guide</w:t>
+            </w:r>
+          </w:p>
+        </w:tc>
+      </w:tr>
+      <w:tr>
+        <w:trPr>
+          <w:trHeight w:val="109"/>
+        </w:trPr>
+        <w:tc>
+          <w:tcPr>
+            <w:tcW w:w="9345" w:type="dxa"/>
+            <w:vAlign w:val="bottom"/>
+          </w:tcPr>
+          <w:p>
+            <w:pPr>
+              <w:ind w:firstLine="0"/>
+              <w:jc w:val="center"/>
+              <w:rPr>
+                <w:lang w:val="en-US"/>
+              </w:rPr>
+            </w:pPr>
+            <w:r>
+              <w:rPr>
+                <w:lang w:val="en-US"/>
+              </w:rPr>
+              <w:t>2017</w:t>
+            </w:r>
+          </w:p>
+        </w:tc>
+      </w:tr>
+    </w:tbl>
     <w:p>
       <w:pPr>
         <w:pStyle w:val="a3"/>
       </w:pPr>
       <w:r>
-        <w:t>Programmers guide</w:t>
+        <w:lastRenderedPageBreak/>
+        <w:t>Table of contents</w:t>
+      </w:r>
+    </w:p>
+    <w:p>
+      <w:pPr>
+        <w:pStyle w:val="11"/>
+        <w:rPr>
+          <w:rFonts w:asciiTheme="minorHAnsi" w:eastAsiaTheme="minorEastAsia" w:hAnsiTheme="minorHAnsi"/>
+          <w:sz w:val="22"/>
+          <w:lang w:val="ru-RU" w:eastAsia="ru-RU"/>
+        </w:rPr>
+      </w:pPr>
+      <w:r>
+        <w:fldChar w:fldCharType="begin"/>
+      </w:r>
+      <w:r>
+        <w:instrText xml:space="preserve"> TOC \o "1-3" \h \z \u </w:instrText>
+      </w:r>
+      <w:r>
+        <w:fldChar w:fldCharType="separate"/>
+      </w:r>
+      <w:hyperlink w:anchor="_Toc497860951" w:history="1">
+        <w:r>
+          <w:rPr>
+            <w:rStyle w:val="af2"/>
+          </w:rPr>
+          <w:t>1</w:t>
+        </w:r>
+        <w:r>
+          <w:rPr>
+            <w:rFonts w:asciiTheme="minorHAnsi" w:eastAsiaTheme="minorEastAsia" w:hAnsiTheme="minorHAnsi"/>
+            <w:sz w:val="22"/>
+            <w:lang w:val="ru-RU" w:eastAsia="ru-RU"/>
+          </w:rPr>
+          <w:tab/>
+        </w:r>
+        <w:r>
+          <w:rPr>
+            <w:rStyle w:val="af2"/>
+          </w:rPr>
+          <w:t>Introduction</w:t>
+        </w:r>
+        <w:r>
+          <w:rPr>
+            <w:webHidden/>
+          </w:rPr>
+          <w:tab/>
+        </w:r>
+        <w:r>
+          <w:rPr>
+            <w:webHidden/>
+          </w:rPr>
+          <w:fldChar w:fldCharType="begin"/>
+        </w:r>
+        <w:r>
+          <w:rPr>
+            <w:webHidden/>
+          </w:rPr>
+          <w:instrText xml:space="preserve"> PAGEREF _Toc497860951 \h </w:instrText>
+        </w:r>
+        <w:r>
+          <w:rPr>
+            <w:webHidden/>
+          </w:rPr>
+        </w:r>
+        <w:r>
+          <w:rPr>
+            <w:webHidden/>
+          </w:rPr>
+          <w:fldChar w:fldCharType="separate"/>
+        </w:r>
+        <w:r>
+          <w:rPr>
+            <w:webHidden/>
+          </w:rPr>
+          <w:t>3</w:t>
+        </w:r>
+        <w:r>
+          <w:rPr>
+            <w:webHidden/>
+          </w:rPr>
+          <w:fldChar w:fldCharType="end"/>
+        </w:r>
+      </w:hyperlink>
+    </w:p>
+    <w:p>
+      <w:pPr>
+        <w:pStyle w:val="11"/>
+        <w:rPr>
+          <w:rFonts w:asciiTheme="minorHAnsi" w:eastAsiaTheme="minorEastAsia" w:hAnsiTheme="minorHAnsi"/>
+          <w:sz w:val="22"/>
+          <w:lang w:val="ru-RU" w:eastAsia="ru-RU"/>
+        </w:rPr>
+      </w:pPr>
+      <w:hyperlink w:anchor="_Toc497860952" w:history="1">
+        <w:r>
+          <w:rPr>
+            <w:rStyle w:val="af2"/>
+          </w:rPr>
+          <w:t>2</w:t>
+        </w:r>
+        <w:r>
+          <w:rPr>
+            <w:rFonts w:asciiTheme="minorHAnsi" w:eastAsiaTheme="minorEastAsia" w:hAnsiTheme="minorHAnsi"/>
+            <w:sz w:val="22"/>
+            <w:lang w:val="ru-RU" w:eastAsia="ru-RU"/>
+          </w:rPr>
+          <w:tab/>
+        </w:r>
+        <w:r>
+          <w:rPr>
+            <w:rStyle w:val="af2"/>
+          </w:rPr>
+          <w:t>General description of the structure</w:t>
+        </w:r>
+        <w:r>
+          <w:rPr>
+            <w:webHidden/>
+          </w:rPr>
+          <w:tab/>
+        </w:r>
+        <w:r>
+          <w:rPr>
+            <w:webHidden/>
+          </w:rPr>
+          <w:fldChar w:fldCharType="begin"/>
+        </w:r>
+        <w:r>
+          <w:rPr>
+            <w:webHidden/>
+          </w:rPr>
+          <w:instrText xml:space="preserve"> PAGEREF _Toc497860952 \h </w:instrText>
+        </w:r>
+        <w:r>
+          <w:rPr>
+            <w:webHidden/>
+          </w:rPr>
+        </w:r>
+        <w:r>
+          <w:rPr>
+            <w:webHidden/>
+          </w:rPr>
+          <w:fldChar w:fldCharType="separate"/>
+        </w:r>
+        <w:r>
+          <w:rPr>
+            <w:webHidden/>
+          </w:rPr>
+          <w:t>4</w:t>
+        </w:r>
+        <w:r>
+          <w:rPr>
+            <w:webHidden/>
+          </w:rPr>
+          <w:fldChar w:fldCharType="end"/>
+        </w:r>
+      </w:hyperlink>
+    </w:p>
+    <w:p>
+      <w:pPr>
+        <w:pStyle w:val="11"/>
+        <w:rPr>
+          <w:rFonts w:asciiTheme="minorHAnsi" w:eastAsiaTheme="minorEastAsia" w:hAnsiTheme="minorHAnsi"/>
+          <w:sz w:val="22"/>
+          <w:lang w:val="ru-RU" w:eastAsia="ru-RU"/>
+        </w:rPr>
+      </w:pPr>
+      <w:hyperlink w:anchor="_Toc497860953" w:history="1">
+        <w:r>
+          <w:rPr>
+            <w:rStyle w:val="af2"/>
+          </w:rPr>
+          <w:t>3</w:t>
+        </w:r>
+        <w:r>
+          <w:rPr>
+            <w:rFonts w:asciiTheme="minorHAnsi" w:eastAsiaTheme="minorEastAsia" w:hAnsiTheme="minorHAnsi"/>
+            <w:sz w:val="22"/>
+            <w:lang w:val="ru-RU" w:eastAsia="ru-RU"/>
+          </w:rPr>
+          <w:tab/>
+        </w:r>
+        <w:r>
+          <w:rPr>
+            <w:rStyle w:val="af2"/>
+          </w:rPr>
+          <w:t>Serial communicator</w:t>
+        </w:r>
+        <w:r>
+          <w:rPr>
+            <w:webHidden/>
+          </w:rPr>
+          <w:tab/>
+        </w:r>
+        <w:r>
+          <w:rPr>
+            <w:webHidden/>
+          </w:rPr>
+          <w:fldChar w:fldCharType="begin"/>
+        </w:r>
+        <w:r>
+          <w:rPr>
+            <w:webHidden/>
+          </w:rPr>
+          <w:instrText xml:space="preserve"> PAGEREF _Toc497860953 \h </w:instrText>
+        </w:r>
+        <w:r>
+          <w:rPr>
+            <w:webHidden/>
+          </w:rPr>
+        </w:r>
+        <w:r>
+          <w:rPr>
+            <w:webHidden/>
+          </w:rPr>
+          <w:fldChar w:fldCharType="separate"/>
+        </w:r>
+        <w:r>
+          <w:rPr>
+            <w:webHidden/>
+          </w:rPr>
+          <w:t>5</w:t>
+        </w:r>
+        <w:r>
+          <w:rPr>
+            <w:webHidden/>
+          </w:rPr>
+          <w:fldChar w:fldCharType="end"/>
+        </w:r>
+      </w:hyperlink>
+    </w:p>
+    <w:p>
+      <w:pPr>
+        <w:pStyle w:val="11"/>
+        <w:rPr>
+          <w:rFonts w:asciiTheme="minorHAnsi" w:eastAsiaTheme="minorEastAsia" w:hAnsiTheme="minorHAnsi"/>
+          <w:sz w:val="22"/>
+          <w:lang w:val="ru-RU" w:eastAsia="ru-RU"/>
+        </w:rPr>
+      </w:pPr>
+      <w:hyperlink w:anchor="_Toc497860954" w:history="1">
+        <w:r>
+          <w:rPr>
+            <w:rStyle w:val="af2"/>
+          </w:rPr>
+          <w:t>4</w:t>
+        </w:r>
+        <w:r>
+          <w:rPr>
+            <w:rFonts w:asciiTheme="minorHAnsi" w:eastAsiaTheme="minorEastAsia" w:hAnsiTheme="minorHAnsi"/>
+            <w:sz w:val="22"/>
+            <w:lang w:val="ru-RU" w:eastAsia="ru-RU"/>
+          </w:rPr>
+          <w:tab/>
+        </w:r>
+        <w:r>
+          <w:rPr>
+            <w:rStyle w:val="af2"/>
+          </w:rPr>
+          <w:t>Instrument operator</w:t>
+        </w:r>
+        <w:r>
+          <w:rPr>
+            <w:webHidden/>
+          </w:rPr>
+          <w:tab/>
+        </w:r>
+        <w:r>
+          <w:rPr>
+            <w:webHidden/>
+          </w:rPr>
+          <w:fldChar w:fldCharType="begin"/>
+        </w:r>
+        <w:r>
+          <w:rPr>
+            <w:webHidden/>
+          </w:rPr>
+          <w:instrText xml:space="preserve"> PAGEREF _Toc497860954 \h </w:instrText>
+        </w:r>
+        <w:r>
+          <w:rPr>
+            <w:webHidden/>
+          </w:rPr>
+        </w:r>
+        <w:r>
+          <w:rPr>
+            <w:webHidden/>
+          </w:rPr>
+          <w:fldChar w:fldCharType="separate"/>
+        </w:r>
+        <w:r>
+          <w:rPr>
+            <w:webHidden/>
+          </w:rPr>
+          <w:t>6</w:t>
+        </w:r>
+        <w:r>
+          <w:rPr>
+            <w:webHidden/>
+          </w:rPr>
+          <w:fldChar w:fldCharType="end"/>
+        </w:r>
+      </w:hyperlink>
+    </w:p>
+    <w:p>
+      <w:pPr>
+        <w:pStyle w:val="11"/>
+        <w:rPr>
+          <w:rFonts w:asciiTheme="minorHAnsi" w:eastAsiaTheme="minorEastAsia" w:hAnsiTheme="minorHAnsi"/>
+          <w:sz w:val="22"/>
+          <w:lang w:val="ru-RU" w:eastAsia="ru-RU"/>
+        </w:rPr>
+      </w:pPr>
+      <w:hyperlink w:anchor="_Toc497860955" w:history="1">
+        <w:r>
+          <w:rPr>
+            <w:rStyle w:val="af2"/>
+          </w:rPr>
+          <w:t>5</w:t>
+        </w:r>
+        <w:r>
+          <w:rPr>
+            <w:rFonts w:asciiTheme="minorHAnsi" w:eastAsiaTheme="minorEastAsia" w:hAnsiTheme="minorHAnsi"/>
+            <w:sz w:val="22"/>
+            <w:lang w:val="ru-RU" w:eastAsia="ru-RU"/>
+          </w:rPr>
+          <w:tab/>
+        </w:r>
+        <w:r>
+          <w:rPr>
+            <w:rStyle w:val="af2"/>
+          </w:rPr>
+          <w:t>Instrument enumerator</w:t>
+        </w:r>
+        <w:r>
+          <w:rPr>
+            <w:webHidden/>
+          </w:rPr>
+          <w:tab/>
+        </w:r>
+        <w:r>
+          <w:rPr>
+            <w:webHidden/>
+          </w:rPr>
+          <w:fldChar w:fldCharType="begin"/>
+        </w:r>
+        <w:r>
+          <w:rPr>
+            <w:webHidden/>
+          </w:rPr>
+          <w:instrText xml:space="preserve"> PAGEREF _Toc497860955 \h </w:instrText>
+        </w:r>
+        <w:r>
+          <w:rPr>
+            <w:webHidden/>
+          </w:rPr>
+        </w:r>
+        <w:r>
+          <w:rPr>
+            <w:webHidden/>
+          </w:rPr>
+          <w:fldChar w:fldCharType="separate"/>
+        </w:r>
+        <w:r>
+          <w:rPr>
+            <w:webHidden/>
+          </w:rPr>
+          <w:t>7</w:t>
+        </w:r>
+        <w:r>
+          <w:rPr>
+            <w:webHidden/>
+          </w:rPr>
+          <w:fldChar w:fldCharType="end"/>
+        </w:r>
+      </w:hyperlink>
+    </w:p>
+    <w:p>
+      <w:pPr>
+        <w:pStyle w:val="11"/>
+        <w:rPr>
+          <w:rFonts w:asciiTheme="minorHAnsi" w:eastAsiaTheme="minorEastAsia" w:hAnsiTheme="minorHAnsi"/>
+          <w:sz w:val="22"/>
+          <w:lang w:val="ru-RU" w:eastAsia="ru-RU"/>
+        </w:rPr>
+      </w:pPr>
+      <w:hyperlink w:anchor="_Toc497860956" w:history="1">
+        <w:r>
+          <w:rPr>
+            <w:rStyle w:val="af2"/>
+          </w:rPr>
+          <w:t>6</w:t>
+        </w:r>
+        <w:r>
+          <w:rPr>
+            <w:rFonts w:asciiTheme="minorHAnsi" w:eastAsiaTheme="minorEastAsia" w:hAnsiTheme="minorHAnsi"/>
+            <w:sz w:val="22"/>
+            <w:lang w:val="ru-RU" w:eastAsia="ru-RU"/>
+          </w:rPr>
+          <w:tab/>
+        </w:r>
+        <w:r>
+          <w:rPr>
+            <w:rStyle w:val="af2"/>
+          </w:rPr>
+          <w:t>What is an experiment</w:t>
+        </w:r>
+        <w:r>
+          <w:rPr>
+            <w:webHidden/>
+          </w:rPr>
+          <w:tab/>
+        </w:r>
+        <w:r>
+          <w:rPr>
+            <w:webHidden/>
+          </w:rPr>
+          <w:fldChar w:fldCharType="begin"/>
+        </w:r>
+        <w:r>
+          <w:rPr>
+            <w:webHidden/>
+          </w:rPr>
+          <w:instrText xml:space="preserve"> PAGEREF _Toc497860956 \h </w:instrText>
+        </w:r>
+        <w:r>
+          <w:rPr>
+            <w:webHidden/>
+          </w:rPr>
+        </w:r>
+        <w:r>
+          <w:rPr>
+            <w:webHidden/>
+          </w:rPr>
+          <w:fldChar w:fldCharType="separate"/>
+        </w:r>
+        <w:r>
+          <w:rPr>
+            <w:webHidden/>
+          </w:rPr>
+          <w:t>8</w:t>
+        </w:r>
+        <w:r>
+          <w:rPr>
+            <w:webHidden/>
+          </w:rPr>
+          <w:fldChar w:fldCharType="end"/>
+        </w:r>
+      </w:hyperlink>
+    </w:p>
+    <w:p>
+      <w:pPr>
+        <w:pStyle w:val="11"/>
+        <w:rPr>
+          <w:rFonts w:asciiTheme="minorHAnsi" w:eastAsiaTheme="minorEastAsia" w:hAnsiTheme="minorHAnsi"/>
+          <w:sz w:val="22"/>
+          <w:lang w:val="ru-RU" w:eastAsia="ru-RU"/>
+        </w:rPr>
+      </w:pPr>
+      <w:hyperlink w:anchor="_Toc497860957" w:history="1">
+        <w:r>
+          <w:rPr>
+            <w:rStyle w:val="af2"/>
+          </w:rPr>
+          <w:t>7</w:t>
+        </w:r>
+        <w:r>
+          <w:rPr>
+            <w:rFonts w:asciiTheme="minorHAnsi" w:eastAsiaTheme="minorEastAsia" w:hAnsiTheme="minorHAnsi"/>
+            <w:sz w:val="22"/>
+            <w:lang w:val="ru-RU" w:eastAsia="ru-RU"/>
+          </w:rPr>
+          <w:tab/>
+        </w:r>
+        <w:r>
+          <w:rPr>
+            <w:rStyle w:val="af2"/>
+          </w:rPr>
+          <w:t>Workflow of a regular experiment</w:t>
+        </w:r>
+        <w:r>
+          <w:rPr>
+            <w:webHidden/>
+          </w:rPr>
+          <w:tab/>
+        </w:r>
+        <w:r>
+          <w:rPr>
+            <w:webHidden/>
+          </w:rPr>
+          <w:fldChar w:fldCharType="begin"/>
+        </w:r>
+        <w:r>
+          <w:rPr>
+            <w:webHidden/>
+          </w:rPr>
+          <w:instrText xml:space="preserve"> PAGEREF _Toc497860957 \h </w:instrText>
+        </w:r>
+        <w:r>
+          <w:rPr>
+            <w:webHidden/>
+          </w:rPr>
+        </w:r>
+        <w:r>
+          <w:rPr>
+            <w:webHidden/>
+          </w:rPr>
+          <w:fldChar w:fldCharType="separate"/>
+        </w:r>
+        <w:r>
+          <w:rPr>
+            <w:webHidden/>
+          </w:rPr>
+          <w:t>9</w:t>
+        </w:r>
+        <w:r>
+          <w:rPr>
+            <w:webHidden/>
+          </w:rPr>
+          <w:fldChar w:fldCharType="end"/>
+        </w:r>
+      </w:hyperlink>
+    </w:p>
+    <w:p>
+      <w:pPr>
+        <w:pStyle w:val="11"/>
+        <w:rPr>
+          <w:rFonts w:asciiTheme="minorHAnsi" w:eastAsiaTheme="minorEastAsia" w:hAnsiTheme="minorHAnsi"/>
+          <w:sz w:val="22"/>
+          <w:lang w:val="ru-RU" w:eastAsia="ru-RU"/>
+        </w:rPr>
+      </w:pPr>
+      <w:hyperlink w:anchor="_Toc497860958" w:history="1">
+        <w:r>
+          <w:rPr>
+            <w:rStyle w:val="af2"/>
+          </w:rPr>
+          <w:t>8</w:t>
+        </w:r>
+        <w:r>
+          <w:rPr>
+            <w:rFonts w:asciiTheme="minorHAnsi" w:eastAsiaTheme="minorEastAsia" w:hAnsiTheme="minorHAnsi"/>
+            <w:sz w:val="22"/>
+            <w:lang w:val="ru-RU" w:eastAsia="ru-RU"/>
+          </w:rPr>
+          <w:tab/>
+        </w:r>
+        <w:r>
+          <w:rPr>
+            <w:rStyle w:val="af2"/>
+          </w:rPr>
+          <w:t>What is a custom experiment</w:t>
+        </w:r>
+        <w:r>
+          <w:rPr>
+            <w:webHidden/>
+          </w:rPr>
+          <w:tab/>
+        </w:r>
+        <w:r>
+          <w:rPr>
+            <w:webHidden/>
+          </w:rPr>
+          <w:fldChar w:fldCharType="begin"/>
+        </w:r>
+        <w:r>
+          <w:rPr>
+            <w:webHidden/>
+          </w:rPr>
+          <w:instrText xml:space="preserve"> PAGEREF _Toc497860958 \h </w:instrText>
+        </w:r>
+        <w:r>
+          <w:rPr>
+            <w:webHidden/>
+          </w:rPr>
+        </w:r>
+        <w:r>
+          <w:rPr>
+            <w:webHidden/>
+          </w:rPr>
+          <w:fldChar w:fldCharType="separate"/>
+        </w:r>
+        <w:r>
+          <w:rPr>
+            <w:webHidden/>
+          </w:rPr>
+          <w:t>10</w:t>
+        </w:r>
+        <w:r>
+          <w:rPr>
+            <w:webHidden/>
+          </w:rPr>
+          <w:fldChar w:fldCharType="end"/>
+        </w:r>
+      </w:hyperlink>
+    </w:p>
+    <w:p>
+      <w:pPr>
+        <w:pStyle w:val="11"/>
+        <w:rPr>
+          <w:rFonts w:asciiTheme="minorHAnsi" w:eastAsiaTheme="minorEastAsia" w:hAnsiTheme="minorHAnsi"/>
+          <w:sz w:val="22"/>
+          <w:lang w:val="ru-RU" w:eastAsia="ru-RU"/>
+        </w:rPr>
+      </w:pPr>
+      <w:hyperlink w:anchor="_Toc497860959" w:history="1">
+        <w:r>
+          <w:rPr>
+            <w:rStyle w:val="af2"/>
+          </w:rPr>
+          <w:t>9</w:t>
+        </w:r>
+        <w:r>
+          <w:rPr>
+            <w:rFonts w:asciiTheme="minorHAnsi" w:eastAsiaTheme="minorEastAsia" w:hAnsiTheme="minorHAnsi"/>
+            <w:sz w:val="22"/>
+            <w:lang w:val="ru-RU" w:eastAsia="ru-RU"/>
+          </w:rPr>
+          <w:tab/>
+        </w:r>
+        <w:r>
+          <w:rPr>
+            <w:rStyle w:val="af2"/>
+          </w:rPr>
+          <w:t>Workflow of a custom experiment</w:t>
+        </w:r>
+        <w:r>
+          <w:rPr>
+            <w:webHidden/>
+          </w:rPr>
+          <w:tab/>
+        </w:r>
+        <w:r>
+          <w:rPr>
+            <w:webHidden/>
+          </w:rPr>
+          <w:fldChar w:fldCharType="begin"/>
+        </w:r>
+        <w:r>
+          <w:rPr>
+            <w:webHidden/>
+          </w:rPr>
+          <w:instrText xml:space="preserve"> PAGEREF _Toc497860959 \h </w:instrText>
+        </w:r>
+        <w:r>
+          <w:rPr>
+            <w:webHidden/>
+          </w:rPr>
+        </w:r>
+        <w:r>
+          <w:rPr>
+            <w:webHidden/>
+          </w:rPr>
+          <w:fldChar w:fldCharType="separate"/>
+        </w:r>
+        <w:r>
+          <w:rPr>
+            <w:webHidden/>
+          </w:rPr>
+          <w:t>11</w:t>
+        </w:r>
+        <w:r>
+          <w:rPr>
+            <w:webHidden/>
+          </w:rPr>
+          <w:fldChar w:fldCharType="end"/>
+        </w:r>
+      </w:hyperlink>
+    </w:p>
+    <w:p>
+      <w:pPr>
+        <w:pStyle w:val="11"/>
+        <w:rPr>
+          <w:rFonts w:asciiTheme="minorHAnsi" w:eastAsiaTheme="minorEastAsia" w:hAnsiTheme="minorHAnsi"/>
+          <w:sz w:val="22"/>
+          <w:lang w:val="ru-RU" w:eastAsia="ru-RU"/>
+        </w:rPr>
+      </w:pPr>
+      <w:hyperlink w:anchor="_Toc497860960" w:history="1">
+        <w:r>
+          <w:rPr>
+            <w:rStyle w:val="af2"/>
+          </w:rPr>
+          <w:t>10</w:t>
+        </w:r>
+        <w:r>
+          <w:rPr>
+            <w:rFonts w:asciiTheme="minorHAnsi" w:eastAsiaTheme="minorEastAsia" w:hAnsiTheme="minorHAnsi"/>
+            <w:sz w:val="22"/>
+            <w:lang w:val="ru-RU" w:eastAsia="ru-RU"/>
+          </w:rPr>
+          <w:tab/>
+        </w:r>
+        <w:r>
+          <w:rPr>
+            <w:rStyle w:val="af2"/>
+          </w:rPr>
+          <w:t>What is a manual experiment</w:t>
+        </w:r>
+        <w:r>
+          <w:rPr>
+            <w:webHidden/>
+          </w:rPr>
+          <w:tab/>
+        </w:r>
+        <w:r>
+          <w:rPr>
+            <w:webHidden/>
+          </w:rPr>
+          <w:fldChar w:fldCharType="begin"/>
+        </w:r>
+        <w:r>
+          <w:rPr>
+            <w:webHidden/>
+          </w:rPr>
+          <w:instrText xml:space="preserve"> PAGEREF _Toc497860960 \h </w:instrText>
+        </w:r>
+        <w:r>
+          <w:rPr>
+            <w:webHidden/>
+          </w:rPr>
+        </w:r>
+        <w:r>
+          <w:rPr>
+            <w:webHidden/>
+          </w:rPr>
+          <w:fldChar w:fldCharType="separate"/>
+        </w:r>
+        <w:r>
+          <w:rPr>
+            <w:webHidden/>
+          </w:rPr>
+          <w:t>12</w:t>
+        </w:r>
+        <w:r>
+          <w:rPr>
+            <w:webHidden/>
+          </w:rPr>
+          <w:fldChar w:fldCharType="end"/>
+        </w:r>
+      </w:hyperlink>
+    </w:p>
+    <w:p>
+      <w:pPr>
+        <w:pStyle w:val="11"/>
+        <w:rPr>
+          <w:rFonts w:asciiTheme="minorHAnsi" w:eastAsiaTheme="minorEastAsia" w:hAnsiTheme="minorHAnsi"/>
+          <w:sz w:val="22"/>
+          <w:lang w:val="ru-RU" w:eastAsia="ru-RU"/>
+        </w:rPr>
+      </w:pPr>
+      <w:hyperlink w:anchor="_Toc497860961" w:history="1">
+        <w:r>
+          <w:rPr>
+            <w:rStyle w:val="af2"/>
+          </w:rPr>
+          <w:t>11</w:t>
+        </w:r>
+        <w:r>
+          <w:rPr>
+            <w:rFonts w:asciiTheme="minorHAnsi" w:eastAsiaTheme="minorEastAsia" w:hAnsiTheme="minorHAnsi"/>
+            <w:sz w:val="22"/>
+            <w:lang w:val="ru-RU" w:eastAsia="ru-RU"/>
+          </w:rPr>
+          <w:tab/>
+        </w:r>
+        <w:r>
+          <w:rPr>
+            <w:rStyle w:val="af2"/>
+          </w:rPr>
+          <w:t>Workflow of a manual experiment</w:t>
+        </w:r>
+        <w:r>
+          <w:rPr>
+            <w:webHidden/>
+          </w:rPr>
+          <w:tab/>
+        </w:r>
+        <w:r>
+          <w:rPr>
+            <w:webHidden/>
+          </w:rPr>
+          <w:fldChar w:fldCharType="begin"/>
+        </w:r>
+        <w:r>
+          <w:rPr>
+            <w:webHidden/>
+          </w:rPr>
+          <w:instrText xml:space="preserve"> PAGEREF _Toc497860961 \h </w:instrText>
+        </w:r>
+        <w:r>
+          <w:rPr>
+            <w:webHidden/>
+          </w:rPr>
+        </w:r>
+        <w:r>
+          <w:rPr>
+            <w:webHidden/>
+          </w:rPr>
+          <w:fldChar w:fldCharType="separate"/>
+        </w:r>
+        <w:r>
+          <w:rPr>
+            <w:webHidden/>
+          </w:rPr>
+          <w:t>13</w:t>
+        </w:r>
+        <w:r>
+          <w:rPr>
+            <w:webHidden/>
+          </w:rPr>
+          <w:fldChar w:fldCharType="end"/>
+        </w:r>
+      </w:hyperlink>
+    </w:p>
+    <w:p>
+      <w:pPr>
+        <w:pStyle w:val="11"/>
+        <w:rPr>
+          <w:rFonts w:asciiTheme="minorHAnsi" w:eastAsiaTheme="minorEastAsia" w:hAnsiTheme="minorHAnsi"/>
+          <w:sz w:val="22"/>
+          <w:lang w:val="ru-RU" w:eastAsia="ru-RU"/>
+        </w:rPr>
+      </w:pPr>
+      <w:hyperlink w:anchor="_Toc497860962" w:history="1">
+        <w:r>
+          <w:rPr>
+            <w:rStyle w:val="af2"/>
+          </w:rPr>
+          <w:t>12</w:t>
+        </w:r>
+        <w:r>
+          <w:rPr>
+            <w:rFonts w:asciiTheme="minorHAnsi" w:eastAsiaTheme="minorEastAsia" w:hAnsiTheme="minorHAnsi"/>
+            <w:sz w:val="22"/>
+            <w:lang w:val="ru-RU" w:eastAsia="ru-RU"/>
+          </w:rPr>
+          <w:tab/>
+        </w:r>
+        <w:r>
+          <w:rPr>
+            <w:rStyle w:val="af2"/>
+          </w:rPr>
+          <w:t>Experiment plugin creation</w:t>
+        </w:r>
+        <w:r>
+          <w:rPr>
+            <w:webHidden/>
+          </w:rPr>
+          <w:tab/>
+        </w:r>
+        <w:r>
+          <w:rPr>
+            <w:webHidden/>
+          </w:rPr>
+          <w:fldChar w:fldCharType="begin"/>
+        </w:r>
+        <w:r>
+          <w:rPr>
+            <w:webHidden/>
+          </w:rPr>
+          <w:instrText xml:space="preserve"> PAGEREF _Toc497860962 \h </w:instrText>
+        </w:r>
+        <w:r>
+          <w:rPr>
+            <w:webHidden/>
+          </w:rPr>
+        </w:r>
+        <w:r>
+          <w:rPr>
+            <w:webHidden/>
+          </w:rPr>
+          <w:fldChar w:fldCharType="separate"/>
+        </w:r>
+        <w:r>
+          <w:rPr>
+            <w:webHidden/>
+          </w:rPr>
+          <w:t>14</w:t>
+        </w:r>
+        <w:r>
+          <w:rPr>
+            <w:webHidden/>
+          </w:rPr>
+          <w:fldChar w:fldCharType="end"/>
+        </w:r>
+      </w:hyperlink>
+    </w:p>
+    <w:p>
+      <w:pPr>
+        <w:pStyle w:val="11"/>
+        <w:rPr>
+          <w:rFonts w:asciiTheme="minorHAnsi" w:eastAsiaTheme="minorEastAsia" w:hAnsiTheme="minorHAnsi"/>
+          <w:sz w:val="22"/>
+          <w:lang w:val="ru-RU" w:eastAsia="ru-RU"/>
+        </w:rPr>
+      </w:pPr>
+      <w:hyperlink w:anchor="_Toc497860963" w:history="1">
+        <w:r>
+          <w:rPr>
+            <w:rStyle w:val="af2"/>
+          </w:rPr>
+          <w:t>13</w:t>
+        </w:r>
+        <w:r>
+          <w:rPr>
+            <w:rFonts w:asciiTheme="minorHAnsi" w:eastAsiaTheme="minorEastAsia" w:hAnsiTheme="minorHAnsi"/>
+            <w:sz w:val="22"/>
+            <w:lang w:val="ru-RU" w:eastAsia="ru-RU"/>
+          </w:rPr>
+          <w:tab/>
+        </w:r>
+        <w:r>
+          <w:rPr>
+            <w:rStyle w:val="af2"/>
+          </w:rPr>
+          <w:t>Builder element plugin creation</w:t>
+        </w:r>
+        <w:r>
+          <w:rPr>
+            <w:webHidden/>
+          </w:rPr>
+          <w:tab/>
+        </w:r>
+        <w:r>
+          <w:rPr>
+            <w:webHidden/>
+          </w:rPr>
+          <w:fldChar w:fldCharType="begin"/>
+        </w:r>
+        <w:r>
+          <w:rPr>
+            <w:webHidden/>
+          </w:rPr>
+          <w:instrText xml:space="preserve"> PAGEREF _Toc497860963 \h </w:instrText>
+        </w:r>
+        <w:r>
+          <w:rPr>
+            <w:webHidden/>
+          </w:rPr>
+        </w:r>
+        <w:r>
+          <w:rPr>
+            <w:webHidden/>
+          </w:rPr>
+          <w:fldChar w:fldCharType="separate"/>
+        </w:r>
+        <w:r>
+          <w:rPr>
+            <w:webHidden/>
+          </w:rPr>
+          <w:t>15</w:t>
+        </w:r>
+        <w:r>
+          <w:rPr>
+            <w:webHidden/>
+          </w:rPr>
+          <w:fldChar w:fldCharType="end"/>
+        </w:r>
+      </w:hyperlink>
+    </w:p>
+    <w:p>
+      <w:pPr>
+        <w:pStyle w:val="11"/>
+        <w:rPr>
+          <w:rFonts w:asciiTheme="minorHAnsi" w:eastAsiaTheme="minorEastAsia" w:hAnsiTheme="minorHAnsi"/>
+          <w:sz w:val="22"/>
+          <w:lang w:val="ru-RU" w:eastAsia="ru-RU"/>
+        </w:rPr>
+      </w:pPr>
+      <w:hyperlink w:anchor="_Toc497860964" w:history="1">
+        <w:r>
+          <w:rPr>
+            <w:rStyle w:val="af2"/>
+          </w:rPr>
+          <w:t>14</w:t>
+        </w:r>
+        <w:r>
+          <w:rPr>
+            <w:rFonts w:asciiTheme="minorHAnsi" w:eastAsiaTheme="minorEastAsia" w:hAnsiTheme="minorHAnsi"/>
+            <w:sz w:val="22"/>
+            <w:lang w:val="ru-RU" w:eastAsia="ru-RU"/>
+          </w:rPr>
+          <w:tab/>
+        </w:r>
+        <w:r>
+          <w:rPr>
+            <w:rStyle w:val="af2"/>
+          </w:rPr>
+          <w:t>How does the "Run an Experiment" tab work – [optional]</w:t>
+        </w:r>
+        <w:r>
+          <w:rPr>
+            <w:webHidden/>
+          </w:rPr>
+          <w:tab/>
+        </w:r>
+        <w:r>
+          <w:rPr>
+            <w:webHidden/>
+          </w:rPr>
+          <w:fldChar w:fldCharType="begin"/>
+        </w:r>
+        <w:r>
+          <w:rPr>
+            <w:webHidden/>
+          </w:rPr>
+          <w:instrText xml:space="preserve"> PAGEREF _Toc497860964 \h </w:instrText>
+        </w:r>
+        <w:r>
+          <w:rPr>
+            <w:webHidden/>
+          </w:rPr>
+        </w:r>
+        <w:r>
+          <w:rPr>
+            <w:webHidden/>
+          </w:rPr>
+          <w:fldChar w:fldCharType="separate"/>
+        </w:r>
+        <w:r>
+          <w:rPr>
+            <w:webHidden/>
+          </w:rPr>
+          <w:t>16</w:t>
+        </w:r>
+        <w:r>
+          <w:rPr>
+            <w:webHidden/>
+          </w:rPr>
+          <w:fldChar w:fldCharType="end"/>
+        </w:r>
+      </w:hyperlink>
+    </w:p>
+    <w:p>
+      <w:pPr>
+        <w:pStyle w:val="11"/>
+        <w:rPr>
+          <w:rFonts w:asciiTheme="minorHAnsi" w:eastAsiaTheme="minorEastAsia" w:hAnsiTheme="minorHAnsi"/>
+          <w:sz w:val="22"/>
+          <w:lang w:val="ru-RU" w:eastAsia="ru-RU"/>
+        </w:rPr>
+      </w:pPr>
+      <w:hyperlink w:anchor="_Toc497860965" w:history="1">
+        <w:r>
+          <w:rPr>
+            <w:rStyle w:val="af2"/>
+          </w:rPr>
+          <w:t>15</w:t>
+        </w:r>
+        <w:r>
+          <w:rPr>
+            <w:rFonts w:asciiTheme="minorHAnsi" w:eastAsiaTheme="minorEastAsia" w:hAnsiTheme="minorHAnsi"/>
+            <w:sz w:val="22"/>
+            <w:lang w:val="ru-RU" w:eastAsia="ru-RU"/>
+          </w:rPr>
+          <w:tab/>
+        </w:r>
+        <w:r>
+          <w:rPr>
+            <w:rStyle w:val="af2"/>
+          </w:rPr>
+          <w:t>How does the "Build an Experiment" tab work – [optional]</w:t>
+        </w:r>
+        <w:r>
+          <w:rPr>
+            <w:webHidden/>
+          </w:rPr>
+          <w:tab/>
+        </w:r>
+        <w:r>
+          <w:rPr>
+            <w:webHidden/>
+          </w:rPr>
+          <w:fldChar w:fldCharType="begin"/>
+        </w:r>
+        <w:r>
+          <w:rPr>
+            <w:webHidden/>
+          </w:rPr>
+          <w:instrText xml:space="preserve"> PAGEREF _Toc497860965 \h </w:instrText>
+        </w:r>
+        <w:r>
+          <w:rPr>
+            <w:webHidden/>
+          </w:rPr>
+        </w:r>
+        <w:r>
+          <w:rPr>
+            <w:webHidden/>
+          </w:rPr>
+          <w:fldChar w:fldCharType="separate"/>
+        </w:r>
+        <w:r>
+          <w:rPr>
+            <w:webHidden/>
+          </w:rPr>
+          <w:t>17</w:t>
+        </w:r>
+        <w:r>
+          <w:rPr>
+            <w:webHidden/>
+          </w:rPr>
+          <w:fldChar w:fldCharType="end"/>
+        </w:r>
+      </w:hyperlink>
+    </w:p>
+    <w:p>
+      <w:pPr>
+        <w:pStyle w:val="11"/>
+        <w:rPr>
+          <w:rFonts w:asciiTheme="minorHAnsi" w:eastAsiaTheme="minorEastAsia" w:hAnsiTheme="minorHAnsi"/>
+          <w:sz w:val="22"/>
+          <w:lang w:val="ru-RU" w:eastAsia="ru-RU"/>
+        </w:rPr>
+      </w:pPr>
+      <w:hyperlink w:anchor="_Toc497860966" w:history="1">
+        <w:r>
+          <w:rPr>
+            <w:rStyle w:val="af2"/>
+          </w:rPr>
+          <w:t>16</w:t>
+        </w:r>
+        <w:r>
+          <w:rPr>
+            <w:rFonts w:asciiTheme="minorHAnsi" w:eastAsiaTheme="minorEastAsia" w:hAnsiTheme="minorHAnsi"/>
+            <w:sz w:val="22"/>
+            <w:lang w:val="ru-RU" w:eastAsia="ru-RU"/>
+          </w:rPr>
+          <w:tab/>
+        </w:r>
+        <w:r>
+          <w:rPr>
+            <w:rStyle w:val="af2"/>
+          </w:rPr>
+          <w:t>How does the "Manual Control" tab work – [optional]</w:t>
+        </w:r>
+        <w:r>
+          <w:rPr>
+            <w:webHidden/>
+          </w:rPr>
+          <w:tab/>
+        </w:r>
+        <w:r>
+          <w:rPr>
+            <w:webHidden/>
+          </w:rPr>
+          <w:fldChar w:fldCharType="begin"/>
+        </w:r>
+        <w:r>
+          <w:rPr>
+            <w:webHidden/>
+          </w:rPr>
+          <w:instrText xml:space="preserve"> PAGEREF _Toc497860966 \h </w:instrText>
+        </w:r>
+        <w:r>
+          <w:rPr>
+            <w:webHidden/>
+          </w:rPr>
+        </w:r>
+        <w:r>
+          <w:rPr>
+            <w:webHidden/>
+          </w:rPr>
+          <w:fldChar w:fldCharType="separate"/>
+        </w:r>
+        <w:r>
+          <w:rPr>
+            <w:webHidden/>
+          </w:rPr>
+          <w:t>18</w:t>
+        </w:r>
+        <w:r>
+          <w:rPr>
+            <w:webHidden/>
+          </w:rPr>
+          <w:fldChar w:fldCharType="end"/>
+        </w:r>
+      </w:hyperlink>
+    </w:p>
+    <w:p>
+      <w:pPr>
+        <w:pStyle w:val="11"/>
+        <w:rPr>
+          <w:rFonts w:asciiTheme="minorHAnsi" w:eastAsiaTheme="minorEastAsia" w:hAnsiTheme="minorHAnsi"/>
+          <w:sz w:val="22"/>
+          <w:lang w:val="ru-RU" w:eastAsia="ru-RU"/>
+        </w:rPr>
+      </w:pPr>
+      <w:hyperlink w:anchor="_Toc497860967" w:history="1">
+        <w:r>
+          <w:rPr>
+            <w:rStyle w:val="af2"/>
+          </w:rPr>
+          <w:t>17</w:t>
+        </w:r>
+        <w:r>
+          <w:rPr>
+            <w:rFonts w:asciiTheme="minorHAnsi" w:eastAsiaTheme="minorEastAsia" w:hAnsiTheme="minorHAnsi"/>
+            <w:sz w:val="22"/>
+            <w:lang w:val="ru-RU" w:eastAsia="ru-RU"/>
+          </w:rPr>
+          <w:tab/>
+        </w:r>
+        <w:r>
+          <w:rPr>
+            <w:rStyle w:val="af2"/>
+          </w:rPr>
+          <w:t>How does the "View Data" tab work – [optional]</w:t>
+        </w:r>
+        <w:r>
+          <w:rPr>
+            <w:webHidden/>
+          </w:rPr>
+          <w:tab/>
+        </w:r>
+        <w:r>
+          <w:rPr>
+            <w:webHidden/>
+          </w:rPr>
+          <w:fldChar w:fldCharType="begin"/>
+        </w:r>
+        <w:r>
+          <w:rPr>
+            <w:webHidden/>
+          </w:rPr>
+          <w:instrText xml:space="preserve"> PAGEREF _Toc497860967 \h </w:instrText>
+        </w:r>
+        <w:r>
+          <w:rPr>
+            <w:webHidden/>
+          </w:rPr>
+        </w:r>
+        <w:r>
+          <w:rPr>
+            <w:webHidden/>
+          </w:rPr>
+          <w:fldChar w:fldCharType="separate"/>
+        </w:r>
+        <w:r>
+          <w:rPr>
+            <w:webHidden/>
+          </w:rPr>
+          <w:t>19</w:t>
+        </w:r>
+        <w:r>
+          <w:rPr>
+            <w:webHidden/>
+          </w:rPr>
+          <w:fldChar w:fldCharType="end"/>
+        </w:r>
+      </w:hyperlink>
+    </w:p>
+    <w:p>
+      <w:pPr>
+        <w:pStyle w:val="11"/>
+        <w:rPr>
+          <w:rFonts w:asciiTheme="minorHAnsi" w:eastAsiaTheme="minorEastAsia" w:hAnsiTheme="minorHAnsi"/>
+          <w:sz w:val="22"/>
+          <w:lang w:val="ru-RU" w:eastAsia="ru-RU"/>
+        </w:rPr>
+      </w:pPr>
+      <w:hyperlink w:anchor="_Toc497860968" w:history="1">
+        <w:r>
+          <w:rPr>
+            <w:rStyle w:val="af2"/>
+          </w:rPr>
+          <w:t>18</w:t>
+        </w:r>
+        <w:r>
+          <w:rPr>
+            <w:rFonts w:asciiTheme="minorHAnsi" w:eastAsiaTheme="minorEastAsia" w:hAnsiTheme="minorHAnsi"/>
+            <w:sz w:val="22"/>
+            <w:lang w:val="ru-RU" w:eastAsia="ru-RU"/>
+          </w:rPr>
+          <w:tab/>
+        </w:r>
+        <w:r>
+          <w:rPr>
+            <w:rStyle w:val="af2"/>
+          </w:rPr>
+          <w:t>How does the "Channel Status" tab work – [optional]</w:t>
+        </w:r>
+        <w:r>
+          <w:rPr>
+            <w:webHidden/>
+          </w:rPr>
+          <w:tab/>
+        </w:r>
+        <w:r>
+          <w:rPr>
+            <w:webHidden/>
+          </w:rPr>
+          <w:fldChar w:fldCharType="begin"/>
+        </w:r>
+        <w:r>
+          <w:rPr>
+            <w:webHidden/>
+          </w:rPr>
+          <w:instrText xml:space="preserve"> PAGEREF _Toc497860968 \h </w:instrText>
+        </w:r>
+        <w:r>
+          <w:rPr>
+            <w:webHidden/>
+          </w:rPr>
+        </w:r>
+        <w:r>
+          <w:rPr>
+            <w:webHidden/>
+          </w:rPr>
+          <w:fldChar w:fldCharType="separate"/>
+        </w:r>
+        <w:r>
+          <w:rPr>
+            <w:webHidden/>
+          </w:rPr>
+          <w:t>20</w:t>
+        </w:r>
+        <w:r>
+          <w:rPr>
+            <w:webHidden/>
+          </w:rPr>
+          <w:fldChar w:fldCharType="end"/>
+        </w:r>
+      </w:hyperlink>
+    </w:p>
+    <w:p>
+      <w:pPr>
+        <w:pStyle w:val="11"/>
+        <w:rPr>
+          <w:rFonts w:asciiTheme="minorHAnsi" w:eastAsiaTheme="minorEastAsia" w:hAnsiTheme="minorHAnsi"/>
+          <w:sz w:val="22"/>
+          <w:lang w:val="ru-RU" w:eastAsia="ru-RU"/>
+        </w:rPr>
+      </w:pPr>
+      <w:hyperlink w:anchor="_Toc497860969" w:history="1">
+        <w:r>
+          <w:rPr>
+            <w:rStyle w:val="af2"/>
+          </w:rPr>
+          <w:t>19</w:t>
+        </w:r>
+        <w:r>
+          <w:rPr>
+            <w:rFonts w:asciiTheme="minorHAnsi" w:eastAsiaTheme="minorEastAsia" w:hAnsiTheme="minorHAnsi"/>
+            <w:sz w:val="22"/>
+            <w:lang w:val="ru-RU" w:eastAsia="ru-RU"/>
+          </w:rPr>
+          <w:tab/>
+        </w:r>
+        <w:r>
+          <w:rPr>
+            <w:rStyle w:val="af2"/>
+          </w:rPr>
+          <w:t>How does the notification area work – [optional]</w:t>
+        </w:r>
+        <w:r>
+          <w:rPr>
+            <w:webHidden/>
+          </w:rPr>
+          <w:tab/>
+        </w:r>
+        <w:r>
+          <w:rPr>
+            <w:webHidden/>
+          </w:rPr>
+          <w:fldChar w:fldCharType="begin"/>
+        </w:r>
+        <w:r>
+          <w:rPr>
+            <w:webHidden/>
+          </w:rPr>
+          <w:instrText xml:space="preserve"> PAGEREF _Toc497860969 \h </w:instrText>
+        </w:r>
+        <w:r>
+          <w:rPr>
+            <w:webHidden/>
+          </w:rPr>
+        </w:r>
+        <w:r>
+          <w:rPr>
+            <w:webHidden/>
+          </w:rPr>
+          <w:fldChar w:fldCharType="separate"/>
+        </w:r>
+        <w:r>
+          <w:rPr>
+            <w:webHidden/>
+          </w:rPr>
+          <w:t>21</w:t>
+        </w:r>
+        <w:r>
+          <w:rPr>
+            <w:webHidden/>
+          </w:rPr>
+          <w:fldChar w:fldCharType="end"/>
+        </w:r>
+      </w:hyperlink>
+    </w:p>
+    <w:p>
+      <w:pPr>
+        <w:pStyle w:val="11"/>
+        <w:rPr>
+          <w:rFonts w:asciiTheme="minorHAnsi" w:eastAsiaTheme="minorEastAsia" w:hAnsiTheme="minorHAnsi"/>
+          <w:sz w:val="22"/>
+          <w:lang w:val="ru-RU" w:eastAsia="ru-RU"/>
+        </w:rPr>
+      </w:pPr>
+      <w:hyperlink w:anchor="_Toc497860970" w:history="1">
+        <w:r>
+          <w:rPr>
+            <w:rStyle w:val="af2"/>
+          </w:rPr>
+          <w:t>20</w:t>
+        </w:r>
+        <w:r>
+          <w:rPr>
+            <w:rFonts w:asciiTheme="minorHAnsi" w:eastAsiaTheme="minorEastAsia" w:hAnsiTheme="minorHAnsi"/>
+            <w:sz w:val="22"/>
+            <w:lang w:val="ru-RU" w:eastAsia="ru-RU"/>
+          </w:rPr>
+          <w:tab/>
+        </w:r>
+        <w:r>
+          <w:rPr>
+            <w:rStyle w:val="af2"/>
+          </w:rPr>
+          <w:t>How does the firmware updater work – [optional]</w:t>
+        </w:r>
+        <w:r>
+          <w:rPr>
+            <w:webHidden/>
+          </w:rPr>
+          <w:tab/>
+        </w:r>
+        <w:r>
+          <w:rPr>
+            <w:webHidden/>
+          </w:rPr>
+          <w:fldChar w:fldCharType="begin"/>
+        </w:r>
+        <w:r>
+          <w:rPr>
+            <w:webHidden/>
+          </w:rPr>
+          <w:instrText xml:space="preserve"> PAGEREF _Toc497860970 \h </w:instrText>
+        </w:r>
+        <w:r>
+          <w:rPr>
+            <w:webHidden/>
+          </w:rPr>
+        </w:r>
+        <w:r>
+          <w:rPr>
+            <w:webHidden/>
+          </w:rPr>
+          <w:fldChar w:fldCharType="separate"/>
+        </w:r>
+        <w:r>
+          <w:rPr>
+            <w:webHidden/>
+          </w:rPr>
+          <w:t>22</w:t>
+        </w:r>
+        <w:r>
+          <w:rPr>
+            <w:webHidden/>
+          </w:rPr>
+          <w:fldChar w:fldCharType="end"/>
+        </w:r>
+      </w:hyperlink>
+    </w:p>
+    <w:p>
+      <w:pPr>
+        <w:pStyle w:val="11"/>
+        <w:rPr>
+          <w:rFonts w:asciiTheme="minorHAnsi" w:eastAsiaTheme="minorEastAsia" w:hAnsiTheme="minorHAnsi"/>
+          <w:sz w:val="22"/>
+          <w:lang w:val="ru-RU" w:eastAsia="ru-RU"/>
+        </w:rPr>
+      </w:pPr>
+      <w:hyperlink w:anchor="_Toc497860971" w:history="1">
+        <w:r>
+          <w:rPr>
+            <w:rStyle w:val="af2"/>
+          </w:rPr>
+          <w:t>21</w:t>
+        </w:r>
+        <w:r>
+          <w:rPr>
+            <w:rFonts w:asciiTheme="minorHAnsi" w:eastAsiaTheme="minorEastAsia" w:hAnsiTheme="minorHAnsi"/>
+            <w:sz w:val="22"/>
+            <w:lang w:val="ru-RU" w:eastAsia="ru-RU"/>
+          </w:rPr>
+          <w:tab/>
+        </w:r>
+        <w:r>
+          <w:rPr>
+            <w:rStyle w:val="af2"/>
+          </w:rPr>
+          <w:t>How to extend the firmware updater – [optional]</w:t>
+        </w:r>
+        <w:r>
+          <w:rPr>
+            <w:webHidden/>
+          </w:rPr>
+          <w:tab/>
+        </w:r>
+        <w:r>
+          <w:rPr>
+            <w:webHidden/>
+          </w:rPr>
+          <w:fldChar w:fldCharType="begin"/>
+        </w:r>
+        <w:r>
+          <w:rPr>
+            <w:webHidden/>
+          </w:rPr>
+          <w:instrText xml:space="preserve"> PAGEREF _Toc497860971 \h </w:instrText>
+        </w:r>
+        <w:r>
+          <w:rPr>
+            <w:webHidden/>
+          </w:rPr>
+        </w:r>
+        <w:r>
+          <w:rPr>
+            <w:webHidden/>
+          </w:rPr>
+          <w:fldChar w:fldCharType="separate"/>
+        </w:r>
+        <w:r>
+          <w:rPr>
+            <w:webHidden/>
+          </w:rPr>
+          <w:t>23</w:t>
+        </w:r>
+        <w:r>
+          <w:rPr>
+            <w:webHidden/>
+          </w:rPr>
+          <w:fldChar w:fldCharType="end"/>
+        </w:r>
+      </w:hyperlink>
+    </w:p>
+    <w:p>
+      <w:pPr>
+        <w:pStyle w:val="11"/>
+        <w:rPr>
+          <w:rFonts w:asciiTheme="minorHAnsi" w:eastAsiaTheme="minorEastAsia" w:hAnsiTheme="minorHAnsi"/>
+          <w:sz w:val="22"/>
+          <w:lang w:val="ru-RU" w:eastAsia="ru-RU"/>
+        </w:rPr>
+      </w:pPr>
+      <w:hyperlink w:anchor="_Toc497860972" w:history="1">
+        <w:r>
+          <w:rPr>
+            <w:rStyle w:val="af2"/>
+          </w:rPr>
+          <w:t>22</w:t>
+        </w:r>
+        <w:r>
+          <w:rPr>
+            <w:rFonts w:asciiTheme="minorHAnsi" w:eastAsiaTheme="minorEastAsia" w:hAnsiTheme="minorHAnsi"/>
+            <w:sz w:val="22"/>
+            <w:lang w:val="ru-RU" w:eastAsia="ru-RU"/>
+          </w:rPr>
+          <w:tab/>
+        </w:r>
+        <w:r>
+          <w:rPr>
+            <w:rStyle w:val="af2"/>
+          </w:rPr>
+          <w:t>QSS tips and hints – [optional]</w:t>
+        </w:r>
+        <w:r>
+          <w:rPr>
+            <w:webHidden/>
+          </w:rPr>
+          <w:tab/>
+        </w:r>
+        <w:r>
+          <w:rPr>
+            <w:webHidden/>
+          </w:rPr>
+          <w:fldChar w:fldCharType="begin"/>
+        </w:r>
+        <w:r>
+          <w:rPr>
+            <w:webHidden/>
+          </w:rPr>
+          <w:instrText xml:space="preserve"> PAGEREF _Toc497860972 \h </w:instrText>
+        </w:r>
+        <w:r>
+          <w:rPr>
+            <w:webHidden/>
+          </w:rPr>
+        </w:r>
+        <w:r>
+          <w:rPr>
+            <w:webHidden/>
+          </w:rPr>
+          <w:fldChar w:fldCharType="separate"/>
+        </w:r>
+        <w:r>
+          <w:rPr>
+            <w:webHidden/>
+          </w:rPr>
+          <w:t>24</w:t>
+        </w:r>
+        <w:r>
+          <w:rPr>
+            <w:webHidden/>
+          </w:rPr>
+          <w:fldChar w:fldCharType="end"/>
+        </w:r>
+      </w:hyperlink>
+    </w:p>
+    <w:p>
+      <w:pPr>
+        <w:pStyle w:val="11"/>
+        <w:rPr>
+          <w:rFonts w:asciiTheme="minorHAnsi" w:eastAsiaTheme="minorEastAsia" w:hAnsiTheme="minorHAnsi"/>
+          <w:sz w:val="22"/>
+          <w:lang w:val="ru-RU" w:eastAsia="ru-RU"/>
+        </w:rPr>
+      </w:pPr>
+      <w:hyperlink w:anchor="_Toc497860973" w:history="1">
+        <w:r>
+          <w:rPr>
+            <w:rStyle w:val="af2"/>
+          </w:rPr>
+          <w:t>1</w:t>
+        </w:r>
+        <w:r>
+          <w:rPr>
+            <w:rFonts w:asciiTheme="minorHAnsi" w:eastAsiaTheme="minorEastAsia" w:hAnsiTheme="minorHAnsi"/>
+            <w:sz w:val="22"/>
+            <w:lang w:val="ru-RU" w:eastAsia="ru-RU"/>
+          </w:rPr>
+          <w:tab/>
+        </w:r>
+        <w:r>
+          <w:rPr>
+            <w:rStyle w:val="af2"/>
+          </w:rPr>
+          <w:t>Estimation summary:</w:t>
+        </w:r>
+        <w:r>
+          <w:rPr>
+            <w:webHidden/>
+          </w:rPr>
+          <w:tab/>
+        </w:r>
+        <w:r>
+          <w:rPr>
+            <w:webHidden/>
+          </w:rPr>
+          <w:fldChar w:fldCharType="begin"/>
+        </w:r>
+        <w:r>
+          <w:rPr>
+            <w:webHidden/>
+          </w:rPr>
+          <w:instrText xml:space="preserve"> PAGEREF _Toc497860973 \h </w:instrText>
+        </w:r>
+        <w:r>
+          <w:rPr>
+            <w:webHidden/>
+          </w:rPr>
+        </w:r>
+        <w:r>
+          <w:rPr>
+            <w:webHidden/>
+          </w:rPr>
+          <w:fldChar w:fldCharType="separate"/>
+        </w:r>
+        <w:r>
+          <w:rPr>
+            <w:webHidden/>
+          </w:rPr>
+          <w:t>25</w:t>
+        </w:r>
+        <w:r>
+          <w:rPr>
+            <w:webHidden/>
+          </w:rPr>
+          <w:fldChar w:fldCharType="end"/>
+        </w:r>
+      </w:hyperlink>
+    </w:p>
+    <w:p>
+      <w:r>
+        <w:fldChar w:fldCharType="end"/>
       </w:r>
     </w:p>
     <w:p>
       <w:pPr>
         <w:pStyle w:val="1"/>
       </w:pPr>
-      <w:r>
-        <w:t>Table of contents</w:t>
-      </w:r>
-    </w:p>
-    <w:p>
-      <w:pPr>
-        <w:rPr>
-          <w:lang w:val="en-US"/>
-        </w:rPr>
-      </w:pPr>
-      <w:r>
-        <w:rPr>
-          <w:lang w:val="en-US"/>
-        </w:rPr>
-        <w:t>XXX</w:t>
-      </w:r>
+      <w:bookmarkStart w:id="0" w:name="_Toc497860951"/>
+      <w:r>
+        <w:lastRenderedPageBreak/>
+        <w:t>Introduction</w:t>
+      </w:r>
+      <w:bookmarkEnd w:id="0"/>
+    </w:p>
+    <w:p>
+      <w:pPr>
+        <w:rPr>
+          <w:lang w:val="en-US"/>
+        </w:rPr>
+      </w:pPr>
+      <w:r>
+        <w:rPr>
+          <w:lang w:val="en-US"/>
+        </w:rPr>
+        <w:t>This document contains</w:t>
+      </w:r>
+      <w:r>
+        <w:rPr>
+          <w:lang w:val="en-US"/>
+        </w:rPr>
+        <w:t xml:space="preserve"> a whole description of the SquidStat </w:t>
+      </w:r>
+      <w:r>
+        <w:rPr>
+          <w:lang w:val="en-US"/>
+        </w:rPr>
+        <w:t xml:space="preserve">GUI </w:t>
+      </w:r>
+      <w:r>
+        <w:rPr>
+          <w:lang w:val="en-US"/>
+        </w:rPr>
+        <w:t>software.</w:t>
+      </w:r>
+    </w:p>
+    <w:p>
+      <w:pPr>
+        <w:rPr>
+          <w:lang w:val="en-US"/>
+        </w:rPr>
+      </w:pPr>
+      <w:r>
+        <w:rPr>
+          <w:lang w:val="en-US"/>
+        </w:rPr>
+        <w:t xml:space="preserve">Developers can use this guide to extend </w:t>
+      </w:r>
+      <w:r>
+        <w:rPr>
+          <w:lang w:val="en-US"/>
+        </w:rPr>
+        <w:t>the software functionallity.</w:t>
+      </w:r>
+      <w:bookmarkStart w:id="1" w:name="_GoBack"/>
+      <w:bookmarkEnd w:id="1"/>
+    </w:p>
+    <w:p>
+      <w:pPr>
+        <w:rPr>
+          <w:lang w:val="en-US"/>
+        </w:rPr>
+      </w:pPr>
     </w:p>
     <w:p>
       <w:pPr>
         <w:pStyle w:val="1"/>
       </w:pPr>
-      <w:r>
-        <w:t>Introduction</w:t>
-      </w:r>
-    </w:p>
-    <w:p>
-      <w:pPr>
-        <w:rPr>
-          <w:lang w:val="en-US"/>
-        </w:rPr>
-      </w:pPr>
-      <w:r>
-        <w:rPr>
-          <w:lang w:val="en-US"/>
-        </w:rPr>
-        <w:t>XXX</w:t>
+      <w:bookmarkStart w:id="2" w:name="_Toc497860952"/>
+      <w:r>
+        <w:lastRenderedPageBreak/>
+        <w:t>General description of the structure</w:t>
+      </w:r>
+      <w:bookmarkEnd w:id="2"/>
+    </w:p>
+    <w:p>
+      <w:pPr>
+        <w:rPr>
+          <w:lang w:val="en-US"/>
+        </w:rPr>
+      </w:pPr>
+      <w:r>
+        <w:rPr>
+          <w:lang w:val="en-US"/>
+        </w:rPr>
+        <w:t>Top-level description, UML diagram (maybe couple), description of the main modules.</w:t>
+      </w:r>
+    </w:p>
+    <w:p>
+      <w:pPr>
+        <w:rPr>
+          <w:lang w:val="en-US"/>
+        </w:rPr>
+      </w:pPr>
+      <w:r>
+        <w:rPr>
+          <w:lang w:val="en-US"/>
+        </w:rPr>
+        <w:t>3</w:t>
+      </w:r>
+      <w:r>
+        <w:rPr>
+          <w:lang w:val="en-US"/>
+        </w:rPr>
+        <w:t xml:space="preserve"> h</w:t>
       </w:r>
     </w:p>
     <w:p>
       <w:pPr>
         <w:pStyle w:val="1"/>
       </w:pPr>
-      <w:r>
-        <w:t>General description of the structure</w:t>
-      </w:r>
-    </w:p>
-    <w:p>
-      <w:pPr>
-        <w:rPr>
-          <w:lang w:val="en-US"/>
-        </w:rPr>
-      </w:pPr>
-      <w:r>
-        <w:rPr>
-          <w:lang w:val="en-US"/>
-        </w:rPr>
-        <w:t>Top-level description, UML diagram (maybe couple), description of the main modules.</w:t>
-      </w:r>
-    </w:p>
-    <w:p>
-      <w:pPr>
-        <w:rPr>
-          <w:lang w:val="en-US"/>
-        </w:rPr>
-      </w:pPr>
-      <w:r>
-        <w:rPr>
-          <w:lang w:val="en-US"/>
-        </w:rPr>
-        <w:t>3</w:t>
-      </w:r>
-      <w:r>
-        <w:rPr>
-          <w:lang w:val="en-US"/>
-        </w:rPr>
-        <w:t xml:space="preserve"> h</w:t>
+      <w:bookmarkStart w:id="3" w:name="_Toc497860953"/>
+      <w:r>
+        <w:lastRenderedPageBreak/>
+        <w:t>Serial communicator</w:t>
+      </w:r>
+      <w:bookmarkEnd w:id="3"/>
+    </w:p>
+    <w:p>
+      <w:pPr>
+        <w:rPr>
+          <w:lang w:val="en-US"/>
+        </w:rPr>
+      </w:pPr>
+      <w:r>
+        <w:rPr>
+          <w:lang w:val="en-US"/>
+        </w:rPr>
+        <w:t>Logic of the Serial Communicator module.</w:t>
+      </w:r>
+    </w:p>
+    <w:p>
+      <w:pPr>
+        <w:rPr>
+          <w:lang w:val="en-US"/>
+        </w:rPr>
+      </w:pPr>
+      <w:r>
+        <w:rPr>
+          <w:lang w:val="en-US"/>
+        </w:rPr>
+        <w:t>0.5 h</w:t>
       </w:r>
     </w:p>
     <w:p>
       <w:pPr>
         <w:pStyle w:val="1"/>
       </w:pPr>
-      <w:r>
-        <w:t>Serial communicator</w:t>
-      </w:r>
-    </w:p>
-    <w:p>
-      <w:pPr>
-        <w:rPr>
-          <w:lang w:val="en-US"/>
-        </w:rPr>
-      </w:pPr>
-      <w:r>
-        <w:rPr>
-          <w:lang w:val="en-US"/>
-        </w:rPr>
-        <w:t>Logic of the Serial Communicator module.</w:t>
+      <w:bookmarkStart w:id="4" w:name="_Toc497860954"/>
+      <w:r>
+        <w:lastRenderedPageBreak/>
+        <w:t>Instrument operator</w:t>
+      </w:r>
+      <w:bookmarkEnd w:id="4"/>
+    </w:p>
+    <w:p>
+      <w:pPr>
+        <w:rPr>
+          <w:lang w:val="en-US"/>
+        </w:rPr>
+      </w:pPr>
+      <w:r>
+        <w:rPr>
+          <w:lang w:val="en-US"/>
+        </w:rPr>
+        <w:t>Logic of the Instrument Operator module.</w:t>
       </w:r>
     </w:p>
     <w:p>
@@ -130,21 +1979,24 @@
       <w:pPr>
         <w:pStyle w:val="1"/>
       </w:pPr>
-      <w:r>
-        <w:t>Instrument operator</w:t>
-      </w:r>
-    </w:p>
-    <w:p>
-      <w:pPr>
-        <w:rPr>
-          <w:lang w:val="en-US"/>
-        </w:rPr>
-      </w:pPr>
-      <w:r>
-        <w:rPr>
-          <w:lang w:val="en-US"/>
-        </w:rPr>
-        <w:t>Logic of the Instrument Operator module.</w:t>
+      <w:bookmarkStart w:id="5" w:name="_Toc497860955"/>
+      <w:r>
+        <w:lastRenderedPageBreak/>
+        <w:t>Instrument enumerator</w:t>
+      </w:r>
+      <w:bookmarkEnd w:id="5"/>
+    </w:p>
+    <w:p>
+      <w:pPr>
+        <w:rPr>
+          <w:lang w:val="en-US"/>
+        </w:rPr>
+      </w:pPr>
+      <w:r>
+        <w:rPr>
+          <w:lang w:val="en-US"/>
+        </w:rPr>
+        <w:t>Description of the Instrument Enumerator module logic.</w:t>
       </w:r>
     </w:p>
     <w:p>
@@ -164,22 +2016,18 @@
       <w:pPr>
         <w:pStyle w:val="1"/>
       </w:pPr>
-      <w:r>
-        <w:t>Instrument enumerator</w:t>
-      </w:r>
-    </w:p>
-    <w:p>
-      <w:pPr>
-        <w:rPr>
-          <w:lang w:val="en-US"/>
-        </w:rPr>
-      </w:pPr>
-      <w:r>
-        <w:rPr>
-          <w:lang w:val="en-US"/>
-        </w:rPr>
-        <w:t>Description of the Instrument Enumerator module logic.</w:t>
-      </w:r>
+      <w:bookmarkStart w:id="6" w:name="_Toc497860956"/>
+      <w:r>
+        <w:lastRenderedPageBreak/>
+        <w:t xml:space="preserve">What is </w:t>
+      </w:r>
+      <w:r>
+        <w:t>an</w:t>
+      </w:r>
+      <w:r>
+        <w:t xml:space="preserve"> experiment</w:t>
+      </w:r>
+      <w:bookmarkEnd w:id="6"/>
     </w:p>
     <w:p>
       <w:pPr>
@@ -198,15 +2046,76 @@
       <w:pPr>
         <w:pStyle w:val="1"/>
       </w:pPr>
-      <w:r>
-        <w:t xml:space="preserve">What is </w:t>
-      </w:r>
-      <w:r>
-        <w:t>an</w:t>
-      </w:r>
-      <w:r>
-        <w:t xml:space="preserve"> experiment</w:t>
-      </w:r>
+      <w:bookmarkStart w:id="7" w:name="_Toc497860957"/>
+      <w:r>
+        <w:lastRenderedPageBreak/>
+        <w:t xml:space="preserve">Workflow of </w:t>
+      </w:r>
+      <w:r>
+        <w:t>a</w:t>
+      </w:r>
+      <w:r>
+        <w:t xml:space="preserve"> </w:t>
+      </w:r>
+      <w:r>
+        <w:t>regular experiment</w:t>
+      </w:r>
+      <w:bookmarkEnd w:id="7"/>
+    </w:p>
+    <w:p>
+      <w:pPr>
+        <w:rPr>
+          <w:lang w:val="en-US"/>
+        </w:rPr>
+      </w:pPr>
+      <w:r>
+        <w:rPr>
+          <w:lang w:val="en-US"/>
+        </w:rPr>
+        <w:t xml:space="preserve">Description of the whole call-chain </w:t>
+      </w:r>
+      <w:r>
+        <w:rPr>
+          <w:lang w:val="en-US"/>
+        </w:rPr>
+        <w:t xml:space="preserve">between </w:t>
+      </w:r>
+      <w:r>
+        <w:rPr>
+          <w:lang w:val="en-US"/>
+        </w:rPr>
+        <w:t>"Start Experiment" button pressing and data plotting.</w:t>
+      </w:r>
+    </w:p>
+    <w:p>
+      <w:pPr>
+        <w:rPr>
+          <w:lang w:val="en-US"/>
+        </w:rPr>
+      </w:pPr>
+      <w:r>
+        <w:rPr>
+          <w:lang w:val="en-US"/>
+        </w:rPr>
+        <w:t>1.5 h</w:t>
+      </w:r>
+    </w:p>
+    <w:p>
+      <w:pPr>
+        <w:pStyle w:val="1"/>
+      </w:pPr>
+      <w:bookmarkStart w:id="8" w:name="_Toc497860958"/>
+      <w:r>
+        <w:lastRenderedPageBreak/>
+        <w:t xml:space="preserve">What </w:t>
+      </w:r>
+      <w:r>
+        <w:t>is a</w:t>
+      </w:r>
+      <w:r>
+        <w:t xml:space="preserve"> custom experiment</w:t>
+      </w:r>
+      <w:bookmarkEnd w:id="8"/>
     </w:p>
     <w:p>
       <w:pPr>
@@ -225,70 +2134,36 @@
       <w:pPr>
         <w:pStyle w:val="1"/>
       </w:pPr>
-      <w:r>
-        <w:t xml:space="preserve">Workflow of </w:t>
-      </w:r>
-      <w:r>
-        <w:t>a</w:t>
-      </w:r>
-      <w:r>
-        <w:t xml:space="preserve"> </w:t>
-      </w:r>
-      <w:r>
-        <w:t>regular experiment</w:t>
-      </w:r>
-    </w:p>
-    <w:p>
-      <w:pPr>
-        <w:rPr>
-          <w:lang w:val="en-US"/>
-        </w:rPr>
-      </w:pPr>
-      <w:r>
-        <w:rPr>
-          <w:lang w:val="en-US"/>
-        </w:rPr>
-        <w:t xml:space="preserve">Description of the whole call-chain </w:t>
-      </w:r>
-      <w:r>
-        <w:rPr>
-          <w:lang w:val="en-US"/>
-        </w:rPr>
-        <w:t xml:space="preserve">between </w:t>
-      </w:r>
-      <w:r>
-        <w:rPr>
-          <w:lang w:val="en-US"/>
-        </w:rPr>
-        <w:t>"Start Experiment" button pressing and data plotting.</w:t>
-      </w:r>
-    </w:p>
-    <w:p>
-      <w:pPr>
-        <w:rPr>
-          <w:lang w:val="en-US"/>
-        </w:rPr>
-      </w:pPr>
-      <w:r>
-        <w:rPr>
-          <w:lang w:val="en-US"/>
-        </w:rPr>
-        <w:t>1.5 h</w:t>
+      <w:bookmarkStart w:id="9" w:name="_Toc497860959"/>
+      <w:r>
+        <w:lastRenderedPageBreak/>
+        <w:t>Workflow of a custom experiment</w:t>
+      </w:r>
+      <w:bookmarkEnd w:id="9"/>
+    </w:p>
+    <w:p>
+      <w:pPr>
+        <w:rPr>
+          <w:lang w:val="en-US"/>
+        </w:rPr>
+      </w:pPr>
+      <w:r>
+        <w:rPr>
+          <w:lang w:val="en-US"/>
+        </w:rPr>
+        <w:t>0.5 h</w:t>
       </w:r>
     </w:p>
     <w:p>
       <w:pPr>
         <w:pStyle w:val="1"/>
       </w:pPr>
-      <w:r>
-        <w:t xml:space="preserve">What </w:t>
-      </w:r>
-      <w:r>
-        <w:t>is a</w:t>
-      </w:r>
-      <w:r>
-        <w:t xml:space="preserve"> custom experiment</w:t>
-      </w:r>
+      <w:bookmarkStart w:id="10" w:name="_Toc497860960"/>
+      <w:r>
+        <w:lastRenderedPageBreak/>
+        <w:t>What is a manual experiment</w:t>
+      </w:r>
+      <w:bookmarkEnd w:id="10"/>
     </w:p>
     <w:p>
       <w:pPr>
@@ -307,52 +2182,12 @@
       <w:pPr>
         <w:pStyle w:val="1"/>
       </w:pPr>
-      <w:r>
-        <w:t>Workflow of a custom experiment</w:t>
-      </w:r>
-    </w:p>
-    <w:p>
-      <w:pPr>
-        <w:rPr>
-          <w:lang w:val="en-US"/>
-        </w:rPr>
-      </w:pPr>
-      <w:r>
-        <w:rPr>
-          <w:lang w:val="en-US"/>
-        </w:rPr>
-        <w:t>0.5 h</w:t>
-      </w:r>
-    </w:p>
-    <w:p>
-      <w:pPr>
-        <w:pStyle w:val="1"/>
-      </w:pPr>
-      <w:r>
-        <w:t>What is a manual experiment</w:t>
-      </w:r>
-    </w:p>
-    <w:p>
-      <w:pPr>
-        <w:rPr>
-          <w:lang w:val="en-US"/>
-        </w:rPr>
-      </w:pPr>
-      <w:r>
-        <w:rPr>
-          <w:lang w:val="en-US"/>
-        </w:rPr>
-        <w:t>0.5 h</w:t>
-      </w:r>
-    </w:p>
-    <w:p>
-      <w:pPr>
-        <w:pStyle w:val="1"/>
-      </w:pPr>
+      <w:bookmarkStart w:id="11" w:name="_Toc497860961"/>
       <w:r>
         <w:lastRenderedPageBreak/>
         <w:t>Workflow of a manual experiment</w:t>
       </w:r>
+      <w:bookmarkEnd w:id="11"/>
     </w:p>
     <w:p>
       <w:pPr>
@@ -371,9 +2206,12 @@
       <w:pPr>
         <w:pStyle w:val="1"/>
       </w:pPr>
-      <w:r>
+      <w:bookmarkStart w:id="12" w:name="_Toc497860962"/>
+      <w:r>
+        <w:lastRenderedPageBreak/>
         <w:t>Experiment plugin creation</w:t>
       </w:r>
+      <w:bookmarkEnd w:id="12"/>
     </w:p>
     <w:p>
       <w:pPr>
@@ -405,9 +2243,12 @@
       <w:pPr>
         <w:pStyle w:val="1"/>
       </w:pPr>
-      <w:r>
+      <w:bookmarkStart w:id="13" w:name="_Toc497860963"/>
+      <w:r>
+        <w:lastRenderedPageBreak/>
         <w:t>Builder element plugin creation</w:t>
       </w:r>
+      <w:bookmarkEnd w:id="13"/>
     </w:p>
     <w:p>
       <w:pPr>
@@ -451,7 +2292,9 @@
       <w:pPr>
         <w:pStyle w:val="1"/>
       </w:pPr>
-      <w:r>
+      <w:bookmarkStart w:id="14" w:name="_Toc497860964"/>
+      <w:r>
+        <w:lastRenderedPageBreak/>
         <w:t xml:space="preserve">How does the </w:t>
       </w:r>
       <w:r>
@@ -463,6 +2306,7 @@
       <w:r>
         <w:t>[optional]</w:t>
       </w:r>
+      <w:bookmarkEnd w:id="14"/>
     </w:p>
     <w:p>
       <w:pPr>
@@ -512,7 +2356,9 @@
       <w:pPr>
         <w:pStyle w:val="1"/>
       </w:pPr>
-      <w:r>
+      <w:bookmarkStart w:id="15" w:name="_Toc497860965"/>
+      <w:r>
+        <w:lastRenderedPageBreak/>
         <w:t>How does the "</w:t>
       </w:r>
       <w:r>
@@ -524,6 +2370,7 @@
       <w:r>
         <w:t xml:space="preserve"> – [optional]</w:t>
       </w:r>
+      <w:bookmarkEnd w:id="15"/>
     </w:p>
     <w:p>
       <w:pPr>
@@ -567,7 +2414,9 @@
       <w:pPr>
         <w:pStyle w:val="1"/>
       </w:pPr>
-      <w:r>
+      <w:bookmarkStart w:id="16" w:name="_Toc497860966"/>
+      <w:r>
+        <w:lastRenderedPageBreak/>
         <w:t>How does the "</w:t>
       </w:r>
       <w:r>
@@ -579,6 +2428,7 @@
       <w:r>
         <w:t xml:space="preserve"> – [optional]</w:t>
       </w:r>
+      <w:bookmarkEnd w:id="16"/>
     </w:p>
     <w:p>
       <w:pPr>
@@ -610,7 +2460,9 @@
       <w:pPr>
         <w:pStyle w:val="1"/>
       </w:pPr>
-      <w:r>
+      <w:bookmarkStart w:id="17" w:name="_Toc497860967"/>
+      <w:r>
+        <w:lastRenderedPageBreak/>
         <w:t>How does the "</w:t>
       </w:r>
       <w:r>
@@ -619,6 +2471,7 @@
       <w:r>
         <w:t>" tab work – [optional]</w:t>
       </w:r>
+      <w:bookmarkEnd w:id="17"/>
     </w:p>
     <w:p>
       <w:pPr>
@@ -656,11 +2509,10 @@
       <w:pPr>
         <w:pStyle w:val="1"/>
       </w:pPr>
-      <w:r>
-        <w:t>How does the "</w:t>
-      </w:r>
-      <w:r>
-        <w:t>Channel Status</w:t>
+      <w:bookmarkStart w:id="18" w:name="_Toc497860968"/>
+      <w:r>
+        <w:lastRenderedPageBreak/>
+        <w:t>How does the "Channel Status</w:t>
       </w:r>
       <w:r>
         <w:t>" tab work</w:t>
@@ -668,6 +2520,7 @@
       <w:r>
         <w:t xml:space="preserve"> – [optional]</w:t>
       </w:r>
+      <w:bookmarkEnd w:id="18"/>
     </w:p>
     <w:p>
       <w:pPr>
@@ -692,20 +2545,16 @@
         <w:rPr>
           <w:lang w:val="en-US"/>
         </w:rPr>
-        <w:t>0</w:t>
-      </w:r>
-      <w:r>
-        <w:rPr>
-          <w:lang w:val="en-US"/>
-        </w:rPr>
-        <w:t>.5 h</w:t>
+        <w:t>0.5 h</w:t>
       </w:r>
     </w:p>
     <w:p>
       <w:pPr>
         <w:pStyle w:val="1"/>
       </w:pPr>
-      <w:r>
+      <w:bookmarkStart w:id="19" w:name="_Toc497860969"/>
+      <w:r>
+        <w:lastRenderedPageBreak/>
         <w:t>How doe</w:t>
       </w:r>
       <w:r>
@@ -714,6 +2563,7 @@
       <w:r>
         <w:t xml:space="preserve"> – [optional]</w:t>
       </w:r>
+      <w:bookmarkEnd w:id="19"/>
     </w:p>
     <w:p>
       <w:pPr>
@@ -745,7 +2595,9 @@
       <w:pPr>
         <w:pStyle w:val="1"/>
       </w:pPr>
-      <w:r>
+      <w:bookmarkStart w:id="20" w:name="_Toc497860970"/>
+      <w:r>
+        <w:lastRenderedPageBreak/>
         <w:t>How does the</w:t>
       </w:r>
       <w:r>
@@ -754,6 +2606,7 @@
       <w:r>
         <w:t xml:space="preserve"> work – [optional]</w:t>
       </w:r>
+      <w:bookmarkEnd w:id="20"/>
     </w:p>
     <w:p>
       <w:pPr>
@@ -803,21 +2656,12 @@
       <w:pPr>
         <w:pStyle w:val="1"/>
       </w:pPr>
-      <w:r>
-        <w:t xml:space="preserve">How </w:t>
-      </w:r>
-      <w:r>
-        <w:t xml:space="preserve">to extend the </w:t>
-      </w:r>
-      <w:r>
-        <w:t>firmware updater</w:t>
-      </w:r>
-      <w:r>
-        <w:t xml:space="preserve"> </w:t>
-      </w:r>
-      <w:r>
-        <w:t>– [optional]</w:t>
-      </w:r>
+      <w:bookmarkStart w:id="21" w:name="_Toc497860971"/>
+      <w:r>
+        <w:lastRenderedPageBreak/>
+        <w:t>How to extend the firmware updater – [optional]</w:t>
+      </w:r>
+      <w:bookmarkEnd w:id="21"/>
     </w:p>
     <w:p>
       <w:pPr>
@@ -849,6 +2693,7 @@
       <w:pPr>
         <w:pStyle w:val="1"/>
       </w:pPr>
+      <w:bookmarkStart w:id="22" w:name="_Toc497860972"/>
       <w:r>
         <w:lastRenderedPageBreak/>
         <w:t>QSS tips and hints</w:t>
@@ -856,6 +2701,7 @@
       <w:r>
         <w:t xml:space="preserve"> – [optional]</w:t>
       </w:r>
+      <w:bookmarkEnd w:id="22"/>
     </w:p>
     <w:p>
       <w:pPr>
@@ -923,12 +2769,15 @@
           <w:numId w:val="44"/>
         </w:numPr>
       </w:pPr>
-      <w:r>
+      <w:bookmarkStart w:id="23" w:name="_Toc497860973"/>
+      <w:r>
+        <w:lastRenderedPageBreak/>
         <w:t>Estimation summary</w:t>
       </w:r>
       <w:r>
         <w:t>:</w:t>
       </w:r>
+      <w:bookmarkEnd w:id="23"/>
     </w:p>
     <w:p>
       <w:pPr>
@@ -1034,8 +2883,6 @@
         </w:rPr>
         <w:t>9</w:t>
       </w:r>
-      <w:bookmarkStart w:id="0" w:name="_GoBack"/>
-      <w:bookmarkEnd w:id="0"/>
       <w:r>
         <w:rPr>
           <w:lang w:val="en-US"/>
@@ -1122,7 +2969,7 @@
           <w:rPr>
             <w:noProof/>
           </w:rPr>
-          <w:t>6</w:t>
+          <w:t>21</w:t>
         </w:r>
         <w:r>
           <w:fldChar w:fldCharType="end"/>
@@ -2598,6 +4445,7 @@
     <w:lsdException w:name="HTML Sample" w:semiHidden="1" w:unhideWhenUsed="1"/>
     <w:lsdException w:name="HTML Typewriter" w:semiHidden="1" w:unhideWhenUsed="1"/>
     <w:lsdException w:name="HTML Variable" w:semiHidden="1" w:unhideWhenUsed="1"/>
+    <w:lsdException w:name="Normal Table" w:semiHidden="1" w:unhideWhenUsed="1"/>
     <w:lsdException w:name="annotation subject" w:semiHidden="1" w:unhideWhenUsed="1"/>
     <w:lsdException w:name="No List" w:semiHidden="1" w:unhideWhenUsed="1"/>
     <w:lsdException w:name="Outline List 1" w:semiHidden="1" w:unhideWhenUsed="1"/>
@@ -2644,8 +4492,10 @@
     <w:lsdException w:name="Table Subtle 2" w:semiHidden="1" w:unhideWhenUsed="1"/>
     <w:lsdException w:name="Table Web 1" w:semiHidden="1" w:unhideWhenUsed="1"/>
     <w:lsdException w:name="Table Web 2" w:semiHidden="1" w:unhideWhenUsed="1"/>
+    <w:lsdException w:name="Table Web 3" w:semiHidden="1" w:unhideWhenUsed="1"/>
     <w:lsdException w:name="Balloon Text" w:semiHidden="1" w:unhideWhenUsed="1"/>
     <w:lsdException w:name="Table Grid" w:uiPriority="39"/>
+    <w:lsdException w:name="Table Theme" w:semiHidden="1" w:unhideWhenUsed="1"/>
     <w:lsdException w:name="Placeholder Text" w:semiHidden="1"/>
     <w:lsdException w:name="No Spacing" w:uiPriority="1" w:qFormat="1"/>
     <w:lsdException w:name="Light Shading" w:uiPriority="60"/>
@@ -2888,9 +4738,10 @@
     <w:link w:val="10"/>
     <w:uiPriority w:val="9"/>
     <w:qFormat/>
-    <w:rsid w:val="00CD20E4"/>
+    <w:rsid w:val="009E0392"/>
     <w:pPr>
       <w:keepNext/>
+      <w:pageBreakBefore/>
       <w:numPr>
         <w:numId w:val="1"/>
       </w:numPr>
@@ -2957,8 +4808,9 @@
     <w:link w:val="a4"/>
     <w:uiPriority w:val="10"/>
     <w:qFormat/>
-    <w:rsid w:val="00486BD7"/>
+    <w:rsid w:val="00574376"/>
     <w:pPr>
+      <w:pageBreakBefore/>
       <w:spacing w:after="240"/>
       <w:ind w:firstLine="0"/>
       <w:jc w:val="center"/>
@@ -2974,7 +4826,7 @@
     <w:basedOn w:val="a0"/>
     <w:link w:val="a3"/>
     <w:uiPriority w:val="10"/>
-    <w:rsid w:val="00486BD7"/>
+    <w:rsid w:val="00574376"/>
     <w:rPr>
       <w:rFonts w:ascii="Cambria" w:hAnsi="Cambria"/>
       <w:b/>
@@ -2988,7 +4840,7 @@
     <w:basedOn w:val="a0"/>
     <w:link w:val="1"/>
     <w:uiPriority w:val="9"/>
-    <w:rsid w:val="00CD20E4"/>
+    <w:rsid w:val="009E0392"/>
     <w:rPr>
       <w:rFonts w:ascii="Cambria" w:hAnsi="Cambria"/>
       <w:b/>
@@ -3313,6 +5165,48 @@
       <w:spacing w:val="15"/>
     </w:rPr>
   </w:style>
+  <w:style w:type="paragraph" w:styleId="11">
+    <w:name w:val="toc 1"/>
+    <w:basedOn w:val="a"/>
+    <w:next w:val="a"/>
+    <w:autoRedefine/>
+    <w:uiPriority w:val="39"/>
+    <w:unhideWhenUsed/>
+    <w:rsid w:val="009E0392"/>
+    <w:pPr>
+      <w:tabs>
+        <w:tab w:val="left" w:pos="567"/>
+        <w:tab w:val="right" w:leader="dot" w:pos="9355"/>
+      </w:tabs>
+      <w:spacing w:after="100"/>
+      <w:ind w:firstLine="0"/>
+    </w:pPr>
+    <w:rPr>
+      <w:noProof/>
+      <w:lang w:val="en-US"/>
+    </w:rPr>
+  </w:style>
+  <w:style w:type="character" w:styleId="af2">
+    <w:name w:val="Hyperlink"/>
+    <w:basedOn w:val="a0"/>
+    <w:uiPriority w:val="99"/>
+    <w:unhideWhenUsed/>
+    <w:rsid w:val="00135AAE"/>
+    <w:rPr>
+      <w:color w:val="0563C1" w:themeColor="hyperlink"/>
+      <w:u w:val="single"/>
+    </w:rPr>
+  </w:style>
+  <w:style w:type="paragraph" w:customStyle="1" w:styleId="Titlepage">
+    <w:name w:val="Title page"/>
+    <w:basedOn w:val="a3"/>
+    <w:qFormat/>
+    <w:rsid w:val="0047123C"/>
+    <w:pPr>
+      <w:pageBreakBefore w:val="0"/>
+      <w:framePr w:hSpace="180" w:wrap="around" w:vAnchor="text" w:hAnchor="margin" w:y="-164"/>
+    </w:pPr>
+  </w:style>
 </w:styles>
 </file>
 
@@ -3616,7 +5510,7 @@
 </file>
 
 <file path=customXml/itemProps1.xml><?xml version="1.0" encoding="utf-8"?>
-<ds:datastoreItem xmlns:ds="http://schemas.openxmlformats.org/officeDocument/2006/customXml" ds:itemID="{19D4F907-AC1C-495F-AE8E-384868A8322E}">
+<ds:datastoreItem xmlns:ds="http://schemas.openxmlformats.org/officeDocument/2006/customXml" ds:itemID="{CDF3B9BB-A6CA-4E63-A1B1-D5F6F804EB34}">
   <ds:schemaRefs>
     <ds:schemaRef ds:uri="http://schemas.openxmlformats.org/officeDocument/2006/bibliography"/>
   </ds:schemaRefs>

</xml_diff>

<commit_message>
Programmers guide update (manual experiment description, builder element plugin creation)
</commit_message>
<xml_diff>
--- a/docs/Programmers guide.docx
+++ b/docs/Programmers guide.docx
@@ -2730,7 +2730,21 @@
         <w:rPr>
           <w:lang w:val="en-US"/>
         </w:rPr>
-        <w:t xml:space="preserve">serial. All Qt-connections outside "SerialThread" have to </w:t>
+        <w:t xml:space="preserve">serial. All Qt-connections outside "SerialThread" </w:t>
+      </w:r>
+      <w:proofErr w:type="gramStart"/>
+      <w:r>
+        <w:rPr>
+          <w:lang w:val="en-US"/>
+        </w:rPr>
+        <w:t>have to</w:t>
+      </w:r>
+      <w:proofErr w:type="gramEnd"/>
+      <w:r>
+        <w:rPr>
+          <w:lang w:val="en-US"/>
+        </w:rPr>
+        <w:t xml:space="preserve"> </w:t>
       </w:r>
       <w:r>
         <w:rPr>
@@ -3142,11 +3156,19 @@
         </w:rPr>
         <w:t>::</w:t>
       </w:r>
-      <w:r>
-        <w:rPr>
-          <w:lang w:val="en-US"/>
-        </w:rPr>
-        <w:t>RemoveDisconnectedInstruments"</w:t>
+      <w:proofErr w:type="spellStart"/>
+      <w:r>
+        <w:rPr>
+          <w:lang w:val="en-US"/>
+        </w:rPr>
+        <w:t>RemoveDisconnectedInstruments</w:t>
+      </w:r>
+      <w:proofErr w:type="spellEnd"/>
+      <w:r>
+        <w:rPr>
+          <w:lang w:val="en-US"/>
+        </w:rPr>
+        <w:t>"</w:t>
       </w:r>
       <w:r>
         <w:rPr>
@@ -3202,11 +3224,19 @@
         </w:rPr>
         <w:t>::</w:t>
       </w:r>
-      <w:r>
-        <w:rPr>
-          <w:lang w:val="en-US"/>
-        </w:rPr>
-        <w:t>AddNewInstruments"</w:t>
+      <w:proofErr w:type="spellStart"/>
+      <w:r>
+        <w:rPr>
+          <w:lang w:val="en-US"/>
+        </w:rPr>
+        <w:t>AddNewInstruments</w:t>
+      </w:r>
+      <w:proofErr w:type="spellEnd"/>
+      <w:r>
+        <w:rPr>
+          <w:lang w:val="en-US"/>
+        </w:rPr>
+        <w:t>"</w:t>
       </w:r>
       <w:r>
         <w:rPr>
@@ -3225,7 +3255,21 @@
         <w:rPr>
           <w:lang w:val="en-US"/>
         </w:rPr>
-        <w:t>Ports are considered to be the same if they have the same name and serial number.</w:t>
+        <w:t xml:space="preserve">Ports </w:t>
+      </w:r>
+      <w:proofErr w:type="gramStart"/>
+      <w:r>
+        <w:rPr>
+          <w:lang w:val="en-US"/>
+        </w:rPr>
+        <w:t>are considered to be</w:t>
+      </w:r>
+      <w:proofErr w:type="gramEnd"/>
+      <w:r>
+        <w:rPr>
+          <w:lang w:val="en-US"/>
+        </w:rPr>
+        <w:t xml:space="preserve"> the same if they have the same name and serial number.</w:t>
       </w:r>
     </w:p>
     <w:p>
@@ -4922,7 +4966,21 @@
         <w:rPr>
           <w:lang w:val="en-US"/>
         </w:rPr>
-        <w:t xml:space="preserve"> Structure of each builder element is quite similar to the </w:t>
+        <w:t xml:space="preserve"> Structure of each builder element is quite </w:t>
+      </w:r>
+      <w:proofErr w:type="gramStart"/>
+      <w:r>
+        <w:rPr>
+          <w:lang w:val="en-US"/>
+        </w:rPr>
+        <w:t>similar to</w:t>
+      </w:r>
+      <w:proofErr w:type="gramEnd"/>
+      <w:r>
+        <w:rPr>
+          <w:lang w:val="en-US"/>
+        </w:rPr>
+        <w:t xml:space="preserve"> the </w:t>
       </w:r>
       <w:r>
         <w:rPr>
@@ -5430,7 +5488,21 @@
           <w:lang w:val="en-US" w:eastAsia="ru-RU"/>
         </w:rPr>
         <w:lastRenderedPageBreak/>
-        <w:t>Type "set" means that current node contains an array of nodes. Type "element" means that current node represents a builder elements and contains its settings with values defined by the user.</w:t>
+        <w:t xml:space="preserve">Type "set" means that current node contains an array of nodes. Type "element" means that current node represents </w:t>
+      </w:r>
+      <w:proofErr w:type="gramStart"/>
+      <w:r>
+        <w:rPr>
+          <w:lang w:val="en-US" w:eastAsia="ru-RU"/>
+        </w:rPr>
+        <w:t>a builder elements</w:t>
+      </w:r>
+      <w:proofErr w:type="gramEnd"/>
+      <w:r>
+        <w:rPr>
+          <w:lang w:val="en-US" w:eastAsia="ru-RU"/>
+        </w:rPr>
+        <w:t xml:space="preserve"> and contains its settings with values defined by the user.</w:t>
       </w:r>
     </w:p>
     <w:p>
@@ -5478,8 +5550,16 @@
         <w:rPr>
           <w:rStyle w:val="a5"/>
         </w:rPr>
-        <w:t>*.json</w:t>
-      </w:r>
+        <w:t>*.</w:t>
+      </w:r>
+      <w:proofErr w:type="spellStart"/>
+      <w:r>
+        <w:rPr>
+          <w:rStyle w:val="a5"/>
+        </w:rPr>
+        <w:t>json</w:t>
+      </w:r>
+      <w:proofErr w:type="spellEnd"/>
       <w:r>
         <w:t>" extension;</w:t>
       </w:r>
@@ -5498,11 +5578,19 @@
         </w:rPr>
         <w:t>%</w:t>
       </w:r>
+      <w:proofErr w:type="spellStart"/>
       <w:r>
         <w:rPr>
           <w:rStyle w:val="a5"/>
         </w:rPr>
-        <w:t>UserDir%</w:t>
+        <w:t>UserDir</w:t>
+      </w:r>
+      <w:proofErr w:type="spellEnd"/>
+      <w:r>
+        <w:rPr>
+          <w:rStyle w:val="a5"/>
+        </w:rPr>
+        <w:t>%</w:t>
       </w:r>
       <w:r>
         <w:t>\</w:t>
@@ -6475,7 +6563,15 @@
               <w:pStyle w:val="Tabletext"/>
             </w:pPr>
             <w:r>
-              <w:t>Particular set of parameters is defined by the each builder element and generated by the "</w:t>
+              <w:t xml:space="preserve">Particular set of parameters is defined by </w:t>
+            </w:r>
+            <w:proofErr w:type="gramStart"/>
+            <w:r>
+              <w:t>the each</w:t>
+            </w:r>
+            <w:proofErr w:type="gramEnd"/>
+            <w:r>
+              <w:t xml:space="preserve"> builder element and generated by the "</w:t>
             </w:r>
             <w:r>
               <w:t>AbstractBuilderElement</w:t>
@@ -6526,13 +6622,7 @@
         <w:rPr>
           <w:lang w:val="en-US"/>
         </w:rPr>
-        <w:t xml:space="preserve">It describes the experiment that </w:t>
-      </w:r>
-      <w:r>
-        <w:rPr>
-          <w:lang w:val="en-US"/>
-        </w:rPr>
-        <w:t xml:space="preserve">is shown on the figure </w:t>
+        <w:t xml:space="preserve">It describes the experiment that is shown on the figure </w:t>
       </w:r>
       <w:r>
         <w:rPr>
@@ -6873,7 +6963,15 @@
         <w:pStyle w:val="Codeexample"/>
       </w:pPr>
       <w:r>
-        <w:t xml:space="preserve">                            "potential-vs-ocp": "reference",</w:t>
+        <w:t xml:space="preserve">                            "potential-vs-</w:t>
+      </w:r>
+      <w:proofErr w:type="spellStart"/>
+      <w:r>
+        <w:t>ocp</w:t>
+      </w:r>
+      <w:proofErr w:type="spellEnd"/>
+      <w:r>
+        <w:t>": "reference",</w:t>
       </w:r>
     </w:p>
     <w:p>
@@ -7066,7 +7164,15 @@
         <w:pStyle w:val="Codeexample"/>
       </w:pPr>
       <w:r>
-        <w:t xml:space="preserve">                    "dvdt-minimum": 0,</w:t>
+        <w:t xml:space="preserve">                    "</w:t>
+      </w:r>
+      <w:proofErr w:type="spellStart"/>
+      <w:r>
+        <w:t>dvdt</w:t>
+      </w:r>
+      <w:proofErr w:type="spellEnd"/>
+      <w:r>
+        <w:t>-minimum": 0,</w:t>
       </w:r>
     </w:p>
     <w:p>
@@ -7178,7 +7284,23 @@
         <w:pStyle w:val="Codeexample"/>
       </w:pPr>
       <w:r>
-        <w:t xml:space="preserve">                    "Autorange-mode": "Autorange",</w:t>
+        <w:t xml:space="preserve">                    "</w:t>
+      </w:r>
+      <w:proofErr w:type="spellStart"/>
+      <w:r>
+        <w:t>Autorange</w:t>
+      </w:r>
+      <w:proofErr w:type="spellEnd"/>
+      <w:r>
+        <w:t>-mode": "</w:t>
+      </w:r>
+      <w:proofErr w:type="spellStart"/>
+      <w:r>
+        <w:t>Autorange</w:t>
+      </w:r>
+      <w:proofErr w:type="spellEnd"/>
+      <w:r>
+        <w:t>",</w:t>
       </w:r>
     </w:p>
     <w:p>
@@ -7194,7 +7316,15 @@
         <w:pStyle w:val="Codeexample"/>
       </w:pPr>
       <w:r>
-        <w:t xml:space="preserve">                    "final-voltage-vs-ocp": "open circuit",</w:t>
+        <w:t xml:space="preserve">                    "final-voltage-vs-</w:t>
+      </w:r>
+      <w:proofErr w:type="spellStart"/>
+      <w:r>
+        <w:t>ocp</w:t>
+      </w:r>
+      <w:proofErr w:type="spellEnd"/>
+      <w:r>
+        <w:t>": "open circuit",</w:t>
       </w:r>
     </w:p>
     <w:p>
@@ -7242,7 +7372,15 @@
         <w:pStyle w:val="Codeexample"/>
       </w:pPr>
       <w:r>
-        <w:t xml:space="preserve">                    "start-voltage-vs-ocp": "open circuit",</w:t>
+        <w:t xml:space="preserve">                    "start-voltage-vs-</w:t>
+      </w:r>
+      <w:proofErr w:type="spellStart"/>
+      <w:r>
+        <w:t>ocp</w:t>
+      </w:r>
+      <w:proofErr w:type="spellEnd"/>
+      <w:r>
+        <w:t>": "open circuit",</w:t>
       </w:r>
     </w:p>
     <w:p>
@@ -7341,11 +7479,19 @@
           <w:lang w:val="en-US"/>
         </w:rPr>
       </w:pPr>
-      <w:r>
-        <w:rPr>
-          <w:lang w:val="en-US"/>
-        </w:rPr>
-        <w:t>As long as any custom experiment is inherited from the "AbstractExperiment" interface</w:t>
+      <w:proofErr w:type="gramStart"/>
+      <w:r>
+        <w:rPr>
+          <w:lang w:val="en-US"/>
+        </w:rPr>
+        <w:t>As long as</w:t>
+      </w:r>
+      <w:proofErr w:type="gramEnd"/>
+      <w:r>
+        <w:rPr>
+          <w:lang w:val="en-US"/>
+        </w:rPr>
+        <w:t xml:space="preserve"> any custom experiment is inherited from the "AbstractExperiment" interface</w:t>
       </w:r>
       <w:r>
         <w:rPr>
@@ -7394,8 +7540,6 @@
         </w:rPr>
         <w:t>.</w:t>
       </w:r>
-      <w:bookmarkStart w:id="23" w:name="_GoBack"/>
-      <w:bookmarkEnd w:id="23"/>
       <w:r>
         <w:rPr>
           <w:lang w:val="en-US"/>
@@ -7407,26 +7551,581 @@
       <w:pPr>
         <w:pStyle w:val="1"/>
       </w:pPr>
-      <w:bookmarkStart w:id="24" w:name="_Ref500075025"/>
-      <w:bookmarkStart w:id="25" w:name="_Toc500198629"/>
+      <w:bookmarkStart w:id="23" w:name="_Ref500075025"/>
+      <w:bookmarkStart w:id="24" w:name="_Toc500198629"/>
       <w:r>
         <w:lastRenderedPageBreak/>
         <w:t>What is a manual experiment</w:t>
       </w:r>
+      <w:bookmarkEnd w:id="23"/>
       <w:bookmarkEnd w:id="24"/>
+    </w:p>
+    <w:p>
+      <w:pPr>
+        <w:rPr>
+          <w:lang w:val="en-US"/>
+        </w:rPr>
+      </w:pPr>
+      <w:r>
+        <w:rPr>
+          <w:lang w:val="en-US"/>
+        </w:rPr>
+        <w:t>There is an ability for the user to run instrument in a "Manual Control" mode. On the one hand</w:t>
+      </w:r>
+      <w:r>
+        <w:rPr>
+          <w:lang w:val="en-US"/>
+        </w:rPr>
+        <w:t>,</w:t>
+      </w:r>
+      <w:r>
+        <w:rPr>
+          <w:lang w:val="en-US"/>
+        </w:rPr>
+        <w:t xml:space="preserve"> it is quite </w:t>
+      </w:r>
+      <w:proofErr w:type="gramStart"/>
+      <w:r>
+        <w:rPr>
+          <w:lang w:val="en-US"/>
+        </w:rPr>
+        <w:t>similar to</w:t>
+      </w:r>
+      <w:proofErr w:type="gramEnd"/>
+      <w:r>
+        <w:rPr>
+          <w:lang w:val="en-US"/>
+        </w:rPr>
+        <w:t xml:space="preserve"> other experiments but there is a main difference: to run </w:t>
+      </w:r>
+      <w:r>
+        <w:rPr>
+          <w:lang w:val="en-US"/>
+        </w:rPr>
+        <w:t xml:space="preserve">the </w:t>
+      </w:r>
+      <w:r>
+        <w:rPr>
+          <w:lang w:val="en-US"/>
+        </w:rPr>
+        <w:t xml:space="preserve">manual experiment </w:t>
+      </w:r>
+      <w:r>
+        <w:rPr>
+          <w:lang w:val="en-US"/>
+        </w:rPr>
+        <w:t xml:space="preserve">there is no need to </w:t>
+      </w:r>
+      <w:r>
+        <w:rPr>
+          <w:lang w:val="en-US"/>
+        </w:rPr>
+        <w:t xml:space="preserve">generate </w:t>
+      </w:r>
+      <w:r>
+        <w:rPr>
+          <w:lang w:val="en-US"/>
+        </w:rPr>
+        <w:t>the vector of the "ExperimentNode_t" structures</w:t>
+      </w:r>
+      <w:r>
+        <w:rPr>
+          <w:lang w:val="en-US"/>
+        </w:rPr>
+        <w:t xml:space="preserve"> and send it to the instrument.</w:t>
+      </w:r>
+      <w:r>
+        <w:rPr>
+          <w:lang w:val="en-US"/>
+        </w:rPr>
+        <w:t xml:space="preserve"> Also, to </w:t>
+      </w:r>
+      <w:r>
+        <w:rPr>
+          <w:lang w:val="en-US"/>
+        </w:rPr>
+        <w:t>start</w:t>
+      </w:r>
+      <w:r>
+        <w:rPr>
+          <w:lang w:val="en-US"/>
+        </w:rPr>
+        <w:t xml:space="preserve"> such experiment there </w:t>
+      </w:r>
+      <w:r>
+        <w:rPr>
+          <w:lang w:val="en-US"/>
+        </w:rPr>
+        <w:t xml:space="preserve">is a </w:t>
+      </w:r>
+      <w:r>
+        <w:rPr>
+          <w:lang w:val="en-US"/>
+        </w:rPr>
+        <w:t xml:space="preserve">separate command: </w:t>
+      </w:r>
+      <w:r>
+        <w:rPr>
+          <w:lang w:val="en-US"/>
+        </w:rPr>
+        <w:t>"</w:t>
+      </w:r>
+      <w:r>
+        <w:rPr>
+          <w:lang w:val="en-US"/>
+        </w:rPr>
+        <w:t>SET_MANUAL_MODE</w:t>
+      </w:r>
+      <w:r>
+        <w:rPr>
+          <w:lang w:val="en-US"/>
+        </w:rPr>
+        <w:t>".</w:t>
+      </w:r>
+    </w:p>
+    <w:p>
+      <w:pPr>
+        <w:rPr>
+          <w:lang w:val="en-US"/>
+        </w:rPr>
+      </w:pPr>
+      <w:r>
+        <w:rPr>
+          <w:lang w:val="en-US"/>
+        </w:rPr>
+        <w:t xml:space="preserve">On the other </w:t>
+      </w:r>
+      <w:r>
+        <w:rPr>
+          <w:lang w:val="en-US"/>
+        </w:rPr>
+        <w:t>hand,</w:t>
+      </w:r>
+      <w:r>
+        <w:rPr>
+          <w:lang w:val="en-US"/>
+        </w:rPr>
+        <w:t xml:space="preserve"> </w:t>
+      </w:r>
+      <w:r>
+        <w:rPr>
+          <w:lang w:val="en-US"/>
+        </w:rPr>
+        <w:t>the way of delivery of the experiment data is the same as in the other types of experiment.</w:t>
+      </w:r>
+    </w:p>
+    <w:p>
+      <w:pPr>
+        <w:rPr>
+          <w:lang w:val="en-US"/>
+        </w:rPr>
+      </w:pPr>
+      <w:r>
+        <w:rPr>
+          <w:lang w:val="en-US"/>
+        </w:rPr>
+        <w:t xml:space="preserve">To operate with the manual </w:t>
+      </w:r>
+      <w:r>
+        <w:rPr>
+          <w:lang w:val="en-US"/>
+        </w:rPr>
+        <w:t xml:space="preserve">experiments the is a separate tab "Manual Control" (see fig. </w:t>
+      </w:r>
+      <w:r>
+        <w:rPr>
+          <w:lang w:val="en-US"/>
+        </w:rPr>
+        <w:fldChar w:fldCharType="begin"/>
+      </w:r>
+      <w:r>
+        <w:rPr>
+          <w:lang w:val="en-US"/>
+        </w:rPr>
+        <w:instrText xml:space="preserve"> </w:instrText>
+      </w:r>
+      <w:r>
+        <w:rPr>
+          <w:lang w:val="en-US"/>
+        </w:rPr>
+        <w:instrText>fig_manual_control</w:instrText>
+      </w:r>
+      <w:r>
+        <w:rPr>
+          <w:lang w:val="en-US"/>
+        </w:rPr>
+        <w:instrText xml:space="preserve"> </w:instrText>
+      </w:r>
+      <w:r>
+        <w:rPr>
+          <w:lang w:val="en-US"/>
+        </w:rPr>
+        <w:fldChar w:fldCharType="separate"/>
+      </w:r>
+      <w:r>
+        <w:rPr>
+          <w:noProof/>
+          <w:lang w:val="en-US" w:eastAsia="ru-RU"/>
+        </w:rPr>
+        <w:t>6</w:t>
+      </w:r>
+      <w:r>
+        <w:rPr>
+          <w:lang w:val="en-US"/>
+        </w:rPr>
+        <w:fldChar w:fldCharType="end"/>
+      </w:r>
+      <w:r>
+        <w:rPr>
+          <w:lang w:val="en-US"/>
+        </w:rPr>
+        <w:t>).</w:t>
+      </w:r>
+      <w:r>
+        <w:rPr>
+          <w:lang w:val="en-US"/>
+        </w:rPr>
+        <w:t xml:space="preserve"> Every sub-tab represents every connected instrument and every button on sub-tab represents a channel of the corresponding instrument.</w:t>
+      </w:r>
+    </w:p>
+    <w:p>
+      <w:pPr>
+        <w:rPr>
+          <w:lang w:val="en-US"/>
+        </w:rPr>
+      </w:pPr>
+      <w:r>
+        <w:rPr>
+          <w:lang w:val="en-US"/>
+        </w:rPr>
+        <w:t>There is a "Operating condition" section that allows to send "</w:t>
+      </w:r>
+      <w:r>
+        <w:rPr>
+          <w:lang w:val="en-US"/>
+        </w:rPr>
+        <w:t>MANUAL_SAMPLING_PARAMS_SET</w:t>
+      </w:r>
+      <w:r>
+        <w:rPr>
+          <w:lang w:val="en-US"/>
+        </w:rPr>
+        <w:t>", "</w:t>
+      </w:r>
+      <w:r>
+        <w:rPr>
+          <w:lang w:val="en-US"/>
+        </w:rPr>
+        <w:t>MANUAL_SAMPLING_PARAMS_SET</w:t>
+      </w:r>
+      <w:r>
+        <w:rPr>
+          <w:lang w:val="en-US"/>
+        </w:rPr>
+        <w:t>", "</w:t>
+      </w:r>
+      <w:r>
+        <w:rPr>
+          <w:lang w:val="en-US"/>
+        </w:rPr>
+        <w:t>MANUAL_POT_SETPOINT_SET</w:t>
+      </w:r>
+      <w:r>
+        <w:rPr>
+          <w:lang w:val="en-US"/>
+        </w:rPr>
+        <w:t>", "</w:t>
+      </w:r>
+      <w:r>
+        <w:rPr>
+          <w:lang w:val="en-US"/>
+        </w:rPr>
+        <w:t>MANUAL_OCP_SET</w:t>
+      </w:r>
+      <w:r>
+        <w:rPr>
+          <w:lang w:val="en-US"/>
+        </w:rPr>
+        <w:t>"</w:t>
+      </w:r>
+      <w:r>
+        <w:rPr>
+          <w:lang w:val="en-US"/>
+        </w:rPr>
+        <w:t xml:space="preserve"> and "</w:t>
+      </w:r>
+      <w:r>
+        <w:rPr>
+          <w:lang w:val="en-US"/>
+        </w:rPr>
+        <w:t>MANUAL_CURRENT_RANGING_MODE_SET</w:t>
+      </w:r>
+      <w:r>
+        <w:rPr>
+          <w:lang w:val="en-US"/>
+        </w:rPr>
+        <w:t>"</w:t>
+      </w:r>
+      <w:r>
+        <w:rPr>
+          <w:lang w:val="en-US"/>
+        </w:rPr>
+        <w:t xml:space="preserve"> directly to the instrument</w:t>
+      </w:r>
+      <w:r>
+        <w:rPr>
+          <w:lang w:val="en-US"/>
+        </w:rPr>
+        <w:t xml:space="preserve"> (</w:t>
+      </w:r>
+      <w:r>
+        <w:rPr>
+          <w:lang w:val="en-US"/>
+        </w:rPr>
+        <w:t xml:space="preserve">instead of </w:t>
+      </w:r>
+      <w:r>
+        <w:rPr>
+          <w:lang w:val="en-US"/>
+        </w:rPr>
+        <w:t>vector of the "ExperimentNode_t" structures</w:t>
+      </w:r>
+      <w:r>
+        <w:rPr>
+          <w:lang w:val="en-US"/>
+        </w:rPr>
+        <w:t>)</w:t>
+      </w:r>
+      <w:r>
+        <w:rPr>
+          <w:lang w:val="en-US"/>
+        </w:rPr>
+        <w:t>.</w:t>
+      </w:r>
+    </w:p>
+    <w:p>
+      <w:pPr>
+        <w:pStyle w:val="Figure"/>
+        <w:rPr>
+          <w:lang w:val="en-US"/>
+        </w:rPr>
+      </w:pPr>
+      <w:r>
+        <w:drawing>
+          <wp:inline distT="0" distB="0" distL="0" distR="0" wp14:anchorId="2FCE4769" wp14:editId="7ABB311C">
+            <wp:extent cx="5940425" cy="3613150"/>
+            <wp:effectExtent l="0" t="0" r="3175" b="6350"/>
+            <wp:docPr id="7" name="Рисунок 7"/>
+            <wp:cNvGraphicFramePr>
+              <a:graphicFrameLocks xmlns:a="http://schemas.openxmlformats.org/drawingml/2006/main" noChangeAspect="1"/>
+            </wp:cNvGraphicFramePr>
+            <a:graphic xmlns:a="http://schemas.openxmlformats.org/drawingml/2006/main">
+              <a:graphicData uri="http://schemas.openxmlformats.org/drawingml/2006/picture">
+                <pic:pic xmlns:pic="http://schemas.openxmlformats.org/drawingml/2006/picture">
+                  <pic:nvPicPr>
+                    <pic:cNvPr id="1" name=""/>
+                    <pic:cNvPicPr/>
+                  </pic:nvPicPr>
+                  <pic:blipFill>
+                    <a:blip r:embed="rId13"/>
+                    <a:stretch>
+                      <a:fillRect/>
+                    </a:stretch>
+                  </pic:blipFill>
+                  <pic:spPr>
+                    <a:xfrm>
+                      <a:off x="0" y="0"/>
+                      <a:ext cx="5940425" cy="3613150"/>
+                    </a:xfrm>
+                    <a:prstGeom prst="rect">
+                      <a:avLst/>
+                    </a:prstGeom>
+                  </pic:spPr>
+                </pic:pic>
+              </a:graphicData>
+            </a:graphic>
+          </wp:inline>
+        </w:drawing>
+      </w:r>
+    </w:p>
+    <w:p>
+      <w:pPr>
+        <w:pStyle w:val="Figureheader"/>
+        <w:rPr>
+          <w:lang w:eastAsia="ru-RU"/>
+        </w:rPr>
+      </w:pPr>
+      <w:r>
+        <w:rPr>
+          <w:lang w:eastAsia="ru-RU"/>
+        </w:rPr>
+        <w:t xml:space="preserve">Figure </w:t>
+      </w:r>
+      <w:bookmarkStart w:id="25" w:name="fig_manual_control"/>
+      <w:r>
+        <w:rPr>
+          <w:lang w:eastAsia="ru-RU"/>
+        </w:rPr>
+        <w:fldChar w:fldCharType="begin"/>
+      </w:r>
+      <w:r>
+        <w:rPr>
+          <w:lang w:eastAsia="ru-RU"/>
+        </w:rPr>
+        <w:instrText xml:space="preserve"> seq fig </w:instrText>
+      </w:r>
+      <w:r>
+        <w:rPr>
+          <w:lang w:eastAsia="ru-RU"/>
+        </w:rPr>
+        <w:fldChar w:fldCharType="separate"/>
+      </w:r>
+      <w:r>
+        <w:rPr>
+          <w:noProof/>
+          <w:lang w:eastAsia="ru-RU"/>
+        </w:rPr>
+        <w:t>6</w:t>
+      </w:r>
+      <w:r>
+        <w:rPr>
+          <w:lang w:eastAsia="ru-RU"/>
+        </w:rPr>
+        <w:fldChar w:fldCharType="end"/>
+      </w:r>
       <w:bookmarkEnd w:id="25"/>
-    </w:p>
-    <w:p>
-      <w:pPr>
-        <w:rPr>
-          <w:lang w:val="en-US"/>
-        </w:rPr>
-      </w:pPr>
-      <w:r>
-        <w:rPr>
-          <w:lang w:val="en-US"/>
-        </w:rPr>
-        <w:t>0.5 h</w:t>
+      <w:r>
+        <w:rPr>
+          <w:lang w:eastAsia="ru-RU"/>
+        </w:rPr>
+        <w:t xml:space="preserve"> – Manual Control tab view</w:t>
+      </w:r>
+    </w:p>
+    <w:p>
+      <w:pPr>
+        <w:rPr>
+          <w:lang w:val="en-US" w:eastAsia="ru-RU"/>
+        </w:rPr>
+      </w:pPr>
+      <w:r>
+        <w:rPr>
+          <w:lang w:val="en-US" w:eastAsia="ru-RU"/>
+        </w:rPr>
+        <w:t>Manual experiment is implemented as the "</w:t>
+      </w:r>
+      <w:r>
+        <w:rPr>
+          <w:lang w:val="en-US" w:eastAsia="ru-RU"/>
+        </w:rPr>
+        <w:t>ManualExperimentRunner</w:t>
+      </w:r>
+      <w:r>
+        <w:rPr>
+          <w:lang w:val="en-US" w:eastAsia="ru-RU"/>
+        </w:rPr>
+        <w:t>" class</w:t>
+      </w:r>
+      <w:r>
+        <w:rPr>
+          <w:lang w:val="en-US"/>
+        </w:rPr>
+        <w:t xml:space="preserve"> </w:t>
+      </w:r>
+      <w:r>
+        <w:rPr>
+          <w:lang w:val="en-US"/>
+        </w:rPr>
+        <w:t>that is inherited from the "AbstractExperiment"</w:t>
+      </w:r>
+      <w:r>
+        <w:rPr>
+          <w:lang w:val="en-US"/>
+        </w:rPr>
+        <w:t xml:space="preserve">. </w:t>
+      </w:r>
+      <w:r>
+        <w:rPr>
+          <w:lang w:val="en-US"/>
+        </w:rPr>
+        <w:t xml:space="preserve">Manual experiments are always DC experiments. </w:t>
+      </w:r>
+      <w:r>
+        <w:rPr>
+          <w:lang w:val="en-US"/>
+        </w:rPr>
+        <w:t xml:space="preserve">So, meaningful methods are the following: </w:t>
+      </w:r>
+      <w:r>
+        <w:rPr>
+          <w:lang w:val="en-US"/>
+        </w:rPr>
+        <w:t>"</w:t>
+      </w:r>
+      <w:r>
+        <w:rPr>
+          <w:lang w:val="en-US"/>
+        </w:rPr>
+        <w:t>ManualExperimentRunner::</w:t>
+      </w:r>
+      <w:r>
+        <w:rPr>
+          <w:lang w:val="en-US"/>
+        </w:rPr>
+        <w:t xml:space="preserve"> </w:t>
+      </w:r>
+      <w:r>
+        <w:rPr>
+          <w:lang w:val="en-US"/>
+        </w:rPr>
+        <w:t>SaveDcDataHeader</w:t>
+      </w:r>
+      <w:r>
+        <w:rPr>
+          <w:lang w:val="en-US"/>
+        </w:rPr>
+        <w:t xml:space="preserve">", </w:t>
+      </w:r>
+      <w:r>
+        <w:rPr>
+          <w:lang w:val="en-US"/>
+        </w:rPr>
+        <w:t>"</w:t>
+      </w:r>
+      <w:r>
+        <w:rPr>
+          <w:lang w:val="en-US"/>
+        </w:rPr>
+        <w:t>ManualExperimentRunner::SaveDcData</w:t>
+      </w:r>
+      <w:r>
+        <w:rPr>
+          <w:lang w:val="en-US"/>
+        </w:rPr>
+        <w:t>"</w:t>
+      </w:r>
+      <w:r>
+        <w:rPr>
+          <w:lang w:val="en-US"/>
+        </w:rPr>
+        <w:t xml:space="preserve"> and "</w:t>
+      </w:r>
+      <w:r>
+        <w:rPr>
+          <w:lang w:val="en-US"/>
+        </w:rPr>
+        <w:t>ManualExperimentRunner::</w:t>
+      </w:r>
+      <w:r>
+        <w:rPr>
+          <w:lang w:val="en-US"/>
+        </w:rPr>
+        <w:t>PushNewDcData</w:t>
+      </w:r>
+      <w:r>
+        <w:rPr>
+          <w:lang w:val="en-US"/>
+        </w:rPr>
+        <w:t>".</w:t>
       </w:r>
     </w:p>
     <w:p>
@@ -7443,14 +8142,371 @@
     <w:p>
       <w:pPr>
         <w:rPr>
-          <w:lang w:val="en-US"/>
-        </w:rPr>
-      </w:pPr>
-      <w:r>
-        <w:rPr>
-          <w:lang w:val="en-US"/>
-        </w:rPr>
-        <w:t>0.5 h</w:t>
+          <w:lang w:val="en-US" w:eastAsia="ru-RU"/>
+        </w:rPr>
+      </w:pPr>
+      <w:r>
+        <w:rPr>
+          <w:lang w:val="en-US" w:eastAsia="ru-RU"/>
+        </w:rPr>
+        <w:t xml:space="preserve">When user clicks the "Start </w:t>
+      </w:r>
+      <w:r>
+        <w:rPr>
+          <w:lang w:val="en-US" w:eastAsia="ru-RU"/>
+        </w:rPr>
+        <w:t>recording</w:t>
+      </w:r>
+      <w:r>
+        <w:rPr>
+          <w:lang w:val="en-US" w:eastAsia="ru-RU"/>
+        </w:rPr>
+        <w:t>" button the "InstrumentOperator::</w:t>
+      </w:r>
+      <w:r>
+        <w:rPr>
+          <w:lang w:val="en-US" w:eastAsia="ru-RU"/>
+        </w:rPr>
+        <w:t>StartManualExperiment</w:t>
+      </w:r>
+      <w:r>
+        <w:rPr>
+          <w:lang w:val="en-US" w:eastAsia="ru-RU"/>
+        </w:rPr>
+        <w:t>" method executed.</w:t>
+      </w:r>
+    </w:p>
+    <w:p>
+      <w:pPr>
+        <w:rPr>
+          <w:lang w:val="en-US" w:eastAsia="ru-RU"/>
+        </w:rPr>
+      </w:pPr>
+      <w:r>
+        <w:rPr>
+          <w:lang w:val="en-US" w:eastAsia="ru-RU"/>
+        </w:rPr>
+        <w:t>After experiment started the data responses are sent from the instrument. For each data point the "</w:t>
+      </w:r>
+      <w:r>
+        <w:rPr>
+          <w:lang w:val="en-US" w:eastAsia="ru-RU"/>
+        </w:rPr>
+        <w:t>AbstractExperiment</w:t>
+      </w:r>
+      <w:r>
+        <w:rPr>
+          <w:lang w:val="en-US" w:eastAsia="ru-RU"/>
+        </w:rPr>
+        <w:t>::</w:t>
+      </w:r>
+      <w:r>
+        <w:rPr>
+          <w:lang w:val="en-US" w:eastAsia="ru-RU"/>
+        </w:rPr>
+        <w:t>PushNewDcData</w:t>
+      </w:r>
+      <w:r>
+        <w:rPr>
+          <w:lang w:val="en-US" w:eastAsia="ru-RU"/>
+        </w:rPr>
+        <w:t>"</w:t>
+      </w:r>
+      <w:r>
+        <w:rPr>
+          <w:lang w:val="en-US" w:eastAsia="ru-RU"/>
+        </w:rPr>
+        <w:t xml:space="preserve"> </w:t>
+      </w:r>
+      <w:r>
+        <w:rPr>
+          <w:lang w:val="en-US" w:eastAsia="ru-RU"/>
+        </w:rPr>
+        <w:t>called.</w:t>
+      </w:r>
+    </w:p>
+    <w:p>
+      <w:pPr>
+        <w:rPr>
+          <w:lang w:val="en-US" w:eastAsia="ru-RU"/>
+        </w:rPr>
+      </w:pPr>
+      <w:r>
+        <w:rPr>
+          <w:lang w:val="en-US" w:eastAsia="ru-RU"/>
+        </w:rPr>
+        <w:t>Finally, the "</w:t>
+      </w:r>
+      <w:r>
+        <w:rPr>
+          <w:lang w:val="en-US" w:eastAsia="ru-RU"/>
+        </w:rPr>
+        <w:t>AbstractExperiment</w:t>
+      </w:r>
+      <w:r>
+        <w:rPr>
+          <w:lang w:val="en-US" w:eastAsia="ru-RU"/>
+        </w:rPr>
+        <w:t>::</w:t>
+      </w:r>
+      <w:r>
+        <w:rPr>
+          <w:lang w:val="en-US" w:eastAsia="ru-RU"/>
+        </w:rPr>
+        <w:t>SaveDcData</w:t>
+      </w:r>
+      <w:r>
+        <w:rPr>
+          <w:lang w:val="en-US" w:eastAsia="ru-RU"/>
+        </w:rPr>
+        <w:t>" called for those data point that should be saved into the file.</w:t>
+      </w:r>
+    </w:p>
+    <w:p>
+      <w:pPr>
+        <w:rPr>
+          <w:lang w:val="en-US"/>
+        </w:rPr>
+      </w:pPr>
+      <w:r>
+        <w:rPr>
+          <w:lang w:val="en-US"/>
+        </w:rPr>
+        <w:t xml:space="preserve">When user changes values of the inputs at the </w:t>
+      </w:r>
+      <w:r>
+        <w:rPr>
+          <w:lang w:val="en-US"/>
+        </w:rPr>
+        <w:t>"Operating condition"</w:t>
+      </w:r>
+      <w:r>
+        <w:rPr>
+          <w:lang w:val="en-US"/>
+        </w:rPr>
+        <w:t xml:space="preserve"> section the "</w:t>
+      </w:r>
+      <w:r>
+        <w:rPr>
+          <w:lang w:val="en-US"/>
+        </w:rPr>
+        <w:t>MainWindow</w:t>
+      </w:r>
+      <w:r>
+        <w:rPr>
+          <w:lang w:val="en-US"/>
+        </w:rPr>
+        <w:t>::</w:t>
+      </w:r>
+      <w:r>
+        <w:rPr>
+          <w:lang w:val="en-US"/>
+        </w:rPr>
+        <w:t>SetManualSamplingParams</w:t>
+      </w:r>
+      <w:r>
+        <w:rPr>
+          <w:lang w:val="en-US"/>
+        </w:rPr>
+        <w:t>"</w:t>
+      </w:r>
+      <w:r>
+        <w:rPr>
+          <w:lang w:val="en-US"/>
+        </w:rPr>
+        <w:t xml:space="preserve">, </w:t>
+      </w:r>
+      <w:r>
+        <w:rPr>
+          <w:lang w:val="en-US"/>
+        </w:rPr>
+        <w:t>"</w:t>
+      </w:r>
+      <w:r>
+        <w:rPr>
+          <w:lang w:val="en-US"/>
+        </w:rPr>
+        <w:t>MainWindow</w:t>
+      </w:r>
+      <w:r>
+        <w:rPr>
+          <w:lang w:val="en-US"/>
+        </w:rPr>
+        <w:t>::</w:t>
+      </w:r>
+      <w:r>
+        <w:rPr>
+          <w:lang w:val="en-US"/>
+        </w:rPr>
+        <w:t xml:space="preserve"> </w:t>
+      </w:r>
+      <w:r>
+        <w:rPr>
+          <w:lang w:val="en-US"/>
+        </w:rPr>
+        <w:t>SetManualGalvanoSetpoint</w:t>
+      </w:r>
+      <w:r>
+        <w:rPr>
+          <w:lang w:val="en-US"/>
+        </w:rPr>
+        <w:t>"</w:t>
+      </w:r>
+      <w:r>
+        <w:rPr>
+          <w:lang w:val="en-US"/>
+        </w:rPr>
+        <w:t>,</w:t>
+      </w:r>
+      <w:r>
+        <w:rPr>
+          <w:lang w:val="en-US"/>
+        </w:rPr>
+        <w:t xml:space="preserve"> </w:t>
+      </w:r>
+      <w:r>
+        <w:rPr>
+          <w:lang w:val="en-US"/>
+        </w:rPr>
+        <w:t>"</w:t>
+      </w:r>
+      <w:r>
+        <w:rPr>
+          <w:lang w:val="en-US"/>
+        </w:rPr>
+        <w:t>MainWindow</w:t>
+      </w:r>
+      <w:r>
+        <w:rPr>
+          <w:lang w:val="en-US"/>
+        </w:rPr>
+        <w:t>::</w:t>
+      </w:r>
+      <w:r>
+        <w:rPr>
+          <w:lang w:val="en-US"/>
+        </w:rPr>
+        <w:t>SetManualPotentioSetpoint</w:t>
+      </w:r>
+      <w:r>
+        <w:rPr>
+          <w:lang w:val="en-US"/>
+        </w:rPr>
+        <w:t>"</w:t>
+      </w:r>
+      <w:r>
+        <w:rPr>
+          <w:lang w:val="en-US"/>
+        </w:rPr>
+        <w:t>,</w:t>
+      </w:r>
+      <w:r>
+        <w:rPr>
+          <w:lang w:val="en-US"/>
+        </w:rPr>
+        <w:t xml:space="preserve"> </w:t>
+      </w:r>
+      <w:r>
+        <w:rPr>
+          <w:lang w:val="en-US"/>
+        </w:rPr>
+        <w:t>"</w:t>
+      </w:r>
+      <w:r>
+        <w:rPr>
+          <w:lang w:val="en-US"/>
+        </w:rPr>
+        <w:t>MainWindow</w:t>
+      </w:r>
+      <w:r>
+        <w:rPr>
+          <w:lang w:val="en-US"/>
+        </w:rPr>
+        <w:t>::</w:t>
+      </w:r>
+      <w:r>
+        <w:rPr>
+          <w:lang w:val="en-US"/>
+        </w:rPr>
+        <w:t>SetManualOcp</w:t>
+      </w:r>
+      <w:r>
+        <w:rPr>
+          <w:lang w:val="en-US"/>
+        </w:rPr>
+        <w:t>"</w:t>
+      </w:r>
+      <w:r>
+        <w:rPr>
+          <w:lang w:val="en-US"/>
+        </w:rPr>
+        <w:t xml:space="preserve"> and </w:t>
+      </w:r>
+      <w:r>
+        <w:rPr>
+          <w:lang w:val="en-US"/>
+        </w:rPr>
+        <w:t>"</w:t>
+      </w:r>
+      <w:r>
+        <w:rPr>
+          <w:lang w:val="en-US"/>
+        </w:rPr>
+        <w:t>MainWindow</w:t>
+      </w:r>
+      <w:r>
+        <w:rPr>
+          <w:lang w:val="en-US"/>
+        </w:rPr>
+        <w:t>::</w:t>
+      </w:r>
+      <w:r>
+        <w:rPr>
+          <w:lang w:val="en-US"/>
+        </w:rPr>
+        <w:t>SetCurrentRangingMode</w:t>
+      </w:r>
+      <w:r>
+        <w:rPr>
+          <w:lang w:val="en-US"/>
+        </w:rPr>
+        <w:t>"</w:t>
+      </w:r>
+      <w:r>
+        <w:rPr>
+          <w:lang w:val="en-US"/>
+        </w:rPr>
+        <w:t xml:space="preserve"> are</w:t>
+      </w:r>
+      <w:r>
+        <w:rPr>
+          <w:lang w:val="en-US"/>
+        </w:rPr>
+        <w:t> </w:t>
+      </w:r>
+      <w:r>
+        <w:rPr>
+          <w:lang w:val="en-US"/>
+        </w:rPr>
+        <w:t>correspondently</w:t>
+      </w:r>
+      <w:r>
+        <w:rPr>
+          <w:lang w:val="en-US"/>
+        </w:rPr>
+        <w:t xml:space="preserve"> </w:t>
+      </w:r>
+      <w:r>
+        <w:rPr>
+          <w:lang w:val="en-US"/>
+        </w:rPr>
+        <w:t>executed</w:t>
+      </w:r>
+      <w:r>
+        <w:rPr>
+          <w:lang w:val="en-US"/>
+        </w:rPr>
+        <w:t>.</w:t>
       </w:r>
     </w:p>
     <w:p>
@@ -7669,8 +8725,13 @@
         </w:numPr>
       </w:pPr>
       <w:r>
-        <w:t>class ExampleExperiment</w:t>
-      </w:r>
+        <w:t xml:space="preserve">class </w:t>
+      </w:r>
+      <w:proofErr w:type="spellStart"/>
+      <w:r>
+        <w:t>ExampleExperiment</w:t>
+      </w:r>
+      <w:proofErr w:type="spellEnd"/>
       <w:r>
         <w:t>: public AbstractExperiment {</w:t>
       </w:r>
@@ -7741,7 +8802,15 @@
       </w:pPr>
       <w:r>
         <w:tab/>
-        <w:t>return new ExampleExperiment;</w:t>
+        <w:t xml:space="preserve">return new </w:t>
+      </w:r>
+      <w:proofErr w:type="spellStart"/>
+      <w:r>
+        <w:t>ExampleExperiment</w:t>
+      </w:r>
+      <w:proofErr w:type="spellEnd"/>
+      <w:r>
+        <w:t>;</w:t>
       </w:r>
     </w:p>
     <w:p>
@@ -7832,7 +8901,13 @@
         <w:pStyle w:val="Codeexample"/>
       </w:pPr>
       <w:r>
-        <w:t>virtual QString GetCategory() const = 0;</w:t>
+        <w:t>virtual QString</w:t>
+      </w:r>
+      <w:r>
+        <w:t>List</w:t>
+      </w:r>
+      <w:r>
+        <w:t xml:space="preserve"> GetCategory() const = 0;</w:t>
       </w:r>
     </w:p>
     <w:p>
@@ -7856,7 +8931,15 @@
         <w:pStyle w:val="Codeexample"/>
       </w:pPr>
       <w:r>
-        <w:t>virtual QByteArray GetNodesData(QWidget*) const = 0;</w:t>
+        <w:t xml:space="preserve">virtual </w:t>
+      </w:r>
+      <w:proofErr w:type="spellStart"/>
+      <w:r>
+        <w:t>QByteArray</w:t>
+      </w:r>
+      <w:proofErr w:type="spellEnd"/>
+      <w:r>
+        <w:t xml:space="preserve"> GetNodesData(QWidget*) const = 0;</w:t>
       </w:r>
     </w:p>
     <w:p>
@@ -8284,6 +9367,9 @@
             <w:r>
               <w:t>QString</w:t>
             </w:r>
+            <w:r>
+              <w:t>List</w:t>
+            </w:r>
           </w:p>
         </w:tc>
         <w:tc>
@@ -8497,9 +9583,11 @@
               <w:pStyle w:val="Tabletext"/>
               <w:jc w:val="center"/>
             </w:pPr>
+            <w:proofErr w:type="spellStart"/>
             <w:r>
               <w:t>QByteArray</w:t>
             </w:r>
+            <w:proofErr w:type="spellEnd"/>
           </w:p>
         </w:tc>
         <w:tc>
@@ -8552,7 +9640,7 @@
                     </pic:cNvPicPr>
                   </pic:nvPicPr>
                   <pic:blipFill rotWithShape="1">
-                    <a:blip r:embed="rId13">
+                    <a:blip r:embed="rId14">
                       <a:extLst>
                         <a:ext uri="{28A0092B-C50C-407E-A947-70E740481C1C}">
                           <a14:useLocalDpi xmlns:a14="http://schemas.microsoft.com/office/drawing/2010/main" val="0"/>
@@ -8653,7 +9741,7 @@
                     </pic:cNvPicPr>
                   </pic:nvPicPr>
                   <pic:blipFill>
-                    <a:blip r:embed="rId14">
+                    <a:blip r:embed="rId15">
                       <a:extLst>
                         <a:ext uri="{28A0092B-C50C-407E-A947-70E740481C1C}">
                           <a14:useLocalDpi xmlns:a14="http://schemas.microsoft.com/office/drawing/2010/main" val="0"/>
@@ -8753,7 +9841,15 @@
         </w:numPr>
       </w:pPr>
       <w:r>
-        <w:t>QString ExampleExperiment::GetShortName() const {</w:t>
+        <w:t xml:space="preserve">QString </w:t>
+      </w:r>
+      <w:proofErr w:type="spellStart"/>
+      <w:r>
+        <w:t>ExampleExperiment</w:t>
+      </w:r>
+      <w:proofErr w:type="spellEnd"/>
+      <w:r>
+        <w:t>::GetShortName() const {</w:t>
       </w:r>
     </w:p>
     <w:p>
@@ -8806,7 +9902,15 @@
         </w:numPr>
       </w:pPr>
       <w:r>
-        <w:t>QString ExampleExperiment::GetFullName() const {</w:t>
+        <w:t xml:space="preserve">QString </w:t>
+      </w:r>
+      <w:proofErr w:type="spellStart"/>
+      <w:r>
+        <w:t>ExampleExperiment</w:t>
+      </w:r>
+      <w:proofErr w:type="spellEnd"/>
+      <w:r>
+        <w:t>::GetFullName() const {</w:t>
       </w:r>
     </w:p>
     <w:p>
@@ -8859,7 +9963,15 @@
         </w:numPr>
       </w:pPr>
       <w:r>
-        <w:t>QString ExampleExperiment::GetDescription() const {</w:t>
+        <w:t xml:space="preserve">QString </w:t>
+      </w:r>
+      <w:proofErr w:type="spellStart"/>
+      <w:r>
+        <w:t>ExampleExperiment</w:t>
+      </w:r>
+      <w:proofErr w:type="spellEnd"/>
+      <w:r>
+        <w:t>::GetDescription() const {</w:t>
       </w:r>
     </w:p>
     <w:p>
@@ -8918,7 +10030,15 @@
         </w:numPr>
       </w:pPr>
       <w:r>
-        <w:t>QString ExampleExperiment::GetCategory() const {</w:t>
+        <w:t xml:space="preserve">QString </w:t>
+      </w:r>
+      <w:proofErr w:type="spellStart"/>
+      <w:r>
+        <w:t>ExampleExperiment</w:t>
+      </w:r>
+      <w:proofErr w:type="spellEnd"/>
+      <w:r>
+        <w:t>::GetCategory() const {</w:t>
       </w:r>
     </w:p>
     <w:p>
@@ -8972,7 +10092,15 @@
         </w:numPr>
       </w:pPr>
       <w:r>
-        <w:t>QPixmap ExampleExperiment::GetImage() const {</w:t>
+        <w:t xml:space="preserve">QPixmap </w:t>
+      </w:r>
+      <w:proofErr w:type="spellStart"/>
+      <w:r>
+        <w:t>ExampleExperiment</w:t>
+      </w:r>
+      <w:proofErr w:type="spellEnd"/>
+      <w:r>
+        <w:t>::GetImage() const {</w:t>
       </w:r>
     </w:p>
     <w:p>
@@ -9009,12 +10137,14 @@
       <w:pPr>
         <w:pStyle w:val="2"/>
       </w:pPr>
+      <w:bookmarkStart w:id="32" w:name="_Ref501238593"/>
       <w:r>
         <w:t>CreateUserInput</w:t>
       </w:r>
       <w:r>
         <w:t xml:space="preserve"> method</w:t>
       </w:r>
+      <w:bookmarkEnd w:id="32"/>
     </w:p>
     <w:p>
       <w:pPr>
@@ -9038,7 +10168,15 @@
         </w:numPr>
       </w:pPr>
       <w:r>
-        <w:t>#include &lt;ExperimentUIHelper.h&gt;</w:t>
+        <w:t>#include &lt;</w:t>
+      </w:r>
+      <w:proofErr w:type="spellStart"/>
+      <w:r>
+        <w:t>ExperimentUIHelper.h</w:t>
+      </w:r>
+      <w:proofErr w:type="spellEnd"/>
+      <w:r>
+        <w:t>&gt;</w:t>
       </w:r>
     </w:p>
     <w:p>
@@ -9063,7 +10201,15 @@
         </w:numPr>
       </w:pPr>
       <w:r>
-        <w:t>QWidget* ExampleExperiment::CreateUserInput() const {</w:t>
+        <w:t xml:space="preserve">QWidget* </w:t>
+      </w:r>
+      <w:proofErr w:type="spellStart"/>
+      <w:r>
+        <w:t>ExampleExperiment</w:t>
+      </w:r>
+      <w:proofErr w:type="spellEnd"/>
+      <w:r>
+        <w:t>::CreateUserInput() const {</w:t>
       </w:r>
     </w:p>
     <w:p>
@@ -9669,12 +10815,14 @@
       <w:pPr>
         <w:pStyle w:val="2"/>
       </w:pPr>
+      <w:bookmarkStart w:id="33" w:name="_Ref501238605"/>
       <w:r>
         <w:t>GetNodesData</w:t>
       </w:r>
       <w:r>
         <w:t xml:space="preserve"> method</w:t>
       </w:r>
+      <w:bookmarkEnd w:id="33"/>
     </w:p>
     <w:p>
       <w:pPr>
@@ -9698,7 +10846,15 @@
         </w:numPr>
       </w:pPr>
       <w:r>
-        <w:t>#include &lt;ExperimentUIHelper.h&gt;</w:t>
+        <w:t>#include &lt;</w:t>
+      </w:r>
+      <w:proofErr w:type="spellStart"/>
+      <w:r>
+        <w:t>ExperimentUIHelper.h</w:t>
+      </w:r>
+      <w:proofErr w:type="spellEnd"/>
+      <w:r>
+        <w:t>&gt;</w:t>
       </w:r>
     </w:p>
     <w:p>
@@ -9722,8 +10878,29 @@
           <w:numId w:val="26"/>
         </w:numPr>
       </w:pPr>
-      <w:r>
-        <w:t>QByteArray ExampleExperiment::GetNodesData(QWidget *wdg) const {</w:t>
+      <w:proofErr w:type="spellStart"/>
+      <w:r>
+        <w:t>QByteArray</w:t>
+      </w:r>
+      <w:proofErr w:type="spellEnd"/>
+      <w:r>
+        <w:t xml:space="preserve"> </w:t>
+      </w:r>
+      <w:proofErr w:type="spellStart"/>
+      <w:r>
+        <w:t>ExampleExperiment</w:t>
+      </w:r>
+      <w:proofErr w:type="spellEnd"/>
+      <w:r>
+        <w:t>::GetNodesData(QWidget *</w:t>
+      </w:r>
+      <w:proofErr w:type="spellStart"/>
+      <w:r>
+        <w:t>wdg</w:t>
+      </w:r>
+      <w:proofErr w:type="spellEnd"/>
+      <w:r>
+        <w:t>) const {</w:t>
       </w:r>
     </w:p>
     <w:p>
@@ -9740,7 +10917,15 @@
         <w:t>NODES_DATA_START</w:t>
       </w:r>
       <w:r>
-        <w:t xml:space="preserve">(wdg, </w:t>
+        <w:t>(</w:t>
+      </w:r>
+      <w:proofErr w:type="spellStart"/>
+      <w:r>
+        <w:t>wdg</w:t>
+      </w:r>
+      <w:proofErr w:type="spellEnd"/>
+      <w:r>
+        <w:t xml:space="preserve">, </w:t>
       </w:r>
       <w:r>
         <w:t>"top-widget-unique-id"</w:t>
@@ -9879,7 +11064,15 @@
         </w:numPr>
       </w:pPr>
       <w:r>
-        <w:t>ExperimentNode_t exp;</w:t>
+        <w:t xml:space="preserve">ExperimentNode_t </w:t>
+      </w:r>
+      <w:proofErr w:type="spellStart"/>
+      <w:r>
+        <w:t>exp</w:t>
+      </w:r>
+      <w:proofErr w:type="spellEnd"/>
+      <w:r>
+        <w:t>;</w:t>
       </w:r>
     </w:p>
     <w:p>
@@ -9907,6 +11100,7 @@
         </w:rPr>
         <w:t>" to the data that will be send to the instrument developer needs to fill corresponding parameters of the "</w:t>
       </w:r>
+      <w:proofErr w:type="spellStart"/>
       <w:r>
         <w:rPr>
           <w:rStyle w:val="a5"/>
@@ -9914,6 +11108,7 @@
         </w:rPr>
         <w:t>exp</w:t>
       </w:r>
+      <w:proofErr w:type="spellEnd"/>
       <w:r>
         <w:rPr>
           <w:lang w:val="en-US"/>
@@ -9956,15 +11151,31 @@
         </w:numPr>
       </w:pPr>
       <w:r>
-        <w:t>qint32 var;</w:t>
-      </w:r>
-    </w:p>
-    <w:p>
-      <w:pPr>
-        <w:pStyle w:val="Codeexample"/>
-      </w:pPr>
-      <w:r>
-        <w:t>GET_TEXT_INPUT_VALUE(var, "text-input-id");</w:t>
+        <w:t xml:space="preserve">qint32 </w:t>
+      </w:r>
+      <w:proofErr w:type="spellStart"/>
+      <w:r>
+        <w:t>var</w:t>
+      </w:r>
+      <w:proofErr w:type="spellEnd"/>
+      <w:r>
+        <w:t>;</w:t>
+      </w:r>
+    </w:p>
+    <w:p>
+      <w:pPr>
+        <w:pStyle w:val="Codeexample"/>
+      </w:pPr>
+      <w:r>
+        <w:t>GET_TEXT_INPUT_VALUE(</w:t>
+      </w:r>
+      <w:proofErr w:type="spellStart"/>
+      <w:r>
+        <w:t>var</w:t>
+      </w:r>
+      <w:proofErr w:type="spellEnd"/>
+      <w:r>
+        <w:t>, "text-input-id");</w:t>
       </w:r>
     </w:p>
     <w:p>
@@ -10003,9 +11214,11 @@
       <w:r>
         <w:t xml:space="preserve">QString </w:t>
       </w:r>
+      <w:proofErr w:type="spellStart"/>
       <w:r>
         <w:t>var</w:t>
       </w:r>
+      <w:proofErr w:type="spellEnd"/>
       <w:r>
         <w:t>;</w:t>
       </w:r>
@@ -10017,9 +11230,11 @@
       <w:r>
         <w:t>GET_SELECTED_RADIO(</w:t>
       </w:r>
+      <w:proofErr w:type="spellStart"/>
       <w:r>
         <w:t>var</w:t>
       </w:r>
+      <w:proofErr w:type="spellEnd"/>
       <w:r>
         <w:t>, "</w:t>
       </w:r>
@@ -10066,9 +11281,11 @@
       <w:r>
         <w:t xml:space="preserve">QString </w:t>
       </w:r>
+      <w:proofErr w:type="spellStart"/>
       <w:r>
         <w:t>var</w:t>
       </w:r>
+      <w:proofErr w:type="spellEnd"/>
       <w:r>
         <w:t>;</w:t>
       </w:r>
@@ -10080,9 +11297,11 @@
       <w:r>
         <w:t>GET_SELECTED_DROP_DOWN(</w:t>
       </w:r>
+      <w:proofErr w:type="spellStart"/>
       <w:r>
         <w:t>var</w:t>
       </w:r>
+      <w:proofErr w:type="spellEnd"/>
       <w:r>
         <w:t>, "</w:t>
       </w:r>
@@ -10104,58 +11323,2259 @@
       <w:pPr>
         <w:pStyle w:val="1"/>
       </w:pPr>
-      <w:bookmarkStart w:id="32" w:name="_Ref500025153"/>
-      <w:bookmarkStart w:id="33" w:name="_Toc500198632"/>
+      <w:bookmarkStart w:id="34" w:name="_Ref500025153"/>
+      <w:bookmarkStart w:id="35" w:name="_Toc500198632"/>
       <w:r>
         <w:lastRenderedPageBreak/>
         <w:t>Builder element plugin creation</w:t>
       </w:r>
-      <w:bookmarkEnd w:id="32"/>
-      <w:bookmarkEnd w:id="33"/>
-    </w:p>
-    <w:p>
-      <w:pPr>
-        <w:rPr>
-          <w:lang w:val="en-US"/>
-        </w:rPr>
-      </w:pPr>
-      <w:r>
-        <w:rPr>
-          <w:lang w:val="en-US"/>
-        </w:rPr>
-        <w:t>Describing the process of the builder element plugin creation.</w:t>
-      </w:r>
-    </w:p>
-    <w:p>
-      <w:pPr>
-        <w:rPr>
-          <w:lang w:val="en-US"/>
-        </w:rPr>
-      </w:pPr>
-      <w:r>
-        <w:rPr>
-          <w:lang w:val="en-US"/>
-        </w:rPr>
-        <w:t>1</w:t>
-      </w:r>
-      <w:r>
-        <w:rPr>
-          <w:lang w:val="en-US"/>
+      <w:bookmarkEnd w:id="34"/>
+      <w:bookmarkEnd w:id="35"/>
+    </w:p>
+    <w:p>
+      <w:pPr>
+        <w:rPr>
+          <w:lang w:val="en-US"/>
+        </w:rPr>
+      </w:pPr>
+      <w:r>
+        <w:rPr>
+          <w:lang w:val="en-US"/>
+        </w:rPr>
+        <w:t xml:space="preserve">Every </w:t>
+      </w:r>
+      <w:r>
+        <w:rPr>
+          <w:lang w:val="en-US"/>
+        </w:rPr>
+        <w:t xml:space="preserve">builder </w:t>
+      </w:r>
+      <w:r>
+        <w:rPr>
+          <w:lang w:val="en-US"/>
+        </w:rPr>
+        <w:t>element on the "Build an Experiment" tab is loaded dynamically based on the specific DLL.</w:t>
+      </w:r>
+    </w:p>
+    <w:p>
+      <w:pPr>
+        <w:rPr>
+          <w:lang w:val="en-US"/>
+        </w:rPr>
+      </w:pPr>
+      <w:r>
+        <w:rPr>
+          <w:lang w:val="en-US"/>
+        </w:rPr>
+        <w:t>Every DLL must be a Qt Plugin and provide the "</w:t>
+      </w:r>
+      <w:r>
+        <w:rPr>
+          <w:b/>
+          <w:i/>
+          <w:lang w:val="en-US"/>
+        </w:rPr>
+        <w:t>BuilderElementFactoryInterface</w:t>
+      </w:r>
+      <w:r>
+        <w:rPr>
+          <w:lang w:val="en-US"/>
+        </w:rPr>
+        <w:t>" interface.</w:t>
+      </w:r>
+    </w:p>
+    <w:p>
+      <w:pPr>
+        <w:pStyle w:val="2"/>
+      </w:pPr>
+      <w:r>
+        <w:t>BuilderElementFactoryInterface</w:t>
+      </w:r>
+    </w:p>
+    <w:p>
+      <w:pPr>
+        <w:rPr>
+          <w:lang w:val="en-US"/>
+        </w:rPr>
+      </w:pPr>
+      <w:r>
+        <w:rPr>
+          <w:lang w:val="en-US"/>
+        </w:rPr>
+        <w:t>The main interface exported from the plugin.</w:t>
+      </w:r>
+    </w:p>
+    <w:p>
+      <w:pPr>
+        <w:rPr>
+          <w:lang w:val="en-US"/>
+        </w:rPr>
+      </w:pPr>
+      <w:bookmarkStart w:id="36" w:name="_Toc500198633"/>
+      <w:r>
+        <w:rPr>
+          <w:lang w:val="en-US"/>
+        </w:rPr>
+        <w:t>Developer needs to implement the pure virtual method:</w:t>
+      </w:r>
+    </w:p>
+    <w:p>
+      <w:pPr>
+        <w:pStyle w:val="Codeexample"/>
+        <w:numPr>
+          <w:ilvl w:val="0"/>
+          <w:numId w:val="32"/>
+        </w:numPr>
+      </w:pPr>
+      <w:r>
+        <w:t xml:space="preserve">virtual </w:t>
+      </w:r>
+      <w:r>
+        <w:t>AbstractBuilderElement</w:t>
+      </w:r>
+      <w:r>
+        <w:t xml:space="preserve">* </w:t>
+      </w:r>
+      <w:r>
+        <w:t>CreateElement</w:t>
+      </w:r>
+      <w:r>
+        <w:t>(c</w:t>
+      </w:r>
+      <w:r>
+        <w:t>onst QVariant&amp;) = 0</w:t>
+      </w:r>
+      <w:r>
+        <w:t>;</w:t>
+      </w:r>
+    </w:p>
+    <w:p>
+      <w:pPr>
+        <w:rPr>
+          <w:lang w:val="en-US"/>
+        </w:rPr>
+      </w:pPr>
+      <w:r>
+        <w:rPr>
+          <w:lang w:val="en-US"/>
+        </w:rPr>
+        <w:t>Implementation must create an instance of an "</w:t>
+      </w:r>
+      <w:r>
+        <w:rPr>
+          <w:rStyle w:val="a5"/>
+          <w:lang w:val="en-US"/>
+        </w:rPr>
+        <w:t>AbstractBuilderElement</w:t>
+      </w:r>
+      <w:r>
+        <w:rPr>
+          <w:lang w:val="en-US"/>
+        </w:rPr>
+        <w:t>".</w:t>
+      </w:r>
+    </w:p>
+    <w:p>
+      <w:pPr>
+        <w:rPr>
+          <w:lang w:val="en-US"/>
+        </w:rPr>
+      </w:pPr>
+      <w:r>
+        <w:rPr>
+          <w:lang w:val="en-US"/>
+        </w:rPr>
+        <w:t>Instance must be created on the heap.</w:t>
+      </w:r>
+    </w:p>
+    <w:p>
+      <w:pPr>
+        <w:rPr>
+          <w:lang w:val="en-US"/>
+        </w:rPr>
+      </w:pPr>
+      <w:r>
+        <w:rPr>
+          <w:lang w:val="en-US"/>
+        </w:rPr>
+        <w:t>Singletons are NOT allowed.</w:t>
+      </w:r>
+    </w:p>
+    <w:p>
+      <w:pPr>
+        <w:rPr>
+          <w:lang w:val="en-US"/>
+        </w:rPr>
+      </w:pPr>
+      <w:r>
+        <w:rPr>
+          <w:lang w:val="en-US"/>
+        </w:rPr>
+        <w:t>Also, developer doesn't need to manage created object any more.</w:t>
+      </w:r>
+    </w:p>
+    <w:p>
+      <w:pPr>
+        <w:rPr>
+          <w:lang w:val="en-US"/>
+        </w:rPr>
+      </w:pPr>
+      <w:r>
+        <w:rPr>
+          <w:lang w:val="en-US"/>
+        </w:rPr>
+        <w:t>Example:</w:t>
+      </w:r>
+    </w:p>
+    <w:p>
+      <w:pPr>
+        <w:rPr>
+          <w:lang w:val="en-US"/>
+        </w:rPr>
+      </w:pPr>
+    </w:p>
+    <w:p>
+      <w:pPr>
+        <w:pStyle w:val="Codeexample"/>
+        <w:numPr>
+          <w:ilvl w:val="0"/>
+          <w:numId w:val="33"/>
+        </w:numPr>
+      </w:pPr>
+      <w:r>
+        <w:t xml:space="preserve">class </w:t>
+      </w:r>
+      <w:proofErr w:type="spellStart"/>
+      <w:r>
+        <w:t>ExampleElement</w:t>
+      </w:r>
+      <w:proofErr w:type="spellEnd"/>
+      <w:r>
+        <w:t>: public AbstractBuilderElement {</w:t>
+      </w:r>
+    </w:p>
+    <w:p>
+      <w:pPr>
+        <w:pStyle w:val="Codeexample"/>
+      </w:pPr>
+      <w:r>
+        <w:tab/>
+        <w:t>…</w:t>
+      </w:r>
+    </w:p>
+    <w:p>
+      <w:pPr>
+        <w:pStyle w:val="Codeexample"/>
+      </w:pPr>
+      <w:r>
+        <w:t>};</w:t>
+      </w:r>
+    </w:p>
+    <w:p>
+      <w:pPr>
+        <w:pStyle w:val="Codeexample"/>
+      </w:pPr>
+    </w:p>
+    <w:p>
+      <w:pPr>
+        <w:pStyle w:val="Codeexample"/>
+      </w:pPr>
+      <w:r>
+        <w:t>class Factory: public QObject, public BuilderElementFactoryInterface {</w:t>
+      </w:r>
+    </w:p>
+    <w:p>
+      <w:pPr>
+        <w:pStyle w:val="Codeexample"/>
+      </w:pPr>
+      <w:r>
+        <w:tab/>
+      </w:r>
+      <w:r>
+        <w:t>…</w:t>
+      </w:r>
+    </w:p>
+    <w:p>
+      <w:pPr>
+        <w:pStyle w:val="Codeexample"/>
+      </w:pPr>
+      <w:r>
+        <w:t>};</w:t>
+      </w:r>
+    </w:p>
+    <w:p>
+      <w:pPr>
+        <w:pStyle w:val="Codeexample"/>
+      </w:pPr>
+    </w:p>
+    <w:p>
+      <w:pPr>
+        <w:pStyle w:val="Codeexample"/>
+      </w:pPr>
+      <w:r>
+        <w:t>AbstractBuilderElement* Factory::CreateElement(const QVariant&amp;) {</w:t>
+      </w:r>
+    </w:p>
+    <w:p>
+      <w:pPr>
+        <w:pStyle w:val="Codeexample"/>
+      </w:pPr>
+      <w:r>
+        <w:tab/>
+        <w:t xml:space="preserve">return new </w:t>
+      </w:r>
+      <w:proofErr w:type="spellStart"/>
+      <w:r>
+        <w:t>ExampleElement</w:t>
+      </w:r>
+      <w:proofErr w:type="spellEnd"/>
+      <w:r>
+        <w:t>;</w:t>
+      </w:r>
+    </w:p>
+    <w:p>
+      <w:pPr>
+        <w:pStyle w:val="Codeexample"/>
+      </w:pPr>
+      <w:r>
+        <w:t>}</w:t>
+      </w:r>
+    </w:p>
+    <w:p>
+      <w:pPr>
+        <w:rPr>
+          <w:lang w:val="en-US"/>
+        </w:rPr>
+      </w:pPr>
+      <w:r>
+        <w:rPr>
+          <w:lang w:val="en-US"/>
+        </w:rPr>
+        <w:t>There is an ability to pass a parameter to the Factory (type of the QVariant). This parameter is optional and typically developer does not need to pass it.</w:t>
+      </w:r>
+    </w:p>
+    <w:p>
+      <w:pPr>
+        <w:pStyle w:val="2"/>
+      </w:pPr>
+      <w:r>
+        <w:t>AbstractBuilderElement</w:t>
+      </w:r>
+    </w:p>
+    <w:p>
+      <w:pPr>
+        <w:rPr>
+          <w:lang w:val="en-US"/>
+        </w:rPr>
+      </w:pPr>
+      <w:r>
+        <w:rPr>
+          <w:lang w:val="en-US"/>
+        </w:rPr>
+        <w:t>The interface for the Builder elements objects.</w:t>
+      </w:r>
+    </w:p>
+    <w:p>
+      <w:pPr>
+        <w:rPr>
+          <w:lang w:val="en-US"/>
+        </w:rPr>
+      </w:pPr>
+      <w:r>
+        <w:rPr>
+          <w:lang w:val="en-US"/>
+        </w:rPr>
+        <w:t>Developer needs to implement the following pure virtual methods:</w:t>
+      </w:r>
+    </w:p>
+    <w:p>
+      <w:pPr>
+        <w:pStyle w:val="Codeexample"/>
+        <w:numPr>
+          <w:ilvl w:val="0"/>
+          <w:numId w:val="34"/>
+        </w:numPr>
+      </w:pPr>
+      <w:r>
+        <w:t>virtual QString GetFullName() const = 0;</w:t>
+      </w:r>
+    </w:p>
+    <w:p>
+      <w:pPr>
+        <w:pStyle w:val="Codeexample"/>
+      </w:pPr>
+      <w:r>
+        <w:t>virtual QStringList GetCategory() const = 0;</w:t>
+      </w:r>
+    </w:p>
+    <w:p>
+      <w:pPr>
+        <w:pStyle w:val="Codeexample"/>
+      </w:pPr>
+      <w:r>
+        <w:t>virtual QPixmap GetImage() const = 0;</w:t>
+      </w:r>
+    </w:p>
+    <w:p>
+      <w:pPr>
+        <w:pStyle w:val="Codeexample"/>
+      </w:pPr>
+      <w:r>
+        <w:t>virtual ExperimentType GetType() const = 0;</w:t>
+      </w:r>
+    </w:p>
+    <w:p>
+      <w:pPr>
+        <w:pStyle w:val="Codeexample"/>
+      </w:pPr>
+      <w:r>
+        <w:t>virtual QWidget* CreateUserInput(UserInput&amp;) const = 0;</w:t>
+      </w:r>
+    </w:p>
+    <w:p>
+      <w:pPr>
+        <w:pStyle w:val="Codeexample"/>
+      </w:pPr>
+      <w:r>
+        <w:t>virtual NodesData GetNodesData(const UserInput&amp;,</w:t>
+      </w:r>
+    </w:p>
+    <w:p>
+      <w:pPr>
+        <w:pStyle w:val="Codeexample"/>
+      </w:pPr>
+      <w:r>
+        <w:tab/>
+      </w:r>
+      <w:r>
+        <w:tab/>
+      </w:r>
+      <w:r>
+        <w:tab/>
+      </w:r>
+      <w:r>
+        <w:tab/>
+      </w:r>
+      <w:r>
+        <w:tab/>
+      </w:r>
+      <w:r>
+        <w:tab/>
+      </w:r>
+      <w:r>
+        <w:tab/>
+      </w:r>
+      <w:r>
+        <w:t>const CalibrationData&amp;,</w:t>
+      </w:r>
+    </w:p>
+    <w:p>
+      <w:pPr>
+        <w:pStyle w:val="Codeexample"/>
+      </w:pPr>
+      <w:r>
+        <w:tab/>
+      </w:r>
+      <w:r>
+        <w:tab/>
+      </w:r>
+      <w:r>
+        <w:tab/>
+      </w:r>
+      <w:r>
+        <w:tab/>
+      </w:r>
+      <w:r>
+        <w:tab/>
+      </w:r>
+      <w:r>
+        <w:tab/>
+      </w:r>
+      <w:r>
+        <w:tab/>
+      </w:r>
+      <w:r>
+        <w:t>const HardwareVersion&amp;) const = 0;</w:t>
+      </w:r>
+    </w:p>
+    <w:p>
+      <w:pPr>
+        <w:spacing w:after="160" w:line="259" w:lineRule="auto"/>
+        <w:ind w:firstLine="0"/>
+        <w:contextualSpacing w:val="0"/>
+        <w:jc w:val="left"/>
+      </w:pPr>
+      <w:r>
+        <w:br w:type="page"/>
+      </w:r>
+    </w:p>
+    <w:p>
+      <w:pPr>
+        <w:rPr>
+          <w:lang w:val="en-US"/>
+        </w:rPr>
+      </w:pPr>
+      <w:r>
+        <w:rPr>
+          <w:lang w:val="en-US"/>
+        </w:rPr>
+        <w:lastRenderedPageBreak/>
+        <w:t xml:space="preserve">Table </w:t>
+      </w:r>
+      <w:r>
+        <w:fldChar w:fldCharType="begin"/>
+      </w:r>
+      <w:r>
+        <w:rPr>
+          <w:lang w:val="en-US"/>
+        </w:rPr>
+        <w:instrText xml:space="preserve"> seq table </w:instrText>
+      </w:r>
+      <w:r>
+        <w:fldChar w:fldCharType="separate"/>
+      </w:r>
+      <w:r>
+        <w:rPr>
+          <w:noProof/>
+          <w:lang w:val="en-US"/>
+        </w:rPr>
+        <w:t>2</w:t>
+      </w:r>
+      <w:r>
+        <w:fldChar w:fldCharType="end"/>
+      </w:r>
+      <w:r>
+        <w:rPr>
+          <w:lang w:val="en-US"/>
+        </w:rPr>
+        <w:t xml:space="preserve"> – Description of the</w:t>
+      </w:r>
+      <w:r>
+        <w:rPr>
+          <w:lang w:val="en-US"/>
+        </w:rPr>
+        <w:t xml:space="preserve"> </w:t>
+      </w:r>
+      <w:r>
+        <w:rPr>
+          <w:lang w:val="en-US"/>
+        </w:rPr>
+        <w:t>AbstractBuilderElement</w:t>
+      </w:r>
+      <w:r>
+        <w:rPr>
+          <w:lang w:val="en-US"/>
+        </w:rPr>
+        <w:t xml:space="preserve"> </w:t>
+      </w:r>
+      <w:r>
+        <w:rPr>
+          <w:lang w:val="en-US"/>
+        </w:rPr>
+        <w:t>interface</w:t>
+      </w:r>
+    </w:p>
+    <w:tbl>
+      <w:tblPr>
+        <w:tblStyle w:val="a9"/>
+        <w:tblW w:w="5000" w:type="pct"/>
+        <w:jc w:val="center"/>
+        <w:tblLook w:val="04A0" w:firstRow="1" w:lastRow="0" w:firstColumn="1" w:lastColumn="0" w:noHBand="0" w:noVBand="1"/>
+      </w:tblPr>
+      <w:tblGrid>
+        <w:gridCol w:w="2059"/>
+        <w:gridCol w:w="2076"/>
+        <w:gridCol w:w="5210"/>
+      </w:tblGrid>
+      <w:tr>
+        <w:trPr>
+          <w:jc w:val="center"/>
+        </w:trPr>
+        <w:tc>
+          <w:tcPr>
+            <w:tcW w:w="2059" w:type="dxa"/>
+            <w:vAlign w:val="center"/>
+          </w:tcPr>
+          <w:p>
+            <w:pPr>
+              <w:pStyle w:val="Tabletext"/>
+              <w:jc w:val="center"/>
+              <w:rPr>
+                <w:rStyle w:val="aa"/>
+              </w:rPr>
+            </w:pPr>
+            <w:r>
+              <w:rPr>
+                <w:rStyle w:val="aa"/>
+              </w:rPr>
+              <w:t>Method</w:t>
+            </w:r>
+          </w:p>
+        </w:tc>
+        <w:tc>
+          <w:tcPr>
+            <w:tcW w:w="1622" w:type="dxa"/>
+            <w:vAlign w:val="center"/>
+          </w:tcPr>
+          <w:p>
+            <w:pPr>
+              <w:pStyle w:val="Tabletext"/>
+              <w:jc w:val="center"/>
+              <w:rPr>
+                <w:rStyle w:val="aa"/>
+              </w:rPr>
+            </w:pPr>
+            <w:r>
+              <w:rPr>
+                <w:rStyle w:val="aa"/>
+              </w:rPr>
+              <w:t>Return t</w:t>
+            </w:r>
+            <w:r>
+              <w:rPr>
+                <w:rStyle w:val="aa"/>
+              </w:rPr>
+              <w:t>ype</w:t>
+            </w:r>
+          </w:p>
+        </w:tc>
+        <w:tc>
+          <w:tcPr>
+            <w:tcW w:w="5664" w:type="dxa"/>
+            <w:vAlign w:val="center"/>
+          </w:tcPr>
+          <w:p>
+            <w:pPr>
+              <w:pStyle w:val="Tabletext"/>
+              <w:jc w:val="center"/>
+              <w:rPr>
+                <w:rStyle w:val="aa"/>
+              </w:rPr>
+            </w:pPr>
+            <w:r>
+              <w:rPr>
+                <w:rStyle w:val="aa"/>
+              </w:rPr>
+              <w:t>Description</w:t>
+            </w:r>
+          </w:p>
+        </w:tc>
+      </w:tr>
+      <w:tr>
+        <w:trPr>
+          <w:jc w:val="center"/>
+        </w:trPr>
+        <w:tc>
+          <w:tcPr>
+            <w:tcW w:w="2059" w:type="dxa"/>
+          </w:tcPr>
+          <w:p>
+            <w:pPr>
+              <w:pStyle w:val="Tabletext"/>
+            </w:pPr>
+            <w:r>
+              <w:t>GetFullName</w:t>
+            </w:r>
+          </w:p>
+        </w:tc>
+        <w:tc>
+          <w:tcPr>
+            <w:tcW w:w="1622" w:type="dxa"/>
+          </w:tcPr>
+          <w:p>
+            <w:pPr>
+              <w:pStyle w:val="Tabletext"/>
+              <w:jc w:val="center"/>
+            </w:pPr>
+            <w:r>
+              <w:t>QString</w:t>
+            </w:r>
+          </w:p>
+        </w:tc>
+        <w:tc>
+          <w:tcPr>
+            <w:tcW w:w="5664" w:type="dxa"/>
+          </w:tcPr>
+          <w:p>
+            <w:pPr>
+              <w:pStyle w:val="Tabletext"/>
+            </w:pPr>
+            <w:r>
+              <w:t xml:space="preserve">Returns the </w:t>
+            </w:r>
+            <w:r>
+              <w:rPr>
+                <w:rStyle w:val="a5"/>
+              </w:rPr>
+              <w:t>name</w:t>
+            </w:r>
+            <w:r>
+              <w:t xml:space="preserve"> that will be displayed </w:t>
+            </w:r>
+            <w:r>
+              <w:t xml:space="preserve">on mouse hovering and selection (see fig. </w:t>
+            </w:r>
+            <w:r>
+              <w:fldChar w:fldCharType="begin"/>
+            </w:r>
+            <w:r>
+              <w:instrText xml:space="preserve"> </w:instrText>
+            </w:r>
+            <w:r>
+              <w:instrText>fig_be_col_list_hov</w:instrText>
+            </w:r>
+            <w:r>
+              <w:instrText xml:space="preserve"> </w:instrText>
+            </w:r>
+            <w:r>
+              <w:fldChar w:fldCharType="separate"/>
+            </w:r>
+            <w:r>
+              <w:rPr>
+                <w:noProof/>
+                <w:lang w:eastAsia="ru-RU"/>
+              </w:rPr>
+              <w:t>9</w:t>
+            </w:r>
+            <w:r>
+              <w:fldChar w:fldCharType="end"/>
+            </w:r>
+            <w:r>
+              <w:t xml:space="preserve"> and</w:t>
+            </w:r>
+            <w:r>
+              <w:t> </w:t>
+            </w:r>
+            <w:r>
+              <w:fldChar w:fldCharType="begin"/>
+            </w:r>
+            <w:r>
+              <w:instrText xml:space="preserve"> </w:instrText>
+            </w:r>
+            <w:r>
+              <w:instrText>fig_be_creat_area_hov_sel</w:instrText>
+            </w:r>
+            <w:r>
+              <w:instrText xml:space="preserve"> </w:instrText>
+            </w:r>
+            <w:r>
+              <w:fldChar w:fldCharType="separate"/>
+            </w:r>
+            <w:r>
+              <w:rPr>
+                <w:noProof/>
+                <w:lang w:eastAsia="ru-RU"/>
+              </w:rPr>
+              <w:t>10</w:t>
+            </w:r>
+            <w:r>
+              <w:fldChar w:fldCharType="end"/>
+            </w:r>
+            <w:r>
+              <w:t>)</w:t>
+            </w:r>
+            <w:r>
+              <w:t>.</w:t>
+            </w:r>
+          </w:p>
+        </w:tc>
+      </w:tr>
+      <w:tr>
+        <w:trPr>
+          <w:jc w:val="center"/>
+        </w:trPr>
+        <w:tc>
+          <w:tcPr>
+            <w:tcW w:w="2059" w:type="dxa"/>
+          </w:tcPr>
+          <w:p>
+            <w:pPr>
+              <w:pStyle w:val="Tabletext"/>
+            </w:pPr>
+            <w:r>
+              <w:t>GetCategory</w:t>
+            </w:r>
+          </w:p>
+        </w:tc>
+        <w:tc>
+          <w:tcPr>
+            <w:tcW w:w="1622" w:type="dxa"/>
+          </w:tcPr>
+          <w:p>
+            <w:pPr>
+              <w:pStyle w:val="Tabletext"/>
+              <w:jc w:val="center"/>
+            </w:pPr>
+            <w:r>
+              <w:t>QString</w:t>
+            </w:r>
+            <w:r>
+              <w:t>List</w:t>
+            </w:r>
+          </w:p>
+        </w:tc>
+        <w:tc>
+          <w:tcPr>
+            <w:tcW w:w="5664" w:type="dxa"/>
+          </w:tcPr>
+          <w:p>
+            <w:pPr>
+              <w:pStyle w:val="Tabletext"/>
+            </w:pPr>
+            <w:r>
+              <w:t xml:space="preserve">Returns the </w:t>
+            </w:r>
+            <w:r>
+              <w:rPr>
+                <w:rStyle w:val="a5"/>
+              </w:rPr>
+              <w:t>category</w:t>
+            </w:r>
+            <w:r>
+              <w:t xml:space="preserve"> of the </w:t>
+            </w:r>
+            <w:r>
+              <w:t>element</w:t>
+            </w:r>
+            <w:r>
+              <w:t>. Unique categories will be displayed above the list on the left side of the "</w:t>
+            </w:r>
+            <w:r>
+              <w:t>Build</w:t>
+            </w:r>
+            <w:r>
+              <w:t xml:space="preserve"> an Experiment" tab (see fig. </w:t>
+            </w:r>
+            <w:r>
+              <w:fldChar w:fldCharType="begin"/>
+            </w:r>
+            <w:r>
+              <w:instrText xml:space="preserve"> </w:instrText>
+            </w:r>
+            <w:r>
+              <w:instrText>fig_be_category_list</w:instrText>
+            </w:r>
+            <w:r>
+              <w:instrText xml:space="preserve"> </w:instrText>
+            </w:r>
+            <w:r>
+              <w:fldChar w:fldCharType="separate"/>
+            </w:r>
+            <w:r>
+              <w:rPr>
+                <w:noProof/>
+                <w:lang w:eastAsia="ru-RU"/>
+              </w:rPr>
+              <w:t>11</w:t>
+            </w:r>
+            <w:r>
+              <w:fldChar w:fldCharType="end"/>
+            </w:r>
+            <w:r>
+              <w:t>).</w:t>
+            </w:r>
+          </w:p>
+        </w:tc>
+      </w:tr>
+      <w:tr>
+        <w:trPr>
+          <w:jc w:val="center"/>
+        </w:trPr>
+        <w:tc>
+          <w:tcPr>
+            <w:tcW w:w="2059" w:type="dxa"/>
+          </w:tcPr>
+          <w:p>
+            <w:pPr>
+              <w:pStyle w:val="Tabletext"/>
+            </w:pPr>
+            <w:r>
+              <w:t>GetImage</w:t>
+            </w:r>
+          </w:p>
+        </w:tc>
+        <w:tc>
+          <w:tcPr>
+            <w:tcW w:w="1622" w:type="dxa"/>
+          </w:tcPr>
+          <w:p>
+            <w:pPr>
+              <w:pStyle w:val="Tabletext"/>
+              <w:jc w:val="center"/>
+            </w:pPr>
+            <w:r>
+              <w:t>QPixmap</w:t>
+            </w:r>
+          </w:p>
+        </w:tc>
+        <w:tc>
+          <w:tcPr>
+            <w:tcW w:w="5664" w:type="dxa"/>
+          </w:tcPr>
+          <w:p>
+            <w:pPr>
+              <w:pStyle w:val="Tabletext"/>
+            </w:pPr>
+            <w:r>
+              <w:t xml:space="preserve">Returns the </w:t>
+            </w:r>
+            <w:r>
+              <w:rPr>
+                <w:rStyle w:val="a5"/>
+              </w:rPr>
+              <w:t>image</w:t>
+            </w:r>
+            <w:r>
+              <w:t xml:space="preserve"> that will be displayed at the </w:t>
+            </w:r>
+            <w:r>
+              <w:t>element</w:t>
+            </w:r>
+            <w:r>
+              <w:t xml:space="preserve"> </w:t>
+            </w:r>
+            <w:r>
+              <w:t>widget</w:t>
+            </w:r>
+            <w:r>
+              <w:t xml:space="preserve"> (see fig. </w:t>
+            </w:r>
+            <w:r>
+              <w:fldChar w:fldCharType="begin"/>
+            </w:r>
+            <w:r>
+              <w:instrText xml:space="preserve"> </w:instrText>
+            </w:r>
+            <w:r>
+              <w:instrText>fig_be_col_list_hov</w:instrText>
+            </w:r>
+            <w:r>
+              <w:instrText xml:space="preserve"> </w:instrText>
+            </w:r>
+            <w:r>
+              <w:fldChar w:fldCharType="separate"/>
+            </w:r>
+            <w:r>
+              <w:rPr>
+                <w:noProof/>
+                <w:lang w:eastAsia="ru-RU"/>
+              </w:rPr>
+              <w:t>9</w:t>
+            </w:r>
+            <w:r>
+              <w:fldChar w:fldCharType="end"/>
+            </w:r>
+            <w:r>
+              <w:t xml:space="preserve"> and </w:t>
+            </w:r>
+            <w:r>
+              <w:fldChar w:fldCharType="begin"/>
+            </w:r>
+            <w:r>
+              <w:instrText xml:space="preserve"> </w:instrText>
+            </w:r>
+            <w:r>
+              <w:instrText>fig_be_creat_area_hov_sel</w:instrText>
+            </w:r>
+            <w:r>
+              <w:instrText xml:space="preserve"> </w:instrText>
+            </w:r>
+            <w:r>
+              <w:fldChar w:fldCharType="separate"/>
+            </w:r>
+            <w:r>
+              <w:rPr>
+                <w:noProof/>
+                <w:lang w:eastAsia="ru-RU"/>
+              </w:rPr>
+              <w:t>10</w:t>
+            </w:r>
+            <w:r>
+              <w:fldChar w:fldCharType="end"/>
+            </w:r>
+            <w:r>
+              <w:t>).</w:t>
+            </w:r>
+          </w:p>
+        </w:tc>
+      </w:tr>
+      <w:tr>
+        <w:trPr>
+          <w:jc w:val="center"/>
+        </w:trPr>
+        <w:tc>
+          <w:tcPr>
+            <w:tcW w:w="2059" w:type="dxa"/>
+          </w:tcPr>
+          <w:p>
+            <w:pPr>
+              <w:pStyle w:val="Tabletext"/>
+            </w:pPr>
+            <w:r>
+              <w:t>GetType</w:t>
+            </w:r>
+          </w:p>
+        </w:tc>
+        <w:tc>
+          <w:tcPr>
+            <w:tcW w:w="1622" w:type="dxa"/>
+          </w:tcPr>
+          <w:p>
+            <w:pPr>
+              <w:pStyle w:val="Tabletext"/>
+              <w:jc w:val="center"/>
+            </w:pPr>
+            <w:r>
+              <w:t>ExperimentType</w:t>
+            </w:r>
+          </w:p>
+        </w:tc>
+        <w:tc>
+          <w:tcPr>
+            <w:tcW w:w="5664" w:type="dxa"/>
+          </w:tcPr>
+          <w:p>
+            <w:pPr>
+              <w:pStyle w:val="Tabletext"/>
+            </w:pPr>
+            <w:r>
+              <w:t xml:space="preserve">Returns the </w:t>
+            </w:r>
+            <w:r>
+              <w:rPr>
+                <w:rStyle w:val="a5"/>
+              </w:rPr>
+              <w:t>type</w:t>
+            </w:r>
+            <w:r>
+              <w:rPr>
+                <w:rStyle w:val="a5"/>
+                <w:b w:val="0"/>
+                <w:i w:val="0"/>
+              </w:rPr>
+              <w:t xml:space="preserve"> </w:t>
+            </w:r>
+            <w:r>
+              <w:t xml:space="preserve">of the </w:t>
+            </w:r>
+            <w:r>
+              <w:t>nodes</w:t>
+            </w:r>
+            <w:r>
+              <w:t xml:space="preserve">, that </w:t>
+            </w:r>
+            <w:r>
+              <w:t>will be returned from the</w:t>
+            </w:r>
+            <w:r>
+              <w:t xml:space="preserve"> </w:t>
+            </w:r>
+            <w:r>
+              <w:t>GetNodesData</w:t>
+            </w:r>
+            <w:r>
+              <w:t>.</w:t>
+            </w:r>
+          </w:p>
+        </w:tc>
+      </w:tr>
+      <w:tr>
+        <w:trPr>
+          <w:jc w:val="center"/>
+        </w:trPr>
+        <w:tc>
+          <w:tcPr>
+            <w:tcW w:w="2059" w:type="dxa"/>
+          </w:tcPr>
+          <w:p>
+            <w:pPr>
+              <w:pStyle w:val="Tabletext"/>
+            </w:pPr>
+            <w:r>
+              <w:t>CreateUserInput</w:t>
+            </w:r>
+          </w:p>
+        </w:tc>
+        <w:tc>
+          <w:tcPr>
+            <w:tcW w:w="1622" w:type="dxa"/>
+          </w:tcPr>
+          <w:p>
+            <w:pPr>
+              <w:pStyle w:val="Tabletext"/>
+              <w:jc w:val="center"/>
+            </w:pPr>
+            <w:r>
+              <w:t>QWidget</w:t>
+            </w:r>
+            <w:r>
+              <w:t>*</w:t>
+            </w:r>
+          </w:p>
+        </w:tc>
+        <w:tc>
+          <w:tcPr>
+            <w:tcW w:w="5664" w:type="dxa"/>
+          </w:tcPr>
+          <w:p>
+            <w:pPr>
+              <w:pStyle w:val="Tabletext"/>
+            </w:pPr>
+            <w:r>
+              <w:t xml:space="preserve">Returns the </w:t>
+            </w:r>
+            <w:r>
+              <w:rPr>
+                <w:rStyle w:val="a5"/>
+              </w:rPr>
+              <w:t>widget</w:t>
+            </w:r>
+            <w:r>
+              <w:t>, that contains all user inputs.</w:t>
+            </w:r>
+          </w:p>
+        </w:tc>
+      </w:tr>
+      <w:tr>
+        <w:trPr>
+          <w:jc w:val="center"/>
+        </w:trPr>
+        <w:tc>
+          <w:tcPr>
+            <w:tcW w:w="2059" w:type="dxa"/>
+          </w:tcPr>
+          <w:p>
+            <w:pPr>
+              <w:pStyle w:val="Tabletext"/>
+            </w:pPr>
+            <w:r>
+              <w:t>GetNodesData</w:t>
+            </w:r>
+          </w:p>
+        </w:tc>
+        <w:tc>
+          <w:tcPr>
+            <w:tcW w:w="1622" w:type="dxa"/>
+          </w:tcPr>
+          <w:p>
+            <w:pPr>
+              <w:pStyle w:val="Tabletext"/>
+              <w:jc w:val="center"/>
+            </w:pPr>
+            <w:r>
+              <w:t>NodesData</w:t>
+            </w:r>
+          </w:p>
+        </w:tc>
+        <w:tc>
+          <w:tcPr>
+            <w:tcW w:w="5664" w:type="dxa"/>
+          </w:tcPr>
+          <w:p>
+            <w:pPr>
+              <w:pStyle w:val="Tabletext"/>
+            </w:pPr>
+            <w:r>
+              <w:t xml:space="preserve">Returns the </w:t>
+            </w:r>
+            <w:r>
+              <w:rPr>
+                <w:rStyle w:val="a5"/>
+              </w:rPr>
+              <w:t>data</w:t>
+            </w:r>
+            <w:r>
+              <w:t xml:space="preserve"> that will be sent to the instrument (array of the ExperimentNode_t).</w:t>
+            </w:r>
+          </w:p>
+        </w:tc>
+      </w:tr>
+    </w:tbl>
+    <w:p>
+      <w:pPr>
+        <w:pStyle w:val="Figure"/>
+        <w:rPr>
+          <w:lang w:val="en-US"/>
+        </w:rPr>
+      </w:pPr>
+      <w:r>
+        <w:rPr>
+          <w:lang w:val="en-US"/>
+        </w:rPr>
+        <w:drawing>
+          <wp:inline distT="0" distB="0" distL="0" distR="0">
+            <wp:extent cx="2657475" cy="1466850"/>
+            <wp:effectExtent l="0" t="0" r="9525" b="0"/>
+            <wp:docPr id="8" name="Рисунок 8"/>
+            <wp:cNvGraphicFramePr>
+              <a:graphicFrameLocks xmlns:a="http://schemas.openxmlformats.org/drawingml/2006/main" noChangeAspect="1"/>
+            </wp:cNvGraphicFramePr>
+            <a:graphic xmlns:a="http://schemas.openxmlformats.org/drawingml/2006/main">
+              <a:graphicData uri="http://schemas.openxmlformats.org/drawingml/2006/picture">
+                <pic:pic xmlns:pic="http://schemas.openxmlformats.org/drawingml/2006/picture">
+                  <pic:nvPicPr>
+                    <pic:cNvPr id="0" name="Picture 1"/>
+                    <pic:cNvPicPr>
+                      <a:picLocks noChangeAspect="1" noChangeArrowheads="1"/>
+                    </pic:cNvPicPr>
+                  </pic:nvPicPr>
+                  <pic:blipFill rotWithShape="1">
+                    <a:blip r:embed="rId16">
+                      <a:extLst>
+                        <a:ext uri="{28A0092B-C50C-407E-A947-70E740481C1C}">
+                          <a14:useLocalDpi xmlns:a14="http://schemas.microsoft.com/office/drawing/2010/main" val="0"/>
+                        </a:ext>
+                      </a:extLst>
+                    </a:blip>
+                    <a:srcRect t="21026"/>
+                    <a:stretch/>
+                  </pic:blipFill>
+                  <pic:spPr bwMode="auto">
+                    <a:xfrm>
+                      <a:off x="0" y="0"/>
+                      <a:ext cx="2657475" cy="1466850"/>
+                    </a:xfrm>
+                    <a:prstGeom prst="rect">
+                      <a:avLst/>
+                    </a:prstGeom>
+                    <a:noFill/>
+                    <a:ln>
+                      <a:noFill/>
+                    </a:ln>
+                    <a:extLst>
+                      <a:ext uri="{53640926-AAD7-44D8-BBD7-CCE9431645EC}">
+                        <a14:shadowObscured xmlns:a14="http://schemas.microsoft.com/office/drawing/2010/main"/>
+                      </a:ext>
+                    </a:extLst>
+                  </pic:spPr>
+                </pic:pic>
+              </a:graphicData>
+            </a:graphic>
+          </wp:inline>
+        </w:drawing>
+      </w:r>
+    </w:p>
+    <w:p>
+      <w:pPr>
+        <w:pStyle w:val="Figureheader"/>
+        <w:rPr>
+          <w:lang w:eastAsia="ru-RU"/>
+        </w:rPr>
+      </w:pPr>
+      <w:r>
+        <w:rPr>
+          <w:lang w:eastAsia="ru-RU"/>
+        </w:rPr>
+        <w:t xml:space="preserve">Figure </w:t>
+      </w:r>
+      <w:bookmarkStart w:id="37" w:name="fig_be_col_list_hov"/>
+      <w:r>
+        <w:rPr>
+          <w:lang w:eastAsia="ru-RU"/>
+        </w:rPr>
+        <w:fldChar w:fldCharType="begin"/>
+      </w:r>
+      <w:r>
+        <w:rPr>
+          <w:lang w:eastAsia="ru-RU"/>
+        </w:rPr>
+        <w:instrText xml:space="preserve"> seq fig </w:instrText>
+      </w:r>
+      <w:r>
+        <w:rPr>
+          <w:lang w:eastAsia="ru-RU"/>
+        </w:rPr>
+        <w:fldChar w:fldCharType="separate"/>
+      </w:r>
+      <w:r>
+        <w:rPr>
+          <w:noProof/>
+          <w:lang w:eastAsia="ru-RU"/>
+        </w:rPr>
+        <w:t>9</w:t>
+      </w:r>
+      <w:r>
+        <w:rPr>
+          <w:lang w:eastAsia="ru-RU"/>
+        </w:rPr>
+        <w:fldChar w:fldCharType="end"/>
+      </w:r>
+      <w:bookmarkEnd w:id="37"/>
+      <w:r>
+        <w:rPr>
+          <w:lang w:eastAsia="ru-RU"/>
+        </w:rPr>
+        <w:t xml:space="preserve"> – </w:t>
+      </w:r>
+      <w:r>
+        <w:rPr>
+          <w:lang w:eastAsia="ru-RU"/>
+        </w:rPr>
+        <w:t>Builder elements</w:t>
+      </w:r>
+      <w:r>
+        <w:rPr>
+          <w:lang w:eastAsia="ru-RU"/>
+        </w:rPr>
+        <w:t xml:space="preserve"> at the collection list</w:t>
+      </w:r>
+      <w:r>
+        <w:rPr>
+          <w:lang w:eastAsia="ru-RU"/>
+        </w:rPr>
+        <w:t xml:space="preserve"> (right one is mouse hovered)</w:t>
+      </w:r>
+    </w:p>
+    <w:p>
+      <w:pPr>
+        <w:pStyle w:val="Figure"/>
+        <w:rPr>
+          <w:lang w:val="en-US"/>
+        </w:rPr>
+      </w:pPr>
+      <w:r>
+        <w:rPr>
+          <w:lang w:val="en-US"/>
+        </w:rPr>
+        <w:drawing>
+          <wp:inline distT="0" distB="0" distL="0" distR="0">
+            <wp:extent cx="3810000" cy="1257300"/>
+            <wp:effectExtent l="0" t="0" r="0" b="0"/>
+            <wp:docPr id="10" name="Рисунок 10"/>
+            <wp:cNvGraphicFramePr>
+              <a:graphicFrameLocks xmlns:a="http://schemas.openxmlformats.org/drawingml/2006/main" noChangeAspect="1"/>
+            </wp:cNvGraphicFramePr>
+            <a:graphic xmlns:a="http://schemas.openxmlformats.org/drawingml/2006/main">
+              <a:graphicData uri="http://schemas.openxmlformats.org/drawingml/2006/picture">
+                <pic:pic xmlns:pic="http://schemas.openxmlformats.org/drawingml/2006/picture">
+                  <pic:nvPicPr>
+                    <pic:cNvPr id="0" name="Picture 2"/>
+                    <pic:cNvPicPr>
+                      <a:picLocks noChangeAspect="1" noChangeArrowheads="1"/>
+                    </pic:cNvPicPr>
+                  </pic:nvPicPr>
+                  <pic:blipFill rotWithShape="1">
+                    <a:blip r:embed="rId17">
+                      <a:extLst>
+                        <a:ext uri="{28A0092B-C50C-407E-A947-70E740481C1C}">
+                          <a14:useLocalDpi xmlns:a14="http://schemas.microsoft.com/office/drawing/2010/main" val="0"/>
+                        </a:ext>
+                      </a:extLst>
+                    </a:blip>
+                    <a:srcRect l="1478" b="5714"/>
+                    <a:stretch/>
+                  </pic:blipFill>
+                  <pic:spPr bwMode="auto">
+                    <a:xfrm>
+                      <a:off x="0" y="0"/>
+                      <a:ext cx="3810000" cy="1257300"/>
+                    </a:xfrm>
+                    <a:prstGeom prst="rect">
+                      <a:avLst/>
+                    </a:prstGeom>
+                    <a:noFill/>
+                    <a:ln>
+                      <a:noFill/>
+                    </a:ln>
+                    <a:extLst>
+                      <a:ext uri="{53640926-AAD7-44D8-BBD7-CCE9431645EC}">
+                        <a14:shadowObscured xmlns:a14="http://schemas.microsoft.com/office/drawing/2010/main"/>
+                      </a:ext>
+                    </a:extLst>
+                  </pic:spPr>
+                </pic:pic>
+              </a:graphicData>
+            </a:graphic>
+          </wp:inline>
+        </w:drawing>
+      </w:r>
+    </w:p>
+    <w:p>
+      <w:pPr>
+        <w:pStyle w:val="Figureheader"/>
+        <w:rPr>
+          <w:lang w:eastAsia="ru-RU"/>
+        </w:rPr>
+      </w:pPr>
+      <w:r>
+        <w:rPr>
+          <w:lang w:eastAsia="ru-RU"/>
+        </w:rPr>
+        <w:t xml:space="preserve">Figure </w:t>
+      </w:r>
+      <w:bookmarkStart w:id="38" w:name="fig_be_creat_area_hov_sel"/>
+      <w:r>
+        <w:rPr>
+          <w:lang w:eastAsia="ru-RU"/>
+        </w:rPr>
+        <w:fldChar w:fldCharType="begin"/>
+      </w:r>
+      <w:r>
+        <w:rPr>
+          <w:lang w:eastAsia="ru-RU"/>
+        </w:rPr>
+        <w:instrText xml:space="preserve"> seq fig </w:instrText>
+      </w:r>
+      <w:r>
+        <w:rPr>
+          <w:lang w:eastAsia="ru-RU"/>
+        </w:rPr>
+        <w:fldChar w:fldCharType="separate"/>
+      </w:r>
+      <w:r>
+        <w:rPr>
+          <w:noProof/>
+          <w:lang w:eastAsia="ru-RU"/>
+        </w:rPr>
+        <w:t>10</w:t>
+      </w:r>
+      <w:r>
+        <w:rPr>
+          <w:lang w:eastAsia="ru-RU"/>
+        </w:rPr>
+        <w:fldChar w:fldCharType="end"/>
+      </w:r>
+      <w:bookmarkEnd w:id="38"/>
+      <w:r>
+        <w:rPr>
+          <w:lang w:eastAsia="ru-RU"/>
+        </w:rPr>
+        <w:t xml:space="preserve"> – </w:t>
+      </w:r>
+      <w:r>
+        <w:rPr>
+          <w:lang w:eastAsia="ru-RU"/>
+        </w:rPr>
+        <w:t>Builder elements</w:t>
+      </w:r>
+      <w:r>
+        <w:rPr>
+          <w:lang w:eastAsia="ru-RU"/>
+        </w:rPr>
+        <w:t xml:space="preserve"> at the experiment creating area (central is mouse hovered, right one is selected)</w:t>
+      </w:r>
+    </w:p>
+    <w:p>
+      <w:pPr>
+        <w:pStyle w:val="Figure"/>
+        <w:rPr>
+          <w:lang w:val="en-US"/>
+        </w:rPr>
+      </w:pPr>
+      <w:r>
+        <w:rPr>
+          <w:lang w:val="en-US"/>
+        </w:rPr>
+        <w:lastRenderedPageBreak/>
+        <w:drawing>
+          <wp:inline distT="0" distB="0" distL="0" distR="0">
+            <wp:extent cx="2686050" cy="2638425"/>
+            <wp:effectExtent l="0" t="0" r="0" b="9525"/>
+            <wp:docPr id="11" name="Рисунок 11"/>
+            <wp:cNvGraphicFramePr>
+              <a:graphicFrameLocks xmlns:a="http://schemas.openxmlformats.org/drawingml/2006/main" noChangeAspect="1"/>
+            </wp:cNvGraphicFramePr>
+            <a:graphic xmlns:a="http://schemas.openxmlformats.org/drawingml/2006/main">
+              <a:graphicData uri="http://schemas.openxmlformats.org/drawingml/2006/picture">
+                <pic:pic xmlns:pic="http://schemas.openxmlformats.org/drawingml/2006/picture">
+                  <pic:nvPicPr>
+                    <pic:cNvPr id="0" name="Picture 3"/>
+                    <pic:cNvPicPr>
+                      <a:picLocks noChangeAspect="1" noChangeArrowheads="1"/>
+                    </pic:cNvPicPr>
+                  </pic:nvPicPr>
+                  <pic:blipFill>
+                    <a:blip r:embed="rId18">
+                      <a:extLst>
+                        <a:ext uri="{28A0092B-C50C-407E-A947-70E740481C1C}">
+                          <a14:useLocalDpi xmlns:a14="http://schemas.microsoft.com/office/drawing/2010/main" val="0"/>
+                        </a:ext>
+                      </a:extLst>
+                    </a:blip>
+                    <a:srcRect/>
+                    <a:stretch>
+                      <a:fillRect/>
+                    </a:stretch>
+                  </pic:blipFill>
+                  <pic:spPr bwMode="auto">
+                    <a:xfrm>
+                      <a:off x="0" y="0"/>
+                      <a:ext cx="2686050" cy="2638425"/>
+                    </a:xfrm>
+                    <a:prstGeom prst="rect">
+                      <a:avLst/>
+                    </a:prstGeom>
+                    <a:noFill/>
+                    <a:ln>
+                      <a:noFill/>
+                    </a:ln>
+                  </pic:spPr>
+                </pic:pic>
+              </a:graphicData>
+            </a:graphic>
+          </wp:inline>
+        </w:drawing>
+      </w:r>
+    </w:p>
+    <w:p>
+      <w:pPr>
+        <w:pStyle w:val="Figureheader"/>
+        <w:rPr>
+          <w:lang w:eastAsia="ru-RU"/>
+        </w:rPr>
+      </w:pPr>
+      <w:r>
+        <w:rPr>
+          <w:lang w:eastAsia="ru-RU"/>
+        </w:rPr>
+        <w:t xml:space="preserve">Figure </w:t>
+      </w:r>
+      <w:bookmarkStart w:id="39" w:name="fig_be_category_list"/>
+      <w:r>
+        <w:rPr>
+          <w:lang w:eastAsia="ru-RU"/>
+        </w:rPr>
+        <w:fldChar w:fldCharType="begin"/>
+      </w:r>
+      <w:r>
+        <w:rPr>
+          <w:lang w:eastAsia="ru-RU"/>
+        </w:rPr>
+        <w:instrText xml:space="preserve"> seq fig </w:instrText>
+      </w:r>
+      <w:r>
+        <w:rPr>
+          <w:lang w:eastAsia="ru-RU"/>
+        </w:rPr>
+        <w:fldChar w:fldCharType="separate"/>
+      </w:r>
+      <w:r>
+        <w:rPr>
+          <w:noProof/>
+          <w:lang w:eastAsia="ru-RU"/>
+        </w:rPr>
+        <w:t>11</w:t>
+      </w:r>
+      <w:r>
+        <w:rPr>
+          <w:lang w:eastAsia="ru-RU"/>
+        </w:rPr>
+        <w:fldChar w:fldCharType="end"/>
+      </w:r>
+      <w:bookmarkEnd w:id="39"/>
+      <w:r>
+        <w:rPr>
+          <w:lang w:eastAsia="ru-RU"/>
+        </w:rPr>
+        <w:t xml:space="preserve"> – </w:t>
+      </w:r>
+      <w:r>
+        <w:rPr>
+          <w:lang w:eastAsia="ru-RU"/>
+        </w:rPr>
+        <w:t>Builder elements categories</w:t>
+      </w:r>
+    </w:p>
+    <w:p>
+      <w:pPr>
+        <w:pStyle w:val="2"/>
+        <w:rPr>
+          <w:lang w:eastAsia="ru-RU"/>
+        </w:rPr>
+      </w:pPr>
+      <w:r>
+        <w:rPr>
+          <w:lang w:eastAsia="ru-RU"/>
+        </w:rPr>
+        <w:t>GetFullName</w:t>
+      </w:r>
+      <w:r>
+        <w:rPr>
+          <w:lang w:eastAsia="ru-RU"/>
+        </w:rPr>
+        <w:t xml:space="preserve"> method</w:t>
+      </w:r>
+    </w:p>
+    <w:p>
+      <w:pPr>
+        <w:rPr>
+          <w:lang w:val="en-US" w:eastAsia="ru-RU"/>
+        </w:rPr>
+      </w:pPr>
+      <w:r>
+        <w:rPr>
+          <w:lang w:val="en-US" w:eastAsia="ru-RU"/>
+        </w:rPr>
+        <w:t>Example:</w:t>
+      </w:r>
+    </w:p>
+    <w:p>
+      <w:pPr>
+        <w:pStyle w:val="Codeexample"/>
+        <w:numPr>
+          <w:ilvl w:val="0"/>
+          <w:numId w:val="35"/>
+        </w:numPr>
+        <w:rPr>
+          <w:lang w:eastAsia="ru-RU"/>
+        </w:rPr>
+      </w:pPr>
+      <w:r>
+        <w:rPr>
+          <w:lang w:eastAsia="ru-RU"/>
+        </w:rPr>
+        <w:t xml:space="preserve">QString </w:t>
+      </w:r>
+      <w:proofErr w:type="spellStart"/>
+      <w:r>
+        <w:rPr>
+          <w:lang w:eastAsia="ru-RU"/>
+        </w:rPr>
+        <w:t>ExampleElement</w:t>
+      </w:r>
+      <w:proofErr w:type="spellEnd"/>
+      <w:r>
+        <w:rPr>
+          <w:lang w:eastAsia="ru-RU"/>
+        </w:rPr>
+        <w:t>::GetFullName() const {</w:t>
+      </w:r>
+    </w:p>
+    <w:p>
+      <w:pPr>
+        <w:pStyle w:val="Codeexample"/>
+        <w:rPr>
+          <w:lang w:eastAsia="ru-RU"/>
+        </w:rPr>
+      </w:pPr>
+      <w:r>
+        <w:rPr>
+          <w:lang w:eastAsia="ru-RU"/>
+        </w:rPr>
+        <w:tab/>
+        <w:t>return "Example Element";</w:t>
+      </w:r>
+    </w:p>
+    <w:p>
+      <w:pPr>
+        <w:pStyle w:val="Codeexample"/>
+        <w:rPr>
+          <w:lang w:eastAsia="ru-RU"/>
+        </w:rPr>
+      </w:pPr>
+      <w:r>
+        <w:rPr>
+          <w:lang w:eastAsia="ru-RU"/>
+        </w:rPr>
+        <w:t>}</w:t>
+      </w:r>
+    </w:p>
+    <w:p>
+      <w:pPr>
+        <w:pStyle w:val="2"/>
+        <w:rPr>
+          <w:lang w:eastAsia="ru-RU"/>
+        </w:rPr>
+      </w:pPr>
+      <w:r>
+        <w:rPr>
+          <w:lang w:eastAsia="ru-RU"/>
+        </w:rPr>
+        <w:t>GetCategory</w:t>
+      </w:r>
+      <w:r>
+        <w:rPr>
+          <w:lang w:eastAsia="ru-RU"/>
+        </w:rPr>
+        <w:t xml:space="preserve"> method</w:t>
+      </w:r>
+    </w:p>
+    <w:p>
+      <w:pPr>
+        <w:rPr>
+          <w:lang w:val="en-US" w:eastAsia="ru-RU"/>
+        </w:rPr>
+      </w:pPr>
+      <w:r>
+        <w:rPr>
+          <w:lang w:val="en-US" w:eastAsia="ru-RU"/>
+        </w:rPr>
+        <w:t>Example:</w:t>
+      </w:r>
+    </w:p>
+    <w:p>
+      <w:pPr>
+        <w:pStyle w:val="Codeexample"/>
+        <w:numPr>
+          <w:ilvl w:val="0"/>
+          <w:numId w:val="36"/>
+        </w:numPr>
+        <w:rPr>
+          <w:lang w:eastAsia="ru-RU"/>
+        </w:rPr>
+      </w:pPr>
+      <w:r>
+        <w:rPr>
+          <w:lang w:eastAsia="ru-RU"/>
+        </w:rPr>
+        <w:t xml:space="preserve">QStringList </w:t>
+      </w:r>
+      <w:proofErr w:type="spellStart"/>
+      <w:r>
+        <w:rPr>
+          <w:lang w:eastAsia="ru-RU"/>
+        </w:rPr>
+        <w:t>ExampleElement</w:t>
+      </w:r>
+      <w:proofErr w:type="spellEnd"/>
+      <w:r>
+        <w:rPr>
+          <w:lang w:eastAsia="ru-RU"/>
+        </w:rPr>
+        <w:t>::GetCategory() const {</w:t>
+      </w:r>
+    </w:p>
+    <w:p>
+      <w:pPr>
+        <w:pStyle w:val="Codeexample"/>
+        <w:rPr>
+          <w:lang w:eastAsia="ru-RU"/>
+        </w:rPr>
+      </w:pPr>
+      <w:r>
+        <w:rPr>
+          <w:lang w:eastAsia="ru-RU"/>
+        </w:rPr>
+        <w:tab/>
+        <w:t>return QStringList() &lt;&lt;</w:t>
+      </w:r>
+    </w:p>
+    <w:p>
+      <w:pPr>
+        <w:pStyle w:val="Codeexample"/>
+        <w:rPr>
+          <w:lang w:eastAsia="ru-RU"/>
+        </w:rPr>
+      </w:pPr>
+      <w:r>
+        <w:rPr>
+          <w:lang w:eastAsia="ru-RU"/>
+        </w:rPr>
+        <w:tab/>
+      </w:r>
+      <w:r>
+        <w:rPr>
+          <w:lang w:eastAsia="ru-RU"/>
+        </w:rPr>
+        <w:tab/>
+        <w:t>"Example Category" &lt;&lt;</w:t>
+      </w:r>
+    </w:p>
+    <w:p>
+      <w:pPr>
+        <w:pStyle w:val="Codeexample"/>
+        <w:rPr>
+          <w:lang w:eastAsia="ru-RU"/>
+        </w:rPr>
+      </w:pPr>
+      <w:r>
+        <w:rPr>
+          <w:lang w:eastAsia="ru-RU"/>
+        </w:rPr>
+        <w:tab/>
+      </w:r>
+      <w:r>
+        <w:rPr>
+          <w:lang w:eastAsia="ru-RU"/>
+        </w:rPr>
+        <w:tab/>
+        <w:t>"Example Category 2";</w:t>
+      </w:r>
+    </w:p>
+    <w:p>
+      <w:pPr>
+        <w:pStyle w:val="Codeexample"/>
+        <w:rPr>
+          <w:lang w:eastAsia="ru-RU"/>
+        </w:rPr>
+      </w:pPr>
+      <w:r>
+        <w:rPr>
+          <w:lang w:eastAsia="ru-RU"/>
+        </w:rPr>
+        <w:t>}</w:t>
+      </w:r>
+    </w:p>
+    <w:p>
+      <w:pPr>
+        <w:pStyle w:val="2"/>
+        <w:rPr>
+          <w:lang w:eastAsia="ru-RU"/>
+        </w:rPr>
+      </w:pPr>
+      <w:r>
+        <w:rPr>
+          <w:lang w:eastAsia="ru-RU"/>
+        </w:rPr>
+        <w:t>GetImage</w:t>
+      </w:r>
+      <w:r>
+        <w:rPr>
+          <w:lang w:eastAsia="ru-RU"/>
+        </w:rPr>
+        <w:t xml:space="preserve"> method</w:t>
+      </w:r>
+    </w:p>
+    <w:p>
+      <w:pPr>
+        <w:rPr>
+          <w:lang w:val="en-US" w:eastAsia="ru-RU"/>
+        </w:rPr>
+      </w:pPr>
+      <w:r>
+        <w:rPr>
+          <w:lang w:val="en-US" w:eastAsia="ru-RU"/>
+        </w:rPr>
+        <w:t>Example:</w:t>
+      </w:r>
+    </w:p>
+    <w:p>
+      <w:pPr>
+        <w:pStyle w:val="Codeexample"/>
+        <w:numPr>
+          <w:ilvl w:val="0"/>
+          <w:numId w:val="37"/>
+        </w:numPr>
+        <w:rPr>
+          <w:lang w:eastAsia="ru-RU"/>
+        </w:rPr>
+      </w:pPr>
+      <w:r>
+        <w:rPr>
+          <w:lang w:eastAsia="ru-RU"/>
+        </w:rPr>
+        <w:t xml:space="preserve">QPixmap </w:t>
+      </w:r>
+      <w:proofErr w:type="spellStart"/>
+      <w:r>
+        <w:rPr>
+          <w:lang w:eastAsia="ru-RU"/>
+        </w:rPr>
+        <w:t>ExampleElement</w:t>
+      </w:r>
+      <w:proofErr w:type="spellEnd"/>
+      <w:r>
+        <w:rPr>
+          <w:lang w:eastAsia="ru-RU"/>
+        </w:rPr>
+        <w:t>::GetImage() const {</w:t>
+      </w:r>
+    </w:p>
+    <w:p>
+      <w:pPr>
+        <w:pStyle w:val="Codeexample"/>
+        <w:rPr>
+          <w:lang w:eastAsia="ru-RU"/>
+        </w:rPr>
+      </w:pPr>
+      <w:r>
+        <w:rPr>
+          <w:lang w:eastAsia="ru-RU"/>
+        </w:rPr>
+        <w:tab/>
+        <w:t>return QPixmap(":/GUI/</w:t>
+      </w:r>
+      <w:proofErr w:type="spellStart"/>
+      <w:r>
+        <w:rPr>
+          <w:lang w:eastAsia="ru-RU"/>
+        </w:rPr>
+        <w:t>ExampleElement</w:t>
+      </w:r>
+      <w:proofErr w:type="spellEnd"/>
+      <w:r>
+        <w:rPr>
+          <w:lang w:eastAsia="ru-RU"/>
+        </w:rPr>
+        <w:t>");</w:t>
+      </w:r>
+    </w:p>
+    <w:p>
+      <w:pPr>
+        <w:pStyle w:val="Codeexample"/>
+        <w:rPr>
+          <w:lang w:eastAsia="ru-RU"/>
+        </w:rPr>
+      </w:pPr>
+      <w:r>
+        <w:rPr>
+          <w:lang w:eastAsia="ru-RU"/>
+        </w:rPr>
+        <w:t>}</w:t>
+      </w:r>
+    </w:p>
+    <w:p>
+      <w:pPr>
+        <w:rPr>
+          <w:lang w:val="en-US" w:eastAsia="ru-RU"/>
+        </w:rPr>
+      </w:pPr>
+      <w:r>
+        <w:rPr>
+          <w:lang w:val="en-US"/>
+        </w:rPr>
+        <w:t>Image path may be specified either as local relative path or Qt resource path (as in the example above).</w:t>
+      </w:r>
+    </w:p>
+    <w:p>
+      <w:pPr>
+        <w:pStyle w:val="2"/>
+        <w:rPr>
+          <w:lang w:eastAsia="ru-RU"/>
+        </w:rPr>
+      </w:pPr>
+      <w:r>
+        <w:rPr>
+          <w:lang w:eastAsia="ru-RU"/>
+        </w:rPr>
+        <w:t>GetType</w:t>
+      </w:r>
+      <w:r>
+        <w:rPr>
+          <w:lang w:eastAsia="ru-RU"/>
+        </w:rPr>
+        <w:t xml:space="preserve"> method</w:t>
+      </w:r>
+    </w:p>
+    <w:p>
+      <w:pPr>
+        <w:rPr>
+          <w:lang w:val="en-US" w:eastAsia="ru-RU"/>
+        </w:rPr>
+      </w:pPr>
+      <w:r>
+        <w:rPr>
+          <w:lang w:val="en-US" w:eastAsia="ru-RU"/>
+        </w:rPr>
+        <w:t>Example:</w:t>
+      </w:r>
+    </w:p>
+    <w:p>
+      <w:pPr>
+        <w:pStyle w:val="Codeexample"/>
+        <w:numPr>
+          <w:ilvl w:val="0"/>
+          <w:numId w:val="38"/>
+        </w:numPr>
+        <w:rPr>
+          <w:lang w:eastAsia="ru-RU"/>
+        </w:rPr>
+      </w:pPr>
+      <w:r>
+        <w:rPr>
+          <w:lang w:eastAsia="ru-RU"/>
+        </w:rPr>
+        <w:t xml:space="preserve">ExperimentType </w:t>
+      </w:r>
+      <w:proofErr w:type="spellStart"/>
+      <w:r>
+        <w:rPr>
+          <w:lang w:eastAsia="ru-RU"/>
+        </w:rPr>
+        <w:t>ExampleElement</w:t>
+      </w:r>
+      <w:proofErr w:type="spellEnd"/>
+      <w:r>
+        <w:rPr>
+          <w:lang w:eastAsia="ru-RU"/>
+        </w:rPr>
+        <w:t>::GetType() const {</w:t>
+      </w:r>
+    </w:p>
+    <w:p>
+      <w:pPr>
+        <w:pStyle w:val="Codeexample"/>
+        <w:rPr>
+          <w:lang w:eastAsia="ru-RU"/>
+        </w:rPr>
+      </w:pPr>
+      <w:r>
+        <w:rPr>
+          <w:lang w:eastAsia="ru-RU"/>
+        </w:rPr>
+        <w:tab/>
+        <w:t>return ET_DC;</w:t>
+      </w:r>
+    </w:p>
+    <w:p>
+      <w:pPr>
+        <w:pStyle w:val="Codeexample"/>
+        <w:rPr>
+          <w:lang w:eastAsia="ru-RU"/>
+        </w:rPr>
+      </w:pPr>
+      <w:r>
+        <w:rPr>
+          <w:lang w:eastAsia="ru-RU"/>
+        </w:rPr>
+        <w:t>}</w:t>
+      </w:r>
+    </w:p>
+    <w:p>
+      <w:pPr>
+        <w:pStyle w:val="2"/>
+        <w:rPr>
+          <w:lang w:eastAsia="ru-RU"/>
+        </w:rPr>
+      </w:pPr>
+      <w:r>
+        <w:rPr>
+          <w:lang w:eastAsia="ru-RU"/>
+        </w:rPr>
+        <w:lastRenderedPageBreak/>
+        <w:t>CreateUserInput</w:t>
+      </w:r>
+      <w:r>
+        <w:rPr>
+          <w:lang w:eastAsia="ru-RU"/>
+        </w:rPr>
+        <w:t xml:space="preserve"> method</w:t>
+      </w:r>
+    </w:p>
+    <w:p>
+      <w:pPr>
+        <w:rPr>
+          <w:lang w:val="en-US" w:eastAsia="ru-RU"/>
+        </w:rPr>
+      </w:pPr>
+      <w:r>
+        <w:rPr>
+          <w:lang w:val="en-US"/>
+        </w:rPr>
+        <w:t>To facilitate the creation of the user inputs there are some implemented macros</w:t>
+      </w:r>
+      <w:r>
+        <w:rPr>
+          <w:lang w:val="en-US" w:eastAsia="ru-RU"/>
+        </w:rPr>
+        <w:t xml:space="preserve">. </w:t>
+      </w:r>
+      <w:r>
+        <w:rPr>
+          <w:lang w:val="en-US" w:eastAsia="ru-RU"/>
+        </w:rPr>
+        <w:t xml:space="preserve">They are the same as for the </w:t>
+      </w:r>
+      <w:r>
+        <w:rPr>
+          <w:lang w:val="en-US" w:eastAsia="ru-RU"/>
+        </w:rPr>
+        <w:t>"</w:t>
+      </w:r>
+      <w:r>
+        <w:rPr>
+          <w:lang w:val="en-US" w:eastAsia="ru-RU"/>
+        </w:rPr>
+        <w:t>AbstractExperiment::</w:t>
+      </w:r>
+      <w:r>
+        <w:rPr>
+          <w:lang w:val="en-US" w:eastAsia="ru-RU"/>
+        </w:rPr>
+        <w:t>CreateUserInput</w:t>
+      </w:r>
+      <w:r>
+        <w:rPr>
+          <w:lang w:val="en-US" w:eastAsia="ru-RU"/>
+        </w:rPr>
+        <w:t>"</w:t>
+      </w:r>
+      <w:r>
+        <w:rPr>
+          <w:lang w:val="en-US" w:eastAsia="ru-RU"/>
+        </w:rPr>
+        <w:t xml:space="preserve"> </w:t>
+      </w:r>
+      <w:r>
+        <w:rPr>
+          <w:lang w:val="en-US" w:eastAsia="ru-RU"/>
+        </w:rPr>
+        <w:t>(see</w:t>
+      </w:r>
+      <w:r>
+        <w:rPr>
+          <w:lang w:val="en-US" w:eastAsia="ru-RU"/>
+        </w:rPr>
+        <w:t> </w:t>
+      </w:r>
+      <w:r>
+        <w:rPr>
+          <w:lang w:val="en-US" w:eastAsia="ru-RU"/>
+        </w:rPr>
+        <w:t>p.</w:t>
+      </w:r>
+      <w:r>
+        <w:rPr>
+          <w:lang w:val="en-US" w:eastAsia="ru-RU"/>
+        </w:rPr>
+        <w:t> </w:t>
+      </w:r>
+      <w:r>
+        <w:rPr>
+          <w:lang w:val="en-US" w:eastAsia="ru-RU"/>
+        </w:rPr>
+        <w:fldChar w:fldCharType="begin"/>
+      </w:r>
+      <w:r>
+        <w:rPr>
+          <w:lang w:val="en-US" w:eastAsia="ru-RU"/>
+        </w:rPr>
+        <w:instrText xml:space="preserve"> REF _Ref501238593 \n \h </w:instrText>
+      </w:r>
+      <w:r>
+        <w:rPr>
+          <w:lang w:val="en-US" w:eastAsia="ru-RU"/>
+        </w:rPr>
+      </w:r>
+      <w:r>
+        <w:rPr>
+          <w:lang w:val="en-US" w:eastAsia="ru-RU"/>
+        </w:rPr>
+        <w:fldChar w:fldCharType="separate"/>
+      </w:r>
+      <w:r>
+        <w:rPr>
+          <w:lang w:val="en-US" w:eastAsia="ru-RU"/>
+        </w:rPr>
+        <w:t>12.8</w:t>
+      </w:r>
+      <w:r>
+        <w:rPr>
+          <w:lang w:val="en-US" w:eastAsia="ru-RU"/>
+        </w:rPr>
+        <w:fldChar w:fldCharType="end"/>
+      </w:r>
+      <w:r>
+        <w:rPr>
+          <w:lang w:val="en-US" w:eastAsia="ru-RU"/>
+        </w:rPr>
+        <w:t>).</w:t>
+      </w:r>
+    </w:p>
+    <w:p>
+      <w:pPr>
+        <w:pStyle w:val="2"/>
+        <w:rPr>
+          <w:lang w:eastAsia="ru-RU"/>
+        </w:rPr>
+      </w:pPr>
+      <w:r>
+        <w:rPr>
+          <w:lang w:eastAsia="ru-RU"/>
+        </w:rPr>
+        <w:t>GetNodesData</w:t>
+      </w:r>
+      <w:r>
+        <w:rPr>
+          <w:lang w:eastAsia="ru-RU"/>
+        </w:rPr>
+        <w:t xml:space="preserve"> method</w:t>
+      </w:r>
+    </w:p>
+    <w:p>
+      <w:pPr>
+        <w:rPr>
+          <w:lang w:val="en-US" w:eastAsia="ru-RU"/>
+        </w:rPr>
+      </w:pPr>
+      <w:r>
+        <w:rPr>
+          <w:lang w:val="en-US"/>
+        </w:rPr>
+        <w:t>To facilitate the reading from the user inputs and combining data there are some implemented macros</w:t>
+      </w:r>
+      <w:r>
+        <w:rPr>
+          <w:lang w:val="en-US"/>
+        </w:rPr>
+        <w:t xml:space="preserve">. They are the same as for the </w:t>
+      </w:r>
+      <w:r>
+        <w:rPr>
+          <w:lang w:val="en-US"/>
+        </w:rPr>
+        <w:t>"AbstractExperiment::</w:t>
+      </w:r>
+      <w:r>
+        <w:rPr>
+          <w:lang w:val="en-US"/>
+        </w:rPr>
+        <w:t>GetNodesData</w:t>
+      </w:r>
+      <w:r>
+        <w:rPr>
+          <w:lang w:val="en-US"/>
+        </w:rPr>
+        <w:t>"</w:t>
+      </w:r>
+      <w:r>
+        <w:rPr>
+          <w:lang w:val="en-US"/>
+        </w:rPr>
+        <w:t xml:space="preserve"> (see p. </w:t>
+      </w:r>
+      <w:r>
+        <w:rPr>
+          <w:lang w:val="en-US" w:eastAsia="ru-RU"/>
+        </w:rPr>
+        <w:fldChar w:fldCharType="begin"/>
+      </w:r>
+      <w:r>
+        <w:rPr>
+          <w:lang w:val="en-US" w:eastAsia="ru-RU"/>
+        </w:rPr>
+        <w:instrText xml:space="preserve"> REF _Ref501238605 \n \h </w:instrText>
+      </w:r>
+      <w:r>
+        <w:rPr>
+          <w:lang w:val="en-US" w:eastAsia="ru-RU"/>
+        </w:rPr>
+      </w:r>
+      <w:r>
+        <w:rPr>
+          <w:lang w:val="en-US" w:eastAsia="ru-RU"/>
+        </w:rPr>
+        <w:fldChar w:fldCharType="separate"/>
+      </w:r>
+      <w:r>
+        <w:rPr>
+          <w:lang w:val="en-US" w:eastAsia="ru-RU"/>
+        </w:rPr>
+        <w:t>12.9</w:t>
+      </w:r>
+      <w:r>
+        <w:rPr>
+          <w:lang w:val="en-US" w:eastAsia="ru-RU"/>
+        </w:rPr>
+        <w:fldChar w:fldCharType="end"/>
+      </w:r>
+      <w:r>
+        <w:rPr>
+          <w:lang w:val="en-US" w:eastAsia="ru-RU"/>
+        </w:rPr>
+        <w:t>)</w:t>
+      </w:r>
+      <w:r>
+        <w:rPr>
+          <w:lang w:val="en-US" w:eastAsia="ru-RU"/>
         </w:rPr>
         <w:t>.</w:t>
       </w:r>
-      <w:r>
-        <w:rPr>
-          <w:lang w:val="en-US"/>
-        </w:rPr>
-        <w:t>5 h</w:t>
-      </w:r>
     </w:p>
     <w:p>
       <w:pPr>
         <w:pStyle w:val="1"/>
       </w:pPr>
-      <w:bookmarkStart w:id="34" w:name="_Toc500198633"/>
       <w:r>
         <w:lastRenderedPageBreak/>
         <w:t xml:space="preserve">How does the </w:t>
@@ -10164,12 +13584,11 @@
         <w:t>"Run an Experiment" tab work</w:t>
       </w:r>
       <w:r>
-        <w:t xml:space="preserve"> – </w:t>
-      </w:r>
-      <w:r>
-        <w:t>[optional]</w:t>
-      </w:r>
-      <w:bookmarkEnd w:id="34"/>
+        <w:t>s</w:t>
+      </w:r>
+      <w:bookmarkStart w:id="40" w:name="_GoBack"/>
+      <w:bookmarkEnd w:id="36"/>
+      <w:bookmarkEnd w:id="40"/>
     </w:p>
     <w:p>
       <w:pPr>
@@ -10219,8 +13638,8 @@
       <w:pPr>
         <w:pStyle w:val="1"/>
       </w:pPr>
-      <w:bookmarkStart w:id="35" w:name="_Ref500196921"/>
-      <w:bookmarkStart w:id="36" w:name="_Toc500198634"/>
+      <w:bookmarkStart w:id="41" w:name="_Ref500196921"/>
+      <w:bookmarkStart w:id="42" w:name="_Toc500198634"/>
       <w:r>
         <w:lastRenderedPageBreak/>
         <w:t>How does the "</w:t>
@@ -10234,8 +13653,8 @@
       <w:r>
         <w:t xml:space="preserve"> – [optional]</w:t>
       </w:r>
-      <w:bookmarkEnd w:id="35"/>
-      <w:bookmarkEnd w:id="36"/>
+      <w:bookmarkEnd w:id="41"/>
+      <w:bookmarkEnd w:id="42"/>
     </w:p>
     <w:p>
       <w:pPr>
@@ -10279,7 +13698,7 @@
       <w:pPr>
         <w:pStyle w:val="1"/>
       </w:pPr>
-      <w:bookmarkStart w:id="37" w:name="_Toc500198635"/>
+      <w:bookmarkStart w:id="43" w:name="_Toc500198635"/>
       <w:r>
         <w:lastRenderedPageBreak/>
         <w:t>How does the "</w:t>
@@ -10293,7 +13712,7 @@
       <w:r>
         <w:t xml:space="preserve"> – [optional]</w:t>
       </w:r>
-      <w:bookmarkEnd w:id="37"/>
+      <w:bookmarkEnd w:id="43"/>
     </w:p>
     <w:p>
       <w:pPr>
@@ -10325,7 +13744,7 @@
       <w:pPr>
         <w:pStyle w:val="1"/>
       </w:pPr>
-      <w:bookmarkStart w:id="38" w:name="_Toc500198636"/>
+      <w:bookmarkStart w:id="44" w:name="_Toc500198636"/>
       <w:r>
         <w:lastRenderedPageBreak/>
         <w:t>How does the "</w:t>
@@ -10336,7 +13755,7 @@
       <w:r>
         <w:t>" tab work – [optional]</w:t>
       </w:r>
-      <w:bookmarkEnd w:id="38"/>
+      <w:bookmarkEnd w:id="44"/>
     </w:p>
     <w:p>
       <w:pPr>
@@ -10374,7 +13793,7 @@
       <w:pPr>
         <w:pStyle w:val="1"/>
       </w:pPr>
-      <w:bookmarkStart w:id="39" w:name="_Toc500198637"/>
+      <w:bookmarkStart w:id="45" w:name="_Toc500198637"/>
       <w:r>
         <w:lastRenderedPageBreak/>
         <w:t>How does the "Channel Status</w:t>
@@ -10385,7 +13804,7 @@
       <w:r>
         <w:t xml:space="preserve"> – [optional]</w:t>
       </w:r>
-      <w:bookmarkEnd w:id="39"/>
+      <w:bookmarkEnd w:id="45"/>
     </w:p>
     <w:p>
       <w:pPr>
@@ -10417,7 +13836,7 @@
       <w:pPr>
         <w:pStyle w:val="1"/>
       </w:pPr>
-      <w:bookmarkStart w:id="40" w:name="_Toc500198638"/>
+      <w:bookmarkStart w:id="46" w:name="_Toc500198638"/>
       <w:r>
         <w:lastRenderedPageBreak/>
         <w:t>How doe</w:t>
@@ -10428,7 +13847,7 @@
       <w:r>
         <w:t xml:space="preserve"> – [optional]</w:t>
       </w:r>
-      <w:bookmarkEnd w:id="40"/>
+      <w:bookmarkEnd w:id="46"/>
     </w:p>
     <w:p>
       <w:pPr>
@@ -10460,7 +13879,7 @@
       <w:pPr>
         <w:pStyle w:val="1"/>
       </w:pPr>
-      <w:bookmarkStart w:id="41" w:name="_Toc500198639"/>
+      <w:bookmarkStart w:id="47" w:name="_Toc500198639"/>
       <w:r>
         <w:lastRenderedPageBreak/>
         <w:t>How does the</w:t>
@@ -10471,7 +13890,7 @@
       <w:r>
         <w:t xml:space="preserve"> work – [optional]</w:t>
       </w:r>
-      <w:bookmarkEnd w:id="41"/>
+      <w:bookmarkEnd w:id="47"/>
     </w:p>
     <w:p>
       <w:pPr>
@@ -10521,12 +13940,12 @@
       <w:pPr>
         <w:pStyle w:val="1"/>
       </w:pPr>
-      <w:bookmarkStart w:id="42" w:name="_Toc500198640"/>
+      <w:bookmarkStart w:id="48" w:name="_Toc500198640"/>
       <w:r>
         <w:lastRenderedPageBreak/>
         <w:t>How to extend the firmware updater – [optional]</w:t>
       </w:r>
-      <w:bookmarkEnd w:id="42"/>
+      <w:bookmarkEnd w:id="48"/>
     </w:p>
     <w:p>
       <w:pPr>
@@ -10558,7 +13977,7 @@
       <w:pPr>
         <w:pStyle w:val="1"/>
       </w:pPr>
-      <w:bookmarkStart w:id="43" w:name="_Toc500198641"/>
+      <w:bookmarkStart w:id="49" w:name="_Toc500198641"/>
       <w:r>
         <w:lastRenderedPageBreak/>
         <w:t>QSS tips and hints</w:t>
@@ -10566,7 +13985,7 @@
       <w:r>
         <w:t xml:space="preserve"> – [optional]</w:t>
       </w:r>
-      <w:bookmarkEnd w:id="43"/>
+      <w:bookmarkEnd w:id="49"/>
     </w:p>
     <w:p>
       <w:pPr>
@@ -10634,7 +14053,7 @@
           <w:numId w:val="6"/>
         </w:numPr>
       </w:pPr>
-      <w:bookmarkStart w:id="44" w:name="_Toc500198642"/>
+      <w:bookmarkStart w:id="50" w:name="_Toc500198642"/>
       <w:r>
         <w:lastRenderedPageBreak/>
         <w:t>Estimation summary</w:t>
@@ -10642,7 +14061,7 @@
       <w:r>
         <w:t>:</w:t>
       </w:r>
-      <w:bookmarkEnd w:id="44"/>
+      <w:bookmarkEnd w:id="50"/>
     </w:p>
     <w:p>
       <w:pPr>
@@ -10769,7 +14188,7 @@
       </w:pPr>
     </w:p>
     <w:sectPr>
-      <w:footerReference w:type="default" r:id="rId15"/>
+      <w:footerReference w:type="default" r:id="rId19"/>
       <w:pgSz w:w="11906" w:h="16838"/>
       <w:pgMar w:top="1134" w:right="850" w:bottom="1134" w:left="1701" w:header="708" w:footer="708" w:gutter="0"/>
       <w:cols w:space="708"/>
@@ -10833,7 +14252,7 @@
           <w:rPr>
             <w:noProof/>
           </w:rPr>
-          <w:t>25</w:t>
+          <w:t>30</w:t>
         </w:r>
         <w:r>
           <w:fldChar w:fldCharType="end"/>
@@ -12246,6 +15665,216 @@
     </w:lvlOverride>
   </w:num>
   <w:num w:numId="31">
+    <w:abstractNumId w:val="3"/>
+    <w:lvlOverride w:ilvl="0">
+      <w:startOverride w:val="1"/>
+    </w:lvlOverride>
+    <w:lvlOverride w:ilvl="1">
+      <w:startOverride w:val="1"/>
+    </w:lvlOverride>
+    <w:lvlOverride w:ilvl="2">
+      <w:startOverride w:val="1"/>
+    </w:lvlOverride>
+    <w:lvlOverride w:ilvl="3">
+      <w:startOverride w:val="1"/>
+    </w:lvlOverride>
+    <w:lvlOverride w:ilvl="4">
+      <w:startOverride w:val="1"/>
+    </w:lvlOverride>
+    <w:lvlOverride w:ilvl="5">
+      <w:startOverride w:val="1"/>
+    </w:lvlOverride>
+    <w:lvlOverride w:ilvl="6">
+      <w:startOverride w:val="1"/>
+    </w:lvlOverride>
+    <w:lvlOverride w:ilvl="7">
+      <w:startOverride w:val="1"/>
+    </w:lvlOverride>
+    <w:lvlOverride w:ilvl="8">
+      <w:startOverride w:val="1"/>
+    </w:lvlOverride>
+  </w:num>
+  <w:num w:numId="32">
+    <w:abstractNumId w:val="3"/>
+    <w:lvlOverride w:ilvl="0">
+      <w:startOverride w:val="1"/>
+    </w:lvlOverride>
+    <w:lvlOverride w:ilvl="1">
+      <w:startOverride w:val="1"/>
+    </w:lvlOverride>
+    <w:lvlOverride w:ilvl="2">
+      <w:startOverride w:val="1"/>
+    </w:lvlOverride>
+    <w:lvlOverride w:ilvl="3">
+      <w:startOverride w:val="1"/>
+    </w:lvlOverride>
+    <w:lvlOverride w:ilvl="4">
+      <w:startOverride w:val="1"/>
+    </w:lvlOverride>
+    <w:lvlOverride w:ilvl="5">
+      <w:startOverride w:val="1"/>
+    </w:lvlOverride>
+    <w:lvlOverride w:ilvl="6">
+      <w:startOverride w:val="1"/>
+    </w:lvlOverride>
+    <w:lvlOverride w:ilvl="7">
+      <w:startOverride w:val="1"/>
+    </w:lvlOverride>
+    <w:lvlOverride w:ilvl="8">
+      <w:startOverride w:val="1"/>
+    </w:lvlOverride>
+  </w:num>
+  <w:num w:numId="33">
+    <w:abstractNumId w:val="3"/>
+    <w:lvlOverride w:ilvl="0">
+      <w:startOverride w:val="1"/>
+    </w:lvlOverride>
+    <w:lvlOverride w:ilvl="1">
+      <w:startOverride w:val="1"/>
+    </w:lvlOverride>
+    <w:lvlOverride w:ilvl="2">
+      <w:startOverride w:val="1"/>
+    </w:lvlOverride>
+    <w:lvlOverride w:ilvl="3">
+      <w:startOverride w:val="1"/>
+    </w:lvlOverride>
+    <w:lvlOverride w:ilvl="4">
+      <w:startOverride w:val="1"/>
+    </w:lvlOverride>
+    <w:lvlOverride w:ilvl="5">
+      <w:startOverride w:val="1"/>
+    </w:lvlOverride>
+    <w:lvlOverride w:ilvl="6">
+      <w:startOverride w:val="1"/>
+    </w:lvlOverride>
+    <w:lvlOverride w:ilvl="7">
+      <w:startOverride w:val="1"/>
+    </w:lvlOverride>
+    <w:lvlOverride w:ilvl="8">
+      <w:startOverride w:val="1"/>
+    </w:lvlOverride>
+  </w:num>
+  <w:num w:numId="34">
+    <w:abstractNumId w:val="3"/>
+    <w:lvlOverride w:ilvl="0">
+      <w:startOverride w:val="1"/>
+    </w:lvlOverride>
+    <w:lvlOverride w:ilvl="1">
+      <w:startOverride w:val="1"/>
+    </w:lvlOverride>
+    <w:lvlOverride w:ilvl="2">
+      <w:startOverride w:val="1"/>
+    </w:lvlOverride>
+    <w:lvlOverride w:ilvl="3">
+      <w:startOverride w:val="1"/>
+    </w:lvlOverride>
+    <w:lvlOverride w:ilvl="4">
+      <w:startOverride w:val="1"/>
+    </w:lvlOverride>
+    <w:lvlOverride w:ilvl="5">
+      <w:startOverride w:val="1"/>
+    </w:lvlOverride>
+    <w:lvlOverride w:ilvl="6">
+      <w:startOverride w:val="1"/>
+    </w:lvlOverride>
+    <w:lvlOverride w:ilvl="7">
+      <w:startOverride w:val="1"/>
+    </w:lvlOverride>
+    <w:lvlOverride w:ilvl="8">
+      <w:startOverride w:val="1"/>
+    </w:lvlOverride>
+  </w:num>
+  <w:num w:numId="35">
+    <w:abstractNumId w:val="3"/>
+    <w:lvlOverride w:ilvl="0">
+      <w:startOverride w:val="1"/>
+    </w:lvlOverride>
+    <w:lvlOverride w:ilvl="1">
+      <w:startOverride w:val="1"/>
+    </w:lvlOverride>
+    <w:lvlOverride w:ilvl="2">
+      <w:startOverride w:val="1"/>
+    </w:lvlOverride>
+    <w:lvlOverride w:ilvl="3">
+      <w:startOverride w:val="1"/>
+    </w:lvlOverride>
+    <w:lvlOverride w:ilvl="4">
+      <w:startOverride w:val="1"/>
+    </w:lvlOverride>
+    <w:lvlOverride w:ilvl="5">
+      <w:startOverride w:val="1"/>
+    </w:lvlOverride>
+    <w:lvlOverride w:ilvl="6">
+      <w:startOverride w:val="1"/>
+    </w:lvlOverride>
+    <w:lvlOverride w:ilvl="7">
+      <w:startOverride w:val="1"/>
+    </w:lvlOverride>
+    <w:lvlOverride w:ilvl="8">
+      <w:startOverride w:val="1"/>
+    </w:lvlOverride>
+  </w:num>
+  <w:num w:numId="36">
+    <w:abstractNumId w:val="3"/>
+    <w:lvlOverride w:ilvl="0">
+      <w:startOverride w:val="1"/>
+    </w:lvlOverride>
+    <w:lvlOverride w:ilvl="1">
+      <w:startOverride w:val="1"/>
+    </w:lvlOverride>
+    <w:lvlOverride w:ilvl="2">
+      <w:startOverride w:val="1"/>
+    </w:lvlOverride>
+    <w:lvlOverride w:ilvl="3">
+      <w:startOverride w:val="1"/>
+    </w:lvlOverride>
+    <w:lvlOverride w:ilvl="4">
+      <w:startOverride w:val="1"/>
+    </w:lvlOverride>
+    <w:lvlOverride w:ilvl="5">
+      <w:startOverride w:val="1"/>
+    </w:lvlOverride>
+    <w:lvlOverride w:ilvl="6">
+      <w:startOverride w:val="1"/>
+    </w:lvlOverride>
+    <w:lvlOverride w:ilvl="7">
+      <w:startOverride w:val="1"/>
+    </w:lvlOverride>
+    <w:lvlOverride w:ilvl="8">
+      <w:startOverride w:val="1"/>
+    </w:lvlOverride>
+  </w:num>
+  <w:num w:numId="37">
+    <w:abstractNumId w:val="3"/>
+    <w:lvlOverride w:ilvl="0">
+      <w:startOverride w:val="1"/>
+    </w:lvlOverride>
+    <w:lvlOverride w:ilvl="1">
+      <w:startOverride w:val="1"/>
+    </w:lvlOverride>
+    <w:lvlOverride w:ilvl="2">
+      <w:startOverride w:val="1"/>
+    </w:lvlOverride>
+    <w:lvlOverride w:ilvl="3">
+      <w:startOverride w:val="1"/>
+    </w:lvlOverride>
+    <w:lvlOverride w:ilvl="4">
+      <w:startOverride w:val="1"/>
+    </w:lvlOverride>
+    <w:lvlOverride w:ilvl="5">
+      <w:startOverride w:val="1"/>
+    </w:lvlOverride>
+    <w:lvlOverride w:ilvl="6">
+      <w:startOverride w:val="1"/>
+    </w:lvlOverride>
+    <w:lvlOverride w:ilvl="7">
+      <w:startOverride w:val="1"/>
+    </w:lvlOverride>
+    <w:lvlOverride w:ilvl="8">
+      <w:startOverride w:val="1"/>
+    </w:lvlOverride>
+  </w:num>
+  <w:num w:numId="38">
     <w:abstractNumId w:val="3"/>
     <w:lvlOverride w:ilvl="0">
       <w:startOverride w:val="1"/>
@@ -13510,7 +17139,7 @@
 </file>
 
 <file path=customXml/itemProps1.xml><?xml version="1.0" encoding="utf-8"?>
-<ds:datastoreItem xmlns:ds="http://schemas.openxmlformats.org/officeDocument/2006/customXml" ds:itemID="{00859C50-BF1E-41E8-B667-CE1FBCA7168A}">
+<ds:datastoreItem xmlns:ds="http://schemas.openxmlformats.org/officeDocument/2006/customXml" ds:itemID="{5E12677E-8098-4A6B-AE18-FBE0C55153BF}">
   <ds:schemaRefs>
     <ds:schemaRef ds:uri="http://schemas.openxmlformats.org/officeDocument/2006/bibliography"/>
   </ds:schemaRefs>

</xml_diff>

<commit_message>
Programmers guide update (how does the "Run an Experiment" tab works)
</commit_message>
<xml_diff>
--- a/docs/Programmers guide.docx
+++ b/docs/Programmers guide.docx
@@ -113,7 +113,7 @@
       <w:r>
         <w:fldChar w:fldCharType="separate"/>
       </w:r>
-      <w:hyperlink w:anchor="_Toc500198620" w:history="1">
+      <w:hyperlink w:anchor="_Toc501239166" w:history="1">
         <w:r>
           <w:rPr>
             <w:rStyle w:val="af2"/>
@@ -150,7 +150,7 @@
           <w:rPr>
             <w:webHidden/>
           </w:rPr>
-          <w:instrText xml:space="preserve"> PAGEREF _Toc500198620 \h </w:instrText>
+          <w:instrText xml:space="preserve"> PAGEREF _Toc501239166 \h </w:instrText>
         </w:r>
         <w:r>
           <w:rPr>
@@ -186,7 +186,7 @@
           <w:lang w:val="ru-RU" w:eastAsia="ru-RU"/>
         </w:rPr>
       </w:pPr>
-      <w:hyperlink w:anchor="_Toc500198621" w:history="1">
+      <w:hyperlink w:anchor="_Toc501239167" w:history="1">
         <w:r>
           <w:rPr>
             <w:rStyle w:val="af2"/>
@@ -223,7 +223,7 @@
           <w:rPr>
             <w:webHidden/>
           </w:rPr>
-          <w:instrText xml:space="preserve"> PAGEREF _Toc500198621 \h </w:instrText>
+          <w:instrText xml:space="preserve"> PAGEREF _Toc501239167 \h </w:instrText>
         </w:r>
         <w:r>
           <w:rPr>
@@ -259,7 +259,7 @@
           <w:lang w:val="ru-RU" w:eastAsia="ru-RU"/>
         </w:rPr>
       </w:pPr>
-      <w:hyperlink w:anchor="_Toc500198622" w:history="1">
+      <w:hyperlink w:anchor="_Toc501239168" w:history="1">
         <w:r>
           <w:rPr>
             <w:rStyle w:val="af2"/>
@@ -296,7 +296,7 @@
           <w:rPr>
             <w:webHidden/>
           </w:rPr>
-          <w:instrText xml:space="preserve"> PAGEREF _Toc500198622 \h </w:instrText>
+          <w:instrText xml:space="preserve"> PAGEREF _Toc501239168 \h </w:instrText>
         </w:r>
         <w:r>
           <w:rPr>
@@ -332,7 +332,7 @@
           <w:lang w:val="ru-RU" w:eastAsia="ru-RU"/>
         </w:rPr>
       </w:pPr>
-      <w:hyperlink w:anchor="_Toc500198623" w:history="1">
+      <w:hyperlink w:anchor="_Toc501239169" w:history="1">
         <w:r>
           <w:rPr>
             <w:rStyle w:val="af2"/>
@@ -369,7 +369,7 @@
           <w:rPr>
             <w:webHidden/>
           </w:rPr>
-          <w:instrText xml:space="preserve"> PAGEREF _Toc500198623 \h </w:instrText>
+          <w:instrText xml:space="preserve"> PAGEREF _Toc501239169 \h </w:instrText>
         </w:r>
         <w:r>
           <w:rPr>
@@ -405,7 +405,7 @@
           <w:lang w:val="ru-RU" w:eastAsia="ru-RU"/>
         </w:rPr>
       </w:pPr>
-      <w:hyperlink w:anchor="_Toc500198624" w:history="1">
+      <w:hyperlink w:anchor="_Toc501239170" w:history="1">
         <w:r>
           <w:rPr>
             <w:rStyle w:val="af2"/>
@@ -442,7 +442,7 @@
           <w:rPr>
             <w:webHidden/>
           </w:rPr>
-          <w:instrText xml:space="preserve"> PAGEREF _Toc500198624 \h </w:instrText>
+          <w:instrText xml:space="preserve"> PAGEREF _Toc501239170 \h </w:instrText>
         </w:r>
         <w:r>
           <w:rPr>
@@ -478,7 +478,7 @@
           <w:lang w:val="ru-RU" w:eastAsia="ru-RU"/>
         </w:rPr>
       </w:pPr>
-      <w:hyperlink w:anchor="_Toc500198625" w:history="1">
+      <w:hyperlink w:anchor="_Toc501239171" w:history="1">
         <w:r>
           <w:rPr>
             <w:rStyle w:val="af2"/>
@@ -515,7 +515,7 @@
           <w:rPr>
             <w:webHidden/>
           </w:rPr>
-          <w:instrText xml:space="preserve"> PAGEREF _Toc500198625 \h </w:instrText>
+          <w:instrText xml:space="preserve"> PAGEREF _Toc501239171 \h </w:instrText>
         </w:r>
         <w:r>
           <w:rPr>
@@ -551,7 +551,7 @@
           <w:lang w:val="ru-RU" w:eastAsia="ru-RU"/>
         </w:rPr>
       </w:pPr>
-      <w:hyperlink w:anchor="_Toc500198626" w:history="1">
+      <w:hyperlink w:anchor="_Toc501239172" w:history="1">
         <w:r>
           <w:rPr>
             <w:rStyle w:val="af2"/>
@@ -588,7 +588,7 @@
           <w:rPr>
             <w:webHidden/>
           </w:rPr>
-          <w:instrText xml:space="preserve"> PAGEREF _Toc500198626 \h </w:instrText>
+          <w:instrText xml:space="preserve"> PAGEREF _Toc501239172 \h </w:instrText>
         </w:r>
         <w:r>
           <w:rPr>
@@ -624,7 +624,7 @@
           <w:lang w:val="ru-RU" w:eastAsia="ru-RU"/>
         </w:rPr>
       </w:pPr>
-      <w:hyperlink w:anchor="_Toc500198627" w:history="1">
+      <w:hyperlink w:anchor="_Toc501239173" w:history="1">
         <w:r>
           <w:rPr>
             <w:rStyle w:val="af2"/>
@@ -661,7 +661,7 @@
           <w:rPr>
             <w:webHidden/>
           </w:rPr>
-          <w:instrText xml:space="preserve"> PAGEREF _Toc500198627 \h </w:instrText>
+          <w:instrText xml:space="preserve"> PAGEREF _Toc501239173 \h </w:instrText>
         </w:r>
         <w:r>
           <w:rPr>
@@ -697,7 +697,7 @@
           <w:lang w:val="ru-RU" w:eastAsia="ru-RU"/>
         </w:rPr>
       </w:pPr>
-      <w:hyperlink w:anchor="_Toc500198628" w:history="1">
+      <w:hyperlink w:anchor="_Toc501239174" w:history="1">
         <w:r>
           <w:rPr>
             <w:rStyle w:val="af2"/>
@@ -734,7 +734,7 @@
           <w:rPr>
             <w:webHidden/>
           </w:rPr>
-          <w:instrText xml:space="preserve"> PAGEREF _Toc500198628 \h </w:instrText>
+          <w:instrText xml:space="preserve"> PAGEREF _Toc501239174 \h </w:instrText>
         </w:r>
         <w:r>
           <w:rPr>
@@ -751,7 +751,7 @@
           <w:rPr>
             <w:webHidden/>
           </w:rPr>
-          <w:t>14</w:t>
+          <w:t>16</w:t>
         </w:r>
         <w:r>
           <w:rPr>
@@ -770,7 +770,7 @@
           <w:lang w:val="ru-RU" w:eastAsia="ru-RU"/>
         </w:rPr>
       </w:pPr>
-      <w:hyperlink w:anchor="_Toc500198629" w:history="1">
+      <w:hyperlink w:anchor="_Toc501239175" w:history="1">
         <w:r>
           <w:rPr>
             <w:rStyle w:val="af2"/>
@@ -807,7 +807,7 @@
           <w:rPr>
             <w:webHidden/>
           </w:rPr>
-          <w:instrText xml:space="preserve"> PAGEREF _Toc500198629 \h </w:instrText>
+          <w:instrText xml:space="preserve"> PAGEREF _Toc501239175 \h </w:instrText>
         </w:r>
         <w:r>
           <w:rPr>
@@ -824,7 +824,7 @@
           <w:rPr>
             <w:webHidden/>
           </w:rPr>
-          <w:t>15</w:t>
+          <w:t>17</w:t>
         </w:r>
         <w:r>
           <w:rPr>
@@ -843,7 +843,7 @@
           <w:lang w:val="ru-RU" w:eastAsia="ru-RU"/>
         </w:rPr>
       </w:pPr>
-      <w:hyperlink w:anchor="_Toc500198630" w:history="1">
+      <w:hyperlink w:anchor="_Toc501239176" w:history="1">
         <w:r>
           <w:rPr>
             <w:rStyle w:val="af2"/>
@@ -880,7 +880,7 @@
           <w:rPr>
             <w:webHidden/>
           </w:rPr>
-          <w:instrText xml:space="preserve"> PAGEREF _Toc500198630 \h </w:instrText>
+          <w:instrText xml:space="preserve"> PAGEREF _Toc501239176 \h </w:instrText>
         </w:r>
         <w:r>
           <w:rPr>
@@ -897,7 +897,7 @@
           <w:rPr>
             <w:webHidden/>
           </w:rPr>
-          <w:t>16</w:t>
+          <w:t>18</w:t>
         </w:r>
         <w:r>
           <w:rPr>
@@ -916,7 +916,7 @@
           <w:lang w:val="ru-RU" w:eastAsia="ru-RU"/>
         </w:rPr>
       </w:pPr>
-      <w:hyperlink w:anchor="_Toc500198631" w:history="1">
+      <w:hyperlink w:anchor="_Toc501239177" w:history="1">
         <w:r>
           <w:rPr>
             <w:rStyle w:val="af2"/>
@@ -953,7 +953,7 @@
           <w:rPr>
             <w:webHidden/>
           </w:rPr>
-          <w:instrText xml:space="preserve"> PAGEREF _Toc500198631 \h </w:instrText>
+          <w:instrText xml:space="preserve"> PAGEREF _Toc501239177 \h </w:instrText>
         </w:r>
         <w:r>
           <w:rPr>
@@ -970,7 +970,7 @@
           <w:rPr>
             <w:webHidden/>
           </w:rPr>
-          <w:t>17</w:t>
+          <w:t>19</w:t>
         </w:r>
         <w:r>
           <w:rPr>
@@ -989,7 +989,7 @@
           <w:lang w:val="ru-RU" w:eastAsia="ru-RU"/>
         </w:rPr>
       </w:pPr>
-      <w:hyperlink w:anchor="_Toc500198632" w:history="1">
+      <w:hyperlink w:anchor="_Toc501239178" w:history="1">
         <w:r>
           <w:rPr>
             <w:rStyle w:val="af2"/>
@@ -1026,7 +1026,7 @@
           <w:rPr>
             <w:webHidden/>
           </w:rPr>
-          <w:instrText xml:space="preserve"> PAGEREF _Toc500198632 \h </w:instrText>
+          <w:instrText xml:space="preserve"> PAGEREF _Toc501239178 \h </w:instrText>
         </w:r>
         <w:r>
           <w:rPr>
@@ -1043,7 +1043,7 @@
           <w:rPr>
             <w:webHidden/>
           </w:rPr>
-          <w:t>23</w:t>
+          <w:t>25</w:t>
         </w:r>
         <w:r>
           <w:rPr>
@@ -1062,7 +1062,7 @@
           <w:lang w:val="ru-RU" w:eastAsia="ru-RU"/>
         </w:rPr>
       </w:pPr>
-      <w:hyperlink w:anchor="_Toc500198633" w:history="1">
+      <w:hyperlink w:anchor="_Toc501239179" w:history="1">
         <w:r>
           <w:rPr>
             <w:rStyle w:val="af2"/>
@@ -1081,7 +1081,19 @@
           <w:rPr>
             <w:rStyle w:val="af2"/>
           </w:rPr>
-          <w:t>How does the "Run an Experiment" tab work – [optional]</w:t>
+          <w:t>How does the "Run an Experim</w:t>
+        </w:r>
+        <w:r>
+          <w:rPr>
+            <w:rStyle w:val="af2"/>
+          </w:rPr>
+          <w:t>e</w:t>
+        </w:r>
+        <w:r>
+          <w:rPr>
+            <w:rStyle w:val="af2"/>
+          </w:rPr>
+          <w:t>nt" tab works</w:t>
         </w:r>
         <w:r>
           <w:rPr>
@@ -1099,7 +1111,7 @@
           <w:rPr>
             <w:webHidden/>
           </w:rPr>
-          <w:instrText xml:space="preserve"> PAGEREF _Toc500198633 \h </w:instrText>
+          <w:instrText xml:space="preserve"> PAGEREF _Toc501239179 \h </w:instrText>
         </w:r>
         <w:r>
           <w:rPr>
@@ -1116,7 +1128,7 @@
           <w:rPr>
             <w:webHidden/>
           </w:rPr>
-          <w:t>24</w:t>
+          <w:t>29</w:t>
         </w:r>
         <w:r>
           <w:rPr>
@@ -1135,7 +1147,7 @@
           <w:lang w:val="ru-RU" w:eastAsia="ru-RU"/>
         </w:rPr>
       </w:pPr>
-      <w:hyperlink w:anchor="_Toc500198634" w:history="1">
+      <w:hyperlink w:anchor="_Toc501239180" w:history="1">
         <w:r>
           <w:rPr>
             <w:rStyle w:val="af2"/>
@@ -1172,7 +1184,7 @@
           <w:rPr>
             <w:webHidden/>
           </w:rPr>
-          <w:instrText xml:space="preserve"> PAGEREF _Toc500198634 \h </w:instrText>
+          <w:instrText xml:space="preserve"> PAGEREF _Toc501239180 \h </w:instrText>
         </w:r>
         <w:r>
           <w:rPr>
@@ -1189,7 +1201,7 @@
           <w:rPr>
             <w:webHidden/>
           </w:rPr>
-          <w:t>25</w:t>
+          <w:t>30</w:t>
         </w:r>
         <w:r>
           <w:rPr>
@@ -1208,7 +1220,7 @@
           <w:lang w:val="ru-RU" w:eastAsia="ru-RU"/>
         </w:rPr>
       </w:pPr>
-      <w:hyperlink w:anchor="_Toc500198635" w:history="1">
+      <w:hyperlink w:anchor="_Toc501239181" w:history="1">
         <w:r>
           <w:rPr>
             <w:rStyle w:val="af2"/>
@@ -1245,7 +1257,7 @@
           <w:rPr>
             <w:webHidden/>
           </w:rPr>
-          <w:instrText xml:space="preserve"> PAGEREF _Toc500198635 \h </w:instrText>
+          <w:instrText xml:space="preserve"> PAGEREF _Toc501239181 \h </w:instrText>
         </w:r>
         <w:r>
           <w:rPr>
@@ -1262,7 +1274,7 @@
           <w:rPr>
             <w:webHidden/>
           </w:rPr>
-          <w:t>26</w:t>
+          <w:t>31</w:t>
         </w:r>
         <w:r>
           <w:rPr>
@@ -1281,7 +1293,7 @@
           <w:lang w:val="ru-RU" w:eastAsia="ru-RU"/>
         </w:rPr>
       </w:pPr>
-      <w:hyperlink w:anchor="_Toc500198636" w:history="1">
+      <w:hyperlink w:anchor="_Toc501239182" w:history="1">
         <w:r>
           <w:rPr>
             <w:rStyle w:val="af2"/>
@@ -1318,7 +1330,7 @@
           <w:rPr>
             <w:webHidden/>
           </w:rPr>
-          <w:instrText xml:space="preserve"> PAGEREF _Toc500198636 \h </w:instrText>
+          <w:instrText xml:space="preserve"> PAGEREF _Toc501239182 \h </w:instrText>
         </w:r>
         <w:r>
           <w:rPr>
@@ -1335,7 +1347,7 @@
           <w:rPr>
             <w:webHidden/>
           </w:rPr>
-          <w:t>27</w:t>
+          <w:t>32</w:t>
         </w:r>
         <w:r>
           <w:rPr>
@@ -1354,7 +1366,7 @@
           <w:lang w:val="ru-RU" w:eastAsia="ru-RU"/>
         </w:rPr>
       </w:pPr>
-      <w:hyperlink w:anchor="_Toc500198637" w:history="1">
+      <w:hyperlink w:anchor="_Toc501239183" w:history="1">
         <w:r>
           <w:rPr>
             <w:rStyle w:val="af2"/>
@@ -1391,7 +1403,7 @@
           <w:rPr>
             <w:webHidden/>
           </w:rPr>
-          <w:instrText xml:space="preserve"> PAGEREF _Toc500198637 \h </w:instrText>
+          <w:instrText xml:space="preserve"> PAGEREF _Toc501239183 \h </w:instrText>
         </w:r>
         <w:r>
           <w:rPr>
@@ -1408,7 +1420,7 @@
           <w:rPr>
             <w:webHidden/>
           </w:rPr>
-          <w:t>28</w:t>
+          <w:t>33</w:t>
         </w:r>
         <w:r>
           <w:rPr>
@@ -1427,7 +1439,7 @@
           <w:lang w:val="ru-RU" w:eastAsia="ru-RU"/>
         </w:rPr>
       </w:pPr>
-      <w:hyperlink w:anchor="_Toc500198638" w:history="1">
+      <w:hyperlink w:anchor="_Toc501239184" w:history="1">
         <w:r>
           <w:rPr>
             <w:rStyle w:val="af2"/>
@@ -1464,7 +1476,7 @@
           <w:rPr>
             <w:webHidden/>
           </w:rPr>
-          <w:instrText xml:space="preserve"> PAGEREF _Toc500198638 \h </w:instrText>
+          <w:instrText xml:space="preserve"> PAGEREF _Toc501239184 \h </w:instrText>
         </w:r>
         <w:r>
           <w:rPr>
@@ -1481,7 +1493,7 @@
           <w:rPr>
             <w:webHidden/>
           </w:rPr>
-          <w:t>29</w:t>
+          <w:t>34</w:t>
         </w:r>
         <w:r>
           <w:rPr>
@@ -1500,7 +1512,7 @@
           <w:lang w:val="ru-RU" w:eastAsia="ru-RU"/>
         </w:rPr>
       </w:pPr>
-      <w:hyperlink w:anchor="_Toc500198639" w:history="1">
+      <w:hyperlink w:anchor="_Toc501239185" w:history="1">
         <w:r>
           <w:rPr>
             <w:rStyle w:val="af2"/>
@@ -1537,7 +1549,7 @@
           <w:rPr>
             <w:webHidden/>
           </w:rPr>
-          <w:instrText xml:space="preserve"> PAGEREF _Toc500198639 \h </w:instrText>
+          <w:instrText xml:space="preserve"> PAGEREF _Toc501239185 \h </w:instrText>
         </w:r>
         <w:r>
           <w:rPr>
@@ -1554,7 +1566,7 @@
           <w:rPr>
             <w:webHidden/>
           </w:rPr>
-          <w:t>30</w:t>
+          <w:t>35</w:t>
         </w:r>
         <w:r>
           <w:rPr>
@@ -1573,7 +1585,7 @@
           <w:lang w:val="ru-RU" w:eastAsia="ru-RU"/>
         </w:rPr>
       </w:pPr>
-      <w:hyperlink w:anchor="_Toc500198640" w:history="1">
+      <w:hyperlink w:anchor="_Toc501239186" w:history="1">
         <w:r>
           <w:rPr>
             <w:rStyle w:val="af2"/>
@@ -1610,7 +1622,7 @@
           <w:rPr>
             <w:webHidden/>
           </w:rPr>
-          <w:instrText xml:space="preserve"> PAGEREF _Toc500198640 \h </w:instrText>
+          <w:instrText xml:space="preserve"> PAGEREF _Toc501239186 \h </w:instrText>
         </w:r>
         <w:r>
           <w:rPr>
@@ -1627,7 +1639,7 @@
           <w:rPr>
             <w:webHidden/>
           </w:rPr>
-          <w:t>31</w:t>
+          <w:t>36</w:t>
         </w:r>
         <w:r>
           <w:rPr>
@@ -1646,7 +1658,7 @@
           <w:lang w:val="ru-RU" w:eastAsia="ru-RU"/>
         </w:rPr>
       </w:pPr>
-      <w:hyperlink w:anchor="_Toc500198641" w:history="1">
+      <w:hyperlink w:anchor="_Toc501239187" w:history="1">
         <w:r>
           <w:rPr>
             <w:rStyle w:val="af2"/>
@@ -1683,7 +1695,7 @@
           <w:rPr>
             <w:webHidden/>
           </w:rPr>
-          <w:instrText xml:space="preserve"> PAGEREF _Toc500198641 \h </w:instrText>
+          <w:instrText xml:space="preserve"> PAGEREF _Toc501239187 \h </w:instrText>
         </w:r>
         <w:r>
           <w:rPr>
@@ -1700,7 +1712,7 @@
           <w:rPr>
             <w:webHidden/>
           </w:rPr>
-          <w:t>32</w:t>
+          <w:t>37</w:t>
         </w:r>
         <w:r>
           <w:rPr>
@@ -1719,7 +1731,7 @@
           <w:lang w:val="ru-RU" w:eastAsia="ru-RU"/>
         </w:rPr>
       </w:pPr>
-      <w:hyperlink w:anchor="_Toc500198642" w:history="1">
+      <w:hyperlink w:anchor="_Toc501239188" w:history="1">
         <w:r>
           <w:rPr>
             <w:rStyle w:val="af2"/>
@@ -1756,7 +1768,7 @@
           <w:rPr>
             <w:webHidden/>
           </w:rPr>
-          <w:instrText xml:space="preserve"> PAGEREF _Toc500198642 \h </w:instrText>
+          <w:instrText xml:space="preserve"> PAGEREF _Toc501239188 \h </w:instrText>
         </w:r>
         <w:r>
           <w:rPr>
@@ -1773,7 +1785,7 @@
           <w:rPr>
             <w:webHidden/>
           </w:rPr>
-          <w:t>33</w:t>
+          <w:t>38</w:t>
         </w:r>
         <w:r>
           <w:rPr>
@@ -1796,7 +1808,7 @@
       <w:pPr>
         <w:pStyle w:val="1"/>
       </w:pPr>
-      <w:bookmarkStart w:id="0" w:name="_Toc500198620"/>
+      <w:bookmarkStart w:id="0" w:name="_Toc501239166"/>
       <w:r>
         <w:lastRenderedPageBreak/>
         <w:t>Introduction</w:t>
@@ -1864,7 +1876,7 @@
       <w:pPr>
         <w:pStyle w:val="1"/>
       </w:pPr>
-      <w:bookmarkStart w:id="1" w:name="_Toc500198621"/>
+      <w:bookmarkStart w:id="1" w:name="_Toc501239167"/>
       <w:r>
         <w:lastRenderedPageBreak/>
         <w:t>General description of the structure</w:t>
@@ -1922,7 +1934,7 @@
       <w:r>
         <w:rPr>
           <w:noProof/>
-          <w:lang w:eastAsia="ru-RU"/>
+          <w:lang w:val="en-US" w:eastAsia="ru-RU"/>
         </w:rPr>
         <w:t>1</w:t>
       </w:r>
@@ -2626,7 +2638,7 @@
       <w:pPr>
         <w:pStyle w:val="1"/>
       </w:pPr>
-      <w:bookmarkStart w:id="3" w:name="_Toc500198622"/>
+      <w:bookmarkStart w:id="3" w:name="_Toc501239168"/>
       <w:r>
         <w:lastRenderedPageBreak/>
         <w:t>Serial communicator</w:t>
@@ -2910,7 +2922,7 @@
         <w:pStyle w:val="1"/>
       </w:pPr>
       <w:bookmarkStart w:id="4" w:name="_Ref500025536"/>
-      <w:bookmarkStart w:id="5" w:name="_Toc500198623"/>
+      <w:bookmarkStart w:id="5" w:name="_Toc501239169"/>
       <w:r>
         <w:lastRenderedPageBreak/>
         <w:t>Instrument operator</w:t>
@@ -2979,7 +2991,7 @@
         <w:pStyle w:val="1"/>
       </w:pPr>
       <w:bookmarkStart w:id="6" w:name="_Ref500024611"/>
-      <w:bookmarkStart w:id="7" w:name="_Toc500198624"/>
+      <w:bookmarkStart w:id="7" w:name="_Toc501239170"/>
       <w:r>
         <w:lastRenderedPageBreak/>
         <w:t>Instrument enumerator</w:t>
@@ -3156,19 +3168,11 @@
         </w:rPr>
         <w:t>::</w:t>
       </w:r>
-      <w:proofErr w:type="spellStart"/>
-      <w:r>
-        <w:rPr>
-          <w:lang w:val="en-US"/>
-        </w:rPr>
-        <w:t>RemoveDisconnectedInstruments</w:t>
-      </w:r>
-      <w:proofErr w:type="spellEnd"/>
-      <w:r>
-        <w:rPr>
-          <w:lang w:val="en-US"/>
-        </w:rPr>
-        <w:t>"</w:t>
+      <w:r>
+        <w:rPr>
+          <w:lang w:val="en-US"/>
+        </w:rPr>
+        <w:t>RemoveDisconnectedInstruments"</w:t>
       </w:r>
       <w:r>
         <w:rPr>
@@ -3224,19 +3228,11 @@
         </w:rPr>
         <w:t>::</w:t>
       </w:r>
-      <w:proofErr w:type="spellStart"/>
-      <w:r>
-        <w:rPr>
-          <w:lang w:val="en-US"/>
-        </w:rPr>
-        <w:t>AddNewInstruments</w:t>
-      </w:r>
-      <w:proofErr w:type="spellEnd"/>
-      <w:r>
-        <w:rPr>
-          <w:lang w:val="en-US"/>
-        </w:rPr>
-        <w:t>"</w:t>
+      <w:r>
+        <w:rPr>
+          <w:lang w:val="en-US"/>
+        </w:rPr>
+        <w:t>AddNewInstruments"</w:t>
       </w:r>
       <w:r>
         <w:rPr>
@@ -3278,7 +3274,7 @@
       </w:pPr>
       <w:bookmarkStart w:id="8" w:name="_Ref500196795"/>
       <w:bookmarkStart w:id="9" w:name="_Ref500196801"/>
-      <w:bookmarkStart w:id="10" w:name="_Toc500198625"/>
+      <w:bookmarkStart w:id="10" w:name="_Toc501239171"/>
       <w:r>
         <w:lastRenderedPageBreak/>
         <w:t xml:space="preserve">What is </w:t>
@@ -3680,7 +3676,7 @@
         <w:pStyle w:val="1"/>
       </w:pPr>
       <w:bookmarkStart w:id="11" w:name="_Ref500074500"/>
-      <w:bookmarkStart w:id="12" w:name="_Toc500198626"/>
+      <w:bookmarkStart w:id="12" w:name="_Toc501239172"/>
       <w:r>
         <w:lastRenderedPageBreak/>
         <w:t xml:space="preserve">Workflow of </w:t>
@@ -4917,7 +4913,7 @@
       </w:pPr>
       <w:bookmarkStart w:id="16" w:name="_Ref500025180"/>
       <w:bookmarkStart w:id="17" w:name="_Ref500075017"/>
-      <w:bookmarkStart w:id="18" w:name="_Toc500198627"/>
+      <w:bookmarkStart w:id="18" w:name="_Toc501239173"/>
       <w:r>
         <w:lastRenderedPageBreak/>
         <w:t xml:space="preserve">What </w:t>
@@ -5313,7 +5309,7 @@
       <w:r>
         <w:rPr>
           <w:noProof/>
-          <w:lang w:eastAsia="ru-RU"/>
+          <w:lang w:val="en-US" w:eastAsia="ru-RU"/>
         </w:rPr>
         <w:t>5</w:t>
       </w:r>
@@ -7435,7 +7431,7 @@
       <w:pPr>
         <w:pStyle w:val="1"/>
       </w:pPr>
-      <w:bookmarkStart w:id="22" w:name="_Toc500198628"/>
+      <w:bookmarkStart w:id="22" w:name="_Toc501239174"/>
       <w:r>
         <w:lastRenderedPageBreak/>
         <w:t>Workflow of a custom experiment</w:t>
@@ -7552,7 +7548,7 @@
         <w:pStyle w:val="1"/>
       </w:pPr>
       <w:bookmarkStart w:id="23" w:name="_Ref500075025"/>
-      <w:bookmarkStart w:id="24" w:name="_Toc500198629"/>
+      <w:bookmarkStart w:id="24" w:name="_Toc501239175"/>
       <w:r>
         <w:lastRenderedPageBreak/>
         <w:t>What is a manual experiment</w:t>
@@ -8132,7 +8128,7 @@
       <w:pPr>
         <w:pStyle w:val="1"/>
       </w:pPr>
-      <w:bookmarkStart w:id="26" w:name="_Toc500198630"/>
+      <w:bookmarkStart w:id="26" w:name="_Toc501239176"/>
       <w:r>
         <w:lastRenderedPageBreak/>
         <w:t>Workflow of a manual experiment</w:t>
@@ -8272,19 +8268,7 @@
         <w:rPr>
           <w:lang w:val="en-US"/>
         </w:rPr>
-        <w:t xml:space="preserve">When user changes values of the inputs at the </w:t>
-      </w:r>
-      <w:r>
-        <w:rPr>
-          <w:lang w:val="en-US"/>
-        </w:rPr>
-        <w:t>"Operating condition"</w:t>
-      </w:r>
-      <w:r>
-        <w:rPr>
-          <w:lang w:val="en-US"/>
-        </w:rPr>
-        <w:t xml:space="preserve"> section the "</w:t>
+        <w:t>When user changes values of the inputs at the "Operating condition" section the "</w:t>
       </w:r>
       <w:r>
         <w:rPr>
@@ -8314,7 +8298,43 @@
         <w:rPr>
           <w:lang w:val="en-US"/>
         </w:rPr>
-        <w:t xml:space="preserve">, </w:t>
+        <w:t>, "</w:t>
+      </w:r>
+      <w:r>
+        <w:rPr>
+          <w:lang w:val="en-US"/>
+        </w:rPr>
+        <w:t>MainWindow</w:t>
+      </w:r>
+      <w:r>
+        <w:rPr>
+          <w:lang w:val="en-US"/>
+        </w:rPr>
+        <w:t>::</w:t>
+      </w:r>
+      <w:r>
+        <w:rPr>
+          <w:lang w:val="en-US"/>
+        </w:rPr>
+        <w:t xml:space="preserve"> </w:t>
+      </w:r>
+      <w:r>
+        <w:rPr>
+          <w:lang w:val="en-US"/>
+        </w:rPr>
+        <w:t>SetManualGalvanoSetpoint</w:t>
+      </w:r>
+      <w:r>
+        <w:rPr>
+          <w:lang w:val="en-US"/>
+        </w:rPr>
+        <w:t>",</w:t>
+      </w:r>
+      <w:r>
+        <w:rPr>
+          <w:lang w:val="en-US"/>
+        </w:rPr>
+        <w:t xml:space="preserve"> </w:t>
       </w:r>
       <w:r>
         <w:rPr>
@@ -8338,42 +8358,30 @@
         <w:rPr>
           <w:lang w:val="en-US"/>
         </w:rPr>
+        <w:t>SetManualPotentioSetpoint</w:t>
+      </w:r>
+      <w:r>
+        <w:rPr>
+          <w:lang w:val="en-US"/>
+        </w:rPr>
+        <w:t>",</w:t>
+      </w:r>
+      <w:r>
+        <w:rPr>
+          <w:lang w:val="en-US"/>
+        </w:rPr>
         <w:t xml:space="preserve"> </w:t>
       </w:r>
       <w:r>
         <w:rPr>
           <w:lang w:val="en-US"/>
         </w:rPr>
-        <w:t>SetManualGalvanoSetpoint</w:t>
-      </w:r>
-      <w:r>
-        <w:rPr>
-          <w:lang w:val="en-US"/>
-        </w:rPr>
         <w:t>"</w:t>
       </w:r>
       <w:r>
         <w:rPr>
           <w:lang w:val="en-US"/>
         </w:rPr>
-        <w:t>,</w:t>
-      </w:r>
-      <w:r>
-        <w:rPr>
-          <w:lang w:val="en-US"/>
-        </w:rPr>
-        <w:t xml:space="preserve"> </w:t>
-      </w:r>
-      <w:r>
-        <w:rPr>
-          <w:lang w:val="en-US"/>
-        </w:rPr>
-        <w:t>"</w:t>
-      </w:r>
-      <w:r>
-        <w:rPr>
-          <w:lang w:val="en-US"/>
-        </w:rPr>
         <w:t>MainWindow</w:t>
       </w:r>
       <w:r>
@@ -8386,31 +8394,13 @@
         <w:rPr>
           <w:lang w:val="en-US"/>
         </w:rPr>
-        <w:t>SetManualPotentioSetpoint</w:t>
-      </w:r>
-      <w:r>
-        <w:rPr>
-          <w:lang w:val="en-US"/>
-        </w:rPr>
-        <w:t>"</w:t>
-      </w:r>
-      <w:r>
-        <w:rPr>
-          <w:lang w:val="en-US"/>
-        </w:rPr>
-        <w:t>,</w:t>
-      </w:r>
-      <w:r>
-        <w:rPr>
-          <w:lang w:val="en-US"/>
-        </w:rPr>
-        <w:t xml:space="preserve"> </w:t>
-      </w:r>
-      <w:r>
-        <w:rPr>
-          <w:lang w:val="en-US"/>
-        </w:rPr>
-        <w:t>"</w:t>
+        <w:t>SetManualOcp</w:t>
+      </w:r>
+      <w:r>
+        <w:rPr>
+          <w:lang w:val="en-US"/>
+        </w:rPr>
+        <w:t>" and "</w:t>
       </w:r>
       <w:r>
         <w:rPr>
@@ -8428,55 +8418,13 @@
         <w:rPr>
           <w:lang w:val="en-US"/>
         </w:rPr>
-        <w:t>SetManualOcp</w:t>
-      </w:r>
-      <w:r>
-        <w:rPr>
-          <w:lang w:val="en-US"/>
-        </w:rPr>
-        <w:t>"</w:t>
-      </w:r>
-      <w:r>
-        <w:rPr>
-          <w:lang w:val="en-US"/>
-        </w:rPr>
-        <w:t xml:space="preserve"> and </w:t>
-      </w:r>
-      <w:r>
-        <w:rPr>
-          <w:lang w:val="en-US"/>
-        </w:rPr>
-        <w:t>"</w:t>
-      </w:r>
-      <w:r>
-        <w:rPr>
-          <w:lang w:val="en-US"/>
-        </w:rPr>
-        <w:t>MainWindow</w:t>
-      </w:r>
-      <w:r>
-        <w:rPr>
-          <w:lang w:val="en-US"/>
-        </w:rPr>
-        <w:t>::</w:t>
-      </w:r>
-      <w:r>
-        <w:rPr>
-          <w:lang w:val="en-US"/>
-        </w:rPr>
         <w:t>SetCurrentRangingMode</w:t>
       </w:r>
       <w:r>
         <w:rPr>
           <w:lang w:val="en-US"/>
         </w:rPr>
-        <w:t>"</w:t>
-      </w:r>
-      <w:r>
-        <w:rPr>
-          <w:lang w:val="en-US"/>
-        </w:rPr>
-        <w:t xml:space="preserve"> are</w:t>
+        <w:t>" are</w:t>
       </w:r>
       <w:r>
         <w:rPr>
@@ -8488,13 +8436,7 @@
         <w:rPr>
           <w:lang w:val="en-US"/>
         </w:rPr>
-        <w:t>correspondently</w:t>
-      </w:r>
-      <w:r>
-        <w:rPr>
-          <w:lang w:val="en-US"/>
-        </w:rPr>
-        <w:t xml:space="preserve"> </w:t>
+        <w:t xml:space="preserve">correspondently </w:t>
       </w:r>
       <w:r>
         <w:rPr>
@@ -8515,7 +8457,7 @@
       </w:pPr>
       <w:bookmarkStart w:id="27" w:name="_Ref500025110"/>
       <w:bookmarkStart w:id="28" w:name="_Ref500075622"/>
-      <w:bookmarkStart w:id="29" w:name="_Toc500198631"/>
+      <w:bookmarkStart w:id="29" w:name="_Toc501239177"/>
       <w:r>
         <w:lastRenderedPageBreak/>
         <w:t>Experiment plugin creation</w:t>
@@ -8980,7 +8922,7 @@
         <w:rPr>
           <w:noProof/>
         </w:rPr>
-        <w:t>2</w:t>
+        <w:t>3</w:t>
       </w:r>
       <w:r>
         <w:fldChar w:fldCharType="end"/>
@@ -9151,7 +9093,7 @@
               <w:rPr>
                 <w:noProof/>
               </w:rPr>
-              <w:t>6</w:t>
+              <w:t>7</w:t>
             </w:r>
             <w:r>
               <w:fldChar w:fldCharType="end"/>
@@ -9232,7 +9174,7 @@
               <w:rPr>
                 <w:noProof/>
               </w:rPr>
-              <w:t>7</w:t>
+              <w:t>8</w:t>
             </w:r>
             <w:r>
               <w:fldChar w:fldCharType="end"/>
@@ -9313,7 +9255,7 @@
               <w:rPr>
                 <w:noProof/>
               </w:rPr>
-              <w:t>7</w:t>
+              <w:t>8</w:t>
             </w:r>
             <w:r>
               <w:fldChar w:fldCharType="end"/>
@@ -9411,7 +9353,7 @@
               <w:rPr>
                 <w:noProof/>
               </w:rPr>
-              <w:t>6</w:t>
+              <w:t>7</w:t>
             </w:r>
             <w:r>
               <w:fldChar w:fldCharType="end"/>
@@ -9492,7 +9434,7 @@
               <w:rPr>
                 <w:noProof/>
               </w:rPr>
-              <w:t>7</w:t>
+              <w:t>8</w:t>
             </w:r>
             <w:r>
               <w:fldChar w:fldCharType="end"/>
@@ -9704,7 +9646,7 @@
         <w:rPr>
           <w:noProof/>
         </w:rPr>
-        <w:t>6</w:t>
+        <w:t>7</w:t>
       </w:r>
       <w:r>
         <w:fldChar w:fldCharType="end"/>
@@ -9798,7 +9740,7 @@
         <w:rPr>
           <w:noProof/>
         </w:rPr>
-        <w:t>7</w:t>
+        <w:t>8</w:t>
       </w:r>
       <w:r>
         <w:fldChar w:fldCharType="end"/>
@@ -11324,7 +11266,7 @@
         <w:pStyle w:val="1"/>
       </w:pPr>
       <w:bookmarkStart w:id="34" w:name="_Ref500025153"/>
-      <w:bookmarkStart w:id="35" w:name="_Toc500198632"/>
+      <w:bookmarkStart w:id="35" w:name="_Toc501239178"/>
       <w:r>
         <w:lastRenderedPageBreak/>
         <w:t>Builder element plugin creation</w:t>
@@ -11411,7 +11353,6 @@
           <w:lang w:val="en-US"/>
         </w:rPr>
       </w:pPr>
-      <w:bookmarkStart w:id="36" w:name="_Toc500198633"/>
       <w:r>
         <w:rPr>
           <w:lang w:val="en-US"/>
@@ -11839,7 +11780,7 @@
           <w:noProof/>
           <w:lang w:val="en-US"/>
         </w:rPr>
-        <w:t>2</w:t>
+        <w:t>4</w:t>
       </w:r>
       <w:r>
         <w:fldChar w:fldCharType="end"/>
@@ -12368,10 +12309,7 @@
               <w:t>will be returned from the</w:t>
             </w:r>
             <w:r>
-              <w:t xml:space="preserve"> </w:t>
-            </w:r>
-            <w:r>
-              <w:t>GetNodesData</w:t>
+              <w:t xml:space="preserve"> GetNodesData</w:t>
             </w:r>
             <w:r>
               <w:t>.</w:t>
@@ -12568,7 +12506,7 @@
         </w:rPr>
         <w:t xml:space="preserve">Figure </w:t>
       </w:r>
-      <w:bookmarkStart w:id="37" w:name="fig_be_col_list_hov"/>
+      <w:bookmarkStart w:id="36" w:name="fig_be_col_list_hov"/>
       <w:r>
         <w:rPr>
           <w:lang w:eastAsia="ru-RU"/>
@@ -12600,7 +12538,7 @@
         </w:rPr>
         <w:fldChar w:fldCharType="end"/>
       </w:r>
-      <w:bookmarkEnd w:id="37"/>
+      <w:bookmarkEnd w:id="36"/>
       <w:r>
         <w:rPr>
           <w:lang w:eastAsia="ru-RU"/>
@@ -12703,7 +12641,7 @@
         </w:rPr>
         <w:t xml:space="preserve">Figure </w:t>
       </w:r>
-      <w:bookmarkStart w:id="38" w:name="fig_be_creat_area_hov_sel"/>
+      <w:bookmarkStart w:id="37" w:name="fig_be_creat_area_hov_sel"/>
       <w:r>
         <w:rPr>
           <w:lang w:eastAsia="ru-RU"/>
@@ -12735,7 +12673,7 @@
         </w:rPr>
         <w:fldChar w:fldCharType="end"/>
       </w:r>
-      <w:bookmarkEnd w:id="38"/>
+      <w:bookmarkEnd w:id="37"/>
       <w:r>
         <w:rPr>
           <w:lang w:eastAsia="ru-RU"/>
@@ -12830,7 +12768,7 @@
         </w:rPr>
         <w:t xml:space="preserve">Figure </w:t>
       </w:r>
-      <w:bookmarkStart w:id="39" w:name="fig_be_category_list"/>
+      <w:bookmarkStart w:id="38" w:name="fig_be_category_list"/>
       <w:r>
         <w:rPr>
           <w:lang w:eastAsia="ru-RU"/>
@@ -12862,7 +12800,7 @@
         </w:rPr>
         <w:fldChar w:fldCharType="end"/>
       </w:r>
-      <w:bookmarkEnd w:id="39"/>
+      <w:bookmarkEnd w:id="38"/>
       <w:r>
         <w:rPr>
           <w:lang w:eastAsia="ru-RU"/>
@@ -13492,13 +13430,7 @@
         <w:rPr>
           <w:lang w:val="en-US"/>
         </w:rPr>
-        <w:t>To facilitate the reading from the user inputs and combining data there are some implemented macros</w:t>
-      </w:r>
-      <w:r>
-        <w:rPr>
-          <w:lang w:val="en-US"/>
-        </w:rPr>
-        <w:t xml:space="preserve">. They are the same as for the </w:t>
+        <w:t xml:space="preserve">To facilitate the reading from the user inputs and combining data there are some implemented macros. They are the same as for the </w:t>
       </w:r>
       <w:r>
         <w:rPr>
@@ -13576,6 +13508,7 @@
       <w:pPr>
         <w:pStyle w:val="1"/>
       </w:pPr>
+      <w:bookmarkStart w:id="39" w:name="_Toc501239179"/>
       <w:r>
         <w:lastRenderedPageBreak/>
         <w:t xml:space="preserve">How does the </w:t>
@@ -13586,21 +13519,1614 @@
       <w:r>
         <w:t>s</w:t>
       </w:r>
-      <w:bookmarkStart w:id="40" w:name="_GoBack"/>
-      <w:bookmarkEnd w:id="36"/>
+      <w:bookmarkEnd w:id="39"/>
+    </w:p>
+    <w:p>
+      <w:pPr>
+        <w:rPr>
+          <w:lang w:val="en-US"/>
+        </w:rPr>
+      </w:pPr>
+      <w:r>
+        <w:rPr>
+          <w:lang w:val="en-US"/>
+        </w:rPr>
+        <w:t xml:space="preserve">The "Run an Experiment" tab </w:t>
+      </w:r>
+      <w:r>
+        <w:rPr>
+          <w:lang w:val="en-US"/>
+        </w:rPr>
+        <w:t xml:space="preserve">is </w:t>
+      </w:r>
+      <w:r>
+        <w:rPr>
+          <w:lang w:val="en-US"/>
+        </w:rPr>
+        <w:t xml:space="preserve">created </w:t>
+      </w:r>
+      <w:r>
+        <w:rPr>
+          <w:lang w:val="en-US"/>
+        </w:rPr>
+        <w:t xml:space="preserve">through the executing </w:t>
+      </w:r>
+      <w:r>
+        <w:rPr>
+          <w:lang w:val="en-US"/>
+        </w:rPr>
+        <w:t>the "</w:t>
+      </w:r>
+      <w:r>
+        <w:rPr>
+          <w:lang w:val="en-US"/>
+        </w:rPr>
+        <w:t>MainWindowUI</w:t>
+      </w:r>
+      <w:r>
+        <w:rPr>
+          <w:lang w:val="en-US"/>
+        </w:rPr>
+        <w:t xml:space="preserve">:: </w:t>
+      </w:r>
+      <w:r>
+        <w:rPr>
+          <w:lang w:val="en-US"/>
+        </w:rPr>
+        <w:t>GetRunExperimentTab</w:t>
+      </w:r>
+      <w:r>
+        <w:rPr>
+          <w:lang w:val="en-US"/>
+        </w:rPr>
+        <w:t>"</w:t>
+      </w:r>
+      <w:r>
+        <w:rPr>
+          <w:lang w:val="en-US"/>
+        </w:rPr>
+        <w:t xml:space="preserve"> method.</w:t>
+      </w:r>
+    </w:p>
+    <w:p>
+      <w:pPr>
+        <w:rPr>
+          <w:lang w:val="en-US"/>
+        </w:rPr>
+      </w:pPr>
+      <w:r>
+        <w:rPr>
+          <w:lang w:val="en-US"/>
+        </w:rPr>
+        <w:t xml:space="preserve">There are </w:t>
+      </w:r>
+      <w:r>
+        <w:rPr>
+          <w:lang w:val="en-US"/>
+        </w:rPr>
+        <w:t>four major parts of the tab</w:t>
+      </w:r>
+      <w:r>
+        <w:rPr>
+          <w:lang w:val="en-US"/>
+        </w:rPr>
+        <w:t xml:space="preserve"> (see fig. </w:t>
+      </w:r>
+      <w:r>
+        <w:rPr>
+          <w:lang w:val="en-US"/>
+        </w:rPr>
+        <w:fldChar w:fldCharType="begin"/>
+      </w:r>
+      <w:r>
+        <w:rPr>
+          <w:lang w:val="en-US"/>
+        </w:rPr>
+        <w:instrText xml:space="preserve"> </w:instrText>
+      </w:r>
+      <w:r>
+        <w:rPr>
+          <w:lang w:val="en-US"/>
+        </w:rPr>
+        <w:instrText>fig_rae_tab_regions</w:instrText>
+      </w:r>
+      <w:r>
+        <w:rPr>
+          <w:lang w:val="en-US"/>
+        </w:rPr>
+        <w:instrText xml:space="preserve"> </w:instrText>
+      </w:r>
+      <w:r>
+        <w:rPr>
+          <w:lang w:val="en-US"/>
+        </w:rPr>
+        <w:fldChar w:fldCharType="separate"/>
+      </w:r>
+      <w:r>
+        <w:rPr>
+          <w:noProof/>
+          <w:lang w:eastAsia="ru-RU"/>
+        </w:rPr>
+        <w:t>12</w:t>
+      </w:r>
+      <w:r>
+        <w:rPr>
+          <w:lang w:val="en-US"/>
+        </w:rPr>
+        <w:fldChar w:fldCharType="end"/>
+      </w:r>
+      <w:r>
+        <w:rPr>
+          <w:lang w:val="en-US"/>
+        </w:rPr>
+        <w:t>)</w:t>
+      </w:r>
+      <w:r>
+        <w:rPr>
+          <w:lang w:val="en-US"/>
+        </w:rPr>
+        <w:t>:</w:t>
+      </w:r>
+    </w:p>
+    <w:p>
+      <w:pPr>
+        <w:pStyle w:val="Numbered"/>
+        <w:numPr>
+          <w:ilvl w:val="0"/>
+          <w:numId w:val="39"/>
+        </w:numPr>
+        <w:rPr>
+          <w:lang w:val="en-US"/>
+        </w:rPr>
+      </w:pPr>
+      <w:r>
+        <w:rPr>
+          <w:lang w:val="en-US"/>
+        </w:rPr>
+        <w:t>Experiment list.</w:t>
+      </w:r>
+    </w:p>
+    <w:p>
+      <w:pPr>
+        <w:pStyle w:val="Numbered"/>
+        <w:numPr>
+          <w:ilvl w:val="0"/>
+          <w:numId w:val="39"/>
+        </w:numPr>
+        <w:rPr>
+          <w:lang w:val="en-US"/>
+        </w:rPr>
+      </w:pPr>
+      <w:r>
+        <w:rPr>
+          <w:lang w:val="en-US"/>
+        </w:rPr>
+        <w:t>Experiment description.</w:t>
+      </w:r>
+    </w:p>
+    <w:p>
+      <w:pPr>
+        <w:pStyle w:val="Numbered"/>
+        <w:numPr>
+          <w:ilvl w:val="0"/>
+          <w:numId w:val="39"/>
+        </w:numPr>
+        <w:rPr>
+          <w:lang w:val="en-US"/>
+        </w:rPr>
+      </w:pPr>
+      <w:r>
+        <w:rPr>
+          <w:lang w:val="en-US"/>
+        </w:rPr>
+        <w:t>Experiment parameters.</w:t>
+      </w:r>
+    </w:p>
+    <w:p>
+      <w:pPr>
+        <w:pStyle w:val="Numbered"/>
+        <w:numPr>
+          <w:ilvl w:val="0"/>
+          <w:numId w:val="39"/>
+        </w:numPr>
+        <w:rPr>
+          <w:lang w:val="en-US"/>
+        </w:rPr>
+      </w:pPr>
+      <w:r>
+        <w:rPr>
+          <w:lang w:val="en-US"/>
+        </w:rPr>
+        <w:t>Instrument selection.</w:t>
+      </w:r>
+    </w:p>
+    <w:p>
+      <w:pPr>
+        <w:pStyle w:val="Figure"/>
+        <w:rPr>
+          <w:lang w:val="en-US"/>
+        </w:rPr>
+      </w:pPr>
+      <w:r>
+        <mc:AlternateContent>
+          <mc:Choice Requires="wps">
+            <w:drawing>
+              <wp:anchor distT="0" distB="0" distL="114300" distR="114300" simplePos="0" relativeHeight="251665408" behindDoc="0" locked="0" layoutInCell="1" allowOverlap="1" wp14:anchorId="77263E40" wp14:editId="112F2759">
+                <wp:simplePos x="0" y="0"/>
+                <wp:positionH relativeFrom="margin">
+                  <wp:posOffset>3263265</wp:posOffset>
+                </wp:positionH>
+                <wp:positionV relativeFrom="paragraph">
+                  <wp:posOffset>2777490</wp:posOffset>
+                </wp:positionV>
+                <wp:extent cx="2524125" cy="790575"/>
+                <wp:effectExtent l="19050" t="19050" r="28575" b="28575"/>
+                <wp:wrapNone/>
+                <wp:docPr id="16" name="Прямоугольник 16"/>
+                <wp:cNvGraphicFramePr/>
+                <a:graphic xmlns:a="http://schemas.openxmlformats.org/drawingml/2006/main">
+                  <a:graphicData uri="http://schemas.microsoft.com/office/word/2010/wordprocessingShape">
+                    <wps:wsp>
+                      <wps:cNvSpPr/>
+                      <wps:spPr>
+                        <a:xfrm>
+                          <a:off x="0" y="0"/>
+                          <a:ext cx="2524125" cy="790575"/>
+                        </a:xfrm>
+                        <a:prstGeom prst="rect">
+                          <a:avLst/>
+                        </a:prstGeom>
+                        <a:noFill/>
+                        <a:ln w="28575" cap="flat" cmpd="sng" algn="ctr">
+                          <a:solidFill>
+                            <a:schemeClr val="accent6"/>
+                          </a:solidFill>
+                          <a:prstDash val="solid"/>
+                          <a:round/>
+                          <a:headEnd type="none" w="med" len="med"/>
+                          <a:tailEnd type="none" w="med" len="med"/>
+                        </a:ln>
+                      </wps:spPr>
+                      <wps:style>
+                        <a:lnRef idx="0">
+                          <a:scrgbClr r="0" g="0" b="0"/>
+                        </a:lnRef>
+                        <a:fillRef idx="0">
+                          <a:scrgbClr r="0" g="0" b="0"/>
+                        </a:fillRef>
+                        <a:effectRef idx="0">
+                          <a:scrgbClr r="0" g="0" b="0"/>
+                        </a:effectRef>
+                        <a:fontRef idx="minor">
+                          <a:schemeClr val="accent6"/>
+                        </a:fontRef>
+                      </wps:style>
+                      <wps:txbx>
+                        <w:txbxContent>
+                          <w:p>
+                            <w:pPr>
+                              <w:ind w:left="2836" w:firstLine="0"/>
+                              <w:jc w:val="center"/>
+                              <w:rPr>
+                                <w:lang w:val="en-US"/>
+                              </w:rPr>
+                            </w:pPr>
+                            <w:r>
+                              <w:rPr>
+                                <w:lang w:val="en-US"/>
+                              </w:rPr>
+                              <w:t>4</w:t>
+                            </w:r>
+                          </w:p>
+                          <w:p>
+                            <w:pPr>
+                              <w:ind w:left="2836" w:firstLine="0"/>
+                              <w:jc w:val="center"/>
+                              <w:rPr>
+                                <w:lang w:val="en-US"/>
+                              </w:rPr>
+                            </w:pPr>
+                          </w:p>
+                          <w:p>
+                            <w:pPr>
+                              <w:jc w:val="center"/>
+                              <w:rPr>
+                                <w:lang w:val="en-US"/>
+                              </w:rPr>
+                            </w:pPr>
+                          </w:p>
+                        </w:txbxContent>
+                      </wps:txbx>
+                      <wps:bodyPr rot="0" spcFirstLastPara="0" vertOverflow="overflow" horzOverflow="overflow" vert="horz" wrap="square" lIns="91440" tIns="45720" rIns="91440" bIns="45720" numCol="1" spcCol="0" rtlCol="0" fromWordArt="0" anchor="ctr" anchorCtr="0" forceAA="0" compatLnSpc="1">
+                        <a:prstTxWarp prst="textNoShape">
+                          <a:avLst/>
+                        </a:prstTxWarp>
+                        <a:noAutofit/>
+                      </wps:bodyPr>
+                    </wps:wsp>
+                  </a:graphicData>
+                </a:graphic>
+                <wp14:sizeRelH relativeFrom="margin">
+                  <wp14:pctWidth>0</wp14:pctWidth>
+                </wp14:sizeRelH>
+                <wp14:sizeRelV relativeFrom="margin">
+                  <wp14:pctHeight>0</wp14:pctHeight>
+                </wp14:sizeRelV>
+              </wp:anchor>
+            </w:drawing>
+          </mc:Choice>
+          <mc:Fallback>
+            <w:pict>
+              <v:rect w14:anchorId="77263E40" id="Прямоугольник 16" o:spid="_x0000_s1026" style="position:absolute;left:0;text-align:left;margin-left:256.95pt;margin-top:218.7pt;width:198.75pt;height:62.25pt;z-index:251665408;visibility:visible;mso-wrap-style:square;mso-width-percent:0;mso-height-percent:0;mso-wrap-distance-left:9pt;mso-wrap-distance-top:0;mso-wrap-distance-right:9pt;mso-wrap-distance-bottom:0;mso-position-horizontal:absolute;mso-position-horizontal-relative:margin;mso-position-vertical:absolute;mso-position-vertical-relative:text;mso-width-percent:0;mso-height-percent:0;mso-width-relative:margin;mso-height-relative:margin;v-text-anchor:middle" o:gfxdata="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" filled="f" strokecolor="#70ad47 [3209]" strokeweight="2.25pt">
+                <v:stroke joinstyle="round"/>
+                <v:textbox>
+                  <w:txbxContent>
+                    <w:p>
+                      <w:pPr>
+                        <w:ind w:left="2836" w:firstLine="0"/>
+                        <w:jc w:val="center"/>
+                        <w:rPr>
+                          <w:lang w:val="en-US"/>
+                        </w:rPr>
+                      </w:pPr>
+                      <w:r>
+                        <w:rPr>
+                          <w:lang w:val="en-US"/>
+                        </w:rPr>
+                        <w:t>4</w:t>
+                      </w:r>
+                    </w:p>
+                    <w:p>
+                      <w:pPr>
+                        <w:ind w:left="2836" w:firstLine="0"/>
+                        <w:jc w:val="center"/>
+                        <w:rPr>
+                          <w:lang w:val="en-US"/>
+                        </w:rPr>
+                      </w:pPr>
+                    </w:p>
+                    <w:p>
+                      <w:pPr>
+                        <w:jc w:val="center"/>
+                        <w:rPr>
+                          <w:lang w:val="en-US"/>
+                        </w:rPr>
+                      </w:pPr>
+                    </w:p>
+                  </w:txbxContent>
+                </v:textbox>
+                <w10:wrap anchorx="margin"/>
+              </v:rect>
+            </w:pict>
+          </mc:Fallback>
+        </mc:AlternateContent>
+      </w:r>
+      <w:r>
+        <mc:AlternateContent>
+          <mc:Choice Requires="wps">
+            <w:drawing>
+              <wp:anchor distT="0" distB="0" distL="114300" distR="114300" simplePos="0" relativeHeight="251663360" behindDoc="0" locked="0" layoutInCell="1" allowOverlap="1" wp14:anchorId="0FC3F086" wp14:editId="6AEF0DF5">
+                <wp:simplePos x="0" y="0"/>
+                <wp:positionH relativeFrom="column">
+                  <wp:posOffset>3244215</wp:posOffset>
+                </wp:positionH>
+                <wp:positionV relativeFrom="paragraph">
+                  <wp:posOffset>653416</wp:posOffset>
+                </wp:positionV>
+                <wp:extent cx="2524125" cy="2057400"/>
+                <wp:effectExtent l="19050" t="19050" r="28575" b="19050"/>
+                <wp:wrapNone/>
+                <wp:docPr id="15" name="Прямоугольник 15"/>
+                <wp:cNvGraphicFramePr/>
+                <a:graphic xmlns:a="http://schemas.openxmlformats.org/drawingml/2006/main">
+                  <a:graphicData uri="http://schemas.microsoft.com/office/word/2010/wordprocessingShape">
+                    <wps:wsp>
+                      <wps:cNvSpPr/>
+                      <wps:spPr>
+                        <a:xfrm>
+                          <a:off x="0" y="0"/>
+                          <a:ext cx="2524125" cy="2057400"/>
+                        </a:xfrm>
+                        <a:prstGeom prst="rect">
+                          <a:avLst/>
+                        </a:prstGeom>
+                        <a:noFill/>
+                        <a:ln w="28575" cap="flat" cmpd="sng" algn="ctr">
+                          <a:solidFill>
+                            <a:schemeClr val="accent6"/>
+                          </a:solidFill>
+                          <a:prstDash val="solid"/>
+                          <a:round/>
+                          <a:headEnd type="none" w="med" len="med"/>
+                          <a:tailEnd type="none" w="med" len="med"/>
+                        </a:ln>
+                      </wps:spPr>
+                      <wps:style>
+                        <a:lnRef idx="0">
+                          <a:scrgbClr r="0" g="0" b="0"/>
+                        </a:lnRef>
+                        <a:fillRef idx="0">
+                          <a:scrgbClr r="0" g="0" b="0"/>
+                        </a:fillRef>
+                        <a:effectRef idx="0">
+                          <a:scrgbClr r="0" g="0" b="0"/>
+                        </a:effectRef>
+                        <a:fontRef idx="minor">
+                          <a:schemeClr val="accent6"/>
+                        </a:fontRef>
+                      </wps:style>
+                      <wps:txbx>
+                        <w:txbxContent>
+                          <w:p>
+                            <w:pPr>
+                              <w:ind w:left="2836" w:firstLine="0"/>
+                              <w:jc w:val="center"/>
+                              <w:rPr>
+                                <w:lang w:val="en-US"/>
+                              </w:rPr>
+                            </w:pPr>
+                            <w:r>
+                              <w:rPr>
+                                <w:lang w:val="en-US"/>
+                              </w:rPr>
+                              <w:t>3</w:t>
+                            </w:r>
+                          </w:p>
+                          <w:p>
+                            <w:pPr>
+                              <w:jc w:val="center"/>
+                              <w:rPr>
+                                <w:lang w:val="en-US"/>
+                              </w:rPr>
+                            </w:pPr>
+                          </w:p>
+                          <w:p>
+                            <w:pPr>
+                              <w:jc w:val="center"/>
+                              <w:rPr>
+                                <w:lang w:val="en-US"/>
+                              </w:rPr>
+                            </w:pPr>
+                          </w:p>
+                          <w:p>
+                            <w:pPr>
+                              <w:jc w:val="center"/>
+                              <w:rPr>
+                                <w:lang w:val="en-US"/>
+                              </w:rPr>
+                            </w:pPr>
+                          </w:p>
+                          <w:p>
+                            <w:pPr>
+                              <w:jc w:val="center"/>
+                              <w:rPr>
+                                <w:lang w:val="en-US"/>
+                              </w:rPr>
+                            </w:pPr>
+                          </w:p>
+                          <w:p>
+                            <w:pPr>
+                              <w:jc w:val="center"/>
+                              <w:rPr>
+                                <w:lang w:val="en-US"/>
+                              </w:rPr>
+                            </w:pPr>
+                          </w:p>
+                          <w:p>
+                            <w:pPr>
+                              <w:jc w:val="center"/>
+                              <w:rPr>
+                                <w:lang w:val="en-US"/>
+                              </w:rPr>
+                            </w:pPr>
+                          </w:p>
+                          <w:p>
+                            <w:pPr>
+                              <w:jc w:val="center"/>
+                              <w:rPr>
+                                <w:lang w:val="en-US"/>
+                              </w:rPr>
+                            </w:pPr>
+                          </w:p>
+                          <w:p>
+                            <w:pPr>
+                              <w:jc w:val="center"/>
+                              <w:rPr>
+                                <w:lang w:val="en-US"/>
+                              </w:rPr>
+                            </w:pPr>
+                          </w:p>
+                          <w:p>
+                            <w:pPr>
+                              <w:jc w:val="center"/>
+                              <w:rPr>
+                                <w:lang w:val="en-US"/>
+                              </w:rPr>
+                            </w:pPr>
+                          </w:p>
+                          <w:p>
+                            <w:pPr>
+                              <w:jc w:val="center"/>
+                              <w:rPr>
+                                <w:lang w:val="en-US"/>
+                              </w:rPr>
+                            </w:pPr>
+                          </w:p>
+                          <w:p>
+                            <w:pPr>
+                              <w:jc w:val="center"/>
+                              <w:rPr>
+                                <w:lang w:val="en-US"/>
+                              </w:rPr>
+                            </w:pPr>
+                          </w:p>
+                          <w:p>
+                            <w:pPr>
+                              <w:jc w:val="center"/>
+                              <w:rPr>
+                                <w:lang w:val="en-US"/>
+                              </w:rPr>
+                            </w:pPr>
+                          </w:p>
+                        </w:txbxContent>
+                      </wps:txbx>
+                      <wps:bodyPr rot="0" spcFirstLastPara="0" vertOverflow="overflow" horzOverflow="overflow" vert="horz" wrap="square" lIns="91440" tIns="45720" rIns="91440" bIns="45720" numCol="1" spcCol="0" rtlCol="0" fromWordArt="0" anchor="ctr" anchorCtr="0" forceAA="0" compatLnSpc="1">
+                        <a:prstTxWarp prst="textNoShape">
+                          <a:avLst/>
+                        </a:prstTxWarp>
+                        <a:noAutofit/>
+                      </wps:bodyPr>
+                    </wps:wsp>
+                  </a:graphicData>
+                </a:graphic>
+                <wp14:sizeRelH relativeFrom="margin">
+                  <wp14:pctWidth>0</wp14:pctWidth>
+                </wp14:sizeRelH>
+                <wp14:sizeRelV relativeFrom="margin">
+                  <wp14:pctHeight>0</wp14:pctHeight>
+                </wp14:sizeRelV>
+              </wp:anchor>
+            </w:drawing>
+          </mc:Choice>
+          <mc:Fallback>
+            <w:pict>
+              <v:rect w14:anchorId="0FC3F086" id="Прямоугольник 15" o:spid="_x0000_s1027" style="position:absolute;left:0;text-align:left;margin-left:255.45pt;margin-top:51.45pt;width:198.75pt;height:162pt;z-index:251663360;visibility:visible;mso-wrap-style:square;mso-width-percent:0;mso-height-percent:0;mso-wrap-distance-left:9pt;mso-wrap-distance-top:0;mso-wrap-distance-right:9pt;mso-wrap-distance-bottom:0;mso-position-horizontal:absolute;mso-position-horizontal-relative:text;mso-position-vertical:absolute;mso-position-vertical-relative:text;mso-width-percent:0;mso-height-percent:0;mso-width-relative:margin;mso-height-relative:margin;v-text-anchor:middle" o:gfxdata="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" filled="f" strokecolor="#70ad47 [3209]" strokeweight="2.25pt">
+                <v:stroke joinstyle="round"/>
+                <v:textbox>
+                  <w:txbxContent>
+                    <w:p>
+                      <w:pPr>
+                        <w:ind w:left="2836" w:firstLine="0"/>
+                        <w:jc w:val="center"/>
+                        <w:rPr>
+                          <w:lang w:val="en-US"/>
+                        </w:rPr>
+                      </w:pPr>
+                      <w:r>
+                        <w:rPr>
+                          <w:lang w:val="en-US"/>
+                        </w:rPr>
+                        <w:t>3</w:t>
+                      </w:r>
+                    </w:p>
+                    <w:p>
+                      <w:pPr>
+                        <w:jc w:val="center"/>
+                        <w:rPr>
+                          <w:lang w:val="en-US"/>
+                        </w:rPr>
+                      </w:pPr>
+                    </w:p>
+                    <w:p>
+                      <w:pPr>
+                        <w:jc w:val="center"/>
+                        <w:rPr>
+                          <w:lang w:val="en-US"/>
+                        </w:rPr>
+                      </w:pPr>
+                    </w:p>
+                    <w:p>
+                      <w:pPr>
+                        <w:jc w:val="center"/>
+                        <w:rPr>
+                          <w:lang w:val="en-US"/>
+                        </w:rPr>
+                      </w:pPr>
+                    </w:p>
+                    <w:p>
+                      <w:pPr>
+                        <w:jc w:val="center"/>
+                        <w:rPr>
+                          <w:lang w:val="en-US"/>
+                        </w:rPr>
+                      </w:pPr>
+                    </w:p>
+                    <w:p>
+                      <w:pPr>
+                        <w:jc w:val="center"/>
+                        <w:rPr>
+                          <w:lang w:val="en-US"/>
+                        </w:rPr>
+                      </w:pPr>
+                    </w:p>
+                    <w:p>
+                      <w:pPr>
+                        <w:jc w:val="center"/>
+                        <w:rPr>
+                          <w:lang w:val="en-US"/>
+                        </w:rPr>
+                      </w:pPr>
+                    </w:p>
+                    <w:p>
+                      <w:pPr>
+                        <w:jc w:val="center"/>
+                        <w:rPr>
+                          <w:lang w:val="en-US"/>
+                        </w:rPr>
+                      </w:pPr>
+                    </w:p>
+                    <w:p>
+                      <w:pPr>
+                        <w:jc w:val="center"/>
+                        <w:rPr>
+                          <w:lang w:val="en-US"/>
+                        </w:rPr>
+                      </w:pPr>
+                    </w:p>
+                    <w:p>
+                      <w:pPr>
+                        <w:jc w:val="center"/>
+                        <w:rPr>
+                          <w:lang w:val="en-US"/>
+                        </w:rPr>
+                      </w:pPr>
+                    </w:p>
+                    <w:p>
+                      <w:pPr>
+                        <w:jc w:val="center"/>
+                        <w:rPr>
+                          <w:lang w:val="en-US"/>
+                        </w:rPr>
+                      </w:pPr>
+                    </w:p>
+                    <w:p>
+                      <w:pPr>
+                        <w:jc w:val="center"/>
+                        <w:rPr>
+                          <w:lang w:val="en-US"/>
+                        </w:rPr>
+                      </w:pPr>
+                    </w:p>
+                    <w:p>
+                      <w:pPr>
+                        <w:jc w:val="center"/>
+                        <w:rPr>
+                          <w:lang w:val="en-US"/>
+                        </w:rPr>
+                      </w:pPr>
+                    </w:p>
+                  </w:txbxContent>
+                </v:textbox>
+              </v:rect>
+            </w:pict>
+          </mc:Fallback>
+        </mc:AlternateContent>
+      </w:r>
+      <w:r>
+        <mc:AlternateContent>
+          <mc:Choice Requires="wps">
+            <w:drawing>
+              <wp:anchor distT="0" distB="0" distL="114300" distR="114300" simplePos="0" relativeHeight="251661312" behindDoc="0" locked="0" layoutInCell="1" allowOverlap="1" wp14:anchorId="011FA942" wp14:editId="36ACE78C">
+                <wp:simplePos x="0" y="0"/>
+                <wp:positionH relativeFrom="column">
+                  <wp:posOffset>1348740</wp:posOffset>
+                </wp:positionH>
+                <wp:positionV relativeFrom="paragraph">
+                  <wp:posOffset>634365</wp:posOffset>
+                </wp:positionV>
+                <wp:extent cx="1819275" cy="2952750"/>
+                <wp:effectExtent l="19050" t="19050" r="28575" b="19050"/>
+                <wp:wrapNone/>
+                <wp:docPr id="14" name="Прямоугольник 14"/>
+                <wp:cNvGraphicFramePr/>
+                <a:graphic xmlns:a="http://schemas.openxmlformats.org/drawingml/2006/main">
+                  <a:graphicData uri="http://schemas.microsoft.com/office/word/2010/wordprocessingShape">
+                    <wps:wsp>
+                      <wps:cNvSpPr/>
+                      <wps:spPr>
+                        <a:xfrm>
+                          <a:off x="0" y="0"/>
+                          <a:ext cx="1819275" cy="2952750"/>
+                        </a:xfrm>
+                        <a:prstGeom prst="rect">
+                          <a:avLst/>
+                        </a:prstGeom>
+                        <a:noFill/>
+                        <a:ln w="28575" cap="flat" cmpd="sng" algn="ctr">
+                          <a:solidFill>
+                            <a:schemeClr val="accent6"/>
+                          </a:solidFill>
+                          <a:prstDash val="solid"/>
+                          <a:round/>
+                          <a:headEnd type="none" w="med" len="med"/>
+                          <a:tailEnd type="none" w="med" len="med"/>
+                        </a:ln>
+                      </wps:spPr>
+                      <wps:style>
+                        <a:lnRef idx="0">
+                          <a:scrgbClr r="0" g="0" b="0"/>
+                        </a:lnRef>
+                        <a:fillRef idx="0">
+                          <a:scrgbClr r="0" g="0" b="0"/>
+                        </a:fillRef>
+                        <a:effectRef idx="0">
+                          <a:scrgbClr r="0" g="0" b="0"/>
+                        </a:effectRef>
+                        <a:fontRef idx="minor">
+                          <a:schemeClr val="accent6"/>
+                        </a:fontRef>
+                      </wps:style>
+                      <wps:txbx>
+                        <w:txbxContent>
+                          <w:p>
+                            <w:pPr>
+                              <w:ind w:left="1418"/>
+                              <w:jc w:val="center"/>
+                              <w:rPr>
+                                <w:lang w:val="en-US"/>
+                              </w:rPr>
+                            </w:pPr>
+                            <w:r>
+                              <w:rPr>
+                                <w:lang w:val="en-US"/>
+                              </w:rPr>
+                              <w:t>2</w:t>
+                            </w:r>
+                          </w:p>
+                          <w:p>
+                            <w:pPr>
+                              <w:jc w:val="center"/>
+                              <w:rPr>
+                                <w:lang w:val="en-US"/>
+                              </w:rPr>
+                            </w:pPr>
+                          </w:p>
+                          <w:p>
+                            <w:pPr>
+                              <w:jc w:val="center"/>
+                              <w:rPr>
+                                <w:lang w:val="en-US"/>
+                              </w:rPr>
+                            </w:pPr>
+                          </w:p>
+                          <w:p>
+                            <w:pPr>
+                              <w:jc w:val="center"/>
+                              <w:rPr>
+                                <w:lang w:val="en-US"/>
+                              </w:rPr>
+                            </w:pPr>
+                          </w:p>
+                          <w:p>
+                            <w:pPr>
+                              <w:jc w:val="center"/>
+                              <w:rPr>
+                                <w:lang w:val="en-US"/>
+                              </w:rPr>
+                            </w:pPr>
+                          </w:p>
+                          <w:p>
+                            <w:pPr>
+                              <w:jc w:val="center"/>
+                              <w:rPr>
+                                <w:lang w:val="en-US"/>
+                              </w:rPr>
+                            </w:pPr>
+                          </w:p>
+                          <w:p>
+                            <w:pPr>
+                              <w:jc w:val="center"/>
+                              <w:rPr>
+                                <w:lang w:val="en-US"/>
+                              </w:rPr>
+                            </w:pPr>
+                          </w:p>
+                          <w:p>
+                            <w:pPr>
+                              <w:jc w:val="center"/>
+                              <w:rPr>
+                                <w:lang w:val="en-US"/>
+                              </w:rPr>
+                            </w:pPr>
+                          </w:p>
+                          <w:p>
+                            <w:pPr>
+                              <w:jc w:val="center"/>
+                              <w:rPr>
+                                <w:lang w:val="en-US"/>
+                              </w:rPr>
+                            </w:pPr>
+                          </w:p>
+                          <w:p>
+                            <w:pPr>
+                              <w:jc w:val="center"/>
+                              <w:rPr>
+                                <w:lang w:val="en-US"/>
+                              </w:rPr>
+                            </w:pPr>
+                          </w:p>
+                          <w:p>
+                            <w:pPr>
+                              <w:jc w:val="center"/>
+                              <w:rPr>
+                                <w:lang w:val="en-US"/>
+                              </w:rPr>
+                            </w:pPr>
+                          </w:p>
+                          <w:p>
+                            <w:pPr>
+                              <w:jc w:val="center"/>
+                              <w:rPr>
+                                <w:lang w:val="en-US"/>
+                              </w:rPr>
+                            </w:pPr>
+                          </w:p>
+                          <w:p>
+                            <w:pPr>
+                              <w:jc w:val="center"/>
+                              <w:rPr>
+                                <w:lang w:val="en-US"/>
+                              </w:rPr>
+                            </w:pPr>
+                          </w:p>
+                        </w:txbxContent>
+                      </wps:txbx>
+                      <wps:bodyPr rot="0" spcFirstLastPara="0" vertOverflow="overflow" horzOverflow="overflow" vert="horz" wrap="square" lIns="91440" tIns="45720" rIns="91440" bIns="45720" numCol="1" spcCol="0" rtlCol="0" fromWordArt="0" anchor="ctr" anchorCtr="0" forceAA="0" compatLnSpc="1">
+                        <a:prstTxWarp prst="textNoShape">
+                          <a:avLst/>
+                        </a:prstTxWarp>
+                        <a:noAutofit/>
+                      </wps:bodyPr>
+                    </wps:wsp>
+                  </a:graphicData>
+                </a:graphic>
+                <wp14:sizeRelH relativeFrom="margin">
+                  <wp14:pctWidth>0</wp14:pctWidth>
+                </wp14:sizeRelH>
+                <wp14:sizeRelV relativeFrom="margin">
+                  <wp14:pctHeight>0</wp14:pctHeight>
+                </wp14:sizeRelV>
+              </wp:anchor>
+            </w:drawing>
+          </mc:Choice>
+          <mc:Fallback>
+            <w:pict>
+              <v:rect w14:anchorId="011FA942" id="Прямоугольник 14" o:spid="_x0000_s1028" style="position:absolute;left:0;text-align:left;margin-left:106.2pt;margin-top:49.95pt;width:143.25pt;height:232.5pt;z-index:251661312;visibility:visible;mso-wrap-style:square;mso-width-percent:0;mso-height-percent:0;mso-wrap-distance-left:9pt;mso-wrap-distance-top:0;mso-wrap-distance-right:9pt;mso-wrap-distance-bottom:0;mso-position-horizontal:absolute;mso-position-horizontal-relative:text;mso-position-vertical:absolute;mso-position-vertical-relative:text;mso-width-percent:0;mso-height-percent:0;mso-width-relative:margin;mso-height-relative:margin;v-text-anchor:middle" o:gfxdata="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" filled="f" strokecolor="#70ad47 [3209]" strokeweight="2.25pt">
+                <v:stroke joinstyle="round"/>
+                <v:textbox>
+                  <w:txbxContent>
+                    <w:p>
+                      <w:pPr>
+                        <w:ind w:left="1418"/>
+                        <w:jc w:val="center"/>
+                        <w:rPr>
+                          <w:lang w:val="en-US"/>
+                        </w:rPr>
+                      </w:pPr>
+                      <w:r>
+                        <w:rPr>
+                          <w:lang w:val="en-US"/>
+                        </w:rPr>
+                        <w:t>2</w:t>
+                      </w:r>
+                    </w:p>
+                    <w:p>
+                      <w:pPr>
+                        <w:jc w:val="center"/>
+                        <w:rPr>
+                          <w:lang w:val="en-US"/>
+                        </w:rPr>
+                      </w:pPr>
+                    </w:p>
+                    <w:p>
+                      <w:pPr>
+                        <w:jc w:val="center"/>
+                        <w:rPr>
+                          <w:lang w:val="en-US"/>
+                        </w:rPr>
+                      </w:pPr>
+                    </w:p>
+                    <w:p>
+                      <w:pPr>
+                        <w:jc w:val="center"/>
+                        <w:rPr>
+                          <w:lang w:val="en-US"/>
+                        </w:rPr>
+                      </w:pPr>
+                    </w:p>
+                    <w:p>
+                      <w:pPr>
+                        <w:jc w:val="center"/>
+                        <w:rPr>
+                          <w:lang w:val="en-US"/>
+                        </w:rPr>
+                      </w:pPr>
+                    </w:p>
+                    <w:p>
+                      <w:pPr>
+                        <w:jc w:val="center"/>
+                        <w:rPr>
+                          <w:lang w:val="en-US"/>
+                        </w:rPr>
+                      </w:pPr>
+                    </w:p>
+                    <w:p>
+                      <w:pPr>
+                        <w:jc w:val="center"/>
+                        <w:rPr>
+                          <w:lang w:val="en-US"/>
+                        </w:rPr>
+                      </w:pPr>
+                    </w:p>
+                    <w:p>
+                      <w:pPr>
+                        <w:jc w:val="center"/>
+                        <w:rPr>
+                          <w:lang w:val="en-US"/>
+                        </w:rPr>
+                      </w:pPr>
+                    </w:p>
+                    <w:p>
+                      <w:pPr>
+                        <w:jc w:val="center"/>
+                        <w:rPr>
+                          <w:lang w:val="en-US"/>
+                        </w:rPr>
+                      </w:pPr>
+                    </w:p>
+                    <w:p>
+                      <w:pPr>
+                        <w:jc w:val="center"/>
+                        <w:rPr>
+                          <w:lang w:val="en-US"/>
+                        </w:rPr>
+                      </w:pPr>
+                    </w:p>
+                    <w:p>
+                      <w:pPr>
+                        <w:jc w:val="center"/>
+                        <w:rPr>
+                          <w:lang w:val="en-US"/>
+                        </w:rPr>
+                      </w:pPr>
+                    </w:p>
+                    <w:p>
+                      <w:pPr>
+                        <w:jc w:val="center"/>
+                        <w:rPr>
+                          <w:lang w:val="en-US"/>
+                        </w:rPr>
+                      </w:pPr>
+                    </w:p>
+                    <w:p>
+                      <w:pPr>
+                        <w:jc w:val="center"/>
+                        <w:rPr>
+                          <w:lang w:val="en-US"/>
+                        </w:rPr>
+                      </w:pPr>
+                    </w:p>
+                  </w:txbxContent>
+                </v:textbox>
+              </v:rect>
+            </w:pict>
+          </mc:Fallback>
+        </mc:AlternateContent>
+      </w:r>
+      <w:r>
+        <mc:AlternateContent>
+          <mc:Choice Requires="wps">
+            <w:drawing>
+              <wp:anchor distT="0" distB="0" distL="114300" distR="114300" simplePos="0" relativeHeight="251659264" behindDoc="0" locked="0" layoutInCell="1" allowOverlap="1">
+                <wp:simplePos x="0" y="0"/>
+                <wp:positionH relativeFrom="column">
+                  <wp:posOffset>43815</wp:posOffset>
+                </wp:positionH>
+                <wp:positionV relativeFrom="paragraph">
+                  <wp:posOffset>643891</wp:posOffset>
+                </wp:positionV>
+                <wp:extent cx="1190625" cy="2952750"/>
+                <wp:effectExtent l="19050" t="19050" r="28575" b="19050"/>
+                <wp:wrapNone/>
+                <wp:docPr id="13" name="Прямоугольник 13"/>
+                <wp:cNvGraphicFramePr/>
+                <a:graphic xmlns:a="http://schemas.openxmlformats.org/drawingml/2006/main">
+                  <a:graphicData uri="http://schemas.microsoft.com/office/word/2010/wordprocessingShape">
+                    <wps:wsp>
+                      <wps:cNvSpPr/>
+                      <wps:spPr>
+                        <a:xfrm>
+                          <a:off x="0" y="0"/>
+                          <a:ext cx="1190625" cy="2952750"/>
+                        </a:xfrm>
+                        <a:prstGeom prst="rect">
+                          <a:avLst/>
+                        </a:prstGeom>
+                        <a:noFill/>
+                        <a:ln w="28575" cap="flat" cmpd="sng" algn="ctr">
+                          <a:solidFill>
+                            <a:schemeClr val="accent6"/>
+                          </a:solidFill>
+                          <a:prstDash val="solid"/>
+                          <a:round/>
+                          <a:headEnd type="none" w="med" len="med"/>
+                          <a:tailEnd type="none" w="med" len="med"/>
+                        </a:ln>
+                      </wps:spPr>
+                      <wps:style>
+                        <a:lnRef idx="0">
+                          <a:scrgbClr r="0" g="0" b="0"/>
+                        </a:lnRef>
+                        <a:fillRef idx="0">
+                          <a:scrgbClr r="0" g="0" b="0"/>
+                        </a:fillRef>
+                        <a:effectRef idx="0">
+                          <a:scrgbClr r="0" g="0" b="0"/>
+                        </a:effectRef>
+                        <a:fontRef idx="minor">
+                          <a:schemeClr val="accent6"/>
+                        </a:fontRef>
+                      </wps:style>
+                      <wps:txbx>
+                        <w:txbxContent>
+                          <w:p>
+                            <w:pPr>
+                              <w:ind w:left="709"/>
+                              <w:jc w:val="center"/>
+                              <w:rPr>
+                                <w:lang w:val="en-US"/>
+                              </w:rPr>
+                            </w:pPr>
+                            <w:r>
+                              <w:rPr>
+                                <w:lang w:val="en-US"/>
+                              </w:rPr>
+                              <w:t>1</w:t>
+                            </w:r>
+                          </w:p>
+                          <w:p>
+                            <w:pPr>
+                              <w:jc w:val="center"/>
+                              <w:rPr>
+                                <w:lang w:val="en-US"/>
+                              </w:rPr>
+                            </w:pPr>
+                          </w:p>
+                          <w:p>
+                            <w:pPr>
+                              <w:jc w:val="center"/>
+                              <w:rPr>
+                                <w:lang w:val="en-US"/>
+                              </w:rPr>
+                            </w:pPr>
+                          </w:p>
+                          <w:p>
+                            <w:pPr>
+                              <w:jc w:val="center"/>
+                              <w:rPr>
+                                <w:lang w:val="en-US"/>
+                              </w:rPr>
+                            </w:pPr>
+                          </w:p>
+                          <w:p>
+                            <w:pPr>
+                              <w:jc w:val="center"/>
+                              <w:rPr>
+                                <w:lang w:val="en-US"/>
+                              </w:rPr>
+                            </w:pPr>
+                          </w:p>
+                          <w:p>
+                            <w:pPr>
+                              <w:jc w:val="center"/>
+                              <w:rPr>
+                                <w:lang w:val="en-US"/>
+                              </w:rPr>
+                            </w:pPr>
+                          </w:p>
+                          <w:p>
+                            <w:pPr>
+                              <w:jc w:val="center"/>
+                              <w:rPr>
+                                <w:lang w:val="en-US"/>
+                              </w:rPr>
+                            </w:pPr>
+                          </w:p>
+                          <w:p>
+                            <w:pPr>
+                              <w:jc w:val="center"/>
+                              <w:rPr>
+                                <w:lang w:val="en-US"/>
+                              </w:rPr>
+                            </w:pPr>
+                          </w:p>
+                          <w:p>
+                            <w:pPr>
+                              <w:jc w:val="center"/>
+                              <w:rPr>
+                                <w:lang w:val="en-US"/>
+                              </w:rPr>
+                            </w:pPr>
+                          </w:p>
+                          <w:p>
+                            <w:pPr>
+                              <w:jc w:val="center"/>
+                              <w:rPr>
+                                <w:lang w:val="en-US"/>
+                              </w:rPr>
+                            </w:pPr>
+                          </w:p>
+                          <w:p>
+                            <w:pPr>
+                              <w:jc w:val="center"/>
+                              <w:rPr>
+                                <w:lang w:val="en-US"/>
+                              </w:rPr>
+                            </w:pPr>
+                          </w:p>
+                          <w:p>
+                            <w:pPr>
+                              <w:jc w:val="center"/>
+                              <w:rPr>
+                                <w:lang w:val="en-US"/>
+                              </w:rPr>
+                            </w:pPr>
+                          </w:p>
+                          <w:p>
+                            <w:pPr>
+                              <w:jc w:val="center"/>
+                              <w:rPr>
+                                <w:lang w:val="en-US"/>
+                              </w:rPr>
+                            </w:pPr>
+                          </w:p>
+                        </w:txbxContent>
+                      </wps:txbx>
+                      <wps:bodyPr rot="0" spcFirstLastPara="0" vertOverflow="overflow" horzOverflow="overflow" vert="horz" wrap="square" lIns="91440" tIns="45720" rIns="91440" bIns="45720" numCol="1" spcCol="0" rtlCol="0" fromWordArt="0" anchor="ctr" anchorCtr="0" forceAA="0" compatLnSpc="1">
+                        <a:prstTxWarp prst="textNoShape">
+                          <a:avLst/>
+                        </a:prstTxWarp>
+                        <a:noAutofit/>
+                      </wps:bodyPr>
+                    </wps:wsp>
+                  </a:graphicData>
+                </a:graphic>
+                <wp14:sizeRelH relativeFrom="margin">
+                  <wp14:pctWidth>0</wp14:pctWidth>
+                </wp14:sizeRelH>
+                <wp14:sizeRelV relativeFrom="margin">
+                  <wp14:pctHeight>0</wp14:pctHeight>
+                </wp14:sizeRelV>
+              </wp:anchor>
+            </w:drawing>
+          </mc:Choice>
+          <mc:Fallback>
+            <w:pict>
+              <v:rect id="Прямоугольник 13" o:spid="_x0000_s1029" style="position:absolute;left:0;text-align:left;margin-left:3.45pt;margin-top:50.7pt;width:93.75pt;height:232.5pt;z-index:251659264;visibility:visible;mso-wrap-style:square;mso-width-percent:0;mso-height-percent:0;mso-wrap-distance-left:9pt;mso-wrap-distance-top:0;mso-wrap-distance-right:9pt;mso-wrap-distance-bottom:0;mso-position-horizontal:absolute;mso-position-horizontal-relative:text;mso-position-vertical:absolute;mso-position-vertical-relative:text;mso-width-percent:0;mso-height-percent:0;mso-width-relative:margin;mso-height-relative:margin;v-text-anchor:middle" o:gfxdata="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" filled="f" strokecolor="#70ad47 [3209]" strokeweight="2.25pt">
+                <v:stroke joinstyle="round"/>
+                <v:textbox>
+                  <w:txbxContent>
+                    <w:p>
+                      <w:pPr>
+                        <w:ind w:left="709"/>
+                        <w:jc w:val="center"/>
+                        <w:rPr>
+                          <w:lang w:val="en-US"/>
+                        </w:rPr>
+                      </w:pPr>
+                      <w:r>
+                        <w:rPr>
+                          <w:lang w:val="en-US"/>
+                        </w:rPr>
+                        <w:t>1</w:t>
+                      </w:r>
+                    </w:p>
+                    <w:p>
+                      <w:pPr>
+                        <w:jc w:val="center"/>
+                        <w:rPr>
+                          <w:lang w:val="en-US"/>
+                        </w:rPr>
+                      </w:pPr>
+                    </w:p>
+                    <w:p>
+                      <w:pPr>
+                        <w:jc w:val="center"/>
+                        <w:rPr>
+                          <w:lang w:val="en-US"/>
+                        </w:rPr>
+                      </w:pPr>
+                    </w:p>
+                    <w:p>
+                      <w:pPr>
+                        <w:jc w:val="center"/>
+                        <w:rPr>
+                          <w:lang w:val="en-US"/>
+                        </w:rPr>
+                      </w:pPr>
+                    </w:p>
+                    <w:p>
+                      <w:pPr>
+                        <w:jc w:val="center"/>
+                        <w:rPr>
+                          <w:lang w:val="en-US"/>
+                        </w:rPr>
+                      </w:pPr>
+                    </w:p>
+                    <w:p>
+                      <w:pPr>
+                        <w:jc w:val="center"/>
+                        <w:rPr>
+                          <w:lang w:val="en-US"/>
+                        </w:rPr>
+                      </w:pPr>
+                    </w:p>
+                    <w:p>
+                      <w:pPr>
+                        <w:jc w:val="center"/>
+                        <w:rPr>
+                          <w:lang w:val="en-US"/>
+                        </w:rPr>
+                      </w:pPr>
+                    </w:p>
+                    <w:p>
+                      <w:pPr>
+                        <w:jc w:val="center"/>
+                        <w:rPr>
+                          <w:lang w:val="en-US"/>
+                        </w:rPr>
+                      </w:pPr>
+                    </w:p>
+                    <w:p>
+                      <w:pPr>
+                        <w:jc w:val="center"/>
+                        <w:rPr>
+                          <w:lang w:val="en-US"/>
+                        </w:rPr>
+                      </w:pPr>
+                    </w:p>
+                    <w:p>
+                      <w:pPr>
+                        <w:jc w:val="center"/>
+                        <w:rPr>
+                          <w:lang w:val="en-US"/>
+                        </w:rPr>
+                      </w:pPr>
+                    </w:p>
+                    <w:p>
+                      <w:pPr>
+                        <w:jc w:val="center"/>
+                        <w:rPr>
+                          <w:lang w:val="en-US"/>
+                        </w:rPr>
+                      </w:pPr>
+                    </w:p>
+                    <w:p>
+                      <w:pPr>
+                        <w:jc w:val="center"/>
+                        <w:rPr>
+                          <w:lang w:val="en-US"/>
+                        </w:rPr>
+                      </w:pPr>
+                    </w:p>
+                    <w:p>
+                      <w:pPr>
+                        <w:jc w:val="center"/>
+                        <w:rPr>
+                          <w:lang w:val="en-US"/>
+                        </w:rPr>
+                      </w:pPr>
+                    </w:p>
+                  </w:txbxContent>
+                </v:textbox>
+              </v:rect>
+            </w:pict>
+          </mc:Fallback>
+        </mc:AlternateContent>
+      </w:r>
+      <w:r>
+        <w:drawing>
+          <wp:inline distT="0" distB="0" distL="0" distR="0" wp14:anchorId="058FA196" wp14:editId="26CE7B40">
+            <wp:extent cx="5940425" cy="3613150"/>
+            <wp:effectExtent l="0" t="0" r="3175" b="6350"/>
+            <wp:docPr id="12" name="Рисунок 12"/>
+            <wp:cNvGraphicFramePr>
+              <a:graphicFrameLocks xmlns:a="http://schemas.openxmlformats.org/drawingml/2006/main" noChangeAspect="1"/>
+            </wp:cNvGraphicFramePr>
+            <a:graphic xmlns:a="http://schemas.openxmlformats.org/drawingml/2006/main">
+              <a:graphicData uri="http://schemas.openxmlformats.org/drawingml/2006/picture">
+                <pic:pic xmlns:pic="http://schemas.openxmlformats.org/drawingml/2006/picture">
+                  <pic:nvPicPr>
+                    <pic:cNvPr id="1" name=""/>
+                    <pic:cNvPicPr/>
+                  </pic:nvPicPr>
+                  <pic:blipFill>
+                    <a:blip r:embed="rId19"/>
+                    <a:stretch>
+                      <a:fillRect/>
+                    </a:stretch>
+                  </pic:blipFill>
+                  <pic:spPr>
+                    <a:xfrm>
+                      <a:off x="0" y="0"/>
+                      <a:ext cx="5940425" cy="3613150"/>
+                    </a:xfrm>
+                    <a:prstGeom prst="rect">
+                      <a:avLst/>
+                    </a:prstGeom>
+                  </pic:spPr>
+                </pic:pic>
+              </a:graphicData>
+            </a:graphic>
+          </wp:inline>
+        </w:drawing>
+      </w:r>
+    </w:p>
+    <w:p>
+      <w:pPr>
+        <w:pStyle w:val="Figureheader"/>
+        <w:rPr>
+          <w:lang w:eastAsia="ru-RU"/>
+        </w:rPr>
+      </w:pPr>
+      <w:r>
+        <w:rPr>
+          <w:lang w:eastAsia="ru-RU"/>
+        </w:rPr>
+        <w:t xml:space="preserve">Figure </w:t>
+      </w:r>
+      <w:bookmarkStart w:id="40" w:name="fig_rae_tab_regions"/>
+      <w:r>
+        <w:rPr>
+          <w:lang w:eastAsia="ru-RU"/>
+        </w:rPr>
+        <w:fldChar w:fldCharType="begin"/>
+      </w:r>
+      <w:r>
+        <w:rPr>
+          <w:lang w:eastAsia="ru-RU"/>
+        </w:rPr>
+        <w:instrText xml:space="preserve"> seq fig </w:instrText>
+      </w:r>
+      <w:r>
+        <w:rPr>
+          <w:lang w:eastAsia="ru-RU"/>
+        </w:rPr>
+        <w:fldChar w:fldCharType="separate"/>
+      </w:r>
+      <w:r>
+        <w:rPr>
+          <w:noProof/>
+          <w:lang w:eastAsia="ru-RU"/>
+        </w:rPr>
+        <w:t>12</w:t>
+      </w:r>
+      <w:r>
+        <w:rPr>
+          <w:lang w:eastAsia="ru-RU"/>
+        </w:rPr>
+        <w:fldChar w:fldCharType="end"/>
+      </w:r>
       <w:bookmarkEnd w:id="40"/>
-    </w:p>
-    <w:p>
-      <w:pPr>
-        <w:rPr>
-          <w:lang w:val="en-US"/>
-        </w:rPr>
-      </w:pPr>
-      <w:r>
-        <w:rPr>
-          <w:lang w:val="en-US"/>
-        </w:rPr>
-        <w:t>Widget structure, widget interaction logic</w:t>
+      <w:r>
+        <w:rPr>
+          <w:lang w:eastAsia="ru-RU"/>
+        </w:rPr>
+        <w:t xml:space="preserve"> – View of the "Run an Experiment" tab</w:t>
+      </w:r>
+    </w:p>
+    <w:p>
+      <w:pPr>
+        <w:pStyle w:val="2"/>
+      </w:pPr>
+      <w:r>
+        <w:t>Experiment list</w:t>
+      </w:r>
+    </w:p>
+    <w:p>
+      <w:pPr>
+        <w:rPr>
+          <w:lang w:val="en-US"/>
+        </w:rPr>
+      </w:pPr>
+      <w:r>
+        <w:rPr>
+          <w:lang w:val="en-US"/>
+        </w:rPr>
+        <w:t xml:space="preserve">Experiment list is formed </w:t>
+      </w:r>
+      <w:r>
+        <w:rPr>
+          <w:lang w:val="en-US"/>
+        </w:rPr>
+        <w:t xml:space="preserve">by the handlers </w:t>
+      </w:r>
+      <w:r>
+        <w:rPr>
+          <w:lang w:val="en-US"/>
+        </w:rPr>
+        <w:t>for "</w:t>
+      </w:r>
+      <w:r>
+        <w:rPr>
+          <w:lang w:val="en-US"/>
+        </w:rPr>
+        <w:t>MainWindow::</w:t>
+      </w:r>
+      <w:r>
+        <w:rPr>
+          <w:lang w:val="en-US"/>
+        </w:rPr>
+        <w:t xml:space="preserve"> </w:t>
+      </w:r>
+      <w:r>
+        <w:rPr>
+          <w:lang w:val="en-US"/>
+        </w:rPr>
+        <w:t>PrebuiltExperimentsFound</w:t>
+      </w:r>
+      <w:r>
+        <w:rPr>
+          <w:lang w:val="en-US"/>
+        </w:rPr>
+        <w:t>"</w:t>
+      </w:r>
+      <w:r>
+        <w:rPr>
+          <w:lang w:val="en-US"/>
+        </w:rPr>
+        <w:t>, "</w:t>
+      </w:r>
+      <w:r>
+        <w:rPr>
+          <w:lang w:val="en-US"/>
+        </w:rPr>
+        <w:t>MainWindow::AddNewCustomExperiments</w:t>
+      </w:r>
+      <w:r>
+        <w:rPr>
+          <w:lang w:val="en-US"/>
+        </w:rPr>
+        <w:t>" and "</w:t>
+      </w:r>
+      <w:r>
+        <w:rPr>
+          <w:lang w:val="en-US"/>
+        </w:rPr>
+        <w:t>MainWindow::RemoveCustomExperiment</w:t>
+      </w:r>
+      <w:r>
+        <w:rPr>
+          <w:lang w:val="en-US"/>
+        </w:rPr>
+        <w:t>" signals.</w:t>
+      </w:r>
+    </w:p>
+    <w:p>
+      <w:pPr>
+        <w:rPr>
+          <w:lang w:val="en-US"/>
+        </w:rPr>
+      </w:pPr>
+      <w:r>
+        <w:rPr>
+          <w:lang w:val="en-US"/>
+        </w:rPr>
+        <w:t>As the data for "Qt::</w:t>
+      </w:r>
+      <w:proofErr w:type="spellStart"/>
+      <w:r>
+        <w:rPr>
+          <w:lang w:val="en-US"/>
+        </w:rPr>
+        <w:t>DisplayRole</w:t>
+      </w:r>
+      <w:proofErr w:type="spellEnd"/>
+      <w:r>
+        <w:rPr>
+          <w:lang w:val="en-US"/>
+        </w:rPr>
+        <w:t>" the output of the "</w:t>
+      </w:r>
+      <w:r>
+        <w:rPr>
+          <w:lang w:val="en-US"/>
+        </w:rPr>
+        <w:t>AbstractExperiment</w:t>
+      </w:r>
+      <w:r>
+        <w:rPr>
+          <w:lang w:val="en-US"/>
+        </w:rPr>
+        <w:t>::</w:t>
+      </w:r>
+      <w:r>
+        <w:rPr>
+          <w:lang w:val="en-US"/>
+        </w:rPr>
+        <w:t xml:space="preserve"> GetShortName</w:t>
+      </w:r>
+      <w:r>
+        <w:rPr>
+          <w:lang w:val="en-US"/>
+        </w:rPr>
+        <w:t>" is taken. As the data for "Qt::UserRole" the pointer of the corresponding "</w:t>
+      </w:r>
+      <w:r>
+        <w:rPr>
+          <w:lang w:val="en-US"/>
+        </w:rPr>
+        <w:t>AbstractExperiment</w:t>
+      </w:r>
+      <w:r>
+        <w:rPr>
+          <w:lang w:val="en-US"/>
+        </w:rPr>
+        <w:t>" is taken.</w:t>
+      </w:r>
+    </w:p>
+    <w:p>
+      <w:pPr>
+        <w:rPr>
+          <w:lang w:val="en-US"/>
+        </w:rPr>
+      </w:pPr>
+      <w:r>
+        <w:rPr>
+          <w:lang w:val="en-US"/>
+        </w:rPr>
+        <w:t>The list itself is filtered by the proxy model</w:t>
+      </w:r>
+      <w:r>
+        <w:rPr>
+          <w:rStyle w:val="a8"/>
+          <w:lang w:val="en-US"/>
+        </w:rPr>
+        <w:footnoteReference w:id="6"/>
+      </w:r>
+      <w:r>
+        <w:rPr>
+          <w:lang w:val="en-US"/>
+        </w:rPr>
+        <w:t xml:space="preserve"> "</w:t>
+      </w:r>
+      <w:proofErr w:type="spellStart"/>
+      <w:r>
+        <w:rPr>
+          <w:lang w:val="en-US"/>
+        </w:rPr>
+        <w:t>ExperimentFilterModel</w:t>
+      </w:r>
+      <w:proofErr w:type="spellEnd"/>
+      <w:r>
+        <w:rPr>
+          <w:lang w:val="en-US"/>
+        </w:rPr>
+        <w:t>" inherited from the "</w:t>
+      </w:r>
+      <w:proofErr w:type="spellStart"/>
+      <w:r>
+        <w:rPr>
+          <w:lang w:val="en-US"/>
+        </w:rPr>
+        <w:t>QSortFilterProxyModel</w:t>
+      </w:r>
+      <w:proofErr w:type="spellEnd"/>
+      <w:r>
+        <w:rPr>
+          <w:lang w:val="en-US"/>
+        </w:rPr>
+        <w:t>"</w:t>
       </w:r>
       <w:r>
         <w:rPr>
@@ -13608,38 +15134,796 @@
         </w:rPr>
         <w:t>.</w:t>
       </w:r>
-    </w:p>
-    <w:p>
-      <w:pPr>
-        <w:rPr>
-          <w:lang w:val="en-US"/>
-        </w:rPr>
-      </w:pPr>
-      <w:r>
-        <w:rPr>
-          <w:lang w:val="en-US"/>
-        </w:rPr>
-        <w:t>1</w:t>
-      </w:r>
-      <w:r>
-        <w:rPr>
-          <w:lang w:val="en-US"/>
-        </w:rPr>
-        <w:t>.5</w:t>
-      </w:r>
-      <w:r>
-        <w:rPr>
-          <w:lang w:val="en-US"/>
-        </w:rPr>
-        <w:t xml:space="preserve"> h</w:t>
-      </w:r>
+      <w:r>
+        <w:rPr>
+          <w:lang w:val="en-US"/>
+        </w:rPr>
+        <w:t xml:space="preserve"> As the data for the filtering used the contents of the "Search" line edit and the "Category" combo box.</w:t>
+      </w:r>
+    </w:p>
+    <w:p>
+      <w:pPr>
+        <w:pStyle w:val="2"/>
+      </w:pPr>
+      <w:r>
+        <w:lastRenderedPageBreak/>
+        <w:t>Experiment description</w:t>
+      </w:r>
+    </w:p>
+    <w:p>
+      <w:pPr>
+        <w:rPr>
+          <w:lang w:val="en-US"/>
+        </w:rPr>
+      </w:pPr>
+      <w:r>
+        <w:rPr>
+          <w:lang w:val="en-US"/>
+        </w:rPr>
+        <w:t>Experiment description is filled by the handler for "</w:t>
+      </w:r>
+      <w:proofErr w:type="spellStart"/>
+      <w:r>
+        <w:rPr>
+          <w:lang w:val="en-US"/>
+        </w:rPr>
+        <w:t>QItemSelectionModel</w:t>
+      </w:r>
+      <w:proofErr w:type="spellEnd"/>
+      <w:r>
+        <w:rPr>
+          <w:lang w:val="en-US"/>
+        </w:rPr>
+        <w:t>::</w:t>
+      </w:r>
+      <w:r>
+        <w:rPr>
+          <w:lang w:val="en-US"/>
+        </w:rPr>
+        <w:t xml:space="preserve"> </w:t>
+      </w:r>
+      <w:proofErr w:type="spellStart"/>
+      <w:r>
+        <w:rPr>
+          <w:lang w:val="en-US"/>
+        </w:rPr>
+        <w:t>currentChanged</w:t>
+      </w:r>
+      <w:proofErr w:type="spellEnd"/>
+      <w:r>
+        <w:rPr>
+          <w:lang w:val="en-US"/>
+        </w:rPr>
+        <w:t>"</w:t>
+      </w:r>
+      <w:r>
+        <w:rPr>
+          <w:lang w:val="en-US"/>
+        </w:rPr>
+        <w:t xml:space="preserve"> signal of the selection model of the experiment list.</w:t>
+      </w:r>
+    </w:p>
+    <w:p>
+      <w:pPr>
+        <w:rPr>
+          <w:lang w:val="en-US"/>
+        </w:rPr>
+      </w:pPr>
+      <w:r>
+        <w:rPr>
+          <w:lang w:val="en-US"/>
+        </w:rPr>
+        <w:t>The image, the name and the description of the experiment are taken from the outputs of "</w:t>
+      </w:r>
+      <w:r>
+        <w:rPr>
+          <w:lang w:val="en-US"/>
+        </w:rPr>
+        <w:t>AbstractExperiment</w:t>
+      </w:r>
+      <w:r>
+        <w:rPr>
+          <w:lang w:val="en-US"/>
+        </w:rPr>
+        <w:t>::</w:t>
+      </w:r>
+      <w:r>
+        <w:rPr>
+          <w:lang w:val="en-US"/>
+        </w:rPr>
+        <w:t>GetImage</w:t>
+      </w:r>
+      <w:r>
+        <w:rPr>
+          <w:lang w:val="en-US"/>
+        </w:rPr>
+        <w:t>", "</w:t>
+      </w:r>
+      <w:r>
+        <w:rPr>
+          <w:lang w:val="en-US"/>
+        </w:rPr>
+        <w:t>AbstractExperiment</w:t>
+      </w:r>
+      <w:r>
+        <w:rPr>
+          <w:lang w:val="en-US"/>
+        </w:rPr>
+        <w:t>::</w:t>
+      </w:r>
+      <w:r>
+        <w:rPr>
+          <w:lang w:val="en-US"/>
+        </w:rPr>
+        <w:t>GetFullName</w:t>
+      </w:r>
+      <w:r>
+        <w:rPr>
+          <w:lang w:val="en-US"/>
+        </w:rPr>
+        <w:t>" and "</w:t>
+      </w:r>
+      <w:r>
+        <w:rPr>
+          <w:lang w:val="en-US"/>
+        </w:rPr>
+        <w:t>AbstractExperiment</w:t>
+      </w:r>
+      <w:r>
+        <w:rPr>
+          <w:lang w:val="en-US"/>
+        </w:rPr>
+        <w:t>::</w:t>
+      </w:r>
+      <w:r>
+        <w:rPr>
+          <w:lang w:val="en-US"/>
+        </w:rPr>
+        <w:t>GetDescription</w:t>
+      </w:r>
+      <w:r>
+        <w:rPr>
+          <w:lang w:val="en-US"/>
+        </w:rPr>
+        <w:t>"</w:t>
+      </w:r>
+      <w:r>
+        <w:rPr>
+          <w:lang w:val="en-US"/>
+        </w:rPr>
+        <w:t xml:space="preserve"> correspondently.</w:t>
+      </w:r>
+      <w:r>
+        <w:rPr>
+          <w:lang w:val="en-US"/>
+        </w:rPr>
+        <w:t xml:space="preserve"> The pointer of the "AbstractExperiment" is taken from the "Qt::UserRole" data of the selected item.</w:t>
+      </w:r>
+    </w:p>
+    <w:p>
+      <w:pPr>
+        <w:pStyle w:val="2"/>
+      </w:pPr>
+      <w:r>
+        <w:t>Experiment parameters</w:t>
+      </w:r>
+    </w:p>
+    <w:p>
+      <w:pPr>
+        <w:rPr>
+          <w:lang w:val="en-US"/>
+        </w:rPr>
+      </w:pPr>
+      <w:r>
+        <w:rPr>
+          <w:lang w:val="en-US"/>
+        </w:rPr>
+        <w:t>Experiment parameters region consists of two widgets: the output of the "AbstractExperiment::</w:t>
+      </w:r>
+      <w:r>
+        <w:rPr>
+          <w:lang w:val="en-US"/>
+        </w:rPr>
+        <w:t>CreateUserInput</w:t>
+      </w:r>
+      <w:r>
+        <w:rPr>
+          <w:lang w:val="en-US"/>
+        </w:rPr>
+        <w:t>"</w:t>
+      </w:r>
+      <w:r>
+        <w:rPr>
+          <w:lang w:val="en-US"/>
+        </w:rPr>
+        <w:t xml:space="preserve"> and the overlay widget</w:t>
+      </w:r>
+      <w:r>
+        <w:rPr>
+          <w:lang w:val="en-US"/>
+        </w:rPr>
+        <w:t xml:space="preserve"> that is transparent for mouse events</w:t>
+      </w:r>
+      <w:r>
+        <w:rPr>
+          <w:lang w:val="en-US"/>
+        </w:rPr>
+        <w:t>.</w:t>
+      </w:r>
+    </w:p>
+    <w:p>
+      <w:pPr>
+        <w:rPr>
+          <w:lang w:val="en-US"/>
+        </w:rPr>
+      </w:pPr>
+      <w:r>
+        <w:rPr>
+          <w:lang w:val="en-US"/>
+        </w:rPr>
+        <w:t xml:space="preserve">The purpose of the overlay widget is to create </w:t>
+      </w:r>
+      <w:r>
+        <w:rPr>
+          <w:lang w:val="en-US"/>
+        </w:rPr>
+        <w:t>blurring at the bottom of the parameters scroll area.</w:t>
+      </w:r>
+    </w:p>
+    <w:p>
+      <w:pPr>
+        <w:pStyle w:val="2"/>
+      </w:pPr>
+      <w:r>
+        <w:t>Instrument selection</w:t>
+      </w:r>
+    </w:p>
+    <w:p>
+      <w:pPr>
+        <w:rPr>
+          <w:lang w:val="en-US"/>
+        </w:rPr>
+      </w:pPr>
+      <w:r>
+        <w:rPr>
+          <w:lang w:val="en-US"/>
+        </w:rPr>
+        <w:t xml:space="preserve">The list of available instruments is edited by the </w:t>
+      </w:r>
+      <w:r>
+        <w:rPr>
+          <w:lang w:val="en-US"/>
+        </w:rPr>
+        <w:t xml:space="preserve">handlers of the </w:t>
+      </w:r>
+      <w:r>
+        <w:rPr>
+          <w:lang w:val="en-US"/>
+        </w:rPr>
+        <w:t>"</w:t>
+      </w:r>
+      <w:r>
+        <w:rPr>
+          <w:lang w:val="en-US"/>
+        </w:rPr>
+        <w:t>MainWindow::AddNewInstruments</w:t>
+      </w:r>
+      <w:r>
+        <w:rPr>
+          <w:lang w:val="en-US"/>
+        </w:rPr>
+        <w:t>"</w:t>
+      </w:r>
+      <w:r>
+        <w:rPr>
+          <w:lang w:val="en-US"/>
+        </w:rPr>
+        <w:t xml:space="preserve"> and "</w:t>
+      </w:r>
+      <w:r>
+        <w:rPr>
+          <w:lang w:val="en-US"/>
+        </w:rPr>
+        <w:t>MainWindow::</w:t>
+      </w:r>
+      <w:r>
+        <w:rPr>
+          <w:lang w:val="en-US"/>
+        </w:rPr>
+        <w:t xml:space="preserve"> </w:t>
+      </w:r>
+      <w:r>
+        <w:rPr>
+          <w:lang w:val="en-US"/>
+        </w:rPr>
+        <w:t>RemoveDisconnectedInstruments</w:t>
+      </w:r>
+      <w:r>
+        <w:rPr>
+          <w:lang w:val="en-US"/>
+        </w:rPr>
+        <w:t>" signals.</w:t>
+      </w:r>
+      <w:r>
+        <w:rPr>
+          <w:lang w:val="en-US"/>
+        </w:rPr>
+        <w:t xml:space="preserve"> </w:t>
+      </w:r>
+      <w:r>
+        <w:rPr>
+          <w:lang w:val="en-US"/>
+        </w:rPr>
+        <w:t xml:space="preserve">As the data for the "Qt::UserRole" </w:t>
+      </w:r>
+      <w:r>
+        <w:rPr>
+          <w:lang w:val="en-US"/>
+        </w:rPr>
+        <w:t>of the list is the amount of the channels taken.</w:t>
+      </w:r>
+    </w:p>
+    <w:p>
+      <w:pPr>
+        <w:rPr>
+          <w:lang w:val="en-US"/>
+        </w:rPr>
+      </w:pPr>
+      <w:r>
+        <w:rPr>
+          <w:lang w:val="en-US"/>
+        </w:rPr>
+        <w:t xml:space="preserve">On </w:t>
+      </w:r>
+      <w:r>
+        <w:rPr>
+          <w:lang w:val="en-US"/>
+        </w:rPr>
+        <w:t>the "</w:t>
+      </w:r>
+      <w:r>
+        <w:rPr>
+          <w:lang w:val="en-US"/>
+        </w:rPr>
+        <w:t>QComboBox::currentTextChanged</w:t>
+      </w:r>
+      <w:r>
+        <w:rPr>
+          <w:lang w:val="en-US"/>
+        </w:rPr>
+        <w:t>" signal of the instrument list the contents of the channel list is updated based on the "Qt::UserRole" data value of the selected instru</w:t>
+      </w:r>
+      <w:r>
+        <w:rPr>
+          <w:lang w:val="en-US"/>
+        </w:rPr>
+        <w:t>ment.</w:t>
+      </w:r>
+    </w:p>
+    <w:p>
+      <w:pPr>
+        <w:rPr>
+          <w:lang w:val="en-US"/>
+        </w:rPr>
+      </w:pPr>
+      <w:r>
+        <w:rPr>
+          <w:lang w:val="en-US"/>
+        </w:rPr>
+        <w:t xml:space="preserve">Also, </w:t>
+      </w:r>
+      <w:r>
+        <w:rPr>
+          <w:lang w:val="en-US"/>
+        </w:rPr>
+        <w:t>on instrument or channel selection changing ("</w:t>
+      </w:r>
+      <w:r>
+        <w:rPr>
+          <w:lang w:val="en-US"/>
+        </w:rPr>
+        <w:t>QComboBox::</w:t>
+      </w:r>
+      <w:r>
+        <w:rPr>
+          <w:lang w:val="en-US"/>
+        </w:rPr>
+        <w:t xml:space="preserve"> </w:t>
+      </w:r>
+      <w:r>
+        <w:rPr>
+          <w:lang w:val="en-US"/>
+        </w:rPr>
+        <w:t>currentTextChanged</w:t>
+      </w:r>
+      <w:r>
+        <w:rPr>
+          <w:lang w:val="en-US"/>
+        </w:rPr>
+        <w:t>"</w:t>
+      </w:r>
+      <w:r>
+        <w:rPr>
+          <w:lang w:val="en-US"/>
+        </w:rPr>
+        <w:t xml:space="preserve"> signals</w:t>
+      </w:r>
+      <w:r>
+        <w:rPr>
+          <w:lang w:val="en-US"/>
+        </w:rPr>
+        <w:t>)</w:t>
+      </w:r>
+      <w:r>
+        <w:rPr>
+          <w:lang w:val="en-US"/>
+        </w:rPr>
+        <w:t xml:space="preserve"> the "MainWindow::</w:t>
+      </w:r>
+      <w:r>
+        <w:rPr>
+          <w:lang w:val="en-US"/>
+        </w:rPr>
+        <w:t>SelectHardware</w:t>
+      </w:r>
+      <w:r>
+        <w:rPr>
+          <w:lang w:val="en-US"/>
+        </w:rPr>
+        <w:t xml:space="preserve">" and </w:t>
+      </w:r>
+      <w:r>
+        <w:rPr>
+          <w:lang w:val="en-US"/>
+        </w:rPr>
+        <w:t>"</w:t>
+      </w:r>
+      <w:r>
+        <w:rPr>
+          <w:lang w:val="en-US"/>
+        </w:rPr>
+        <w:t>MainWindow::</w:t>
+      </w:r>
+      <w:r>
+        <w:rPr>
+          <w:lang w:val="en-US"/>
+        </w:rPr>
+        <w:t>UpdateCurrentExperimentState</w:t>
+      </w:r>
+      <w:r>
+        <w:rPr>
+          <w:lang w:val="en-US"/>
+        </w:rPr>
+        <w:t>"</w:t>
+      </w:r>
+      <w:r>
+        <w:rPr>
+          <w:lang w:val="en-US"/>
+        </w:rPr>
+        <w:t xml:space="preserve"> are called.</w:t>
+      </w:r>
+    </w:p>
+    <w:p>
+      <w:pPr>
+        <w:rPr>
+          <w:lang w:val="en-US"/>
+        </w:rPr>
+      </w:pPr>
+      <w:r>
+        <w:rPr>
+          <w:lang w:val="en-US"/>
+        </w:rPr>
+        <w:t xml:space="preserve">The </w:t>
+      </w:r>
+      <w:r>
+        <w:rPr>
+          <w:lang w:val="en-US"/>
+        </w:rPr>
+        <w:t>"MainWindow::</w:t>
+      </w:r>
+      <w:r>
+        <w:rPr>
+          <w:lang w:val="en-US"/>
+        </w:rPr>
+        <w:t>SelectHardware</w:t>
+      </w:r>
+      <w:r>
+        <w:rPr>
+          <w:lang w:val="en-US"/>
+        </w:rPr>
+        <w:t>"</w:t>
+      </w:r>
+      <w:r>
+        <w:rPr>
+          <w:lang w:val="en-US"/>
+        </w:rPr>
+        <w:t xml:space="preserve"> is used internally by the "MainWindow"</w:t>
+      </w:r>
+      <w:r>
+        <w:rPr>
+          <w:lang w:val="en-US"/>
+        </w:rPr>
+        <w:t xml:space="preserve"> to handle last selected by the user instrument</w:t>
+      </w:r>
+      <w:r>
+        <w:rPr>
+          <w:lang w:val="en-US"/>
+        </w:rPr>
+        <w:t xml:space="preserve"> and channel</w:t>
+      </w:r>
+      <w:r>
+        <w:rPr>
+          <w:lang w:val="en-US"/>
+        </w:rPr>
+        <w:t xml:space="preserve"> pair</w:t>
+      </w:r>
+      <w:r>
+        <w:rPr>
+          <w:rStyle w:val="a8"/>
+          <w:lang w:val="en-US"/>
+        </w:rPr>
+        <w:footnoteReference w:id="7"/>
+      </w:r>
+      <w:r>
+        <w:rPr>
+          <w:lang w:val="en-US"/>
+        </w:rPr>
+        <w:t>.</w:t>
+      </w:r>
+    </w:p>
+    <w:p>
+      <w:pPr>
+        <w:rPr>
+          <w:lang w:val="en-US"/>
+        </w:rPr>
+      </w:pPr>
+      <w:r>
+        <w:rPr>
+          <w:lang w:val="en-US"/>
+        </w:rPr>
+        <w:t>The "</w:t>
+      </w:r>
+      <w:r>
+        <w:rPr>
+          <w:lang w:val="en-US"/>
+        </w:rPr>
+        <w:t>MainWindow::</w:t>
+      </w:r>
+      <w:r>
+        <w:rPr>
+          <w:lang w:val="en-US"/>
+        </w:rPr>
+        <w:t>UpdateCurrentExperimentState</w:t>
+      </w:r>
+      <w:r>
+        <w:rPr>
+          <w:lang w:val="en-US"/>
+        </w:rPr>
+        <w:t xml:space="preserve">" method is used to emit corresponding to the current hardware state signals. They are the following: </w:t>
+      </w:r>
+      <w:r>
+        <w:rPr>
+          <w:lang w:val="en-US"/>
+        </w:rPr>
+        <w:t>"</w:t>
+      </w:r>
+      <w:r>
+        <w:rPr>
+          <w:lang w:val="en-US"/>
+        </w:rPr>
+        <w:t>MainWindow::</w:t>
+      </w:r>
+      <w:proofErr w:type="spellStart"/>
+      <w:r>
+        <w:rPr>
+          <w:lang w:val="en-US"/>
+        </w:rPr>
+        <w:t>CurrentHardwareBusy</w:t>
+      </w:r>
+      <w:proofErr w:type="spellEnd"/>
+      <w:r>
+        <w:rPr>
+          <w:lang w:val="en-US"/>
+        </w:rPr>
+        <w:t xml:space="preserve">", </w:t>
+      </w:r>
+      <w:r>
+        <w:rPr>
+          <w:lang w:val="en-US"/>
+        </w:rPr>
+        <w:t>"</w:t>
+      </w:r>
+      <w:r>
+        <w:rPr>
+          <w:lang w:val="en-US"/>
+        </w:rPr>
+        <w:t>MainWindow::</w:t>
+      </w:r>
+      <w:proofErr w:type="spellStart"/>
+      <w:r>
+        <w:rPr>
+          <w:lang w:val="en-US"/>
+        </w:rPr>
+        <w:t>CurrentExperimentPaused</w:t>
+      </w:r>
+      <w:proofErr w:type="spellEnd"/>
+      <w:r>
+        <w:rPr>
+          <w:lang w:val="en-US"/>
+        </w:rPr>
+        <w:t>", "</w:t>
+      </w:r>
+      <w:r>
+        <w:rPr>
+          <w:lang w:val="en-US"/>
+        </w:rPr>
+        <w:t>MainWindow::</w:t>
+      </w:r>
+      <w:proofErr w:type="spellStart"/>
+      <w:r>
+        <w:rPr>
+          <w:lang w:val="en-US"/>
+        </w:rPr>
+        <w:t>CurrentExperimentResumed</w:t>
+      </w:r>
+      <w:proofErr w:type="spellEnd"/>
+      <w:r>
+        <w:rPr>
+          <w:lang w:val="en-US"/>
+        </w:rPr>
+        <w:t>"</w:t>
+      </w:r>
+      <w:r>
+        <w:rPr>
+          <w:lang w:val="en-US"/>
+        </w:rPr>
+        <w:t>, "</w:t>
+      </w:r>
+      <w:r>
+        <w:rPr>
+          <w:lang w:val="en-US"/>
+        </w:rPr>
+        <w:t>MainWindow::</w:t>
+      </w:r>
+      <w:r>
+        <w:rPr>
+          <w:lang w:val="en-US"/>
+        </w:rPr>
+        <w:t xml:space="preserve"> </w:t>
+      </w:r>
+      <w:proofErr w:type="spellStart"/>
+      <w:r>
+        <w:rPr>
+          <w:lang w:val="en-US"/>
+        </w:rPr>
+        <w:t>CurrentExperimentIsNotManual</w:t>
+      </w:r>
+      <w:proofErr w:type="spellEnd"/>
+      <w:r>
+        <w:rPr>
+          <w:lang w:val="en-US"/>
+        </w:rPr>
+        <w:t>" and "</w:t>
+      </w:r>
+      <w:r>
+        <w:rPr>
+          <w:lang w:val="en-US"/>
+        </w:rPr>
+        <w:t>MainWindow::</w:t>
+      </w:r>
+      <w:r>
+        <w:rPr>
+          <w:lang w:val="en-US"/>
+        </w:rPr>
+        <w:t xml:space="preserve"> </w:t>
+      </w:r>
+      <w:proofErr w:type="spellStart"/>
+      <w:r>
+        <w:rPr>
+          <w:lang w:val="en-US"/>
+        </w:rPr>
+        <w:t>CurrentExperimentCompleted</w:t>
+      </w:r>
+      <w:proofErr w:type="spellEnd"/>
+      <w:r>
+        <w:rPr>
+          <w:lang w:val="en-US"/>
+        </w:rPr>
+        <w:t>"</w:t>
+      </w:r>
+      <w:r>
+        <w:rPr>
+          <w:lang w:val="en-US"/>
+        </w:rPr>
+        <w:t>.</w:t>
+      </w:r>
+    </w:p>
+    <w:p>
+      <w:pPr>
+        <w:rPr>
+          <w:lang w:val="en-US"/>
+        </w:rPr>
+      </w:pPr>
+      <w:r>
+        <w:rPr>
+          <w:lang w:val="en-US"/>
+        </w:rPr>
+        <w:t xml:space="preserve">Pressing "Start Experiment" forces creation of the new sub-tab on the "View Data" tab (see p. </w:t>
+      </w:r>
+      <w:r>
+        <w:rPr>
+          <w:lang w:val="en-US"/>
+        </w:rPr>
+        <w:fldChar w:fldCharType="begin"/>
+      </w:r>
+      <w:r>
+        <w:rPr>
+          <w:lang w:val="en-US"/>
+        </w:rPr>
+        <w:instrText xml:space="preserve"> REF _Ref501251859 \n \h </w:instrText>
+      </w:r>
+      <w:r>
+        <w:rPr>
+          <w:lang w:val="en-US"/>
+        </w:rPr>
+      </w:r>
+      <w:r>
+        <w:rPr>
+          <w:lang w:val="en-US"/>
+        </w:rPr>
+        <w:fldChar w:fldCharType="separate"/>
+      </w:r>
+      <w:r>
+        <w:rPr>
+          <w:lang w:val="en-US"/>
+        </w:rPr>
+        <w:t>17</w:t>
+      </w:r>
+      <w:r>
+        <w:rPr>
+          <w:lang w:val="en-US"/>
+        </w:rPr>
+        <w:fldChar w:fldCharType="end"/>
+      </w:r>
+      <w:r>
+        <w:rPr>
+          <w:lang w:val="en-US"/>
+        </w:rPr>
+        <w:t xml:space="preserve">) and leads to the </w:t>
+      </w:r>
+      <w:r>
+        <w:rPr>
+          <w:lang w:val="en-US"/>
+        </w:rPr>
+        <w:t>running selected experiment (via the "MainWindow::</w:t>
+      </w:r>
+      <w:r>
+        <w:rPr>
+          <w:lang w:val="en-US"/>
+        </w:rPr>
+        <w:t xml:space="preserve"> </w:t>
+      </w:r>
+      <w:r>
+        <w:rPr>
+          <w:lang w:val="en-US"/>
+        </w:rPr>
+        <w:t>StartExperiment</w:t>
+      </w:r>
+      <w:r>
+        <w:rPr>
+          <w:lang w:val="en-US"/>
+        </w:rPr>
+        <w:t>").</w:t>
+      </w:r>
+      <w:bookmarkStart w:id="41" w:name="_GoBack"/>
+      <w:bookmarkEnd w:id="41"/>
     </w:p>
     <w:p>
       <w:pPr>
         <w:pStyle w:val="1"/>
       </w:pPr>
-      <w:bookmarkStart w:id="41" w:name="_Ref500196921"/>
-      <w:bookmarkStart w:id="42" w:name="_Toc500198634"/>
+      <w:bookmarkStart w:id="42" w:name="_Ref500196921"/>
+      <w:bookmarkStart w:id="43" w:name="_Toc501239180"/>
       <w:r>
         <w:lastRenderedPageBreak/>
         <w:t>How does the "</w:t>
@@ -13653,8 +15937,8 @@
       <w:r>
         <w:t xml:space="preserve"> – [optional]</w:t>
       </w:r>
-      <w:bookmarkEnd w:id="41"/>
       <w:bookmarkEnd w:id="42"/>
+      <w:bookmarkEnd w:id="43"/>
     </w:p>
     <w:p>
       <w:pPr>
@@ -13698,7 +15982,7 @@
       <w:pPr>
         <w:pStyle w:val="1"/>
       </w:pPr>
-      <w:bookmarkStart w:id="43" w:name="_Toc500198635"/>
+      <w:bookmarkStart w:id="44" w:name="_Toc501239181"/>
       <w:r>
         <w:lastRenderedPageBreak/>
         <w:t>How does the "</w:t>
@@ -13712,7 +15996,7 @@
       <w:r>
         <w:t xml:space="preserve"> – [optional]</w:t>
       </w:r>
-      <w:bookmarkEnd w:id="43"/>
+      <w:bookmarkEnd w:id="44"/>
     </w:p>
     <w:p>
       <w:pPr>
@@ -13744,7 +16028,8 @@
       <w:pPr>
         <w:pStyle w:val="1"/>
       </w:pPr>
-      <w:bookmarkStart w:id="44" w:name="_Toc500198636"/>
+      <w:bookmarkStart w:id="45" w:name="_Toc501239182"/>
+      <w:bookmarkStart w:id="46" w:name="_Ref501251859"/>
       <w:r>
         <w:lastRenderedPageBreak/>
         <w:t>How does the "</w:t>
@@ -13755,7 +16040,8 @@
       <w:r>
         <w:t>" tab work – [optional]</w:t>
       </w:r>
-      <w:bookmarkEnd w:id="44"/>
+      <w:bookmarkEnd w:id="45"/>
+      <w:bookmarkEnd w:id="46"/>
     </w:p>
     <w:p>
       <w:pPr>
@@ -13793,7 +16079,7 @@
       <w:pPr>
         <w:pStyle w:val="1"/>
       </w:pPr>
-      <w:bookmarkStart w:id="45" w:name="_Toc500198637"/>
+      <w:bookmarkStart w:id="47" w:name="_Toc501239183"/>
       <w:r>
         <w:lastRenderedPageBreak/>
         <w:t>How does the "Channel Status</w:t>
@@ -13804,7 +16090,7 @@
       <w:r>
         <w:t xml:space="preserve"> – [optional]</w:t>
       </w:r>
-      <w:bookmarkEnd w:id="45"/>
+      <w:bookmarkEnd w:id="47"/>
     </w:p>
     <w:p>
       <w:pPr>
@@ -13836,7 +16122,7 @@
       <w:pPr>
         <w:pStyle w:val="1"/>
       </w:pPr>
-      <w:bookmarkStart w:id="46" w:name="_Toc500198638"/>
+      <w:bookmarkStart w:id="48" w:name="_Toc501239184"/>
       <w:r>
         <w:lastRenderedPageBreak/>
         <w:t>How doe</w:t>
@@ -13847,7 +16133,7 @@
       <w:r>
         <w:t xml:space="preserve"> – [optional]</w:t>
       </w:r>
-      <w:bookmarkEnd w:id="46"/>
+      <w:bookmarkEnd w:id="48"/>
     </w:p>
     <w:p>
       <w:pPr>
@@ -13879,7 +16165,7 @@
       <w:pPr>
         <w:pStyle w:val="1"/>
       </w:pPr>
-      <w:bookmarkStart w:id="47" w:name="_Toc500198639"/>
+      <w:bookmarkStart w:id="49" w:name="_Toc501239185"/>
       <w:r>
         <w:lastRenderedPageBreak/>
         <w:t>How does the</w:t>
@@ -13890,7 +16176,7 @@
       <w:r>
         <w:t xml:space="preserve"> work – [optional]</w:t>
       </w:r>
-      <w:bookmarkEnd w:id="47"/>
+      <w:bookmarkEnd w:id="49"/>
     </w:p>
     <w:p>
       <w:pPr>
@@ -13940,12 +16226,12 @@
       <w:pPr>
         <w:pStyle w:val="1"/>
       </w:pPr>
-      <w:bookmarkStart w:id="48" w:name="_Toc500198640"/>
+      <w:bookmarkStart w:id="50" w:name="_Toc501239186"/>
       <w:r>
         <w:lastRenderedPageBreak/>
         <w:t>How to extend the firmware updater – [optional]</w:t>
       </w:r>
-      <w:bookmarkEnd w:id="48"/>
+      <w:bookmarkEnd w:id="50"/>
     </w:p>
     <w:p>
       <w:pPr>
@@ -13977,7 +16263,7 @@
       <w:pPr>
         <w:pStyle w:val="1"/>
       </w:pPr>
-      <w:bookmarkStart w:id="49" w:name="_Toc500198641"/>
+      <w:bookmarkStart w:id="51" w:name="_Toc501239187"/>
       <w:r>
         <w:lastRenderedPageBreak/>
         <w:t>QSS tips and hints</w:t>
@@ -13985,7 +16271,7 @@
       <w:r>
         <w:t xml:space="preserve"> – [optional]</w:t>
       </w:r>
-      <w:bookmarkEnd w:id="49"/>
+      <w:bookmarkEnd w:id="51"/>
     </w:p>
     <w:p>
       <w:pPr>
@@ -14053,7 +16339,7 @@
           <w:numId w:val="6"/>
         </w:numPr>
       </w:pPr>
-      <w:bookmarkStart w:id="50" w:name="_Toc500198642"/>
+      <w:bookmarkStart w:id="52" w:name="_Toc501239188"/>
       <w:r>
         <w:lastRenderedPageBreak/>
         <w:t>Estimation summary</w:t>
@@ -14061,7 +16347,7 @@
       <w:r>
         <w:t>:</w:t>
       </w:r>
-      <w:bookmarkEnd w:id="50"/>
+      <w:bookmarkEnd w:id="52"/>
     </w:p>
     <w:p>
       <w:pPr>
@@ -14188,7 +16474,7 @@
       </w:pPr>
     </w:p>
     <w:sectPr>
-      <w:footerReference w:type="default" r:id="rId19"/>
+      <w:footerReference w:type="default" r:id="rId20"/>
       <w:pgSz w:w="11906" w:h="16838"/>
       <w:pgMar w:top="1134" w:right="850" w:bottom="1134" w:left="1701" w:header="708" w:footer="708" w:gutter="0"/>
       <w:cols w:space="708"/>
@@ -14252,7 +16538,7 @@
           <w:rPr>
             <w:noProof/>
           </w:rPr>
-          <w:t>30</w:t>
+          <w:t>39</w:t>
         </w:r>
         <w:r>
           <w:fldChar w:fldCharType="end"/>
@@ -14434,6 +16720,128 @@
           <w:lang w:val="en-US"/>
         </w:rPr>
         <w:t>http://doc.qt.io/qt-5/plugins-howto.html</w:t>
+      </w:r>
+    </w:p>
+  </w:footnote>
+  <w:footnote w:id="6">
+    <w:p>
+      <w:pPr>
+        <w:pStyle w:val="a6"/>
+        <w:rPr>
+          <w:lang w:val="en-US"/>
+        </w:rPr>
+      </w:pPr>
+      <w:r>
+        <w:rPr>
+          <w:rStyle w:val="a8"/>
+        </w:rPr>
+        <w:footnoteRef/>
+      </w:r>
+      <w:r>
+        <w:rPr>
+          <w:lang w:val="en-US"/>
+        </w:rPr>
+        <w:t xml:space="preserve"> Model/View Programming</w:t>
+      </w:r>
+      <w:r>
+        <w:rPr>
+          <w:lang w:val="en-US"/>
+        </w:rPr>
+        <w:t xml:space="preserve"> – </w:t>
+      </w:r>
+      <w:r>
+        <w:rPr>
+          <w:lang w:val="en-US"/>
+        </w:rPr>
+        <w:t>http://doc.qt.io/qt-5/model-view-programming.html</w:t>
+      </w:r>
+    </w:p>
+  </w:footnote>
+  <w:footnote w:id="7">
+    <w:p>
+      <w:pPr>
+        <w:pStyle w:val="a6"/>
+        <w:rPr>
+          <w:lang w:val="en-US"/>
+        </w:rPr>
+      </w:pPr>
+      <w:r>
+        <w:rPr>
+          <w:rStyle w:val="a8"/>
+        </w:rPr>
+        <w:footnoteRef/>
+      </w:r>
+      <w:r>
+        <w:rPr>
+          <w:lang w:val="en-US"/>
+        </w:rPr>
+        <w:t xml:space="preserve"> </w:t>
+      </w:r>
+      <w:r>
+        <w:rPr>
+          <w:lang w:val="en-US"/>
+        </w:rPr>
+        <w:t xml:space="preserve">Important – </w:t>
+      </w:r>
+      <w:r>
+        <w:rPr>
+          <w:lang w:val="en-US"/>
+        </w:rPr>
+        <w:t>As far as instrument and channel may be selected from the different places (right now from the "Run an Experiment" and "Manual Control" tabs)</w:t>
+      </w:r>
+      <w:r>
+        <w:rPr>
+          <w:lang w:val="en-US"/>
+        </w:rPr>
+        <w:t xml:space="preserve"> </w:t>
+      </w:r>
+      <w:r>
+        <w:rPr>
+          <w:lang w:val="en-US"/>
+        </w:rPr>
+        <w:t>"MainWindow::</w:t>
+      </w:r>
+      <w:r>
+        <w:rPr>
+          <w:lang w:val="en-US"/>
+        </w:rPr>
+        <w:t>SelectHardware</w:t>
+      </w:r>
+      <w:r>
+        <w:rPr>
+          <w:lang w:val="en-US"/>
+        </w:rPr>
+        <w:t>" and "MainWindow::</w:t>
+      </w:r>
+      <w:r>
+        <w:rPr>
+          <w:lang w:val="en-US"/>
+        </w:rPr>
+        <w:t>UpdateCurrentExperimentState</w:t>
+      </w:r>
+      <w:r>
+        <w:rPr>
+          <w:lang w:val="en-US"/>
+        </w:rPr>
+        <w:t>"</w:t>
+      </w:r>
+      <w:r>
+        <w:rPr>
+          <w:lang w:val="en-US"/>
+        </w:rPr>
+        <w:t xml:space="preserve"> methods are called on every "Run an Experiment" tab selection and on every experiment selection</w:t>
+      </w:r>
+      <w:r>
+        <w:rPr>
+          <w:lang w:val="en-US"/>
+        </w:rPr>
+        <w:t xml:space="preserve"> to update internal state to the visible one</w:t>
+      </w:r>
+      <w:r>
+        <w:rPr>
+          <w:lang w:val="en-US"/>
+        </w:rPr>
+        <w:t>.</w:t>
       </w:r>
     </w:p>
   </w:footnote>
@@ -15876,6 +18284,36 @@
   </w:num>
   <w:num w:numId="38">
     <w:abstractNumId w:val="3"/>
+    <w:lvlOverride w:ilvl="0">
+      <w:startOverride w:val="1"/>
+    </w:lvlOverride>
+    <w:lvlOverride w:ilvl="1">
+      <w:startOverride w:val="1"/>
+    </w:lvlOverride>
+    <w:lvlOverride w:ilvl="2">
+      <w:startOverride w:val="1"/>
+    </w:lvlOverride>
+    <w:lvlOverride w:ilvl="3">
+      <w:startOverride w:val="1"/>
+    </w:lvlOverride>
+    <w:lvlOverride w:ilvl="4">
+      <w:startOverride w:val="1"/>
+    </w:lvlOverride>
+    <w:lvlOverride w:ilvl="5">
+      <w:startOverride w:val="1"/>
+    </w:lvlOverride>
+    <w:lvlOverride w:ilvl="6">
+      <w:startOverride w:val="1"/>
+    </w:lvlOverride>
+    <w:lvlOverride w:ilvl="7">
+      <w:startOverride w:val="1"/>
+    </w:lvlOverride>
+    <w:lvlOverride w:ilvl="8">
+      <w:startOverride w:val="1"/>
+    </w:lvlOverride>
+  </w:num>
+  <w:num w:numId="39">
+    <w:abstractNumId w:val="5"/>
     <w:lvlOverride w:ilvl="0">
       <w:startOverride w:val="1"/>
     </w:lvlOverride>
@@ -16359,7 +18797,6 @@
   <w:style w:type="character" w:default="1" w:styleId="a0">
     <w:name w:val="Default Paragraph Font"/>
     <w:uiPriority w:val="1"/>
-    <w:semiHidden/>
     <w:unhideWhenUsed/>
   </w:style>
   <w:style w:type="table" w:default="1" w:styleId="a1">
@@ -16836,6 +19273,25 @@
       <w:ind w:firstLine="567"/>
     </w:pPr>
   </w:style>
+  <w:style w:type="paragraph" w:styleId="af4">
+    <w:name w:val="caption"/>
+    <w:basedOn w:val="a"/>
+    <w:next w:val="a"/>
+    <w:uiPriority w:val="35"/>
+    <w:unhideWhenUsed/>
+    <w:qFormat/>
+    <w:rsid w:val="00E77B50"/>
+    <w:pPr>
+      <w:spacing w:after="200" w:line="240" w:lineRule="auto"/>
+    </w:pPr>
+    <w:rPr>
+      <w:i/>
+      <w:iCs/>
+      <w:color w:val="44546A" w:themeColor="text2"/>
+      <w:sz w:val="18"/>
+      <w:szCs w:val="18"/>
+    </w:rPr>
+  </w:style>
 </w:styles>
 </file>
 
@@ -17139,7 +19595,7 @@
 </file>
 
 <file path=customXml/itemProps1.xml><?xml version="1.0" encoding="utf-8"?>
-<ds:datastoreItem xmlns:ds="http://schemas.openxmlformats.org/officeDocument/2006/customXml" ds:itemID="{5E12677E-8098-4A6B-AE18-FBE0C55153BF}">
+<ds:datastoreItem xmlns:ds="http://schemas.openxmlformats.org/officeDocument/2006/customXml" ds:itemID="{B63F7A33-8FD0-4ADE-814C-CA482628C673}">
   <ds:schemaRefs>
     <ds:schemaRef ds:uri="http://schemas.openxmlformats.org/officeDocument/2006/bibliography"/>
   </ds:schemaRefs>

</xml_diff>

<commit_message>
Programmers guide update (How does the "Build an Experiment" tab work)
</commit_message>
<xml_diff>
--- a/docs/Programmers guide.docx
+++ b/docs/Programmers guide.docx
@@ -113,7 +113,7 @@
       <w:r>
         <w:fldChar w:fldCharType="separate"/>
       </w:r>
-      <w:hyperlink w:anchor="_Toc501239166" w:history="1">
+      <w:hyperlink w:anchor="_Toc501296957" w:history="1">
         <w:r>
           <w:rPr>
             <w:rStyle w:val="af2"/>
@@ -150,7 +150,7 @@
           <w:rPr>
             <w:webHidden/>
           </w:rPr>
-          <w:instrText xml:space="preserve"> PAGEREF _Toc501239166 \h </w:instrText>
+          <w:instrText xml:space="preserve"> PAGEREF _Toc501296957 \h </w:instrText>
         </w:r>
         <w:r>
           <w:rPr>
@@ -186,7 +186,7 @@
           <w:lang w:val="ru-RU" w:eastAsia="ru-RU"/>
         </w:rPr>
       </w:pPr>
-      <w:hyperlink w:anchor="_Toc501239167" w:history="1">
+      <w:hyperlink w:anchor="_Toc501296958" w:history="1">
         <w:r>
           <w:rPr>
             <w:rStyle w:val="af2"/>
@@ -223,7 +223,7 @@
           <w:rPr>
             <w:webHidden/>
           </w:rPr>
-          <w:instrText xml:space="preserve"> PAGEREF _Toc501239167 \h </w:instrText>
+          <w:instrText xml:space="preserve"> PAGEREF _Toc501296958 \h </w:instrText>
         </w:r>
         <w:r>
           <w:rPr>
@@ -259,7 +259,7 @@
           <w:lang w:val="ru-RU" w:eastAsia="ru-RU"/>
         </w:rPr>
       </w:pPr>
-      <w:hyperlink w:anchor="_Toc501239168" w:history="1">
+      <w:hyperlink w:anchor="_Toc501296959" w:history="1">
         <w:r>
           <w:rPr>
             <w:rStyle w:val="af2"/>
@@ -296,7 +296,7 @@
           <w:rPr>
             <w:webHidden/>
           </w:rPr>
-          <w:instrText xml:space="preserve"> PAGEREF _Toc501239168 \h </w:instrText>
+          <w:instrText xml:space="preserve"> PAGEREF _Toc501296959 \h </w:instrText>
         </w:r>
         <w:r>
           <w:rPr>
@@ -332,7 +332,7 @@
           <w:lang w:val="ru-RU" w:eastAsia="ru-RU"/>
         </w:rPr>
       </w:pPr>
-      <w:hyperlink w:anchor="_Toc501239169" w:history="1">
+      <w:hyperlink w:anchor="_Toc501296960" w:history="1">
         <w:r>
           <w:rPr>
             <w:rStyle w:val="af2"/>
@@ -369,7 +369,7 @@
           <w:rPr>
             <w:webHidden/>
           </w:rPr>
-          <w:instrText xml:space="preserve"> PAGEREF _Toc501239169 \h </w:instrText>
+          <w:instrText xml:space="preserve"> PAGEREF _Toc501296960 \h </w:instrText>
         </w:r>
         <w:r>
           <w:rPr>
@@ -405,7 +405,7 @@
           <w:lang w:val="ru-RU" w:eastAsia="ru-RU"/>
         </w:rPr>
       </w:pPr>
-      <w:hyperlink w:anchor="_Toc501239170" w:history="1">
+      <w:hyperlink w:anchor="_Toc501296961" w:history="1">
         <w:r>
           <w:rPr>
             <w:rStyle w:val="af2"/>
@@ -442,7 +442,7 @@
           <w:rPr>
             <w:webHidden/>
           </w:rPr>
-          <w:instrText xml:space="preserve"> PAGEREF _Toc501239170 \h </w:instrText>
+          <w:instrText xml:space="preserve"> PAGEREF _Toc501296961 \h </w:instrText>
         </w:r>
         <w:r>
           <w:rPr>
@@ -478,7 +478,7 @@
           <w:lang w:val="ru-RU" w:eastAsia="ru-RU"/>
         </w:rPr>
       </w:pPr>
-      <w:hyperlink w:anchor="_Toc501239171" w:history="1">
+      <w:hyperlink w:anchor="_Toc501296962" w:history="1">
         <w:r>
           <w:rPr>
             <w:rStyle w:val="af2"/>
@@ -515,7 +515,7 @@
           <w:rPr>
             <w:webHidden/>
           </w:rPr>
-          <w:instrText xml:space="preserve"> PAGEREF _Toc501239171 \h </w:instrText>
+          <w:instrText xml:space="preserve"> PAGEREF _Toc501296962 \h </w:instrText>
         </w:r>
         <w:r>
           <w:rPr>
@@ -551,7 +551,7 @@
           <w:lang w:val="ru-RU" w:eastAsia="ru-RU"/>
         </w:rPr>
       </w:pPr>
-      <w:hyperlink w:anchor="_Toc501239172" w:history="1">
+      <w:hyperlink w:anchor="_Toc501296963" w:history="1">
         <w:r>
           <w:rPr>
             <w:rStyle w:val="af2"/>
@@ -588,7 +588,7 @@
           <w:rPr>
             <w:webHidden/>
           </w:rPr>
-          <w:instrText xml:space="preserve"> PAGEREF _Toc501239172 \h </w:instrText>
+          <w:instrText xml:space="preserve"> PAGEREF _Toc501296963 \h </w:instrText>
         </w:r>
         <w:r>
           <w:rPr>
@@ -624,7 +624,7 @@
           <w:lang w:val="ru-RU" w:eastAsia="ru-RU"/>
         </w:rPr>
       </w:pPr>
-      <w:hyperlink w:anchor="_Toc501239173" w:history="1">
+      <w:hyperlink w:anchor="_Toc501296964" w:history="1">
         <w:r>
           <w:rPr>
             <w:rStyle w:val="af2"/>
@@ -661,7 +661,7 @@
           <w:rPr>
             <w:webHidden/>
           </w:rPr>
-          <w:instrText xml:space="preserve"> PAGEREF _Toc501239173 \h </w:instrText>
+          <w:instrText xml:space="preserve"> PAGEREF _Toc501296964 \h </w:instrText>
         </w:r>
         <w:r>
           <w:rPr>
@@ -697,7 +697,7 @@
           <w:lang w:val="ru-RU" w:eastAsia="ru-RU"/>
         </w:rPr>
       </w:pPr>
-      <w:hyperlink w:anchor="_Toc501239174" w:history="1">
+      <w:hyperlink w:anchor="_Toc501296965" w:history="1">
         <w:r>
           <w:rPr>
             <w:rStyle w:val="af2"/>
@@ -734,7 +734,7 @@
           <w:rPr>
             <w:webHidden/>
           </w:rPr>
-          <w:instrText xml:space="preserve"> PAGEREF _Toc501239174 \h </w:instrText>
+          <w:instrText xml:space="preserve"> PAGEREF _Toc501296965 \h </w:instrText>
         </w:r>
         <w:r>
           <w:rPr>
@@ -770,7 +770,7 @@
           <w:lang w:val="ru-RU" w:eastAsia="ru-RU"/>
         </w:rPr>
       </w:pPr>
-      <w:hyperlink w:anchor="_Toc501239175" w:history="1">
+      <w:hyperlink w:anchor="_Toc501296966" w:history="1">
         <w:r>
           <w:rPr>
             <w:rStyle w:val="af2"/>
@@ -807,7 +807,7 @@
           <w:rPr>
             <w:webHidden/>
           </w:rPr>
-          <w:instrText xml:space="preserve"> PAGEREF _Toc501239175 \h </w:instrText>
+          <w:instrText xml:space="preserve"> PAGEREF _Toc501296966 \h </w:instrText>
         </w:r>
         <w:r>
           <w:rPr>
@@ -843,7 +843,7 @@
           <w:lang w:val="ru-RU" w:eastAsia="ru-RU"/>
         </w:rPr>
       </w:pPr>
-      <w:hyperlink w:anchor="_Toc501239176" w:history="1">
+      <w:hyperlink w:anchor="_Toc501296967" w:history="1">
         <w:r>
           <w:rPr>
             <w:rStyle w:val="af2"/>
@@ -880,7 +880,7 @@
           <w:rPr>
             <w:webHidden/>
           </w:rPr>
-          <w:instrText xml:space="preserve"> PAGEREF _Toc501239176 \h </w:instrText>
+          <w:instrText xml:space="preserve"> PAGEREF _Toc501296967 \h </w:instrText>
         </w:r>
         <w:r>
           <w:rPr>
@@ -916,7 +916,7 @@
           <w:lang w:val="ru-RU" w:eastAsia="ru-RU"/>
         </w:rPr>
       </w:pPr>
-      <w:hyperlink w:anchor="_Toc501239177" w:history="1">
+      <w:hyperlink w:anchor="_Toc501296968" w:history="1">
         <w:r>
           <w:rPr>
             <w:rStyle w:val="af2"/>
@@ -953,7 +953,7 @@
           <w:rPr>
             <w:webHidden/>
           </w:rPr>
-          <w:instrText xml:space="preserve"> PAGEREF _Toc501239177 \h </w:instrText>
+          <w:instrText xml:space="preserve"> PAGEREF _Toc501296968 \h </w:instrText>
         </w:r>
         <w:r>
           <w:rPr>
@@ -989,7 +989,7 @@
           <w:lang w:val="ru-RU" w:eastAsia="ru-RU"/>
         </w:rPr>
       </w:pPr>
-      <w:hyperlink w:anchor="_Toc501239178" w:history="1">
+      <w:hyperlink w:anchor="_Toc501296969" w:history="1">
         <w:r>
           <w:rPr>
             <w:rStyle w:val="af2"/>
@@ -1026,7 +1026,7 @@
           <w:rPr>
             <w:webHidden/>
           </w:rPr>
-          <w:instrText xml:space="preserve"> PAGEREF _Toc501239178 \h </w:instrText>
+          <w:instrText xml:space="preserve"> PAGEREF _Toc501296969 \h </w:instrText>
         </w:r>
         <w:r>
           <w:rPr>
@@ -1062,7 +1062,7 @@
           <w:lang w:val="ru-RU" w:eastAsia="ru-RU"/>
         </w:rPr>
       </w:pPr>
-      <w:hyperlink w:anchor="_Toc501239179" w:history="1">
+      <w:hyperlink w:anchor="_Toc501296970" w:history="1">
         <w:r>
           <w:rPr>
             <w:rStyle w:val="af2"/>
@@ -1081,19 +1081,7 @@
           <w:rPr>
             <w:rStyle w:val="af2"/>
           </w:rPr>
-          <w:t>How does the "Run an Experim</w:t>
-        </w:r>
-        <w:r>
-          <w:rPr>
-            <w:rStyle w:val="af2"/>
-          </w:rPr>
-          <w:t>e</w:t>
-        </w:r>
-        <w:r>
-          <w:rPr>
-            <w:rStyle w:val="af2"/>
-          </w:rPr>
-          <w:t>nt" tab works</w:t>
+          <w:t>How does the "Run an Experiment" tab work</w:t>
         </w:r>
         <w:r>
           <w:rPr>
@@ -1111,7 +1099,7 @@
           <w:rPr>
             <w:webHidden/>
           </w:rPr>
-          <w:instrText xml:space="preserve"> PAGEREF _Toc501239179 \h </w:instrText>
+          <w:instrText xml:space="preserve"> PAGEREF _Toc501296970 \h </w:instrText>
         </w:r>
         <w:r>
           <w:rPr>
@@ -1147,7 +1135,7 @@
           <w:lang w:val="ru-RU" w:eastAsia="ru-RU"/>
         </w:rPr>
       </w:pPr>
-      <w:hyperlink w:anchor="_Toc501239180" w:history="1">
+      <w:hyperlink w:anchor="_Toc501296971" w:history="1">
         <w:r>
           <w:rPr>
             <w:rStyle w:val="af2"/>
@@ -1166,7 +1154,19 @@
           <w:rPr>
             <w:rStyle w:val="af2"/>
           </w:rPr>
-          <w:t>How does the "Build an Experiment" tab work – [optional]</w:t>
+          <w:t xml:space="preserve">How does the "Build an Experiment" tab </w:t>
+        </w:r>
+        <w:r>
+          <w:rPr>
+            <w:rStyle w:val="af2"/>
+          </w:rPr>
+          <w:t>w</w:t>
+        </w:r>
+        <w:r>
+          <w:rPr>
+            <w:rStyle w:val="af2"/>
+          </w:rPr>
+          <w:t>ork – [optional]</w:t>
         </w:r>
         <w:r>
           <w:rPr>
@@ -1184,7 +1184,7 @@
           <w:rPr>
             <w:webHidden/>
           </w:rPr>
-          <w:instrText xml:space="preserve"> PAGEREF _Toc501239180 \h </w:instrText>
+          <w:instrText xml:space="preserve"> PAGEREF _Toc501296971 \h </w:instrText>
         </w:r>
         <w:r>
           <w:rPr>
@@ -1201,7 +1201,7 @@
           <w:rPr>
             <w:webHidden/>
           </w:rPr>
-          <w:t>30</w:t>
+          <w:t>31</w:t>
         </w:r>
         <w:r>
           <w:rPr>
@@ -1220,7 +1220,7 @@
           <w:lang w:val="ru-RU" w:eastAsia="ru-RU"/>
         </w:rPr>
       </w:pPr>
-      <w:hyperlink w:anchor="_Toc501239181" w:history="1">
+      <w:hyperlink w:anchor="_Toc501296972" w:history="1">
         <w:r>
           <w:rPr>
             <w:rStyle w:val="af2"/>
@@ -1257,7 +1257,7 @@
           <w:rPr>
             <w:webHidden/>
           </w:rPr>
-          <w:instrText xml:space="preserve"> PAGEREF _Toc501239181 \h </w:instrText>
+          <w:instrText xml:space="preserve"> PAGEREF _Toc501296972 \h </w:instrText>
         </w:r>
         <w:r>
           <w:rPr>
@@ -1274,7 +1274,7 @@
           <w:rPr>
             <w:webHidden/>
           </w:rPr>
-          <w:t>31</w:t>
+          <w:t>32</w:t>
         </w:r>
         <w:r>
           <w:rPr>
@@ -1293,7 +1293,7 @@
           <w:lang w:val="ru-RU" w:eastAsia="ru-RU"/>
         </w:rPr>
       </w:pPr>
-      <w:hyperlink w:anchor="_Toc501239182" w:history="1">
+      <w:hyperlink w:anchor="_Toc501296973" w:history="1">
         <w:r>
           <w:rPr>
             <w:rStyle w:val="af2"/>
@@ -1330,7 +1330,7 @@
           <w:rPr>
             <w:webHidden/>
           </w:rPr>
-          <w:instrText xml:space="preserve"> PAGEREF _Toc501239182 \h </w:instrText>
+          <w:instrText xml:space="preserve"> PAGEREF _Toc501296973 \h </w:instrText>
         </w:r>
         <w:r>
           <w:rPr>
@@ -1347,7 +1347,7 @@
           <w:rPr>
             <w:webHidden/>
           </w:rPr>
-          <w:t>32</w:t>
+          <w:t>33</w:t>
         </w:r>
         <w:r>
           <w:rPr>
@@ -1366,7 +1366,7 @@
           <w:lang w:val="ru-RU" w:eastAsia="ru-RU"/>
         </w:rPr>
       </w:pPr>
-      <w:hyperlink w:anchor="_Toc501239183" w:history="1">
+      <w:hyperlink w:anchor="_Toc501296974" w:history="1">
         <w:r>
           <w:rPr>
             <w:rStyle w:val="af2"/>
@@ -1403,7 +1403,7 @@
           <w:rPr>
             <w:webHidden/>
           </w:rPr>
-          <w:instrText xml:space="preserve"> PAGEREF _Toc501239183 \h </w:instrText>
+          <w:instrText xml:space="preserve"> PAGEREF _Toc501296974 \h </w:instrText>
         </w:r>
         <w:r>
           <w:rPr>
@@ -1420,7 +1420,7 @@
           <w:rPr>
             <w:webHidden/>
           </w:rPr>
-          <w:t>33</w:t>
+          <w:t>34</w:t>
         </w:r>
         <w:r>
           <w:rPr>
@@ -1439,7 +1439,7 @@
           <w:lang w:val="ru-RU" w:eastAsia="ru-RU"/>
         </w:rPr>
       </w:pPr>
-      <w:hyperlink w:anchor="_Toc501239184" w:history="1">
+      <w:hyperlink w:anchor="_Toc501296975" w:history="1">
         <w:r>
           <w:rPr>
             <w:rStyle w:val="af2"/>
@@ -1476,7 +1476,7 @@
           <w:rPr>
             <w:webHidden/>
           </w:rPr>
-          <w:instrText xml:space="preserve"> PAGEREF _Toc501239184 \h </w:instrText>
+          <w:instrText xml:space="preserve"> PAGEREF _Toc501296975 \h </w:instrText>
         </w:r>
         <w:r>
           <w:rPr>
@@ -1493,7 +1493,7 @@
           <w:rPr>
             <w:webHidden/>
           </w:rPr>
-          <w:t>34</w:t>
+          <w:t>35</w:t>
         </w:r>
         <w:r>
           <w:rPr>
@@ -1512,7 +1512,7 @@
           <w:lang w:val="ru-RU" w:eastAsia="ru-RU"/>
         </w:rPr>
       </w:pPr>
-      <w:hyperlink w:anchor="_Toc501239185" w:history="1">
+      <w:hyperlink w:anchor="_Toc501296976" w:history="1">
         <w:r>
           <w:rPr>
             <w:rStyle w:val="af2"/>
@@ -1549,7 +1549,7 @@
           <w:rPr>
             <w:webHidden/>
           </w:rPr>
-          <w:instrText xml:space="preserve"> PAGEREF _Toc501239185 \h </w:instrText>
+          <w:instrText xml:space="preserve"> PAGEREF _Toc501296976 \h </w:instrText>
         </w:r>
         <w:r>
           <w:rPr>
@@ -1566,7 +1566,7 @@
           <w:rPr>
             <w:webHidden/>
           </w:rPr>
-          <w:t>35</w:t>
+          <w:t>36</w:t>
         </w:r>
         <w:r>
           <w:rPr>
@@ -1585,7 +1585,7 @@
           <w:lang w:val="ru-RU" w:eastAsia="ru-RU"/>
         </w:rPr>
       </w:pPr>
-      <w:hyperlink w:anchor="_Toc501239186" w:history="1">
+      <w:hyperlink w:anchor="_Toc501296977" w:history="1">
         <w:r>
           <w:rPr>
             <w:rStyle w:val="af2"/>
@@ -1622,7 +1622,7 @@
           <w:rPr>
             <w:webHidden/>
           </w:rPr>
-          <w:instrText xml:space="preserve"> PAGEREF _Toc501239186 \h </w:instrText>
+          <w:instrText xml:space="preserve"> PAGEREF _Toc501296977 \h </w:instrText>
         </w:r>
         <w:r>
           <w:rPr>
@@ -1639,7 +1639,7 @@
           <w:rPr>
             <w:webHidden/>
           </w:rPr>
-          <w:t>36</w:t>
+          <w:t>37</w:t>
         </w:r>
         <w:r>
           <w:rPr>
@@ -1658,7 +1658,7 @@
           <w:lang w:val="ru-RU" w:eastAsia="ru-RU"/>
         </w:rPr>
       </w:pPr>
-      <w:hyperlink w:anchor="_Toc501239187" w:history="1">
+      <w:hyperlink w:anchor="_Toc501296978" w:history="1">
         <w:r>
           <w:rPr>
             <w:rStyle w:val="af2"/>
@@ -1695,7 +1695,7 @@
           <w:rPr>
             <w:webHidden/>
           </w:rPr>
-          <w:instrText xml:space="preserve"> PAGEREF _Toc501239187 \h </w:instrText>
+          <w:instrText xml:space="preserve"> PAGEREF _Toc501296978 \h </w:instrText>
         </w:r>
         <w:r>
           <w:rPr>
@@ -1712,7 +1712,7 @@
           <w:rPr>
             <w:webHidden/>
           </w:rPr>
-          <w:t>37</w:t>
+          <w:t>38</w:t>
         </w:r>
         <w:r>
           <w:rPr>
@@ -1731,7 +1731,7 @@
           <w:lang w:val="ru-RU" w:eastAsia="ru-RU"/>
         </w:rPr>
       </w:pPr>
-      <w:hyperlink w:anchor="_Toc501239188" w:history="1">
+      <w:hyperlink w:anchor="_Toc501296979" w:history="1">
         <w:r>
           <w:rPr>
             <w:rStyle w:val="af2"/>
@@ -1768,7 +1768,7 @@
           <w:rPr>
             <w:webHidden/>
           </w:rPr>
-          <w:instrText xml:space="preserve"> PAGEREF _Toc501239188 \h </w:instrText>
+          <w:instrText xml:space="preserve"> PAGEREF _Toc501296979 \h </w:instrText>
         </w:r>
         <w:r>
           <w:rPr>
@@ -1785,7 +1785,7 @@
           <w:rPr>
             <w:webHidden/>
           </w:rPr>
-          <w:t>38</w:t>
+          <w:t>39</w:t>
         </w:r>
         <w:r>
           <w:rPr>
@@ -1808,7 +1808,7 @@
       <w:pPr>
         <w:pStyle w:val="1"/>
       </w:pPr>
-      <w:bookmarkStart w:id="0" w:name="_Toc501239166"/>
+      <w:bookmarkStart w:id="0" w:name="_Toc501296957"/>
       <w:r>
         <w:lastRenderedPageBreak/>
         <w:t>Introduction</w:t>
@@ -1876,7 +1876,7 @@
       <w:pPr>
         <w:pStyle w:val="1"/>
       </w:pPr>
-      <w:bookmarkStart w:id="1" w:name="_Toc501239167"/>
+      <w:bookmarkStart w:id="1" w:name="_Toc501296958"/>
       <w:r>
         <w:lastRenderedPageBreak/>
         <w:t>General description of the structure</w:t>
@@ -1934,7 +1934,7 @@
       <w:r>
         <w:rPr>
           <w:noProof/>
-          <w:lang w:val="en-US" w:eastAsia="ru-RU"/>
+          <w:lang w:eastAsia="ru-RU"/>
         </w:rPr>
         <w:t>1</w:t>
       </w:r>
@@ -2638,7 +2638,7 @@
       <w:pPr>
         <w:pStyle w:val="1"/>
       </w:pPr>
-      <w:bookmarkStart w:id="3" w:name="_Toc501239168"/>
+      <w:bookmarkStart w:id="3" w:name="_Toc501296959"/>
       <w:r>
         <w:lastRenderedPageBreak/>
         <w:t>Serial communicator</w:t>
@@ -2922,7 +2922,7 @@
         <w:pStyle w:val="1"/>
       </w:pPr>
       <w:bookmarkStart w:id="4" w:name="_Ref500025536"/>
-      <w:bookmarkStart w:id="5" w:name="_Toc501239169"/>
+      <w:bookmarkStart w:id="5" w:name="_Toc501296960"/>
       <w:r>
         <w:lastRenderedPageBreak/>
         <w:t>Instrument operator</w:t>
@@ -2991,7 +2991,7 @@
         <w:pStyle w:val="1"/>
       </w:pPr>
       <w:bookmarkStart w:id="6" w:name="_Ref500024611"/>
-      <w:bookmarkStart w:id="7" w:name="_Toc501239170"/>
+      <w:bookmarkStart w:id="7" w:name="_Toc501296961"/>
       <w:r>
         <w:lastRenderedPageBreak/>
         <w:t>Instrument enumerator</w:t>
@@ -3274,7 +3274,7 @@
       </w:pPr>
       <w:bookmarkStart w:id="8" w:name="_Ref500196795"/>
       <w:bookmarkStart w:id="9" w:name="_Ref500196801"/>
-      <w:bookmarkStart w:id="10" w:name="_Toc501239171"/>
+      <w:bookmarkStart w:id="10" w:name="_Toc501296962"/>
       <w:r>
         <w:lastRenderedPageBreak/>
         <w:t xml:space="preserve">What is </w:t>
@@ -3676,7 +3676,7 @@
         <w:pStyle w:val="1"/>
       </w:pPr>
       <w:bookmarkStart w:id="11" w:name="_Ref500074500"/>
-      <w:bookmarkStart w:id="12" w:name="_Toc501239172"/>
+      <w:bookmarkStart w:id="12" w:name="_Toc501296963"/>
       <w:r>
         <w:lastRenderedPageBreak/>
         <w:t xml:space="preserve">Workflow of </w:t>
@@ -4913,7 +4913,7 @@
       </w:pPr>
       <w:bookmarkStart w:id="16" w:name="_Ref500025180"/>
       <w:bookmarkStart w:id="17" w:name="_Ref500075017"/>
-      <w:bookmarkStart w:id="18" w:name="_Toc501239173"/>
+      <w:bookmarkStart w:id="18" w:name="_Toc501296964"/>
       <w:r>
         <w:lastRenderedPageBreak/>
         <w:t xml:space="preserve">What </w:t>
@@ -5542,6 +5542,7 @@
       <w:r>
         <w:t>have the "</w:t>
       </w:r>
+      <w:proofErr w:type="gramStart"/>
       <w:r>
         <w:rPr>
           <w:rStyle w:val="a5"/>
@@ -5556,6 +5557,7 @@
         <w:t>json</w:t>
       </w:r>
       <w:proofErr w:type="spellEnd"/>
+      <w:proofErr w:type="gramEnd"/>
       <w:r>
         <w:t>" extension;</w:t>
       </w:r>
@@ -7431,7 +7433,7 @@
       <w:pPr>
         <w:pStyle w:val="1"/>
       </w:pPr>
-      <w:bookmarkStart w:id="22" w:name="_Toc501239174"/>
+      <w:bookmarkStart w:id="22" w:name="_Toc501296965"/>
       <w:r>
         <w:lastRenderedPageBreak/>
         <w:t>Workflow of a custom experiment</w:t>
@@ -7548,7 +7550,7 @@
         <w:pStyle w:val="1"/>
       </w:pPr>
       <w:bookmarkStart w:id="23" w:name="_Ref500075025"/>
-      <w:bookmarkStart w:id="24" w:name="_Toc501239175"/>
+      <w:bookmarkStart w:id="24" w:name="_Toc501296966"/>
       <w:r>
         <w:lastRenderedPageBreak/>
         <w:t>What is a manual experiment</w:t>
@@ -8128,7 +8130,7 @@
       <w:pPr>
         <w:pStyle w:val="1"/>
       </w:pPr>
-      <w:bookmarkStart w:id="26" w:name="_Toc501239176"/>
+      <w:bookmarkStart w:id="26" w:name="_Toc501296967"/>
       <w:r>
         <w:lastRenderedPageBreak/>
         <w:t>Workflow of a manual experiment</w:t>
@@ -8159,12 +8161,14 @@
         </w:rPr>
         <w:t>" button the "InstrumentOperator::</w:t>
       </w:r>
+      <w:proofErr w:type="spellStart"/>
       <w:r>
         <w:rPr>
           <w:lang w:val="en-US" w:eastAsia="ru-RU"/>
         </w:rPr>
         <w:t>StartManualExperiment</w:t>
       </w:r>
+      <w:proofErr w:type="spellEnd"/>
       <w:r>
         <w:rPr>
           <w:lang w:val="en-US" w:eastAsia="ru-RU"/>
@@ -8457,7 +8461,7 @@
       </w:pPr>
       <w:bookmarkStart w:id="27" w:name="_Ref500025110"/>
       <w:bookmarkStart w:id="28" w:name="_Ref500075622"/>
-      <w:bookmarkStart w:id="29" w:name="_Toc501239177"/>
+      <w:bookmarkStart w:id="29" w:name="_Toc501296968"/>
       <w:r>
         <w:lastRenderedPageBreak/>
         <w:t>Experiment plugin creation</w:t>
@@ -8564,7 +8568,15 @@
         <w:t xml:space="preserve">virtual </w:t>
       </w:r>
       <w:r>
-        <w:t>AbstractExperiment* CreateExperiment(c</w:t>
+        <w:t xml:space="preserve">AbstractExperiment* </w:t>
+      </w:r>
+      <w:proofErr w:type="gramStart"/>
+      <w:r>
+        <w:t>CreateExperiment(</w:t>
+      </w:r>
+      <w:proofErr w:type="gramEnd"/>
+      <w:r>
+        <w:t>c</w:t>
       </w:r>
       <w:r>
         <w:t>onst QVariant&amp;) = 0</w:t>
@@ -8735,7 +8747,15 @@
         <w:pStyle w:val="Codeexample"/>
       </w:pPr>
       <w:r>
-        <w:t>AbstractExperiment* Factory::CreateExperiment(const QVariant&amp;) {</w:t>
+        <w:t>AbstractExperiment* Factory::</w:t>
+      </w:r>
+      <w:proofErr w:type="gramStart"/>
+      <w:r>
+        <w:t>CreateExperiment(</w:t>
+      </w:r>
+      <w:proofErr w:type="gramEnd"/>
+      <w:r>
+        <w:t>const QVariant&amp;) {</w:t>
       </w:r>
     </w:p>
     <w:p>
@@ -8819,7 +8839,15 @@
         </w:numPr>
       </w:pPr>
       <w:r>
-        <w:t>virtual QString GetShortName() const = 0;</w:t>
+        <w:t xml:space="preserve">virtual QString </w:t>
+      </w:r>
+      <w:proofErr w:type="gramStart"/>
+      <w:r>
+        <w:t>GetShortName(</w:t>
+      </w:r>
+      <w:proofErr w:type="gramEnd"/>
+      <w:r>
+        <w:t>) const = 0;</w:t>
       </w:r>
     </w:p>
     <w:p>
@@ -8827,7 +8855,15 @@
         <w:pStyle w:val="Codeexample"/>
       </w:pPr>
       <w:r>
-        <w:t>virtual QString GetFullName() const = 0;</w:t>
+        <w:t xml:space="preserve">virtual QString </w:t>
+      </w:r>
+      <w:proofErr w:type="gramStart"/>
+      <w:r>
+        <w:t>GetFullName(</w:t>
+      </w:r>
+      <w:proofErr w:type="gramEnd"/>
+      <w:r>
+        <w:t>) const = 0;</w:t>
       </w:r>
     </w:p>
     <w:p>
@@ -8835,7 +8871,15 @@
         <w:pStyle w:val="Codeexample"/>
       </w:pPr>
       <w:r>
-        <w:t>virtual QString GetDescription() const = 0;</w:t>
+        <w:t xml:space="preserve">virtual QString </w:t>
+      </w:r>
+      <w:proofErr w:type="gramStart"/>
+      <w:r>
+        <w:t>GetDescription(</w:t>
+      </w:r>
+      <w:proofErr w:type="gramEnd"/>
+      <w:r>
+        <w:t>) const = 0;</w:t>
       </w:r>
     </w:p>
     <w:p>
@@ -8849,7 +8893,15 @@
         <w:t>List</w:t>
       </w:r>
       <w:r>
-        <w:t xml:space="preserve"> GetCategory() const = 0;</w:t>
+        <w:t xml:space="preserve"> </w:t>
+      </w:r>
+      <w:proofErr w:type="gramStart"/>
+      <w:r>
+        <w:t>GetCategory(</w:t>
+      </w:r>
+      <w:proofErr w:type="gramEnd"/>
+      <w:r>
+        <w:t>) const = 0;</w:t>
       </w:r>
     </w:p>
     <w:p>
@@ -8857,7 +8909,15 @@
         <w:pStyle w:val="Codeexample"/>
       </w:pPr>
       <w:r>
-        <w:t>virtual QPixmap GetImage() const = 0;</w:t>
+        <w:t xml:space="preserve">virtual QPixmap </w:t>
+      </w:r>
+      <w:proofErr w:type="gramStart"/>
+      <w:r>
+        <w:t>GetImage(</w:t>
+      </w:r>
+      <w:proofErr w:type="gramEnd"/>
+      <w:r>
+        <w:t>) const = 0;</w:t>
       </w:r>
     </w:p>
     <w:p>
@@ -8865,7 +8925,15 @@
         <w:pStyle w:val="Codeexample"/>
       </w:pPr>
       <w:r>
-        <w:t>virtual QWidget* CreateUserInput() const = 0;</w:t>
+        <w:t xml:space="preserve">virtual QWidget* </w:t>
+      </w:r>
+      <w:proofErr w:type="gramStart"/>
+      <w:r>
+        <w:t>CreateUserInput(</w:t>
+      </w:r>
+      <w:proofErr w:type="gramEnd"/>
+      <w:r>
+        <w:t>) const = 0;</w:t>
       </w:r>
     </w:p>
     <w:p>
@@ -9791,7 +9859,15 @@
       </w:r>
       <w:proofErr w:type="spellEnd"/>
       <w:r>
-        <w:t>::GetShortName() const {</w:t>
+        <w:t>::</w:t>
+      </w:r>
+      <w:proofErr w:type="gramStart"/>
+      <w:r>
+        <w:t>GetShortName(</w:t>
+      </w:r>
+      <w:proofErr w:type="gramEnd"/>
+      <w:r>
+        <w:t>) const {</w:t>
       </w:r>
     </w:p>
     <w:p>
@@ -9852,7 +9928,15 @@
       </w:r>
       <w:proofErr w:type="spellEnd"/>
       <w:r>
-        <w:t>::GetFullName() const {</w:t>
+        <w:t>::</w:t>
+      </w:r>
+      <w:proofErr w:type="gramStart"/>
+      <w:r>
+        <w:t>GetFullName(</w:t>
+      </w:r>
+      <w:proofErr w:type="gramEnd"/>
+      <w:r>
+        <w:t>) const {</w:t>
       </w:r>
     </w:p>
     <w:p>
@@ -9913,7 +9997,15 @@
       </w:r>
       <w:proofErr w:type="spellEnd"/>
       <w:r>
-        <w:t>::GetDescription() const {</w:t>
+        <w:t>::</w:t>
+      </w:r>
+      <w:proofErr w:type="gramStart"/>
+      <w:r>
+        <w:t>GetDescription(</w:t>
+      </w:r>
+      <w:proofErr w:type="gramEnd"/>
+      <w:r>
+        <w:t>) const {</w:t>
       </w:r>
     </w:p>
     <w:p>
@@ -9980,7 +10072,15 @@
       </w:r>
       <w:proofErr w:type="spellEnd"/>
       <w:r>
-        <w:t>::GetCategory() const {</w:t>
+        <w:t>::</w:t>
+      </w:r>
+      <w:proofErr w:type="gramStart"/>
+      <w:r>
+        <w:t>GetCategory(</w:t>
+      </w:r>
+      <w:proofErr w:type="gramEnd"/>
+      <w:r>
+        <w:t>) const {</w:t>
       </w:r>
     </w:p>
     <w:p>
@@ -10042,7 +10142,15 @@
       </w:r>
       <w:proofErr w:type="spellEnd"/>
       <w:r>
-        <w:t>::GetImage() const {</w:t>
+        <w:t>::</w:t>
+      </w:r>
+      <w:proofErr w:type="gramStart"/>
+      <w:r>
+        <w:t>GetImage(</w:t>
+      </w:r>
+      <w:proofErr w:type="gramEnd"/>
+      <w:r>
+        <w:t>) const {</w:t>
       </w:r>
     </w:p>
     <w:p>
@@ -10151,7 +10259,15 @@
       </w:r>
       <w:proofErr w:type="spellEnd"/>
       <w:r>
-        <w:t>::CreateUserInput() const {</w:t>
+        <w:t>::</w:t>
+      </w:r>
+      <w:proofErr w:type="gramStart"/>
+      <w:r>
+        <w:t>CreateUserInput(</w:t>
+      </w:r>
+      <w:proofErr w:type="gramEnd"/>
+      <w:r>
+        <w:t>) const {</w:t>
       </w:r>
     </w:p>
     <w:p>
@@ -10197,10 +10313,21 @@
         <w:rPr>
           <w:rStyle w:val="a5"/>
         </w:rPr>
-        <w:t>USER_INPUT_END</w:t>
-      </w:r>
-      <w:r>
-        <w:t>();</w:t>
+        <w:t>USER_INPUT_</w:t>
+      </w:r>
+      <w:proofErr w:type="gramStart"/>
+      <w:r>
+        <w:rPr>
+          <w:rStyle w:val="a5"/>
+        </w:rPr>
+        <w:t>END</w:t>
+      </w:r>
+      <w:r>
+        <w:t>(</w:t>
+      </w:r>
+      <w:proofErr w:type="gramEnd"/>
+      <w:r>
+        <w:t>);</w:t>
       </w:r>
     </w:p>
     <w:p>
@@ -10334,10 +10461,18 @@
         </w:numPr>
       </w:pPr>
       <w:r>
-        <w:t>_INSERT_RIGHT_ALIGN_COMMENT</w:t>
-      </w:r>
-      <w:r>
-        <w:t>("Label text", row</w:t>
+        <w:t>_INSERT_RIGHT_ALIGN_</w:t>
+      </w:r>
+      <w:proofErr w:type="gramStart"/>
+      <w:r>
+        <w:t>COMMENT</w:t>
+      </w:r>
+      <w:r>
+        <w:t>(</w:t>
+      </w:r>
+      <w:proofErr w:type="gramEnd"/>
+      <w:r>
+        <w:t>"Label text", row</w:t>
       </w:r>
       <w:r>
         <w:t xml:space="preserve">, </w:t>
@@ -10354,10 +10489,18 @@
         <w:pStyle w:val="Codeexample"/>
       </w:pPr>
       <w:r>
-        <w:t>_INSERT_LEFT_ALIGN_COMMENT</w:t>
-      </w:r>
-      <w:r>
-        <w:t>("Label text", row</w:t>
+        <w:t>_INSERT_LEFT_ALIGN_</w:t>
+      </w:r>
+      <w:proofErr w:type="gramStart"/>
+      <w:r>
+        <w:t>COMMENT</w:t>
+      </w:r>
+      <w:r>
+        <w:t>(</w:t>
+      </w:r>
+      <w:proofErr w:type="gramEnd"/>
+      <w:r>
+        <w:t>"Label text", row</w:t>
       </w:r>
       <w:r>
         <w:t xml:space="preserve">, </w:t>
@@ -10391,8 +10534,13 @@
         </w:numPr>
       </w:pPr>
       <w:r>
-        <w:t>_INSERT_TEXT_INPUT(</w:t>
-      </w:r>
+        <w:t>_INSERT_TEXT_</w:t>
+      </w:r>
+      <w:proofErr w:type="gramStart"/>
+      <w:r>
+        <w:t>INPUT(</w:t>
+      </w:r>
+      <w:proofErr w:type="gramEnd"/>
       <w:r>
         <w:t>"0", "start-voltage-id", row, column</w:t>
       </w:r>
@@ -10446,7 +10594,15 @@
         </w:numPr>
       </w:pPr>
       <w:r>
-        <w:t>_START_DROP_DOWN("</w:t>
+        <w:t>_START_DROP_</w:t>
+      </w:r>
+      <w:proofErr w:type="gramStart"/>
+      <w:r>
+        <w:t>DOWN(</w:t>
+      </w:r>
+      <w:proofErr w:type="gramEnd"/>
+      <w:r>
+        <w:t>"</w:t>
       </w:r>
       <w:r>
         <w:t>drop-down-</w:t>
@@ -10467,7 +10623,15 @@
       </w:pPr>
       <w:r>
         <w:tab/>
-        <w:t>_ADD_DROP_DOWN_ITEM("Item 1");</w:t>
+        <w:t>_ADD_DROP_DOWN_</w:t>
+      </w:r>
+      <w:proofErr w:type="gramStart"/>
+      <w:r>
+        <w:t>ITEM(</w:t>
+      </w:r>
+      <w:proofErr w:type="gramEnd"/>
+      <w:r>
+        <w:t>"Item 1");</w:t>
       </w:r>
     </w:p>
     <w:p>
@@ -10476,7 +10640,15 @@
       </w:pPr>
       <w:r>
         <w:tab/>
-        <w:t>_ADD_DROP_DOWN_ITEM("Item 2");</w:t>
+        <w:t>_ADD_DROP_DOWN_</w:t>
+      </w:r>
+      <w:proofErr w:type="gramStart"/>
+      <w:r>
+        <w:t>ITEM(</w:t>
+      </w:r>
+      <w:proofErr w:type="gramEnd"/>
+      <w:r>
+        <w:t>"Item 2");</w:t>
       </w:r>
     </w:p>
     <w:p>
@@ -10485,7 +10657,15 @@
       </w:pPr>
       <w:r>
         <w:tab/>
-        <w:t>_ADD_DROP_DOWN_ITEM("Item 3");</w:t>
+        <w:t>_ADD_DROP_DOWN_</w:t>
+      </w:r>
+      <w:proofErr w:type="gramStart"/>
+      <w:r>
+        <w:t>ITEM(</w:t>
+      </w:r>
+      <w:proofErr w:type="gramEnd"/>
+      <w:r>
+        <w:t>"Item 3");</w:t>
       </w:r>
     </w:p>
     <w:p>
@@ -10493,7 +10673,15 @@
         <w:pStyle w:val="Codeexample"/>
       </w:pPr>
       <w:r>
-        <w:t>_END_DROP_DOWN();</w:t>
+        <w:t>_END_DROP_</w:t>
+      </w:r>
+      <w:proofErr w:type="gramStart"/>
+      <w:r>
+        <w:t>DOWN(</w:t>
+      </w:r>
+      <w:proofErr w:type="gramEnd"/>
+      <w:r>
+        <w:t>);</w:t>
       </w:r>
     </w:p>
     <w:p>
@@ -10589,7 +10777,15 @@
       </w:pPr>
       <w:r>
         <w:tab/>
-        <w:t>_INSERT_RADIO_BUTTON("</w:t>
+        <w:t>_INSERT_RADIO_</w:t>
+      </w:r>
+      <w:proofErr w:type="gramStart"/>
+      <w:r>
+        <w:t>BUTTON(</w:t>
+      </w:r>
+      <w:proofErr w:type="gramEnd"/>
+      <w:r>
+        <w:t>"</w:t>
       </w:r>
       <w:r>
         <w:t>Radio 1", row, column</w:t>
@@ -10604,7 +10800,15 @@
       </w:pPr>
       <w:r>
         <w:tab/>
-        <w:t>_INSERT_RADIO_BUTTON("</w:t>
+        <w:t>_INSERT_RADIO_</w:t>
+      </w:r>
+      <w:proofErr w:type="gramStart"/>
+      <w:r>
+        <w:t>BUTTON(</w:t>
+      </w:r>
+      <w:proofErr w:type="gramEnd"/>
+      <w:r>
+        <w:t>"</w:t>
       </w:r>
       <w:r>
         <w:t>Radio 2", row, column</w:t>
@@ -10618,7 +10822,15 @@
         <w:pStyle w:val="Codeexample"/>
       </w:pPr>
       <w:r>
-        <w:t>_END_RADIO_BUTTON_GROUP();</w:t>
+        <w:t>_END_RADIO_BUTTON_</w:t>
+      </w:r>
+      <w:proofErr w:type="gramStart"/>
+      <w:r>
+        <w:t>GROUP(</w:t>
+      </w:r>
+      <w:proofErr w:type="gramEnd"/>
+      <w:r>
+        <w:t>);</w:t>
       </w:r>
     </w:p>
     <w:p>
@@ -10667,7 +10879,15 @@
         </w:numPr>
       </w:pPr>
       <w:r>
-        <w:t xml:space="preserve">_START_RADIO_BUTTON_GROUP_HORIZONTAL_LAYOUT("radio-button-group-id", row, </w:t>
+        <w:t>_START_RADIO_BUTTON_GROUP_HORIZONTAL_</w:t>
+      </w:r>
+      <w:proofErr w:type="gramStart"/>
+      <w:r>
+        <w:t>LAYOUT(</w:t>
+      </w:r>
+      <w:proofErr w:type="gramEnd"/>
+      <w:r>
+        <w:t xml:space="preserve">"radio-button-group-id", row, </w:t>
       </w:r>
       <w:r>
         <w:t>col</w:t>
@@ -10682,7 +10902,15 @@
       </w:pPr>
       <w:r>
         <w:tab/>
-        <w:t>_INSERT_RADIO_BUTTON_LAYOUT("</w:t>
+        <w:t>_INSERT_RADIO_BUTTON_</w:t>
+      </w:r>
+      <w:proofErr w:type="gramStart"/>
+      <w:r>
+        <w:t>LAYOUT(</w:t>
+      </w:r>
+      <w:proofErr w:type="gramEnd"/>
+      <w:r>
+        <w:t>"</w:t>
       </w:r>
       <w:r>
         <w:t>Radio 1</w:t>
@@ -10697,7 +10925,15 @@
       </w:pPr>
       <w:r>
         <w:tab/>
-        <w:t>_INSERT_RADIO_BUTTON_LAYOUT("</w:t>
+        <w:t>_INSERT_RADIO_BUTTON_</w:t>
+      </w:r>
+      <w:proofErr w:type="gramStart"/>
+      <w:r>
+        <w:t>LAYOUT(</w:t>
+      </w:r>
+      <w:proofErr w:type="gramEnd"/>
+      <w:r>
+        <w:t>"</w:t>
       </w:r>
       <w:r>
         <w:t>Radio 2</w:t>
@@ -10711,7 +10947,15 @@
         <w:pStyle w:val="Codeexample"/>
       </w:pPr>
       <w:r>
-        <w:t>_END_RADIO_BUTTON_GROUP_LAYOUT();</w:t>
+        <w:t>_END_RADIO_BUTTON_GROUP_</w:t>
+      </w:r>
+      <w:proofErr w:type="gramStart"/>
+      <w:r>
+        <w:t>LAYOUT(</w:t>
+      </w:r>
+      <w:proofErr w:type="gramEnd"/>
+      <w:r>
+        <w:t>);</w:t>
       </w:r>
     </w:p>
     <w:p>
@@ -10736,7 +10980,15 @@
         </w:numPr>
       </w:pPr>
       <w:r>
-        <w:t>_SET_ROW_STRETCH(row, 1);</w:t>
+        <w:t>_SET_ROW_</w:t>
+      </w:r>
+      <w:proofErr w:type="gramStart"/>
+      <w:r>
+        <w:t>STRETCH(</w:t>
+      </w:r>
+      <w:proofErr w:type="gramEnd"/>
+      <w:r>
+        <w:t>row, 1);</w:t>
       </w:r>
     </w:p>
     <w:p>
@@ -10744,8 +10996,13 @@
         <w:pStyle w:val="Codeexample"/>
       </w:pPr>
       <w:r>
-        <w:t>_SET_COL_STRETCH(</w:t>
-      </w:r>
+        <w:t>_SET_COL_</w:t>
+      </w:r>
+      <w:proofErr w:type="gramStart"/>
+      <w:r>
+        <w:t>STRETCH(</w:t>
+      </w:r>
+      <w:proofErr w:type="gramEnd"/>
       <w:r>
         <w:t>column</w:t>
       </w:r>
@@ -10834,7 +11091,15 @@
       </w:r>
       <w:proofErr w:type="spellEnd"/>
       <w:r>
-        <w:t>::GetNodesData(QWidget *</w:t>
+        <w:t>::</w:t>
+      </w:r>
+      <w:proofErr w:type="gramStart"/>
+      <w:r>
+        <w:t>GetNodesData(</w:t>
+      </w:r>
+      <w:proofErr w:type="gramEnd"/>
+      <w:r>
+        <w:t>QWidget *</w:t>
       </w:r>
       <w:proofErr w:type="spellStart"/>
       <w:r>
@@ -10856,12 +11121,20 @@
         <w:rPr>
           <w:rStyle w:val="a5"/>
         </w:rPr>
-        <w:t>NODES_DATA_START</w:t>
+        <w:t>NODES_DATA_</w:t>
+      </w:r>
+      <w:proofErr w:type="gramStart"/>
+      <w:r>
+        <w:rPr>
+          <w:rStyle w:val="a5"/>
+        </w:rPr>
+        <w:t>START</w:t>
       </w:r>
       <w:r>
         <w:t>(</w:t>
       </w:r>
       <w:proofErr w:type="spellStart"/>
+      <w:proofErr w:type="gramEnd"/>
       <w:r>
         <w:t>wdg</w:t>
       </w:r>
@@ -10896,10 +11169,21 @@
         <w:rPr>
           <w:rStyle w:val="a5"/>
         </w:rPr>
-        <w:t>NODES_DATA_END</w:t>
-      </w:r>
-      <w:r>
-        <w:t>();</w:t>
+        <w:t>NODES_DATA_</w:t>
+      </w:r>
+      <w:proofErr w:type="gramStart"/>
+      <w:r>
+        <w:rPr>
+          <w:rStyle w:val="a5"/>
+        </w:rPr>
+        <w:t>END</w:t>
+      </w:r>
+      <w:r>
+        <w:t>(</w:t>
+      </w:r>
+      <w:proofErr w:type="gramEnd"/>
+      <w:r>
+        <w:t>);</w:t>
       </w:r>
     </w:p>
     <w:p>
@@ -11067,7 +11351,15 @@
         </w:numPr>
       </w:pPr>
       <w:r>
-        <w:t>PUSH_NEW_NODE_DATA();</w:t>
+        <w:t>PUSH_NEW_NODE_</w:t>
+      </w:r>
+      <w:proofErr w:type="gramStart"/>
+      <w:r>
+        <w:t>DATA(</w:t>
+      </w:r>
+      <w:proofErr w:type="gramEnd"/>
+      <w:r>
+        <w:t>);</w:t>
       </w:r>
     </w:p>
     <w:p>
@@ -11109,9 +11401,14 @@
         <w:pStyle w:val="Codeexample"/>
       </w:pPr>
       <w:r>
-        <w:t>GET_TEXT_INPUT_VALUE(</w:t>
+        <w:t>GET_TEXT_INPUT_</w:t>
+      </w:r>
+      <w:proofErr w:type="gramStart"/>
+      <w:r>
+        <w:t>VALUE(</w:t>
       </w:r>
       <w:proofErr w:type="spellStart"/>
+      <w:proofErr w:type="gramEnd"/>
       <w:r>
         <w:t>var</w:t>
       </w:r>
@@ -11170,9 +11467,14 @@
         <w:pStyle w:val="Codeexample"/>
       </w:pPr>
       <w:r>
-        <w:t>GET_SELECTED_RADIO(</w:t>
+        <w:t>GET_SELECTED_</w:t>
+      </w:r>
+      <w:proofErr w:type="gramStart"/>
+      <w:r>
+        <w:t>RADIO(</w:t>
       </w:r>
       <w:proofErr w:type="spellStart"/>
+      <w:proofErr w:type="gramEnd"/>
       <w:r>
         <w:t>var</w:t>
       </w:r>
@@ -11237,9 +11539,14 @@
         <w:pStyle w:val="Codeexample"/>
       </w:pPr>
       <w:r>
-        <w:t>GET_SELECTED_DROP_DOWN(</w:t>
+        <w:t>GET_SELECTED_DROP_</w:t>
+      </w:r>
+      <w:proofErr w:type="gramStart"/>
+      <w:r>
+        <w:t>DOWN(</w:t>
       </w:r>
       <w:proofErr w:type="spellStart"/>
+      <w:proofErr w:type="gramEnd"/>
       <w:r>
         <w:t>var</w:t>
       </w:r>
@@ -11266,7 +11573,7 @@
         <w:pStyle w:val="1"/>
       </w:pPr>
       <w:bookmarkStart w:id="34" w:name="_Ref500025153"/>
-      <w:bookmarkStart w:id="35" w:name="_Toc501239178"/>
+      <w:bookmarkStart w:id="35" w:name="_Toc501296969"/>
       <w:r>
         <w:lastRenderedPageBreak/>
         <w:t>Builder element plugin creation</w:t>
@@ -11377,11 +11684,16 @@
       <w:r>
         <w:t xml:space="preserve">* </w:t>
       </w:r>
+      <w:proofErr w:type="gramStart"/>
       <w:r>
         <w:t>CreateElement</w:t>
       </w:r>
       <w:r>
-        <w:t>(c</w:t>
+        <w:t>(</w:t>
+      </w:r>
+      <w:proofErr w:type="gramEnd"/>
+      <w:r>
+        <w:t>c</w:t>
       </w:r>
       <w:r>
         <w:t>onst QVariant&amp;) = 0</w:t>
@@ -11554,7 +11866,15 @@
         <w:pStyle w:val="Codeexample"/>
       </w:pPr>
       <w:r>
-        <w:t>AbstractBuilderElement* Factory::CreateElement(const QVariant&amp;) {</w:t>
+        <w:t>AbstractBuilderElement* Factory::</w:t>
+      </w:r>
+      <w:proofErr w:type="gramStart"/>
+      <w:r>
+        <w:t>CreateElement(</w:t>
+      </w:r>
+      <w:proofErr w:type="gramEnd"/>
+      <w:r>
+        <w:t>const QVariant&amp;) {</w:t>
       </w:r>
     </w:p>
     <w:p>
@@ -11638,7 +11958,15 @@
         </w:numPr>
       </w:pPr>
       <w:r>
-        <w:t>virtual QString GetFullName() const = 0;</w:t>
+        <w:t xml:space="preserve">virtual QString </w:t>
+      </w:r>
+      <w:proofErr w:type="gramStart"/>
+      <w:r>
+        <w:t>GetFullName(</w:t>
+      </w:r>
+      <w:proofErr w:type="gramEnd"/>
+      <w:r>
+        <w:t>) const = 0;</w:t>
       </w:r>
     </w:p>
     <w:p>
@@ -11646,7 +11974,15 @@
         <w:pStyle w:val="Codeexample"/>
       </w:pPr>
       <w:r>
-        <w:t>virtual QStringList GetCategory() const = 0;</w:t>
+        <w:t xml:space="preserve">virtual QStringList </w:t>
+      </w:r>
+      <w:proofErr w:type="gramStart"/>
+      <w:r>
+        <w:t>GetCategory(</w:t>
+      </w:r>
+      <w:proofErr w:type="gramEnd"/>
+      <w:r>
+        <w:t>) const = 0;</w:t>
       </w:r>
     </w:p>
     <w:p>
@@ -11654,7 +11990,15 @@
         <w:pStyle w:val="Codeexample"/>
       </w:pPr>
       <w:r>
-        <w:t>virtual QPixmap GetImage() const = 0;</w:t>
+        <w:t xml:space="preserve">virtual QPixmap </w:t>
+      </w:r>
+      <w:proofErr w:type="gramStart"/>
+      <w:r>
+        <w:t>GetImage(</w:t>
+      </w:r>
+      <w:proofErr w:type="gramEnd"/>
+      <w:r>
+        <w:t>) const = 0;</w:t>
       </w:r>
     </w:p>
     <w:p>
@@ -11662,7 +12006,15 @@
         <w:pStyle w:val="Codeexample"/>
       </w:pPr>
       <w:r>
-        <w:t>virtual ExperimentType GetType() const = 0;</w:t>
+        <w:t xml:space="preserve">virtual ExperimentType </w:t>
+      </w:r>
+      <w:proofErr w:type="gramStart"/>
+      <w:r>
+        <w:t>GetType(</w:t>
+      </w:r>
+      <w:proofErr w:type="gramEnd"/>
+      <w:r>
+        <w:t>) const = 0;</w:t>
       </w:r>
     </w:p>
     <w:p>
@@ -11678,7 +12030,15 @@
         <w:pStyle w:val="Codeexample"/>
       </w:pPr>
       <w:r>
-        <w:t>virtual NodesData GetNodesData(const UserInput&amp;,</w:t>
+        <w:t xml:space="preserve">virtual NodesData </w:t>
+      </w:r>
+      <w:proofErr w:type="gramStart"/>
+      <w:r>
+        <w:t>GetNodesData(</w:t>
+      </w:r>
+      <w:proofErr w:type="gramEnd"/>
+      <w:r>
+        <w:t>const UserInput&amp;,</w:t>
       </w:r>
     </w:p>
     <w:p>
@@ -12876,7 +13236,21 @@
         <w:rPr>
           <w:lang w:eastAsia="ru-RU"/>
         </w:rPr>
-        <w:t>::GetFullName() const {</w:t>
+        <w:t>::</w:t>
+      </w:r>
+      <w:proofErr w:type="gramStart"/>
+      <w:r>
+        <w:rPr>
+          <w:lang w:eastAsia="ru-RU"/>
+        </w:rPr>
+        <w:t>GetFullName(</w:t>
+      </w:r>
+      <w:proofErr w:type="gramEnd"/>
+      <w:r>
+        <w:rPr>
+          <w:lang w:eastAsia="ru-RU"/>
+        </w:rPr>
+        <w:t>) const {</w:t>
       </w:r>
     </w:p>
     <w:p>
@@ -12970,7 +13344,21 @@
         <w:rPr>
           <w:lang w:eastAsia="ru-RU"/>
         </w:rPr>
-        <w:t>::GetCategory() const {</w:t>
+        <w:t>::</w:t>
+      </w:r>
+      <w:proofErr w:type="gramStart"/>
+      <w:r>
+        <w:rPr>
+          <w:lang w:eastAsia="ru-RU"/>
+        </w:rPr>
+        <w:t>GetCategory(</w:t>
+      </w:r>
+      <w:proofErr w:type="gramEnd"/>
+      <w:r>
+        <w:rPr>
+          <w:lang w:eastAsia="ru-RU"/>
+        </w:rPr>
+        <w:t>) const {</w:t>
       </w:r>
     </w:p>
     <w:p>
@@ -12985,7 +13373,21 @@
           <w:lang w:eastAsia="ru-RU"/>
         </w:rPr>
         <w:tab/>
-        <w:t>return QStringList() &lt;&lt;</w:t>
+        <w:t xml:space="preserve">return </w:t>
+      </w:r>
+      <w:proofErr w:type="gramStart"/>
+      <w:r>
+        <w:rPr>
+          <w:lang w:eastAsia="ru-RU"/>
+        </w:rPr>
+        <w:t>QStringList(</w:t>
+      </w:r>
+      <w:proofErr w:type="gramEnd"/>
+      <w:r>
+        <w:rPr>
+          <w:lang w:eastAsia="ru-RU"/>
+        </w:rPr>
+        <w:t>) &lt;&lt;</w:t>
       </w:r>
     </w:p>
     <w:p>
@@ -13106,7 +13508,21 @@
         <w:rPr>
           <w:lang w:eastAsia="ru-RU"/>
         </w:rPr>
-        <w:t>::GetImage() const {</w:t>
+        <w:t>::</w:t>
+      </w:r>
+      <w:proofErr w:type="gramStart"/>
+      <w:r>
+        <w:rPr>
+          <w:lang w:eastAsia="ru-RU"/>
+        </w:rPr>
+        <w:t>GetImage(</w:t>
+      </w:r>
+      <w:proofErr w:type="gramEnd"/>
+      <w:r>
+        <w:rPr>
+          <w:lang w:eastAsia="ru-RU"/>
+        </w:rPr>
+        <w:t>) const {</w:t>
       </w:r>
     </w:p>
     <w:p>
@@ -13227,7 +13643,21 @@
         <w:rPr>
           <w:lang w:eastAsia="ru-RU"/>
         </w:rPr>
-        <w:t>::GetType() const {</w:t>
+        <w:t>::</w:t>
+      </w:r>
+      <w:proofErr w:type="gramStart"/>
+      <w:r>
+        <w:rPr>
+          <w:lang w:eastAsia="ru-RU"/>
+        </w:rPr>
+        <w:t>GetType(</w:t>
+      </w:r>
+      <w:proofErr w:type="gramEnd"/>
+      <w:r>
+        <w:rPr>
+          <w:lang w:eastAsia="ru-RU"/>
+        </w:rPr>
+        <w:t>) const {</w:t>
       </w:r>
     </w:p>
     <w:p>
@@ -13508,16 +13938,13 @@
       <w:pPr>
         <w:pStyle w:val="1"/>
       </w:pPr>
-      <w:bookmarkStart w:id="39" w:name="_Toc501239179"/>
+      <w:bookmarkStart w:id="39" w:name="_Toc501296970"/>
       <w:r>
         <w:lastRenderedPageBreak/>
         <w:t xml:space="preserve">How does the </w:t>
       </w:r>
       <w:r>
         <w:t>"Run an Experiment" tab work</w:t>
-      </w:r>
-      <w:r>
-        <w:t>s</w:t>
       </w:r>
       <w:bookmarkEnd w:id="39"/>
     </w:p>
@@ -15304,9 +15731,11 @@
       <w:pPr>
         <w:pStyle w:val="2"/>
       </w:pPr>
+      <w:bookmarkStart w:id="41" w:name="_Ref501303680"/>
       <w:r>
         <w:t>Experiment parameters</w:t>
       </w:r>
+      <w:bookmarkEnd w:id="41"/>
     </w:p>
     <w:p>
       <w:pPr>
@@ -15613,13 +16042,7 @@
         <w:rPr>
           <w:lang w:val="en-US"/>
         </w:rPr>
-        <w:t xml:space="preserve">The </w:t>
-      </w:r>
-      <w:r>
-        <w:rPr>
-          <w:lang w:val="en-US"/>
-        </w:rPr>
-        <w:t>"MainWindow::</w:t>
+        <w:t>The "MainWindow::</w:t>
       </w:r>
       <w:r>
         <w:rPr>
@@ -15631,38 +16054,181 @@
         <w:rPr>
           <w:lang w:val="en-US"/>
         </w:rPr>
+        <w:t>" is used internally by the "MainWindow"</w:t>
+      </w:r>
+      <w:r>
+        <w:rPr>
+          <w:lang w:val="en-US"/>
+        </w:rPr>
+        <w:t xml:space="preserve"> to handle last selected by the user instrument</w:t>
+      </w:r>
+      <w:r>
+        <w:rPr>
+          <w:lang w:val="en-US"/>
+        </w:rPr>
+        <w:t xml:space="preserve"> and channel</w:t>
+      </w:r>
+      <w:r>
+        <w:rPr>
+          <w:lang w:val="en-US"/>
+        </w:rPr>
+        <w:t xml:space="preserve"> pair</w:t>
+      </w:r>
+      <w:r>
+        <w:rPr>
+          <w:rStyle w:val="a8"/>
+          <w:lang w:val="en-US"/>
+        </w:rPr>
+        <w:footnoteReference w:id="7"/>
+      </w:r>
+      <w:r>
+        <w:rPr>
+          <w:lang w:val="en-US"/>
+        </w:rPr>
+        <w:t>.</w:t>
+      </w:r>
+    </w:p>
+    <w:p>
+      <w:pPr>
+        <w:rPr>
+          <w:lang w:val="en-US"/>
+        </w:rPr>
+      </w:pPr>
+      <w:r>
+        <w:rPr>
+          <w:lang w:val="en-US"/>
+        </w:rPr>
+        <w:t>The "MainWindow::</w:t>
+      </w:r>
+      <w:r>
+        <w:rPr>
+          <w:lang w:val="en-US"/>
+        </w:rPr>
+        <w:t>UpdateCurrentExperimentState</w:t>
+      </w:r>
+      <w:r>
+        <w:rPr>
+          <w:lang w:val="en-US"/>
+        </w:rPr>
+        <w:t xml:space="preserve">" method is used to emit corresponding to the current hardware state signals. They are the following: </w:t>
+      </w:r>
+      <w:r>
+        <w:rPr>
+          <w:lang w:val="en-US"/>
+        </w:rPr>
         <w:t>"</w:t>
       </w:r>
       <w:r>
         <w:rPr>
           <w:lang w:val="en-US"/>
         </w:rPr>
-        <w:t xml:space="preserve"> is used internally by the "MainWindow"</w:t>
-      </w:r>
-      <w:r>
-        <w:rPr>
-          <w:lang w:val="en-US"/>
-        </w:rPr>
-        <w:t xml:space="preserve"> to handle last selected by the user instrument</w:t>
-      </w:r>
-      <w:r>
-        <w:rPr>
-          <w:lang w:val="en-US"/>
-        </w:rPr>
-        <w:t xml:space="preserve"> and channel</w:t>
-      </w:r>
-      <w:r>
-        <w:rPr>
-          <w:lang w:val="en-US"/>
-        </w:rPr>
-        <w:t xml:space="preserve"> pair</w:t>
-      </w:r>
-      <w:r>
-        <w:rPr>
-          <w:rStyle w:val="a8"/>
-          <w:lang w:val="en-US"/>
-        </w:rPr>
-        <w:footnoteReference w:id="7"/>
+        <w:t>MainWindow::</w:t>
+      </w:r>
+      <w:proofErr w:type="spellStart"/>
+      <w:r>
+        <w:rPr>
+          <w:lang w:val="en-US"/>
+        </w:rPr>
+        <w:t>CurrentHardwareBusy</w:t>
+      </w:r>
+      <w:proofErr w:type="spellEnd"/>
+      <w:r>
+        <w:rPr>
+          <w:lang w:val="en-US"/>
+        </w:rPr>
+        <w:t xml:space="preserve">", </w:t>
+      </w:r>
+      <w:r>
+        <w:rPr>
+          <w:lang w:val="en-US"/>
+        </w:rPr>
+        <w:t>"</w:t>
+      </w:r>
+      <w:r>
+        <w:rPr>
+          <w:lang w:val="en-US"/>
+        </w:rPr>
+        <w:t>MainWindow::</w:t>
+      </w:r>
+      <w:proofErr w:type="spellStart"/>
+      <w:r>
+        <w:rPr>
+          <w:lang w:val="en-US"/>
+        </w:rPr>
+        <w:t>CurrentExperimentPaused</w:t>
+      </w:r>
+      <w:proofErr w:type="spellEnd"/>
+      <w:r>
+        <w:rPr>
+          <w:lang w:val="en-US"/>
+        </w:rPr>
+        <w:t>", "</w:t>
+      </w:r>
+      <w:r>
+        <w:rPr>
+          <w:lang w:val="en-US"/>
+        </w:rPr>
+        <w:t>MainWindow::</w:t>
+      </w:r>
+      <w:proofErr w:type="spellStart"/>
+      <w:r>
+        <w:rPr>
+          <w:lang w:val="en-US"/>
+        </w:rPr>
+        <w:t>CurrentExperimentResumed</w:t>
+      </w:r>
+      <w:proofErr w:type="spellEnd"/>
+      <w:r>
+        <w:rPr>
+          <w:lang w:val="en-US"/>
+        </w:rPr>
+        <w:t>"</w:t>
+      </w:r>
+      <w:r>
+        <w:rPr>
+          <w:lang w:val="en-US"/>
+        </w:rPr>
+        <w:t>, "</w:t>
+      </w:r>
+      <w:r>
+        <w:rPr>
+          <w:lang w:val="en-US"/>
+        </w:rPr>
+        <w:t xml:space="preserve">MainWindow:: </w:t>
+      </w:r>
+      <w:proofErr w:type="spellStart"/>
+      <w:r>
+        <w:rPr>
+          <w:lang w:val="en-US"/>
+        </w:rPr>
+        <w:t>CurrentExperimentIsNotManual</w:t>
+      </w:r>
+      <w:proofErr w:type="spellEnd"/>
+      <w:r>
+        <w:rPr>
+          <w:lang w:val="en-US"/>
+        </w:rPr>
+        <w:t>" and "</w:t>
+      </w:r>
+      <w:r>
+        <w:rPr>
+          <w:lang w:val="en-US"/>
+        </w:rPr>
+        <w:t xml:space="preserve">MainWindow:: </w:t>
+      </w:r>
+      <w:proofErr w:type="spellStart"/>
+      <w:r>
+        <w:rPr>
+          <w:lang w:val="en-US"/>
+        </w:rPr>
+        <w:t>CurrentExperimentCompleted</w:t>
+      </w:r>
+      <w:proofErr w:type="spellEnd"/>
+      <w:r>
+        <w:rPr>
+          <w:lang w:val="en-US"/>
+        </w:rPr>
+        <w:t>"</w:t>
       </w:r>
       <w:r>
         <w:rPr>
@@ -15681,109 +16247,54 @@
         <w:rPr>
           <w:lang w:val="en-US"/>
         </w:rPr>
-        <w:t>The "</w:t>
-      </w:r>
-      <w:r>
-        <w:rPr>
-          <w:lang w:val="en-US"/>
-        </w:rPr>
-        <w:t>MainWindow::</w:t>
-      </w:r>
-      <w:r>
-        <w:rPr>
-          <w:lang w:val="en-US"/>
-        </w:rPr>
-        <w:t>UpdateCurrentExperimentState</w:t>
-      </w:r>
-      <w:r>
-        <w:rPr>
-          <w:lang w:val="en-US"/>
-        </w:rPr>
-        <w:t xml:space="preserve">" method is used to emit corresponding to the current hardware state signals. They are the following: </w:t>
-      </w:r>
-      <w:r>
-        <w:rPr>
-          <w:lang w:val="en-US"/>
-        </w:rPr>
-        <w:t>"</w:t>
-      </w:r>
-      <w:r>
-        <w:rPr>
-          <w:lang w:val="en-US"/>
-        </w:rPr>
-        <w:t>MainWindow::</w:t>
-      </w:r>
-      <w:proofErr w:type="spellStart"/>
-      <w:r>
-        <w:rPr>
-          <w:lang w:val="en-US"/>
-        </w:rPr>
-        <w:t>CurrentHardwareBusy</w:t>
-      </w:r>
-      <w:proofErr w:type="spellEnd"/>
-      <w:r>
-        <w:rPr>
-          <w:lang w:val="en-US"/>
-        </w:rPr>
-        <w:t xml:space="preserve">", </w:t>
-      </w:r>
-      <w:r>
-        <w:rPr>
-          <w:lang w:val="en-US"/>
-        </w:rPr>
-        <w:t>"</w:t>
-      </w:r>
-      <w:r>
-        <w:rPr>
-          <w:lang w:val="en-US"/>
-        </w:rPr>
-        <w:t>MainWindow::</w:t>
-      </w:r>
-      <w:proofErr w:type="spellStart"/>
-      <w:r>
-        <w:rPr>
-          <w:lang w:val="en-US"/>
-        </w:rPr>
-        <w:t>CurrentExperimentPaused</w:t>
-      </w:r>
-      <w:proofErr w:type="spellEnd"/>
-      <w:r>
-        <w:rPr>
-          <w:lang w:val="en-US"/>
-        </w:rPr>
-        <w:t>", "</w:t>
-      </w:r>
-      <w:r>
-        <w:rPr>
-          <w:lang w:val="en-US"/>
-        </w:rPr>
-        <w:t>MainWindow::</w:t>
-      </w:r>
-      <w:proofErr w:type="spellStart"/>
-      <w:r>
-        <w:rPr>
-          <w:lang w:val="en-US"/>
-        </w:rPr>
-        <w:t>CurrentExperimentResumed</w:t>
-      </w:r>
-      <w:proofErr w:type="spellEnd"/>
-      <w:r>
-        <w:rPr>
-          <w:lang w:val="en-US"/>
-        </w:rPr>
-        <w:t>"</w:t>
-      </w:r>
-      <w:r>
-        <w:rPr>
-          <w:lang w:val="en-US"/>
-        </w:rPr>
-        <w:t>, "</w:t>
-      </w:r>
-      <w:r>
-        <w:rPr>
-          <w:lang w:val="en-US"/>
-        </w:rPr>
-        <w:t>MainWindow::</w:t>
+        <w:t xml:space="preserve">Pressing "Start Experiment" forces creation of the new sub-tab on the "View Data" tab (see p. </w:t>
+      </w:r>
+      <w:r>
+        <w:rPr>
+          <w:lang w:val="en-US"/>
+        </w:rPr>
+        <w:fldChar w:fldCharType="begin"/>
+      </w:r>
+      <w:r>
+        <w:rPr>
+          <w:lang w:val="en-US"/>
+        </w:rPr>
+        <w:instrText xml:space="preserve"> REF _Ref501251859 \n \h </w:instrText>
+      </w:r>
+      <w:r>
+        <w:rPr>
+          <w:lang w:val="en-US"/>
+        </w:rPr>
+      </w:r>
+      <w:r>
+        <w:rPr>
+          <w:lang w:val="en-US"/>
+        </w:rPr>
+        <w:fldChar w:fldCharType="separate"/>
+      </w:r>
+      <w:r>
+        <w:rPr>
+          <w:lang w:val="en-US"/>
+        </w:rPr>
+        <w:t>17</w:t>
+      </w:r>
+      <w:r>
+        <w:rPr>
+          <w:lang w:val="en-US"/>
+        </w:rPr>
+        <w:fldChar w:fldCharType="end"/>
+      </w:r>
+      <w:r>
+        <w:rPr>
+          <w:lang w:val="en-US"/>
+        </w:rPr>
+        <w:t xml:space="preserve">) and leads to the </w:t>
+      </w:r>
+      <w:r>
+        <w:rPr>
+          <w:lang w:val="en-US"/>
+        </w:rPr>
+        <w:t>running selected experiment (via the "MainWindow::</w:t>
       </w:r>
       <w:r>
         <w:rPr>
@@ -15791,118 +16302,6 @@
         </w:rPr>
         <w:t xml:space="preserve"> </w:t>
       </w:r>
-      <w:proofErr w:type="spellStart"/>
-      <w:r>
-        <w:rPr>
-          <w:lang w:val="en-US"/>
-        </w:rPr>
-        <w:t>CurrentExperimentIsNotManual</w:t>
-      </w:r>
-      <w:proofErr w:type="spellEnd"/>
-      <w:r>
-        <w:rPr>
-          <w:lang w:val="en-US"/>
-        </w:rPr>
-        <w:t>" and "</w:t>
-      </w:r>
-      <w:r>
-        <w:rPr>
-          <w:lang w:val="en-US"/>
-        </w:rPr>
-        <w:t>MainWindow::</w:t>
-      </w:r>
-      <w:r>
-        <w:rPr>
-          <w:lang w:val="en-US"/>
-        </w:rPr>
-        <w:t xml:space="preserve"> </w:t>
-      </w:r>
-      <w:proofErr w:type="spellStart"/>
-      <w:r>
-        <w:rPr>
-          <w:lang w:val="en-US"/>
-        </w:rPr>
-        <w:t>CurrentExperimentCompleted</w:t>
-      </w:r>
-      <w:proofErr w:type="spellEnd"/>
-      <w:r>
-        <w:rPr>
-          <w:lang w:val="en-US"/>
-        </w:rPr>
-        <w:t>"</w:t>
-      </w:r>
-      <w:r>
-        <w:rPr>
-          <w:lang w:val="en-US"/>
-        </w:rPr>
-        <w:t>.</w:t>
-      </w:r>
-    </w:p>
-    <w:p>
-      <w:pPr>
-        <w:rPr>
-          <w:lang w:val="en-US"/>
-        </w:rPr>
-      </w:pPr>
-      <w:r>
-        <w:rPr>
-          <w:lang w:val="en-US"/>
-        </w:rPr>
-        <w:t xml:space="preserve">Pressing "Start Experiment" forces creation of the new sub-tab on the "View Data" tab (see p. </w:t>
-      </w:r>
-      <w:r>
-        <w:rPr>
-          <w:lang w:val="en-US"/>
-        </w:rPr>
-        <w:fldChar w:fldCharType="begin"/>
-      </w:r>
-      <w:r>
-        <w:rPr>
-          <w:lang w:val="en-US"/>
-        </w:rPr>
-        <w:instrText xml:space="preserve"> REF _Ref501251859 \n \h </w:instrText>
-      </w:r>
-      <w:r>
-        <w:rPr>
-          <w:lang w:val="en-US"/>
-        </w:rPr>
-      </w:r>
-      <w:r>
-        <w:rPr>
-          <w:lang w:val="en-US"/>
-        </w:rPr>
-        <w:fldChar w:fldCharType="separate"/>
-      </w:r>
-      <w:r>
-        <w:rPr>
-          <w:lang w:val="en-US"/>
-        </w:rPr>
-        <w:t>17</w:t>
-      </w:r>
-      <w:r>
-        <w:rPr>
-          <w:lang w:val="en-US"/>
-        </w:rPr>
-        <w:fldChar w:fldCharType="end"/>
-      </w:r>
-      <w:r>
-        <w:rPr>
-          <w:lang w:val="en-US"/>
-        </w:rPr>
-        <w:t xml:space="preserve">) and leads to the </w:t>
-      </w:r>
-      <w:r>
-        <w:rPr>
-          <w:lang w:val="en-US"/>
-        </w:rPr>
-        <w:t>running selected experiment (via the "MainWindow::</w:t>
-      </w:r>
-      <w:r>
-        <w:rPr>
-          <w:lang w:val="en-US"/>
-        </w:rPr>
-        <w:t xml:space="preserve"> </w:t>
-      </w:r>
       <w:r>
         <w:rPr>
           <w:lang w:val="en-US"/>
@@ -15915,15 +16314,13 @@
         </w:rPr>
         <w:t>").</w:t>
       </w:r>
-      <w:bookmarkStart w:id="41" w:name="_GoBack"/>
-      <w:bookmarkEnd w:id="41"/>
     </w:p>
     <w:p>
       <w:pPr>
         <w:pStyle w:val="1"/>
       </w:pPr>
       <w:bookmarkStart w:id="42" w:name="_Ref500196921"/>
-      <w:bookmarkStart w:id="43" w:name="_Toc501239180"/>
+      <w:bookmarkStart w:id="43" w:name="_Toc501296971"/>
       <w:r>
         <w:lastRenderedPageBreak/>
         <w:t>How does the "</w:t>
@@ -15934,9 +16331,6 @@
       <w:r>
         <w:t>" tab work</w:t>
       </w:r>
-      <w:r>
-        <w:t xml:space="preserve"> – [optional]</w:t>
-      </w:r>
       <w:bookmarkEnd w:id="42"/>
       <w:bookmarkEnd w:id="43"/>
     </w:p>
@@ -15950,39 +16344,2258 @@
         <w:rPr>
           <w:lang w:val="en-US"/>
         </w:rPr>
-        <w:t>Widget structure, widget interaction logic.</w:t>
-      </w:r>
-    </w:p>
-    <w:p>
-      <w:pPr>
-        <w:rPr>
-          <w:lang w:val="en-US"/>
-        </w:rPr>
-      </w:pPr>
-      <w:r>
-        <w:rPr>
-          <w:lang w:val="en-US"/>
-        </w:rPr>
-        <w:t>1</w:t>
-      </w:r>
-      <w:r>
-        <w:rPr>
-          <w:lang w:val="en-US"/>
-        </w:rPr>
-        <w:t>.5</w:t>
-      </w:r>
-      <w:r>
-        <w:rPr>
-          <w:lang w:val="en-US"/>
-        </w:rPr>
-        <w:t xml:space="preserve"> h</w:t>
-      </w:r>
+        <w:t>The "Build an Experiment" tab is created through the executing the "</w:t>
+      </w:r>
+      <w:r>
+        <w:rPr>
+          <w:lang w:val="en-US"/>
+        </w:rPr>
+        <w:t>MainWindowUI::GetBuildExperimentTab</w:t>
+      </w:r>
+      <w:r>
+        <w:rPr>
+          <w:lang w:val="en-US"/>
+        </w:rPr>
+        <w:t>"</w:t>
+      </w:r>
+      <w:r>
+        <w:rPr>
+          <w:lang w:val="en-US"/>
+        </w:rPr>
+        <w:t xml:space="preserve"> method</w:t>
+      </w:r>
+      <w:r>
+        <w:rPr>
+          <w:lang w:val="en-US"/>
+        </w:rPr>
+        <w:t>.</w:t>
+      </w:r>
+    </w:p>
+    <w:p>
+      <w:pPr>
+        <w:rPr>
+          <w:lang w:val="en-US"/>
+        </w:rPr>
+      </w:pPr>
+      <w:r>
+        <w:rPr>
+          <w:lang w:val="en-US"/>
+        </w:rPr>
+        <w:t xml:space="preserve">There are tree major parts of the tab (see fig. </w:t>
+      </w:r>
+      <w:r>
+        <w:rPr>
+          <w:lang w:val="en-US"/>
+        </w:rPr>
+        <w:fldChar w:fldCharType="begin"/>
+      </w:r>
+      <w:r>
+        <w:rPr>
+          <w:lang w:val="en-US"/>
+        </w:rPr>
+        <w:instrText xml:space="preserve"> </w:instrText>
+      </w:r>
+      <w:r>
+        <w:rPr>
+          <w:lang w:val="en-US"/>
+        </w:rPr>
+        <w:instrText>fig_bae_tab_regions</w:instrText>
+      </w:r>
+      <w:r>
+        <w:rPr>
+          <w:lang w:val="en-US"/>
+        </w:rPr>
+        <w:instrText xml:space="preserve"> </w:instrText>
+      </w:r>
+      <w:r>
+        <w:rPr>
+          <w:lang w:val="en-US"/>
+        </w:rPr>
+        <w:fldChar w:fldCharType="separate"/>
+      </w:r>
+      <w:r>
+        <w:rPr>
+          <w:noProof/>
+          <w:lang w:eastAsia="ru-RU"/>
+        </w:rPr>
+        <w:t>13</w:t>
+      </w:r>
+      <w:r>
+        <w:rPr>
+          <w:lang w:val="en-US"/>
+        </w:rPr>
+        <w:fldChar w:fldCharType="end"/>
+      </w:r>
+      <w:r>
+        <w:rPr>
+          <w:lang w:val="en-US"/>
+        </w:rPr>
+        <w:t>):</w:t>
+      </w:r>
+    </w:p>
+    <w:p>
+      <w:pPr>
+        <w:pStyle w:val="Numbered"/>
+        <w:numPr>
+          <w:ilvl w:val="0"/>
+          <w:numId w:val="40"/>
+        </w:numPr>
+        <w:rPr>
+          <w:lang w:val="en-US"/>
+        </w:rPr>
+      </w:pPr>
+      <w:r>
+        <w:rPr>
+          <w:lang w:val="en-US"/>
+        </w:rPr>
+        <w:t>Builder element list</w:t>
+      </w:r>
+      <w:r>
+        <w:rPr>
+          <w:lang w:val="en-US"/>
+        </w:rPr>
+        <w:t>.</w:t>
+      </w:r>
+    </w:p>
+    <w:p>
+      <w:pPr>
+        <w:pStyle w:val="Numbered"/>
+        <w:numPr>
+          <w:ilvl w:val="0"/>
+          <w:numId w:val="40"/>
+        </w:numPr>
+        <w:rPr>
+          <w:lang w:val="en-US"/>
+        </w:rPr>
+      </w:pPr>
+      <w:r>
+        <w:rPr>
+          <w:lang w:val="en-US"/>
+        </w:rPr>
+        <w:t>Builder area.</w:t>
+      </w:r>
+    </w:p>
+    <w:p>
+      <w:pPr>
+        <w:pStyle w:val="Numbered"/>
+        <w:numPr>
+          <w:ilvl w:val="0"/>
+          <w:numId w:val="40"/>
+        </w:numPr>
+        <w:rPr>
+          <w:lang w:val="en-US"/>
+        </w:rPr>
+      </w:pPr>
+      <w:r>
+        <w:rPr>
+          <w:lang w:val="en-US"/>
+        </w:rPr>
+        <w:t>Builder element parameters.</w:t>
+      </w:r>
+    </w:p>
+    <w:p>
+      <w:pPr>
+        <w:pStyle w:val="Figure"/>
+        <w:rPr>
+          <w:lang w:val="en-US"/>
+        </w:rPr>
+      </w:pPr>
+      <w:r>
+        <mc:AlternateContent>
+          <mc:Choice Requires="wps">
+            <w:drawing>
+              <wp:anchor distT="0" distB="0" distL="114300" distR="114300" simplePos="0" relativeHeight="251671552" behindDoc="0" locked="0" layoutInCell="1" allowOverlap="1" wp14:anchorId="354FFC99" wp14:editId="589A391F">
+                <wp:simplePos x="0" y="0"/>
+                <wp:positionH relativeFrom="column">
+                  <wp:posOffset>4354507</wp:posOffset>
+                </wp:positionH>
+                <wp:positionV relativeFrom="paragraph">
+                  <wp:posOffset>916976</wp:posOffset>
+                </wp:positionV>
+                <wp:extent cx="1552754" cy="2797475"/>
+                <wp:effectExtent l="19050" t="19050" r="28575" b="22225"/>
+                <wp:wrapNone/>
+                <wp:docPr id="23" name="Прямоугольник 23"/>
+                <wp:cNvGraphicFramePr/>
+                <a:graphic xmlns:a="http://schemas.openxmlformats.org/drawingml/2006/main">
+                  <a:graphicData uri="http://schemas.microsoft.com/office/word/2010/wordprocessingShape">
+                    <wps:wsp>
+                      <wps:cNvSpPr/>
+                      <wps:spPr>
+                        <a:xfrm>
+                          <a:off x="0" y="0"/>
+                          <a:ext cx="1552754" cy="2797475"/>
+                        </a:xfrm>
+                        <a:prstGeom prst="rect">
+                          <a:avLst/>
+                        </a:prstGeom>
+                        <a:noFill/>
+                        <a:ln w="28575" cap="flat" cmpd="sng" algn="ctr">
+                          <a:solidFill>
+                            <a:schemeClr val="accent6"/>
+                          </a:solidFill>
+                          <a:prstDash val="solid"/>
+                          <a:round/>
+                          <a:headEnd type="none" w="med" len="med"/>
+                          <a:tailEnd type="none" w="med" len="med"/>
+                        </a:ln>
+                      </wps:spPr>
+                      <wps:style>
+                        <a:lnRef idx="0">
+                          <a:scrgbClr r="0" g="0" b="0"/>
+                        </a:lnRef>
+                        <a:fillRef idx="0">
+                          <a:scrgbClr r="0" g="0" b="0"/>
+                        </a:fillRef>
+                        <a:effectRef idx="0">
+                          <a:scrgbClr r="0" g="0" b="0"/>
+                        </a:effectRef>
+                        <a:fontRef idx="minor">
+                          <a:schemeClr val="accent6"/>
+                        </a:fontRef>
+                      </wps:style>
+                      <wps:txbx>
+                        <w:txbxContent>
+                          <w:p>
+                            <w:pPr>
+                              <w:ind w:left="709"/>
+                              <w:jc w:val="center"/>
+                              <w:rPr>
+                                <w:lang w:val="en-US"/>
+                              </w:rPr>
+                            </w:pPr>
+                            <w:r>
+                              <w:rPr>
+                                <w:lang w:val="en-US"/>
+                              </w:rPr>
+                              <w:t xml:space="preserve">         3</w:t>
+                            </w:r>
+                          </w:p>
+                          <w:p>
+                            <w:pPr>
+                              <w:jc w:val="center"/>
+                              <w:rPr>
+                                <w:lang w:val="en-US"/>
+                              </w:rPr>
+                            </w:pPr>
+                          </w:p>
+                          <w:p>
+                            <w:pPr>
+                              <w:jc w:val="center"/>
+                              <w:rPr>
+                                <w:lang w:val="en-US"/>
+                              </w:rPr>
+                            </w:pPr>
+                          </w:p>
+                          <w:p>
+                            <w:pPr>
+                              <w:jc w:val="center"/>
+                              <w:rPr>
+                                <w:lang w:val="en-US"/>
+                              </w:rPr>
+                            </w:pPr>
+                          </w:p>
+                          <w:p>
+                            <w:pPr>
+                              <w:jc w:val="center"/>
+                              <w:rPr>
+                                <w:lang w:val="en-US"/>
+                              </w:rPr>
+                            </w:pPr>
+                          </w:p>
+                          <w:p>
+                            <w:pPr>
+                              <w:jc w:val="center"/>
+                              <w:rPr>
+                                <w:lang w:val="en-US"/>
+                              </w:rPr>
+                            </w:pPr>
+                          </w:p>
+                          <w:p>
+                            <w:pPr>
+                              <w:jc w:val="center"/>
+                              <w:rPr>
+                                <w:lang w:val="en-US"/>
+                              </w:rPr>
+                            </w:pPr>
+                          </w:p>
+                          <w:p>
+                            <w:pPr>
+                              <w:jc w:val="center"/>
+                              <w:rPr>
+                                <w:lang w:val="en-US"/>
+                              </w:rPr>
+                            </w:pPr>
+                          </w:p>
+                          <w:p>
+                            <w:pPr>
+                              <w:jc w:val="center"/>
+                              <w:rPr>
+                                <w:lang w:val="en-US"/>
+                              </w:rPr>
+                            </w:pPr>
+                          </w:p>
+                          <w:p>
+                            <w:pPr>
+                              <w:jc w:val="center"/>
+                              <w:rPr>
+                                <w:lang w:val="en-US"/>
+                              </w:rPr>
+                            </w:pPr>
+                          </w:p>
+                          <w:p>
+                            <w:pPr>
+                              <w:jc w:val="center"/>
+                              <w:rPr>
+                                <w:lang w:val="en-US"/>
+                              </w:rPr>
+                            </w:pPr>
+                          </w:p>
+                          <w:p>
+                            <w:pPr>
+                              <w:jc w:val="center"/>
+                              <w:rPr>
+                                <w:lang w:val="en-US"/>
+                              </w:rPr>
+                            </w:pPr>
+                          </w:p>
+                          <w:p>
+                            <w:pPr>
+                              <w:jc w:val="center"/>
+                              <w:rPr>
+                                <w:lang w:val="en-US"/>
+                              </w:rPr>
+                            </w:pPr>
+                          </w:p>
+                        </w:txbxContent>
+                      </wps:txbx>
+                      <wps:bodyPr rot="0" spcFirstLastPara="0" vertOverflow="overflow" horzOverflow="overflow" vert="horz" wrap="square" lIns="91440" tIns="45720" rIns="91440" bIns="45720" numCol="1" spcCol="0" rtlCol="0" fromWordArt="0" anchor="ctr" anchorCtr="0" forceAA="0" compatLnSpc="1">
+                        <a:prstTxWarp prst="textNoShape">
+                          <a:avLst/>
+                        </a:prstTxWarp>
+                        <a:noAutofit/>
+                      </wps:bodyPr>
+                    </wps:wsp>
+                  </a:graphicData>
+                </a:graphic>
+                <wp14:sizeRelH relativeFrom="margin">
+                  <wp14:pctWidth>0</wp14:pctWidth>
+                </wp14:sizeRelH>
+                <wp14:sizeRelV relativeFrom="margin">
+                  <wp14:pctHeight>0</wp14:pctHeight>
+                </wp14:sizeRelV>
+              </wp:anchor>
+            </w:drawing>
+          </mc:Choice>
+          <mc:Fallback>
+            <w:pict>
+              <v:rect w14:anchorId="354FFC99" id="Прямоугольник 23" o:spid="_x0000_s1030" style="position:absolute;left:0;text-align:left;margin-left:342.85pt;margin-top:72.2pt;width:122.25pt;height:220.25pt;z-index:251671552;visibility:visible;mso-wrap-style:square;mso-width-percent:0;mso-height-percent:0;mso-wrap-distance-left:9pt;mso-wrap-distance-top:0;mso-wrap-distance-right:9pt;mso-wrap-distance-bottom:0;mso-position-horizontal:absolute;mso-position-horizontal-relative:text;mso-position-vertical:absolute;mso-position-vertical-relative:text;mso-width-percent:0;mso-height-percent:0;mso-width-relative:margin;mso-height-relative:margin;v-text-anchor:middle" o:gfxdata="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" filled="f" strokecolor="#70ad47 [3209]" strokeweight="2.25pt">
+                <v:stroke joinstyle="round"/>
+                <v:textbox>
+                  <w:txbxContent>
+                    <w:p>
+                      <w:pPr>
+                        <w:ind w:left="709"/>
+                        <w:jc w:val="center"/>
+                        <w:rPr>
+                          <w:lang w:val="en-US"/>
+                        </w:rPr>
+                      </w:pPr>
+                      <w:r>
+                        <w:rPr>
+                          <w:lang w:val="en-US"/>
+                        </w:rPr>
+                        <w:t xml:space="preserve">         3</w:t>
+                      </w:r>
+                    </w:p>
+                    <w:p>
+                      <w:pPr>
+                        <w:jc w:val="center"/>
+                        <w:rPr>
+                          <w:lang w:val="en-US"/>
+                        </w:rPr>
+                      </w:pPr>
+                    </w:p>
+                    <w:p>
+                      <w:pPr>
+                        <w:jc w:val="center"/>
+                        <w:rPr>
+                          <w:lang w:val="en-US"/>
+                        </w:rPr>
+                      </w:pPr>
+                    </w:p>
+                    <w:p>
+                      <w:pPr>
+                        <w:jc w:val="center"/>
+                        <w:rPr>
+                          <w:lang w:val="en-US"/>
+                        </w:rPr>
+                      </w:pPr>
+                    </w:p>
+                    <w:p>
+                      <w:pPr>
+                        <w:jc w:val="center"/>
+                        <w:rPr>
+                          <w:lang w:val="en-US"/>
+                        </w:rPr>
+                      </w:pPr>
+                    </w:p>
+                    <w:p>
+                      <w:pPr>
+                        <w:jc w:val="center"/>
+                        <w:rPr>
+                          <w:lang w:val="en-US"/>
+                        </w:rPr>
+                      </w:pPr>
+                    </w:p>
+                    <w:p>
+                      <w:pPr>
+                        <w:jc w:val="center"/>
+                        <w:rPr>
+                          <w:lang w:val="en-US"/>
+                        </w:rPr>
+                      </w:pPr>
+                    </w:p>
+                    <w:p>
+                      <w:pPr>
+                        <w:jc w:val="center"/>
+                        <w:rPr>
+                          <w:lang w:val="en-US"/>
+                        </w:rPr>
+                      </w:pPr>
+                    </w:p>
+                    <w:p>
+                      <w:pPr>
+                        <w:jc w:val="center"/>
+                        <w:rPr>
+                          <w:lang w:val="en-US"/>
+                        </w:rPr>
+                      </w:pPr>
+                    </w:p>
+                    <w:p>
+                      <w:pPr>
+                        <w:jc w:val="center"/>
+                        <w:rPr>
+                          <w:lang w:val="en-US"/>
+                        </w:rPr>
+                      </w:pPr>
+                    </w:p>
+                    <w:p>
+                      <w:pPr>
+                        <w:jc w:val="center"/>
+                        <w:rPr>
+                          <w:lang w:val="en-US"/>
+                        </w:rPr>
+                      </w:pPr>
+                    </w:p>
+                    <w:p>
+                      <w:pPr>
+                        <w:jc w:val="center"/>
+                        <w:rPr>
+                          <w:lang w:val="en-US"/>
+                        </w:rPr>
+                      </w:pPr>
+                    </w:p>
+                    <w:p>
+                      <w:pPr>
+                        <w:jc w:val="center"/>
+                        <w:rPr>
+                          <w:lang w:val="en-US"/>
+                        </w:rPr>
+                      </w:pPr>
+                    </w:p>
+                  </w:txbxContent>
+                </v:textbox>
+              </v:rect>
+            </w:pict>
+          </mc:Fallback>
+        </mc:AlternateContent>
+      </w:r>
+      <w:r>
+        <mc:AlternateContent>
+          <mc:Choice Requires="wps">
+            <w:drawing>
+              <wp:anchor distT="0" distB="0" distL="114300" distR="114300" simplePos="0" relativeHeight="251669504" behindDoc="0" locked="0" layoutInCell="1" allowOverlap="1" wp14:anchorId="6E42AF2A" wp14:editId="0F46BE8B">
+                <wp:simplePos x="0" y="0"/>
+                <wp:positionH relativeFrom="column">
+                  <wp:posOffset>1343888</wp:posOffset>
+                </wp:positionH>
+                <wp:positionV relativeFrom="paragraph">
+                  <wp:posOffset>916976</wp:posOffset>
+                </wp:positionV>
+                <wp:extent cx="2967486" cy="2797475"/>
+                <wp:effectExtent l="19050" t="19050" r="23495" b="22225"/>
+                <wp:wrapNone/>
+                <wp:docPr id="22" name="Прямоугольник 22"/>
+                <wp:cNvGraphicFramePr/>
+                <a:graphic xmlns:a="http://schemas.openxmlformats.org/drawingml/2006/main">
+                  <a:graphicData uri="http://schemas.microsoft.com/office/word/2010/wordprocessingShape">
+                    <wps:wsp>
+                      <wps:cNvSpPr/>
+                      <wps:spPr>
+                        <a:xfrm>
+                          <a:off x="0" y="0"/>
+                          <a:ext cx="2967486" cy="2797475"/>
+                        </a:xfrm>
+                        <a:prstGeom prst="rect">
+                          <a:avLst/>
+                        </a:prstGeom>
+                        <a:noFill/>
+                        <a:ln w="28575" cap="flat" cmpd="sng" algn="ctr">
+                          <a:solidFill>
+                            <a:schemeClr val="accent6"/>
+                          </a:solidFill>
+                          <a:prstDash val="solid"/>
+                          <a:round/>
+                          <a:headEnd type="none" w="med" len="med"/>
+                          <a:tailEnd type="none" w="med" len="med"/>
+                        </a:ln>
+                      </wps:spPr>
+                      <wps:style>
+                        <a:lnRef idx="0">
+                          <a:scrgbClr r="0" g="0" b="0"/>
+                        </a:lnRef>
+                        <a:fillRef idx="0">
+                          <a:scrgbClr r="0" g="0" b="0"/>
+                        </a:fillRef>
+                        <a:effectRef idx="0">
+                          <a:scrgbClr r="0" g="0" b="0"/>
+                        </a:effectRef>
+                        <a:fontRef idx="minor">
+                          <a:schemeClr val="accent6"/>
+                        </a:fontRef>
+                      </wps:style>
+                      <wps:txbx>
+                        <w:txbxContent>
+                          <w:p>
+                            <w:pPr>
+                              <w:ind w:left="3545"/>
+                              <w:jc w:val="center"/>
+                              <w:rPr>
+                                <w:lang w:val="en-US"/>
+                              </w:rPr>
+                            </w:pPr>
+                            <w:r>
+                              <w:rPr>
+                                <w:lang w:val="en-US"/>
+                              </w:rPr>
+                              <w:t>2</w:t>
+                            </w:r>
+                          </w:p>
+                          <w:p>
+                            <w:pPr>
+                              <w:jc w:val="center"/>
+                              <w:rPr>
+                                <w:lang w:val="en-US"/>
+                              </w:rPr>
+                            </w:pPr>
+                          </w:p>
+                          <w:p>
+                            <w:pPr>
+                              <w:jc w:val="center"/>
+                              <w:rPr>
+                                <w:lang w:val="en-US"/>
+                              </w:rPr>
+                            </w:pPr>
+                          </w:p>
+                          <w:p>
+                            <w:pPr>
+                              <w:jc w:val="center"/>
+                              <w:rPr>
+                                <w:lang w:val="en-US"/>
+                              </w:rPr>
+                            </w:pPr>
+                          </w:p>
+                          <w:p>
+                            <w:pPr>
+                              <w:jc w:val="center"/>
+                              <w:rPr>
+                                <w:lang w:val="en-US"/>
+                              </w:rPr>
+                            </w:pPr>
+                          </w:p>
+                          <w:p>
+                            <w:pPr>
+                              <w:jc w:val="center"/>
+                              <w:rPr>
+                                <w:lang w:val="en-US"/>
+                              </w:rPr>
+                            </w:pPr>
+                          </w:p>
+                          <w:p>
+                            <w:pPr>
+                              <w:jc w:val="center"/>
+                              <w:rPr>
+                                <w:lang w:val="en-US"/>
+                              </w:rPr>
+                            </w:pPr>
+                          </w:p>
+                          <w:p>
+                            <w:pPr>
+                              <w:jc w:val="center"/>
+                              <w:rPr>
+                                <w:lang w:val="en-US"/>
+                              </w:rPr>
+                            </w:pPr>
+                          </w:p>
+                          <w:p>
+                            <w:pPr>
+                              <w:jc w:val="center"/>
+                              <w:rPr>
+                                <w:lang w:val="en-US"/>
+                              </w:rPr>
+                            </w:pPr>
+                          </w:p>
+                          <w:p>
+                            <w:pPr>
+                              <w:jc w:val="center"/>
+                              <w:rPr>
+                                <w:lang w:val="en-US"/>
+                              </w:rPr>
+                            </w:pPr>
+                          </w:p>
+                          <w:p>
+                            <w:pPr>
+                              <w:jc w:val="center"/>
+                              <w:rPr>
+                                <w:lang w:val="en-US"/>
+                              </w:rPr>
+                            </w:pPr>
+                          </w:p>
+                          <w:p>
+                            <w:pPr>
+                              <w:jc w:val="center"/>
+                              <w:rPr>
+                                <w:lang w:val="en-US"/>
+                              </w:rPr>
+                            </w:pPr>
+                          </w:p>
+                          <w:p>
+                            <w:pPr>
+                              <w:jc w:val="center"/>
+                              <w:rPr>
+                                <w:lang w:val="en-US"/>
+                              </w:rPr>
+                            </w:pPr>
+                          </w:p>
+                        </w:txbxContent>
+                      </wps:txbx>
+                      <wps:bodyPr rot="0" spcFirstLastPara="0" vertOverflow="overflow" horzOverflow="overflow" vert="horz" wrap="square" lIns="91440" tIns="45720" rIns="91440" bIns="45720" numCol="1" spcCol="0" rtlCol="0" fromWordArt="0" anchor="ctr" anchorCtr="0" forceAA="0" compatLnSpc="1">
+                        <a:prstTxWarp prst="textNoShape">
+                          <a:avLst/>
+                        </a:prstTxWarp>
+                        <a:noAutofit/>
+                      </wps:bodyPr>
+                    </wps:wsp>
+                  </a:graphicData>
+                </a:graphic>
+                <wp14:sizeRelH relativeFrom="margin">
+                  <wp14:pctWidth>0</wp14:pctWidth>
+                </wp14:sizeRelH>
+                <wp14:sizeRelV relativeFrom="margin">
+                  <wp14:pctHeight>0</wp14:pctHeight>
+                </wp14:sizeRelV>
+              </wp:anchor>
+            </w:drawing>
+          </mc:Choice>
+          <mc:Fallback>
+            <w:pict>
+              <v:rect w14:anchorId="6E42AF2A" id="Прямоугольник 22" o:spid="_x0000_s1031" style="position:absolute;left:0;text-align:left;margin-left:105.8pt;margin-top:72.2pt;width:233.65pt;height:220.25pt;z-index:251669504;visibility:visible;mso-wrap-style:square;mso-width-percent:0;mso-height-percent:0;mso-wrap-distance-left:9pt;mso-wrap-distance-top:0;mso-wrap-distance-right:9pt;mso-wrap-distance-bottom:0;mso-position-horizontal:absolute;mso-position-horizontal-relative:text;mso-position-vertical:absolute;mso-position-vertical-relative:text;mso-width-percent:0;mso-height-percent:0;mso-width-relative:margin;mso-height-relative:margin;v-text-anchor:middle" o:gfxdata="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" filled="f" strokecolor="#70ad47 [3209]" strokeweight="2.25pt">
+                <v:stroke joinstyle="round"/>
+                <v:textbox>
+                  <w:txbxContent>
+                    <w:p>
+                      <w:pPr>
+                        <w:ind w:left="3545"/>
+                        <w:jc w:val="center"/>
+                        <w:rPr>
+                          <w:lang w:val="en-US"/>
+                        </w:rPr>
+                      </w:pPr>
+                      <w:r>
+                        <w:rPr>
+                          <w:lang w:val="en-US"/>
+                        </w:rPr>
+                        <w:t>2</w:t>
+                      </w:r>
+                    </w:p>
+                    <w:p>
+                      <w:pPr>
+                        <w:jc w:val="center"/>
+                        <w:rPr>
+                          <w:lang w:val="en-US"/>
+                        </w:rPr>
+                      </w:pPr>
+                    </w:p>
+                    <w:p>
+                      <w:pPr>
+                        <w:jc w:val="center"/>
+                        <w:rPr>
+                          <w:lang w:val="en-US"/>
+                        </w:rPr>
+                      </w:pPr>
+                    </w:p>
+                    <w:p>
+                      <w:pPr>
+                        <w:jc w:val="center"/>
+                        <w:rPr>
+                          <w:lang w:val="en-US"/>
+                        </w:rPr>
+                      </w:pPr>
+                    </w:p>
+                    <w:p>
+                      <w:pPr>
+                        <w:jc w:val="center"/>
+                        <w:rPr>
+                          <w:lang w:val="en-US"/>
+                        </w:rPr>
+                      </w:pPr>
+                    </w:p>
+                    <w:p>
+                      <w:pPr>
+                        <w:jc w:val="center"/>
+                        <w:rPr>
+                          <w:lang w:val="en-US"/>
+                        </w:rPr>
+                      </w:pPr>
+                    </w:p>
+                    <w:p>
+                      <w:pPr>
+                        <w:jc w:val="center"/>
+                        <w:rPr>
+                          <w:lang w:val="en-US"/>
+                        </w:rPr>
+                      </w:pPr>
+                    </w:p>
+                    <w:p>
+                      <w:pPr>
+                        <w:jc w:val="center"/>
+                        <w:rPr>
+                          <w:lang w:val="en-US"/>
+                        </w:rPr>
+                      </w:pPr>
+                    </w:p>
+                    <w:p>
+                      <w:pPr>
+                        <w:jc w:val="center"/>
+                        <w:rPr>
+                          <w:lang w:val="en-US"/>
+                        </w:rPr>
+                      </w:pPr>
+                    </w:p>
+                    <w:p>
+                      <w:pPr>
+                        <w:jc w:val="center"/>
+                        <w:rPr>
+                          <w:lang w:val="en-US"/>
+                        </w:rPr>
+                      </w:pPr>
+                    </w:p>
+                    <w:p>
+                      <w:pPr>
+                        <w:jc w:val="center"/>
+                        <w:rPr>
+                          <w:lang w:val="en-US"/>
+                        </w:rPr>
+                      </w:pPr>
+                    </w:p>
+                    <w:p>
+                      <w:pPr>
+                        <w:jc w:val="center"/>
+                        <w:rPr>
+                          <w:lang w:val="en-US"/>
+                        </w:rPr>
+                      </w:pPr>
+                    </w:p>
+                    <w:p>
+                      <w:pPr>
+                        <w:jc w:val="center"/>
+                        <w:rPr>
+                          <w:lang w:val="en-US"/>
+                        </w:rPr>
+                      </w:pPr>
+                    </w:p>
+                  </w:txbxContent>
+                </v:textbox>
+              </v:rect>
+            </w:pict>
+          </mc:Fallback>
+        </mc:AlternateContent>
+      </w:r>
+      <w:r>
+        <mc:AlternateContent>
+          <mc:Choice Requires="wps">
+            <w:drawing>
+              <wp:anchor distT="0" distB="0" distL="114300" distR="114300" simplePos="0" relativeHeight="251667456" behindDoc="0" locked="0" layoutInCell="1" allowOverlap="1" wp14:anchorId="32B58239" wp14:editId="78519254">
+                <wp:simplePos x="0" y="0"/>
+                <wp:positionH relativeFrom="column">
+                  <wp:posOffset>49925</wp:posOffset>
+                </wp:positionH>
+                <wp:positionV relativeFrom="paragraph">
+                  <wp:posOffset>925601</wp:posOffset>
+                </wp:positionV>
+                <wp:extent cx="1190625" cy="2797475"/>
+                <wp:effectExtent l="19050" t="19050" r="28575" b="22225"/>
+                <wp:wrapNone/>
+                <wp:docPr id="20" name="Прямоугольник 20"/>
+                <wp:cNvGraphicFramePr/>
+                <a:graphic xmlns:a="http://schemas.openxmlformats.org/drawingml/2006/main">
+                  <a:graphicData uri="http://schemas.microsoft.com/office/word/2010/wordprocessingShape">
+                    <wps:wsp>
+                      <wps:cNvSpPr/>
+                      <wps:spPr>
+                        <a:xfrm>
+                          <a:off x="0" y="0"/>
+                          <a:ext cx="1190625" cy="2797475"/>
+                        </a:xfrm>
+                        <a:prstGeom prst="rect">
+                          <a:avLst/>
+                        </a:prstGeom>
+                        <a:noFill/>
+                        <a:ln w="28575" cap="flat" cmpd="sng" algn="ctr">
+                          <a:solidFill>
+                            <a:schemeClr val="accent6"/>
+                          </a:solidFill>
+                          <a:prstDash val="solid"/>
+                          <a:round/>
+                          <a:headEnd type="none" w="med" len="med"/>
+                          <a:tailEnd type="none" w="med" len="med"/>
+                        </a:ln>
+                      </wps:spPr>
+                      <wps:style>
+                        <a:lnRef idx="0">
+                          <a:scrgbClr r="0" g="0" b="0"/>
+                        </a:lnRef>
+                        <a:fillRef idx="0">
+                          <a:scrgbClr r="0" g="0" b="0"/>
+                        </a:fillRef>
+                        <a:effectRef idx="0">
+                          <a:scrgbClr r="0" g="0" b="0"/>
+                        </a:effectRef>
+                        <a:fontRef idx="minor">
+                          <a:schemeClr val="accent6"/>
+                        </a:fontRef>
+                      </wps:style>
+                      <wps:txbx>
+                        <w:txbxContent>
+                          <w:p>
+                            <w:pPr>
+                              <w:ind w:left="709"/>
+                              <w:jc w:val="center"/>
+                              <w:rPr>
+                                <w:lang w:val="en-US"/>
+                              </w:rPr>
+                            </w:pPr>
+                            <w:r>
+                              <w:rPr>
+                                <w:lang w:val="en-US"/>
+                              </w:rPr>
+                              <w:t>1</w:t>
+                            </w:r>
+                          </w:p>
+                          <w:p>
+                            <w:pPr>
+                              <w:jc w:val="center"/>
+                              <w:rPr>
+                                <w:lang w:val="en-US"/>
+                              </w:rPr>
+                            </w:pPr>
+                          </w:p>
+                          <w:p>
+                            <w:pPr>
+                              <w:jc w:val="center"/>
+                              <w:rPr>
+                                <w:lang w:val="en-US"/>
+                              </w:rPr>
+                            </w:pPr>
+                          </w:p>
+                          <w:p>
+                            <w:pPr>
+                              <w:jc w:val="center"/>
+                              <w:rPr>
+                                <w:lang w:val="en-US"/>
+                              </w:rPr>
+                            </w:pPr>
+                          </w:p>
+                          <w:p>
+                            <w:pPr>
+                              <w:jc w:val="center"/>
+                              <w:rPr>
+                                <w:lang w:val="en-US"/>
+                              </w:rPr>
+                            </w:pPr>
+                          </w:p>
+                          <w:p>
+                            <w:pPr>
+                              <w:jc w:val="center"/>
+                              <w:rPr>
+                                <w:lang w:val="en-US"/>
+                              </w:rPr>
+                            </w:pPr>
+                          </w:p>
+                          <w:p>
+                            <w:pPr>
+                              <w:jc w:val="center"/>
+                              <w:rPr>
+                                <w:lang w:val="en-US"/>
+                              </w:rPr>
+                            </w:pPr>
+                          </w:p>
+                          <w:p>
+                            <w:pPr>
+                              <w:jc w:val="center"/>
+                              <w:rPr>
+                                <w:lang w:val="en-US"/>
+                              </w:rPr>
+                            </w:pPr>
+                          </w:p>
+                          <w:p>
+                            <w:pPr>
+                              <w:jc w:val="center"/>
+                              <w:rPr>
+                                <w:lang w:val="en-US"/>
+                              </w:rPr>
+                            </w:pPr>
+                          </w:p>
+                          <w:p>
+                            <w:pPr>
+                              <w:jc w:val="center"/>
+                              <w:rPr>
+                                <w:lang w:val="en-US"/>
+                              </w:rPr>
+                            </w:pPr>
+                          </w:p>
+                          <w:p>
+                            <w:pPr>
+                              <w:jc w:val="center"/>
+                              <w:rPr>
+                                <w:lang w:val="en-US"/>
+                              </w:rPr>
+                            </w:pPr>
+                          </w:p>
+                          <w:p>
+                            <w:pPr>
+                              <w:jc w:val="center"/>
+                              <w:rPr>
+                                <w:lang w:val="en-US"/>
+                              </w:rPr>
+                            </w:pPr>
+                          </w:p>
+                          <w:p>
+                            <w:pPr>
+                              <w:jc w:val="center"/>
+                              <w:rPr>
+                                <w:lang w:val="en-US"/>
+                              </w:rPr>
+                            </w:pPr>
+                          </w:p>
+                        </w:txbxContent>
+                      </wps:txbx>
+                      <wps:bodyPr rot="0" spcFirstLastPara="0" vertOverflow="overflow" horzOverflow="overflow" vert="horz" wrap="square" lIns="91440" tIns="45720" rIns="91440" bIns="45720" numCol="1" spcCol="0" rtlCol="0" fromWordArt="0" anchor="ctr" anchorCtr="0" forceAA="0" compatLnSpc="1">
+                        <a:prstTxWarp prst="textNoShape">
+                          <a:avLst/>
+                        </a:prstTxWarp>
+                        <a:noAutofit/>
+                      </wps:bodyPr>
+                    </wps:wsp>
+                  </a:graphicData>
+                </a:graphic>
+                <wp14:sizeRelH relativeFrom="margin">
+                  <wp14:pctWidth>0</wp14:pctWidth>
+                </wp14:sizeRelH>
+                <wp14:sizeRelV relativeFrom="margin">
+                  <wp14:pctHeight>0</wp14:pctHeight>
+                </wp14:sizeRelV>
+              </wp:anchor>
+            </w:drawing>
+          </mc:Choice>
+          <mc:Fallback>
+            <w:pict>
+              <v:rect w14:anchorId="32B58239" id="Прямоугольник 20" o:spid="_x0000_s1032" style="position:absolute;left:0;text-align:left;margin-left:3.95pt;margin-top:72.9pt;width:93.75pt;height:220.25pt;z-index:251667456;visibility:visible;mso-wrap-style:square;mso-width-percent:0;mso-height-percent:0;mso-wrap-distance-left:9pt;mso-wrap-distance-top:0;mso-wrap-distance-right:9pt;mso-wrap-distance-bottom:0;mso-position-horizontal:absolute;mso-position-horizontal-relative:text;mso-position-vertical:absolute;mso-position-vertical-relative:text;mso-width-percent:0;mso-height-percent:0;mso-width-relative:margin;mso-height-relative:margin;v-text-anchor:middle" o:gfxdata="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" filled="f" strokecolor="#70ad47 [3209]" strokeweight="2.25pt">
+                <v:stroke joinstyle="round"/>
+                <v:textbox>
+                  <w:txbxContent>
+                    <w:p>
+                      <w:pPr>
+                        <w:ind w:left="709"/>
+                        <w:jc w:val="center"/>
+                        <w:rPr>
+                          <w:lang w:val="en-US"/>
+                        </w:rPr>
+                      </w:pPr>
+                      <w:r>
+                        <w:rPr>
+                          <w:lang w:val="en-US"/>
+                        </w:rPr>
+                        <w:t>1</w:t>
+                      </w:r>
+                    </w:p>
+                    <w:p>
+                      <w:pPr>
+                        <w:jc w:val="center"/>
+                        <w:rPr>
+                          <w:lang w:val="en-US"/>
+                        </w:rPr>
+                      </w:pPr>
+                    </w:p>
+                    <w:p>
+                      <w:pPr>
+                        <w:jc w:val="center"/>
+                        <w:rPr>
+                          <w:lang w:val="en-US"/>
+                        </w:rPr>
+                      </w:pPr>
+                    </w:p>
+                    <w:p>
+                      <w:pPr>
+                        <w:jc w:val="center"/>
+                        <w:rPr>
+                          <w:lang w:val="en-US"/>
+                        </w:rPr>
+                      </w:pPr>
+                    </w:p>
+                    <w:p>
+                      <w:pPr>
+                        <w:jc w:val="center"/>
+                        <w:rPr>
+                          <w:lang w:val="en-US"/>
+                        </w:rPr>
+                      </w:pPr>
+                    </w:p>
+                    <w:p>
+                      <w:pPr>
+                        <w:jc w:val="center"/>
+                        <w:rPr>
+                          <w:lang w:val="en-US"/>
+                        </w:rPr>
+                      </w:pPr>
+                    </w:p>
+                    <w:p>
+                      <w:pPr>
+                        <w:jc w:val="center"/>
+                        <w:rPr>
+                          <w:lang w:val="en-US"/>
+                        </w:rPr>
+                      </w:pPr>
+                    </w:p>
+                    <w:p>
+                      <w:pPr>
+                        <w:jc w:val="center"/>
+                        <w:rPr>
+                          <w:lang w:val="en-US"/>
+                        </w:rPr>
+                      </w:pPr>
+                    </w:p>
+                    <w:p>
+                      <w:pPr>
+                        <w:jc w:val="center"/>
+                        <w:rPr>
+                          <w:lang w:val="en-US"/>
+                        </w:rPr>
+                      </w:pPr>
+                    </w:p>
+                    <w:p>
+                      <w:pPr>
+                        <w:jc w:val="center"/>
+                        <w:rPr>
+                          <w:lang w:val="en-US"/>
+                        </w:rPr>
+                      </w:pPr>
+                    </w:p>
+                    <w:p>
+                      <w:pPr>
+                        <w:jc w:val="center"/>
+                        <w:rPr>
+                          <w:lang w:val="en-US"/>
+                        </w:rPr>
+                      </w:pPr>
+                    </w:p>
+                    <w:p>
+                      <w:pPr>
+                        <w:jc w:val="center"/>
+                        <w:rPr>
+                          <w:lang w:val="en-US"/>
+                        </w:rPr>
+                      </w:pPr>
+                    </w:p>
+                    <w:p>
+                      <w:pPr>
+                        <w:jc w:val="center"/>
+                        <w:rPr>
+                          <w:lang w:val="en-US"/>
+                        </w:rPr>
+                      </w:pPr>
+                    </w:p>
+                  </w:txbxContent>
+                </v:textbox>
+              </v:rect>
+            </w:pict>
+          </mc:Fallback>
+        </mc:AlternateContent>
+      </w:r>
+      <w:r>
+        <w:drawing>
+          <wp:inline distT="0" distB="0" distL="0" distR="0" wp14:anchorId="1DE89DBF" wp14:editId="0497174A">
+            <wp:extent cx="5940425" cy="3613150"/>
+            <wp:effectExtent l="0" t="0" r="3175" b="6350"/>
+            <wp:docPr id="17" name="Рисунок 17"/>
+            <wp:cNvGraphicFramePr>
+              <a:graphicFrameLocks xmlns:a="http://schemas.openxmlformats.org/drawingml/2006/main" noChangeAspect="1"/>
+            </wp:cNvGraphicFramePr>
+            <a:graphic xmlns:a="http://schemas.openxmlformats.org/drawingml/2006/main">
+              <a:graphicData uri="http://schemas.openxmlformats.org/drawingml/2006/picture">
+                <pic:pic xmlns:pic="http://schemas.openxmlformats.org/drawingml/2006/picture">
+                  <pic:nvPicPr>
+                    <pic:cNvPr id="1" name=""/>
+                    <pic:cNvPicPr/>
+                  </pic:nvPicPr>
+                  <pic:blipFill>
+                    <a:blip r:embed="rId20"/>
+                    <a:stretch>
+                      <a:fillRect/>
+                    </a:stretch>
+                  </pic:blipFill>
+                  <pic:spPr>
+                    <a:xfrm>
+                      <a:off x="0" y="0"/>
+                      <a:ext cx="5940425" cy="3613150"/>
+                    </a:xfrm>
+                    <a:prstGeom prst="rect">
+                      <a:avLst/>
+                    </a:prstGeom>
+                  </pic:spPr>
+                </pic:pic>
+              </a:graphicData>
+            </a:graphic>
+          </wp:inline>
+        </w:drawing>
+      </w:r>
+    </w:p>
+    <w:p>
+      <w:pPr>
+        <w:pStyle w:val="Figureheader"/>
+        <w:rPr>
+          <w:lang w:eastAsia="ru-RU"/>
+        </w:rPr>
+      </w:pPr>
+      <w:r>
+        <w:rPr>
+          <w:lang w:eastAsia="ru-RU"/>
+        </w:rPr>
+        <w:t xml:space="preserve">Figure </w:t>
+      </w:r>
+      <w:bookmarkStart w:id="44" w:name="fig_bae_tab_regions"/>
+      <w:r>
+        <w:rPr>
+          <w:lang w:eastAsia="ru-RU"/>
+        </w:rPr>
+        <w:fldChar w:fldCharType="begin"/>
+      </w:r>
+      <w:r>
+        <w:rPr>
+          <w:lang w:eastAsia="ru-RU"/>
+        </w:rPr>
+        <w:instrText xml:space="preserve"> seq fig </w:instrText>
+      </w:r>
+      <w:r>
+        <w:rPr>
+          <w:lang w:eastAsia="ru-RU"/>
+        </w:rPr>
+        <w:fldChar w:fldCharType="separate"/>
+      </w:r>
+      <w:r>
+        <w:rPr>
+          <w:noProof/>
+          <w:lang w:eastAsia="ru-RU"/>
+        </w:rPr>
+        <w:t>13</w:t>
+      </w:r>
+      <w:r>
+        <w:rPr>
+          <w:lang w:eastAsia="ru-RU"/>
+        </w:rPr>
+        <w:fldChar w:fldCharType="end"/>
+      </w:r>
+      <w:bookmarkEnd w:id="44"/>
+      <w:r>
+        <w:rPr>
+          <w:lang w:eastAsia="ru-RU"/>
+        </w:rPr>
+        <w:t xml:space="preserve"> –</w:t>
+      </w:r>
+      <w:r>
+        <w:rPr>
+          <w:lang w:eastAsia="ru-RU"/>
+        </w:rPr>
+        <w:t xml:space="preserve"> </w:t>
+      </w:r>
+      <w:r>
+        <w:rPr>
+          <w:lang w:eastAsia="ru-RU"/>
+        </w:rPr>
+        <w:t>View of the "Build an Experiment" tab</w:t>
+      </w:r>
+    </w:p>
+    <w:p>
+      <w:pPr>
+        <w:pStyle w:val="2"/>
+        <w:rPr>
+          <w:lang w:eastAsia="ru-RU"/>
+        </w:rPr>
+      </w:pPr>
+      <w:r>
+        <w:rPr>
+          <w:lang w:eastAsia="ru-RU"/>
+        </w:rPr>
+        <w:t>Builder element list</w:t>
+      </w:r>
+    </w:p>
+    <w:p>
+      <w:pPr>
+        <w:rPr>
+          <w:lang w:val="en-US" w:eastAsia="ru-RU"/>
+        </w:rPr>
+      </w:pPr>
+      <w:r>
+        <w:rPr>
+          <w:lang w:val="en-US" w:eastAsia="ru-RU"/>
+        </w:rPr>
+        <w:t>Builder elements list area is created through the executing the "</w:t>
+      </w:r>
+      <w:r>
+        <w:rPr>
+          <w:lang w:val="en-US" w:eastAsia="ru-RU"/>
+        </w:rPr>
+        <w:t>MainWindowUI::CreateElementsListWidget</w:t>
+      </w:r>
+      <w:r>
+        <w:rPr>
+          <w:lang w:val="en-US" w:eastAsia="ru-RU"/>
+        </w:rPr>
+        <w:t>" method.</w:t>
+      </w:r>
+    </w:p>
+    <w:p>
+      <w:pPr>
+        <w:rPr>
+          <w:lang w:val="en-US" w:eastAsia="ru-RU"/>
+        </w:rPr>
+      </w:pPr>
+      <w:r>
+        <w:rPr>
+          <w:lang w:val="en-US" w:eastAsia="ru-RU"/>
+        </w:rPr>
+        <w:t>Element list is formed by the handler for "</w:t>
+      </w:r>
+      <w:r>
+        <w:rPr>
+          <w:lang w:val="en-US" w:eastAsia="ru-RU"/>
+        </w:rPr>
+        <w:t>MainWindow::</w:t>
+      </w:r>
+      <w:r>
+        <w:rPr>
+          <w:lang w:val="en-US" w:eastAsia="ru-RU"/>
+        </w:rPr>
+        <w:t xml:space="preserve"> </w:t>
+      </w:r>
+      <w:r>
+        <w:rPr>
+          <w:lang w:val="en-US" w:eastAsia="ru-RU"/>
+        </w:rPr>
+        <w:t>BuilderElementsFound</w:t>
+      </w:r>
+      <w:r>
+        <w:rPr>
+          <w:lang w:val="en-US" w:eastAsia="ru-RU"/>
+        </w:rPr>
+        <w:t>"</w:t>
+      </w:r>
+      <w:r>
+        <w:rPr>
+          <w:lang w:val="en-US" w:eastAsia="ru-RU"/>
+        </w:rPr>
+        <w:t xml:space="preserve"> signal.</w:t>
+      </w:r>
+      <w:r>
+        <w:rPr>
+          <w:lang w:val="en-US" w:eastAsia="ru-RU"/>
+        </w:rPr>
+        <w:t xml:space="preserve"> Each element in the list is a "QLabel" placed on a "QGridLayout"</w:t>
+      </w:r>
+      <w:r>
+        <w:rPr>
+          <w:lang w:val="en-US" w:eastAsia="ru-RU"/>
+        </w:rPr>
+        <w:t xml:space="preserve">. </w:t>
+      </w:r>
+      <w:r>
+        <w:rPr>
+          <w:lang w:val="en-US" w:eastAsia="ru-RU"/>
+        </w:rPr>
+        <w:t>As a</w:t>
+      </w:r>
+      <w:r>
+        <w:rPr>
+          <w:lang w:val="en-US" w:eastAsia="ru-RU"/>
+        </w:rPr>
+        <w:t xml:space="preserve">n image for "QLabel" </w:t>
+      </w:r>
+      <w:r>
+        <w:rPr>
+          <w:lang w:val="en-US" w:eastAsia="ru-RU"/>
+        </w:rPr>
+        <w:t>the "</w:t>
+      </w:r>
+      <w:r>
+        <w:rPr>
+          <w:lang w:val="en-US" w:eastAsia="ru-RU"/>
+        </w:rPr>
+        <w:t>AbstractBuilderElement</w:t>
+      </w:r>
+      <w:r>
+        <w:rPr>
+          <w:lang w:val="en-US" w:eastAsia="ru-RU"/>
+        </w:rPr>
+        <w:t>::</w:t>
+      </w:r>
+      <w:r>
+        <w:rPr>
+          <w:lang w:val="en-US" w:eastAsia="ru-RU"/>
+        </w:rPr>
+        <w:t>GetImage</w:t>
+      </w:r>
+      <w:r>
+        <w:rPr>
+          <w:lang w:val="en-US" w:eastAsia="ru-RU"/>
+        </w:rPr>
+        <w:t xml:space="preserve">" </w:t>
+      </w:r>
+      <w:r>
+        <w:rPr>
+          <w:lang w:val="en-US" w:eastAsia="ru-RU"/>
+        </w:rPr>
+        <w:t>is taken</w:t>
+      </w:r>
+      <w:r>
+        <w:rPr>
+          <w:lang w:val="en-US" w:eastAsia="ru-RU"/>
+        </w:rPr>
+        <w:t>.</w:t>
+      </w:r>
+    </w:p>
+    <w:p>
+      <w:pPr>
+        <w:rPr>
+          <w:lang w:val="en-US" w:eastAsia="ru-RU"/>
+        </w:rPr>
+      </w:pPr>
+      <w:r>
+        <w:rPr>
+          <w:lang w:val="en-US" w:eastAsia="ru-RU"/>
+        </w:rPr>
+        <w:t>When data values at "Category" combo box or "Search" line edit change</w:t>
+      </w:r>
+      <w:r>
+        <w:rPr>
+          <w:lang w:val="en-US" w:eastAsia="ru-RU"/>
+        </w:rPr>
+        <w:t>d</w:t>
+      </w:r>
+      <w:r>
+        <w:rPr>
+          <w:lang w:val="en-US" w:eastAsia="ru-RU"/>
+        </w:rPr>
+        <w:t xml:space="preserve"> the "QGridLayout" is cleared and filled by elements that are fit entered data.</w:t>
+      </w:r>
+    </w:p>
+    <w:p>
+      <w:pPr>
+        <w:rPr>
+          <w:lang w:val="en-US" w:eastAsia="ru-RU"/>
+        </w:rPr>
+      </w:pPr>
+      <w:r>
+        <w:rPr>
+          <w:lang w:val="en-US" w:eastAsia="ru-RU"/>
+        </w:rPr>
+        <w:t xml:space="preserve">When mouse hovered the "QLabel" the overlay widget is created (see fig. </w:t>
+      </w:r>
+      <w:r>
+        <w:rPr>
+          <w:lang w:val="en-US" w:eastAsia="ru-RU"/>
+        </w:rPr>
+        <w:fldChar w:fldCharType="begin"/>
+      </w:r>
+      <w:r>
+        <w:rPr>
+          <w:lang w:val="en-US" w:eastAsia="ru-RU"/>
+        </w:rPr>
+        <w:instrText xml:space="preserve"> </w:instrText>
+      </w:r>
+      <w:r>
+        <w:rPr>
+          <w:lang w:val="en-US" w:eastAsia="ru-RU"/>
+        </w:rPr>
+        <w:instrText>fig_bae_hovered_elem</w:instrText>
+      </w:r>
+      <w:r>
+        <w:rPr>
+          <w:lang w:val="en-US" w:eastAsia="ru-RU"/>
+        </w:rPr>
+        <w:instrText xml:space="preserve"> </w:instrText>
+      </w:r>
+      <w:r>
+        <w:rPr>
+          <w:lang w:val="en-US" w:eastAsia="ru-RU"/>
+        </w:rPr>
+        <w:fldChar w:fldCharType="separate"/>
+      </w:r>
+      <w:r>
+        <w:rPr>
+          <w:noProof/>
+          <w:lang w:val="en-US" w:eastAsia="ru-RU"/>
+        </w:rPr>
+        <w:t>14</w:t>
+      </w:r>
+      <w:r>
+        <w:rPr>
+          <w:lang w:val="en-US" w:eastAsia="ru-RU"/>
+        </w:rPr>
+        <w:fldChar w:fldCharType="end"/>
+      </w:r>
+      <w:r>
+        <w:rPr>
+          <w:lang w:val="en-US" w:eastAsia="ru-RU"/>
+        </w:rPr>
+        <w:t>). It consists of two "QLabel" with image (from the "</w:t>
+      </w:r>
+      <w:r>
+        <w:rPr>
+          <w:lang w:val="en-US" w:eastAsia="ru-RU"/>
+        </w:rPr>
+        <w:t>AbstractBuilderElement</w:t>
+      </w:r>
+      <w:r>
+        <w:rPr>
+          <w:lang w:val="en-US" w:eastAsia="ru-RU"/>
+        </w:rPr>
+        <w:t xml:space="preserve">:: </w:t>
+      </w:r>
+      <w:r>
+        <w:rPr>
+          <w:lang w:val="en-US" w:eastAsia="ru-RU"/>
+        </w:rPr>
+        <w:t>GetImage</w:t>
+      </w:r>
+      <w:r>
+        <w:rPr>
+          <w:lang w:val="en-US" w:eastAsia="ru-RU"/>
+        </w:rPr>
+        <w:t>")</w:t>
+      </w:r>
+      <w:r>
+        <w:rPr>
+          <w:lang w:val="en-US" w:eastAsia="ru-RU"/>
+        </w:rPr>
+        <w:t xml:space="preserve"> and text (</w:t>
+      </w:r>
+      <w:r>
+        <w:rPr>
+          <w:lang w:val="en-US" w:eastAsia="ru-RU"/>
+        </w:rPr>
+        <w:t>from "</w:t>
+      </w:r>
+      <w:r>
+        <w:rPr>
+          <w:lang w:val="en-US" w:eastAsia="ru-RU"/>
+        </w:rPr>
+        <w:t>AbstractBuilderElement</w:t>
+      </w:r>
+      <w:r>
+        <w:rPr>
+          <w:lang w:val="en-US" w:eastAsia="ru-RU"/>
+        </w:rPr>
+        <w:t>::</w:t>
+      </w:r>
+      <w:r>
+        <w:rPr>
+          <w:lang w:val="en-US" w:eastAsia="ru-RU"/>
+        </w:rPr>
+        <w:t>GetFullName</w:t>
+      </w:r>
+      <w:r>
+        <w:rPr>
+          <w:lang w:val="en-US" w:eastAsia="ru-RU"/>
+        </w:rPr>
+        <w:t>"</w:t>
+      </w:r>
+      <w:r>
+        <w:rPr>
+          <w:lang w:val="en-US" w:eastAsia="ru-RU"/>
+        </w:rPr>
+        <w:t>).</w:t>
+      </w:r>
+    </w:p>
+    <w:p>
+      <w:pPr>
+        <w:pStyle w:val="Figure"/>
+        <w:rPr>
+          <w:lang w:val="en-US"/>
+        </w:rPr>
+      </w:pPr>
+      <w:r>
+        <w:rPr>
+          <w:lang w:val="en-US"/>
+        </w:rPr>
+        <w:lastRenderedPageBreak/>
+        <w:drawing>
+          <wp:inline distT="0" distB="0" distL="0" distR="0" wp14:anchorId="477FDDE9" wp14:editId="0F710FF6">
+            <wp:extent cx="2657475" cy="1466850"/>
+            <wp:effectExtent l="0" t="0" r="9525" b="0"/>
+            <wp:docPr id="24" name="Рисунок 24"/>
+            <wp:cNvGraphicFramePr>
+              <a:graphicFrameLocks xmlns:a="http://schemas.openxmlformats.org/drawingml/2006/main" noChangeAspect="1"/>
+            </wp:cNvGraphicFramePr>
+            <a:graphic xmlns:a="http://schemas.openxmlformats.org/drawingml/2006/main">
+              <a:graphicData uri="http://schemas.openxmlformats.org/drawingml/2006/picture">
+                <pic:pic xmlns:pic="http://schemas.openxmlformats.org/drawingml/2006/picture">
+                  <pic:nvPicPr>
+                    <pic:cNvPr id="0" name="Picture 1"/>
+                    <pic:cNvPicPr>
+                      <a:picLocks noChangeAspect="1" noChangeArrowheads="1"/>
+                    </pic:cNvPicPr>
+                  </pic:nvPicPr>
+                  <pic:blipFill rotWithShape="1">
+                    <a:blip r:embed="rId16">
+                      <a:extLst>
+                        <a:ext uri="{28A0092B-C50C-407E-A947-70E740481C1C}">
+                          <a14:useLocalDpi xmlns:a14="http://schemas.microsoft.com/office/drawing/2010/main" val="0"/>
+                        </a:ext>
+                      </a:extLst>
+                    </a:blip>
+                    <a:srcRect t="21026"/>
+                    <a:stretch/>
+                  </pic:blipFill>
+                  <pic:spPr bwMode="auto">
+                    <a:xfrm>
+                      <a:off x="0" y="0"/>
+                      <a:ext cx="2657475" cy="1466850"/>
+                    </a:xfrm>
+                    <a:prstGeom prst="rect">
+                      <a:avLst/>
+                    </a:prstGeom>
+                    <a:noFill/>
+                    <a:ln>
+                      <a:noFill/>
+                    </a:ln>
+                    <a:extLst>
+                      <a:ext uri="{53640926-AAD7-44D8-BBD7-CCE9431645EC}">
+                        <a14:shadowObscured xmlns:a14="http://schemas.microsoft.com/office/drawing/2010/main"/>
+                      </a:ext>
+                    </a:extLst>
+                  </pic:spPr>
+                </pic:pic>
+              </a:graphicData>
+            </a:graphic>
+          </wp:inline>
+        </w:drawing>
+      </w:r>
+    </w:p>
+    <w:p>
+      <w:pPr>
+        <w:pStyle w:val="Figureheader"/>
+        <w:rPr>
+          <w:lang w:eastAsia="ru-RU"/>
+        </w:rPr>
+      </w:pPr>
+      <w:r>
+        <w:rPr>
+          <w:lang w:eastAsia="ru-RU"/>
+        </w:rPr>
+        <w:t xml:space="preserve">Figure </w:t>
+      </w:r>
+      <w:bookmarkStart w:id="45" w:name="fig_bae_hovered_elem"/>
+      <w:r>
+        <w:rPr>
+          <w:lang w:eastAsia="ru-RU"/>
+        </w:rPr>
+        <w:fldChar w:fldCharType="begin"/>
+      </w:r>
+      <w:r>
+        <w:rPr>
+          <w:lang w:eastAsia="ru-RU"/>
+        </w:rPr>
+        <w:instrText xml:space="preserve"> seq fig </w:instrText>
+      </w:r>
+      <w:r>
+        <w:rPr>
+          <w:lang w:eastAsia="ru-RU"/>
+        </w:rPr>
+        <w:fldChar w:fldCharType="separate"/>
+      </w:r>
+      <w:r>
+        <w:rPr>
+          <w:noProof/>
+          <w:lang w:eastAsia="ru-RU"/>
+        </w:rPr>
+        <w:t>14</w:t>
+      </w:r>
+      <w:r>
+        <w:rPr>
+          <w:lang w:eastAsia="ru-RU"/>
+        </w:rPr>
+        <w:fldChar w:fldCharType="end"/>
+      </w:r>
+      <w:bookmarkEnd w:id="45"/>
+      <w:r>
+        <w:rPr>
+          <w:lang w:eastAsia="ru-RU"/>
+        </w:rPr>
+        <w:t xml:space="preserve"> – Regular (left) and mouse hovered (right) builder elements</w:t>
+      </w:r>
+    </w:p>
+    <w:p>
+      <w:pPr>
+        <w:pStyle w:val="2"/>
+        <w:rPr>
+          <w:lang w:eastAsia="ru-RU"/>
+        </w:rPr>
+      </w:pPr>
+      <w:r>
+        <w:rPr>
+          <w:lang w:eastAsia="ru-RU"/>
+        </w:rPr>
+        <w:t>Builder area</w:t>
+      </w:r>
+    </w:p>
+    <w:p>
+      <w:pPr>
+        <w:rPr>
+          <w:lang w:val="en-US" w:eastAsia="ru-RU"/>
+        </w:rPr>
+      </w:pPr>
+      <w:r>
+        <w:rPr>
+          <w:lang w:val="en-US" w:eastAsia="ru-RU"/>
+        </w:rPr>
+        <w:t xml:space="preserve">Builder area is </w:t>
+      </w:r>
+      <w:r>
+        <w:rPr>
+          <w:lang w:val="en-US" w:eastAsia="ru-RU"/>
+        </w:rPr>
+        <w:t xml:space="preserve">a "QFrame" with a "QGridLayout" on it. There are two types of widgets that can be placed on it: </w:t>
+      </w:r>
+      <w:r>
+        <w:rPr>
+          <w:lang w:val="en-US" w:eastAsia="ru-RU"/>
+        </w:rPr>
+        <w:t>element (created by the "</w:t>
+      </w:r>
+      <w:r>
+        <w:rPr>
+          <w:lang w:val="en-US" w:eastAsia="ru-RU"/>
+        </w:rPr>
+        <w:t>BuilderWidget::</w:t>
+      </w:r>
+      <w:r>
+        <w:rPr>
+          <w:lang w:val="en-US" w:eastAsia="ru-RU"/>
+        </w:rPr>
+        <w:t xml:space="preserve"> </w:t>
+      </w:r>
+      <w:r>
+        <w:rPr>
+          <w:lang w:val="en-US" w:eastAsia="ru-RU"/>
+        </w:rPr>
+        <w:t>CreateBuildExpElementWidget</w:t>
+      </w:r>
+      <w:r>
+        <w:rPr>
+          <w:lang w:val="en-US" w:eastAsia="ru-RU"/>
+        </w:rPr>
+        <w:t>") and element container (created by the "</w:t>
+      </w:r>
+      <w:r>
+        <w:rPr>
+          <w:lang w:val="en-US" w:eastAsia="ru-RU"/>
+        </w:rPr>
+        <w:t>BuilderWidget::CreateBuildExpContainerWidget</w:t>
+      </w:r>
+      <w:r>
+        <w:rPr>
+          <w:lang w:val="en-US" w:eastAsia="ru-RU"/>
+        </w:rPr>
+        <w:t>").</w:t>
+      </w:r>
+    </w:p>
+    <w:p>
+      <w:pPr>
+        <w:rPr>
+          <w:lang w:val="en-US" w:eastAsia="ru-RU"/>
+        </w:rPr>
+      </w:pPr>
+      <w:r>
+        <w:rPr>
+          <w:lang w:val="en-US" w:eastAsia="ru-RU"/>
+        </w:rPr>
+        <w:t xml:space="preserve">When element or container </w:t>
+      </w:r>
+      <w:r>
+        <w:rPr>
+          <w:lang w:val="en-US" w:eastAsia="ru-RU"/>
+        </w:rPr>
+        <w:t>is</w:t>
+      </w:r>
+      <w:r>
+        <w:rPr>
+          <w:lang w:val="en-US" w:eastAsia="ru-RU"/>
+        </w:rPr>
+        <w:t xml:space="preserve"> selected the </w:t>
+      </w:r>
+      <w:r>
+        <w:rPr>
+          <w:lang w:val="en-US" w:eastAsia="ru-RU"/>
+        </w:rPr>
+        <w:t xml:space="preserve">half-transparent </w:t>
+      </w:r>
+      <w:proofErr w:type="gramStart"/>
+      <w:r>
+        <w:rPr>
+          <w:lang w:val="en-US" w:eastAsia="ru-RU"/>
+        </w:rPr>
+        <w:t>overlay</w:t>
+      </w:r>
+      <w:proofErr w:type="gramEnd"/>
+      <w:r>
+        <w:rPr>
+          <w:lang w:val="en-US" w:eastAsia="ru-RU"/>
+        </w:rPr>
+        <w:t xml:space="preserve"> widget is created</w:t>
+      </w:r>
+      <w:r>
+        <w:rPr>
+          <w:lang w:val="en-US" w:eastAsia="ru-RU"/>
+        </w:rPr>
+        <w:t xml:space="preserve"> (see fig. </w:t>
+      </w:r>
+      <w:r>
+        <w:rPr>
+          <w:lang w:val="en-US" w:eastAsia="ru-RU"/>
+        </w:rPr>
+        <w:fldChar w:fldCharType="begin"/>
+      </w:r>
+      <w:r>
+        <w:rPr>
+          <w:lang w:val="en-US" w:eastAsia="ru-RU"/>
+        </w:rPr>
+        <w:instrText xml:space="preserve"> </w:instrText>
+      </w:r>
+      <w:r>
+        <w:rPr>
+          <w:lang w:val="en-US" w:eastAsia="ru-RU"/>
+        </w:rPr>
+        <w:instrText>fig_builder_elem_selected</w:instrText>
+      </w:r>
+      <w:r>
+        <w:rPr>
+          <w:lang w:val="en-US" w:eastAsia="ru-RU"/>
+        </w:rPr>
+        <w:instrText xml:space="preserve"> </w:instrText>
+      </w:r>
+      <w:r>
+        <w:rPr>
+          <w:lang w:val="en-US" w:eastAsia="ru-RU"/>
+        </w:rPr>
+        <w:fldChar w:fldCharType="separate"/>
+      </w:r>
+      <w:r>
+        <w:rPr>
+          <w:noProof/>
+          <w:lang w:eastAsia="ru-RU"/>
+        </w:rPr>
+        <w:t>15</w:t>
+      </w:r>
+      <w:r>
+        <w:rPr>
+          <w:lang w:val="en-US" w:eastAsia="ru-RU"/>
+        </w:rPr>
+        <w:fldChar w:fldCharType="end"/>
+      </w:r>
+      <w:r>
+        <w:rPr>
+          <w:lang w:val="en-US" w:eastAsia="ru-RU"/>
+        </w:rPr>
+        <w:t>)</w:t>
+      </w:r>
+      <w:r>
+        <w:rPr>
+          <w:lang w:val="en-US" w:eastAsia="ru-RU"/>
+        </w:rPr>
+        <w:t>.</w:t>
+      </w:r>
+    </w:p>
+    <w:p>
+      <w:pPr>
+        <w:pStyle w:val="Figure"/>
+        <w:rPr>
+          <w:lang w:val="en-US"/>
+        </w:rPr>
+      </w:pPr>
+      <w:r>
+        <w:rPr>
+          <w:lang w:val="en-US"/>
+        </w:rPr>
+        <w:drawing>
+          <wp:inline distT="0" distB="0" distL="0" distR="0" wp14:anchorId="6860CD72" wp14:editId="64B67E35">
+            <wp:extent cx="2490158" cy="1257300"/>
+            <wp:effectExtent l="0" t="0" r="5715" b="0"/>
+            <wp:docPr id="25" name="Рисунок 25"/>
+            <wp:cNvGraphicFramePr>
+              <a:graphicFrameLocks xmlns:a="http://schemas.openxmlformats.org/drawingml/2006/main" noChangeAspect="1"/>
+            </wp:cNvGraphicFramePr>
+            <a:graphic xmlns:a="http://schemas.openxmlformats.org/drawingml/2006/main">
+              <a:graphicData uri="http://schemas.openxmlformats.org/drawingml/2006/picture">
+                <pic:pic xmlns:pic="http://schemas.openxmlformats.org/drawingml/2006/picture">
+                  <pic:nvPicPr>
+                    <pic:cNvPr id="0" name="Picture 2"/>
+                    <pic:cNvPicPr>
+                      <a:picLocks noChangeAspect="1" noChangeArrowheads="1"/>
+                    </pic:cNvPicPr>
+                  </pic:nvPicPr>
+                  <pic:blipFill rotWithShape="1">
+                    <a:blip r:embed="rId17">
+                      <a:extLst>
+                        <a:ext uri="{28A0092B-C50C-407E-A947-70E740481C1C}">
+                          <a14:useLocalDpi xmlns:a14="http://schemas.microsoft.com/office/drawing/2010/main" val="0"/>
+                        </a:ext>
+                      </a:extLst>
+                    </a:blip>
+                    <a:srcRect l="35608" b="5714"/>
+                    <a:stretch/>
+                  </pic:blipFill>
+                  <pic:spPr bwMode="auto">
+                    <a:xfrm>
+                      <a:off x="0" y="0"/>
+                      <a:ext cx="2490158" cy="1257300"/>
+                    </a:xfrm>
+                    <a:prstGeom prst="rect">
+                      <a:avLst/>
+                    </a:prstGeom>
+                    <a:noFill/>
+                    <a:ln>
+                      <a:noFill/>
+                    </a:ln>
+                    <a:extLst>
+                      <a:ext uri="{53640926-AAD7-44D8-BBD7-CCE9431645EC}">
+                        <a14:shadowObscured xmlns:a14="http://schemas.microsoft.com/office/drawing/2010/main"/>
+                      </a:ext>
+                    </a:extLst>
+                  </pic:spPr>
+                </pic:pic>
+              </a:graphicData>
+            </a:graphic>
+          </wp:inline>
+        </w:drawing>
+      </w:r>
+    </w:p>
+    <w:p>
+      <w:pPr>
+        <w:pStyle w:val="Figureheader"/>
+        <w:rPr>
+          <w:lang w:eastAsia="ru-RU"/>
+        </w:rPr>
+      </w:pPr>
+      <w:r>
+        <w:rPr>
+          <w:lang w:eastAsia="ru-RU"/>
+        </w:rPr>
+        <w:t xml:space="preserve">Figure </w:t>
+      </w:r>
+      <w:bookmarkStart w:id="46" w:name="fig_builder_elem_selected"/>
+      <w:r>
+        <w:rPr>
+          <w:lang w:eastAsia="ru-RU"/>
+        </w:rPr>
+        <w:fldChar w:fldCharType="begin"/>
+      </w:r>
+      <w:r>
+        <w:rPr>
+          <w:lang w:eastAsia="ru-RU"/>
+        </w:rPr>
+        <w:instrText xml:space="preserve"> seq fig </w:instrText>
+      </w:r>
+      <w:r>
+        <w:rPr>
+          <w:lang w:eastAsia="ru-RU"/>
+        </w:rPr>
+        <w:fldChar w:fldCharType="separate"/>
+      </w:r>
+      <w:r>
+        <w:rPr>
+          <w:noProof/>
+          <w:lang w:eastAsia="ru-RU"/>
+        </w:rPr>
+        <w:t>15</w:t>
+      </w:r>
+      <w:r>
+        <w:rPr>
+          <w:lang w:eastAsia="ru-RU"/>
+        </w:rPr>
+        <w:fldChar w:fldCharType="end"/>
+      </w:r>
+      <w:bookmarkEnd w:id="46"/>
+      <w:r>
+        <w:rPr>
+          <w:lang w:eastAsia="ru-RU"/>
+        </w:rPr>
+        <w:t xml:space="preserve"> – Mouse hovered (left) and selected (right) builder element</w:t>
+      </w:r>
+    </w:p>
+    <w:p>
+      <w:pPr>
+        <w:rPr>
+          <w:lang w:val="en-US" w:eastAsia="ru-RU"/>
+        </w:rPr>
+      </w:pPr>
+      <w:r>
+        <w:rPr>
+          <w:lang w:val="en-US" w:eastAsia="ru-RU"/>
+        </w:rPr>
+        <w:t>To handle drag and drop elements on the area the following mechanism is implemented. On the parent widget the is a hidden image that always has the same size as the widget</w:t>
+      </w:r>
+      <w:r>
+        <w:rPr>
+          <w:lang w:val="en-US" w:eastAsia="ru-RU"/>
+        </w:rPr>
+        <w:t xml:space="preserve"> (see fig. </w:t>
+      </w:r>
+      <w:r>
+        <w:rPr>
+          <w:lang w:val="en-US" w:eastAsia="ru-RU"/>
+        </w:rPr>
+        <w:fldChar w:fldCharType="begin"/>
+      </w:r>
+      <w:r>
+        <w:rPr>
+          <w:lang w:val="en-US" w:eastAsia="ru-RU"/>
+        </w:rPr>
+        <w:instrText xml:space="preserve"> </w:instrText>
+      </w:r>
+      <w:r>
+        <w:rPr>
+          <w:lang w:val="en-US" w:eastAsia="ru-RU"/>
+        </w:rPr>
+        <w:instrText>fig_hidden_background</w:instrText>
+      </w:r>
+      <w:r>
+        <w:rPr>
+          <w:lang w:val="en-US" w:eastAsia="ru-RU"/>
+        </w:rPr>
+        <w:instrText xml:space="preserve"> </w:instrText>
+      </w:r>
+      <w:r>
+        <w:rPr>
+          <w:lang w:val="en-US" w:eastAsia="ru-RU"/>
+        </w:rPr>
+        <w:fldChar w:fldCharType="separate"/>
+      </w:r>
+      <w:r>
+        <w:rPr>
+          <w:noProof/>
+          <w:lang w:eastAsia="ru-RU"/>
+        </w:rPr>
+        <w:t>14</w:t>
+      </w:r>
+      <w:r>
+        <w:rPr>
+          <w:lang w:val="en-US" w:eastAsia="ru-RU"/>
+        </w:rPr>
+        <w:fldChar w:fldCharType="end"/>
+      </w:r>
+      <w:r>
+        <w:rPr>
+          <w:lang w:val="en-US" w:eastAsia="ru-RU"/>
+        </w:rPr>
+        <w:t>)</w:t>
+      </w:r>
+      <w:r>
+        <w:rPr>
+          <w:lang w:val="en-US" w:eastAsia="ru-RU"/>
+        </w:rPr>
+        <w:t xml:space="preserve">. There are colored areas for each available for dropping region. When "QDrag" is executed </w:t>
+      </w:r>
+      <w:r>
+        <w:rPr>
+          <w:lang w:val="en-US" w:eastAsia="ru-RU"/>
+        </w:rPr>
+        <w:t xml:space="preserve">only </w:t>
+      </w:r>
+      <w:r>
+        <w:rPr>
+          <w:lang w:val="en-US" w:eastAsia="ru-RU"/>
+        </w:rPr>
+        <w:t xml:space="preserve">non-black areas are available for dropping. </w:t>
+      </w:r>
+    </w:p>
+    <w:p>
+      <w:pPr>
+        <w:pStyle w:val="Figure"/>
+        <w:rPr>
+          <w:lang w:val="en-US"/>
+        </w:rPr>
+      </w:pPr>
+      <w:r>
+        <w:drawing>
+          <wp:inline distT="0" distB="0" distL="0" distR="0" wp14:anchorId="7D8F4052" wp14:editId="217C9DC9">
+            <wp:extent cx="2311879" cy="2335264"/>
+            <wp:effectExtent l="0" t="0" r="0" b="8255"/>
+            <wp:docPr id="18" name="Рисунок 18"/>
+            <wp:cNvGraphicFramePr>
+              <a:graphicFrameLocks xmlns:a="http://schemas.openxmlformats.org/drawingml/2006/main" noChangeAspect="1"/>
+            </wp:cNvGraphicFramePr>
+            <a:graphic xmlns:a="http://schemas.openxmlformats.org/drawingml/2006/main">
+              <a:graphicData uri="http://schemas.openxmlformats.org/drawingml/2006/picture">
+                <pic:pic xmlns:pic="http://schemas.openxmlformats.org/drawingml/2006/picture">
+                  <pic:nvPicPr>
+                    <pic:cNvPr id="1" name=""/>
+                    <pic:cNvPicPr/>
+                  </pic:nvPicPr>
+                  <pic:blipFill rotWithShape="1">
+                    <a:blip r:embed="rId21"/>
+                    <a:srcRect l="23089" t="21090" r="29610" b="356"/>
+                    <a:stretch/>
+                  </pic:blipFill>
+                  <pic:spPr bwMode="auto">
+                    <a:xfrm>
+                      <a:off x="0" y="0"/>
+                      <a:ext cx="2315771" cy="2339195"/>
+                    </a:xfrm>
+                    <a:prstGeom prst="rect">
+                      <a:avLst/>
+                    </a:prstGeom>
+                    <a:ln>
+                      <a:noFill/>
+                    </a:ln>
+                    <a:extLst>
+                      <a:ext uri="{53640926-AAD7-44D8-BBD7-CCE9431645EC}">
+                        <a14:shadowObscured xmlns:a14="http://schemas.microsoft.com/office/drawing/2010/main"/>
+                      </a:ext>
+                    </a:extLst>
+                  </pic:spPr>
+                </pic:pic>
+              </a:graphicData>
+            </a:graphic>
+          </wp:inline>
+        </w:drawing>
+      </w:r>
+      <w:r>
+        <w:rPr>
+          <w:lang w:val="en-US"/>
+        </w:rPr>
+        <w:t xml:space="preserve">  </w:t>
+      </w:r>
+      <w:r>
+        <w:drawing>
+          <wp:inline distT="0" distB="0" distL="0" distR="0" wp14:anchorId="2B9DFEEE" wp14:editId="6749B16C">
+            <wp:extent cx="2268748" cy="2343434"/>
+            <wp:effectExtent l="0" t="0" r="0" b="0"/>
+            <wp:docPr id="19" name="Рисунок 19"/>
+            <wp:cNvGraphicFramePr>
+              <a:graphicFrameLocks xmlns:a="http://schemas.openxmlformats.org/drawingml/2006/main" noChangeAspect="1"/>
+            </wp:cNvGraphicFramePr>
+            <a:graphic xmlns:a="http://schemas.openxmlformats.org/drawingml/2006/main">
+              <a:graphicData uri="http://schemas.openxmlformats.org/drawingml/2006/picture">
+                <pic:pic xmlns:pic="http://schemas.openxmlformats.org/drawingml/2006/picture">
+                  <pic:nvPicPr>
+                    <pic:cNvPr id="1" name=""/>
+                    <pic:cNvPicPr/>
+                  </pic:nvPicPr>
+                  <pic:blipFill rotWithShape="1">
+                    <a:blip r:embed="rId22"/>
+                    <a:srcRect l="23730" t="20827" r="30251" b="1023"/>
+                    <a:stretch/>
+                  </pic:blipFill>
+                  <pic:spPr bwMode="auto">
+                    <a:xfrm>
+                      <a:off x="0" y="0"/>
+                      <a:ext cx="2275857" cy="2350777"/>
+                    </a:xfrm>
+                    <a:prstGeom prst="rect">
+                      <a:avLst/>
+                    </a:prstGeom>
+                    <a:ln>
+                      <a:noFill/>
+                    </a:ln>
+                    <a:extLst>
+                      <a:ext uri="{53640926-AAD7-44D8-BBD7-CCE9431645EC}">
+                        <a14:shadowObscured xmlns:a14="http://schemas.microsoft.com/office/drawing/2010/main"/>
+                      </a:ext>
+                    </a:extLst>
+                  </pic:spPr>
+                </pic:pic>
+              </a:graphicData>
+            </a:graphic>
+          </wp:inline>
+        </w:drawing>
+      </w:r>
+    </w:p>
+    <w:p>
+      <w:pPr>
+        <w:pStyle w:val="Figureheader"/>
+        <w:rPr>
+          <w:lang w:eastAsia="ru-RU"/>
+        </w:rPr>
+      </w:pPr>
+      <w:r>
+        <w:rPr>
+          <w:lang w:eastAsia="ru-RU"/>
+        </w:rPr>
+        <w:t xml:space="preserve">Figure </w:t>
+      </w:r>
+      <w:bookmarkStart w:id="47" w:name="fig_hidden_background"/>
+      <w:r>
+        <w:rPr>
+          <w:lang w:eastAsia="ru-RU"/>
+        </w:rPr>
+        <w:fldChar w:fldCharType="begin"/>
+      </w:r>
+      <w:r>
+        <w:rPr>
+          <w:lang w:eastAsia="ru-RU"/>
+        </w:rPr>
+        <w:instrText xml:space="preserve"> seq fig </w:instrText>
+      </w:r>
+      <w:r>
+        <w:rPr>
+          <w:lang w:eastAsia="ru-RU"/>
+        </w:rPr>
+        <w:fldChar w:fldCharType="separate"/>
+      </w:r>
+      <w:r>
+        <w:rPr>
+          <w:noProof/>
+          <w:lang w:eastAsia="ru-RU"/>
+        </w:rPr>
+        <w:t>14</w:t>
+      </w:r>
+      <w:r>
+        <w:rPr>
+          <w:lang w:eastAsia="ru-RU"/>
+        </w:rPr>
+        <w:fldChar w:fldCharType="end"/>
+      </w:r>
+      <w:bookmarkEnd w:id="47"/>
+      <w:r>
+        <w:rPr>
+          <w:lang w:eastAsia="ru-RU"/>
+        </w:rPr>
+        <w:t xml:space="preserve"> –</w:t>
+      </w:r>
+      <w:r>
+        <w:rPr>
+          <w:lang w:eastAsia="ru-RU"/>
+        </w:rPr>
+        <w:t xml:space="preserve"> </w:t>
+      </w:r>
+      <w:r>
+        <w:rPr>
+          <w:lang w:eastAsia="ru-RU"/>
+        </w:rPr>
+        <w:t>Internal background map for drag and drop</w:t>
+      </w:r>
+    </w:p>
+    <w:p>
+      <w:pPr>
+        <w:pStyle w:val="2"/>
+      </w:pPr>
+      <w:r>
+        <w:lastRenderedPageBreak/>
+        <w:t>Builder element parameters</w:t>
+      </w:r>
+    </w:p>
+    <w:p>
+      <w:pPr>
+        <w:rPr>
+          <w:lang w:val="en-US"/>
+        </w:rPr>
+      </w:pPr>
+      <w:r>
+        <w:rPr>
+          <w:lang w:val="en-US"/>
+        </w:rPr>
+        <w:t xml:space="preserve">The builder element parameters area is quite </w:t>
+      </w:r>
+      <w:proofErr w:type="gramStart"/>
+      <w:r>
+        <w:rPr>
+          <w:lang w:val="en-US"/>
+        </w:rPr>
+        <w:t>similar to</w:t>
+      </w:r>
+      <w:proofErr w:type="gramEnd"/>
+      <w:r>
+        <w:rPr>
+          <w:lang w:val="en-US"/>
+        </w:rPr>
+        <w:t xml:space="preserve"> the experiment parameters area on the "Run an Experiment" tab (see p. </w:t>
+      </w:r>
+      <w:r>
+        <w:rPr>
+          <w:lang w:val="en-US"/>
+        </w:rPr>
+        <w:fldChar w:fldCharType="begin"/>
+      </w:r>
+      <w:r>
+        <w:rPr>
+          <w:lang w:val="en-US"/>
+        </w:rPr>
+        <w:instrText xml:space="preserve"> REF _Ref501303680 \n \h </w:instrText>
+      </w:r>
+      <w:r>
+        <w:rPr>
+          <w:lang w:val="en-US"/>
+        </w:rPr>
+      </w:r>
+      <w:r>
+        <w:rPr>
+          <w:lang w:val="en-US"/>
+        </w:rPr>
+        <w:fldChar w:fldCharType="separate"/>
+      </w:r>
+      <w:r>
+        <w:rPr>
+          <w:lang w:val="en-US"/>
+        </w:rPr>
+        <w:t>14.3</w:t>
+      </w:r>
+      <w:r>
+        <w:rPr>
+          <w:lang w:val="en-US"/>
+        </w:rPr>
+        <w:fldChar w:fldCharType="end"/>
+      </w:r>
+      <w:r>
+        <w:rPr>
+          <w:lang w:val="en-US"/>
+        </w:rPr>
+        <w:t>).</w:t>
+      </w:r>
+      <w:r>
+        <w:rPr>
+          <w:lang w:val="en-US"/>
+        </w:rPr>
+        <w:t xml:space="preserve"> It also has an overlay widget for blurring when scrolling available.</w:t>
+      </w:r>
+      <w:bookmarkStart w:id="48" w:name="_GoBack"/>
+      <w:bookmarkEnd w:id="48"/>
     </w:p>
     <w:p>
       <w:pPr>
         <w:pStyle w:val="1"/>
       </w:pPr>
-      <w:bookmarkStart w:id="44" w:name="_Toc501239181"/>
+      <w:bookmarkStart w:id="49" w:name="_Toc501296972"/>
       <w:r>
         <w:lastRenderedPageBreak/>
         <w:t>How does the "</w:t>
@@ -15996,7 +18609,7 @@
       <w:r>
         <w:t xml:space="preserve"> – [optional]</w:t>
       </w:r>
-      <w:bookmarkEnd w:id="44"/>
+      <w:bookmarkEnd w:id="49"/>
     </w:p>
     <w:p>
       <w:pPr>
@@ -16028,8 +18641,8 @@
       <w:pPr>
         <w:pStyle w:val="1"/>
       </w:pPr>
-      <w:bookmarkStart w:id="45" w:name="_Toc501239182"/>
-      <w:bookmarkStart w:id="46" w:name="_Ref501251859"/>
+      <w:bookmarkStart w:id="50" w:name="_Ref501251859"/>
+      <w:bookmarkStart w:id="51" w:name="_Toc501296973"/>
       <w:r>
         <w:lastRenderedPageBreak/>
         <w:t>How does the "</w:t>
@@ -16040,8 +18653,8 @@
       <w:r>
         <w:t>" tab work – [optional]</w:t>
       </w:r>
-      <w:bookmarkEnd w:id="45"/>
-      <w:bookmarkEnd w:id="46"/>
+      <w:bookmarkEnd w:id="50"/>
+      <w:bookmarkEnd w:id="51"/>
     </w:p>
     <w:p>
       <w:pPr>
@@ -16079,7 +18692,7 @@
       <w:pPr>
         <w:pStyle w:val="1"/>
       </w:pPr>
-      <w:bookmarkStart w:id="47" w:name="_Toc501239183"/>
+      <w:bookmarkStart w:id="52" w:name="_Toc501296974"/>
       <w:r>
         <w:lastRenderedPageBreak/>
         <w:t>How does the "Channel Status</w:t>
@@ -16090,7 +18703,7 @@
       <w:r>
         <w:t xml:space="preserve"> – [optional]</w:t>
       </w:r>
-      <w:bookmarkEnd w:id="47"/>
+      <w:bookmarkEnd w:id="52"/>
     </w:p>
     <w:p>
       <w:pPr>
@@ -16122,7 +18735,7 @@
       <w:pPr>
         <w:pStyle w:val="1"/>
       </w:pPr>
-      <w:bookmarkStart w:id="48" w:name="_Toc501239184"/>
+      <w:bookmarkStart w:id="53" w:name="_Toc501296975"/>
       <w:r>
         <w:lastRenderedPageBreak/>
         <w:t>How doe</w:t>
@@ -16133,7 +18746,7 @@
       <w:r>
         <w:t xml:space="preserve"> – [optional]</w:t>
       </w:r>
-      <w:bookmarkEnd w:id="48"/>
+      <w:bookmarkEnd w:id="53"/>
     </w:p>
     <w:p>
       <w:pPr>
@@ -16165,7 +18778,7 @@
       <w:pPr>
         <w:pStyle w:val="1"/>
       </w:pPr>
-      <w:bookmarkStart w:id="49" w:name="_Toc501239185"/>
+      <w:bookmarkStart w:id="54" w:name="_Toc501296976"/>
       <w:r>
         <w:lastRenderedPageBreak/>
         <w:t>How does the</w:t>
@@ -16176,7 +18789,7 @@
       <w:r>
         <w:t xml:space="preserve"> work – [optional]</w:t>
       </w:r>
-      <w:bookmarkEnd w:id="49"/>
+      <w:bookmarkEnd w:id="54"/>
     </w:p>
     <w:p>
       <w:pPr>
@@ -16226,12 +18839,12 @@
       <w:pPr>
         <w:pStyle w:val="1"/>
       </w:pPr>
-      <w:bookmarkStart w:id="50" w:name="_Toc501239186"/>
+      <w:bookmarkStart w:id="55" w:name="_Toc501296977"/>
       <w:r>
         <w:lastRenderedPageBreak/>
         <w:t>How to extend the firmware updater – [optional]</w:t>
       </w:r>
-      <w:bookmarkEnd w:id="50"/>
+      <w:bookmarkEnd w:id="55"/>
     </w:p>
     <w:p>
       <w:pPr>
@@ -16263,7 +18876,7 @@
       <w:pPr>
         <w:pStyle w:val="1"/>
       </w:pPr>
-      <w:bookmarkStart w:id="51" w:name="_Toc501239187"/>
+      <w:bookmarkStart w:id="56" w:name="_Toc501296978"/>
       <w:r>
         <w:lastRenderedPageBreak/>
         <w:t>QSS tips and hints</w:t>
@@ -16271,7 +18884,7 @@
       <w:r>
         <w:t xml:space="preserve"> – [optional]</w:t>
       </w:r>
-      <w:bookmarkEnd w:id="51"/>
+      <w:bookmarkEnd w:id="56"/>
     </w:p>
     <w:p>
       <w:pPr>
@@ -16339,7 +18952,7 @@
           <w:numId w:val="6"/>
         </w:numPr>
       </w:pPr>
-      <w:bookmarkStart w:id="52" w:name="_Toc501239188"/>
+      <w:bookmarkStart w:id="57" w:name="_Toc501296979"/>
       <w:r>
         <w:lastRenderedPageBreak/>
         <w:t>Estimation summary</w:t>
@@ -16347,7 +18960,7 @@
       <w:r>
         <w:t>:</w:t>
       </w:r>
-      <w:bookmarkEnd w:id="52"/>
+      <w:bookmarkEnd w:id="57"/>
     </w:p>
     <w:p>
       <w:pPr>
@@ -16474,7 +19087,7 @@
       </w:pPr>
     </w:p>
     <w:sectPr>
-      <w:footerReference w:type="default" r:id="rId20"/>
+      <w:footerReference w:type="default" r:id="rId23"/>
       <w:pgSz w:w="11906" w:h="16838"/>
       <w:pgMar w:top="1134" w:right="850" w:bottom="1134" w:left="1701" w:header="708" w:footer="708" w:gutter="0"/>
       <w:cols w:space="708"/>
@@ -16781,25 +19394,7 @@
         <w:rPr>
           <w:lang w:val="en-US"/>
         </w:rPr>
-        <w:t xml:space="preserve">Important – </w:t>
-      </w:r>
-      <w:r>
-        <w:rPr>
-          <w:lang w:val="en-US"/>
-        </w:rPr>
-        <w:t>As far as instrument and channel may be selected from the different places (right now from the "Run an Experiment" and "Manual Control" tabs)</w:t>
-      </w:r>
-      <w:r>
-        <w:rPr>
-          <w:lang w:val="en-US"/>
-        </w:rPr>
-        <w:t xml:space="preserve"> </w:t>
-      </w:r>
-      <w:r>
-        <w:rPr>
-          <w:lang w:val="en-US"/>
-        </w:rPr>
-        <w:t>"MainWindow::</w:t>
+        <w:t>Important – As far as instrument and channel may be selected from the different places (right now from the "Run an Experiment" and "Manual Control" tabs) "MainWindow::</w:t>
       </w:r>
       <w:r>
         <w:rPr>
@@ -16823,25 +19418,7 @@
         <w:rPr>
           <w:lang w:val="en-US"/>
         </w:rPr>
-        <w:t>"</w:t>
-      </w:r>
-      <w:r>
-        <w:rPr>
-          <w:lang w:val="en-US"/>
-        </w:rPr>
-        <w:t xml:space="preserve"> methods are called on every "Run an Experiment" tab selection and on every experiment selection</w:t>
-      </w:r>
-      <w:r>
-        <w:rPr>
-          <w:lang w:val="en-US"/>
-        </w:rPr>
-        <w:t xml:space="preserve"> to update internal state to the visible one</w:t>
-      </w:r>
-      <w:r>
-        <w:rPr>
-          <w:lang w:val="en-US"/>
-        </w:rPr>
-        <w:t>.</w:t>
+        <w:t>" methods are called on every "Run an Experiment" tab selection and on every experiment selection to update internal state to the visible one.</w:t>
       </w:r>
     </w:p>
   </w:footnote>
@@ -18313,6 +20890,36 @@
     </w:lvlOverride>
   </w:num>
   <w:num w:numId="39">
+    <w:abstractNumId w:val="5"/>
+    <w:lvlOverride w:ilvl="0">
+      <w:startOverride w:val="1"/>
+    </w:lvlOverride>
+    <w:lvlOverride w:ilvl="1">
+      <w:startOverride w:val="1"/>
+    </w:lvlOverride>
+    <w:lvlOverride w:ilvl="2">
+      <w:startOverride w:val="1"/>
+    </w:lvlOverride>
+    <w:lvlOverride w:ilvl="3">
+      <w:startOverride w:val="1"/>
+    </w:lvlOverride>
+    <w:lvlOverride w:ilvl="4">
+      <w:startOverride w:val="1"/>
+    </w:lvlOverride>
+    <w:lvlOverride w:ilvl="5">
+      <w:startOverride w:val="1"/>
+    </w:lvlOverride>
+    <w:lvlOverride w:ilvl="6">
+      <w:startOverride w:val="1"/>
+    </w:lvlOverride>
+    <w:lvlOverride w:ilvl="7">
+      <w:startOverride w:val="1"/>
+    </w:lvlOverride>
+    <w:lvlOverride w:ilvl="8">
+      <w:startOverride w:val="1"/>
+    </w:lvlOverride>
+  </w:num>
+  <w:num w:numId="40">
     <w:abstractNumId w:val="5"/>
     <w:lvlOverride w:ilvl="0">
       <w:startOverride w:val="1"/>
@@ -18797,6 +21404,7 @@
   <w:style w:type="character" w:default="1" w:styleId="a0">
     <w:name w:val="Default Paragraph Font"/>
     <w:uiPriority w:val="1"/>
+    <w:semiHidden/>
     <w:unhideWhenUsed/>
   </w:style>
   <w:style w:type="table" w:default="1" w:styleId="a1">
@@ -19595,7 +22203,7 @@
 </file>
 
 <file path=customXml/itemProps1.xml><?xml version="1.0" encoding="utf-8"?>
-<ds:datastoreItem xmlns:ds="http://schemas.openxmlformats.org/officeDocument/2006/customXml" ds:itemID="{B63F7A33-8FD0-4ADE-814C-CA482628C673}">
+<ds:datastoreItem xmlns:ds="http://schemas.openxmlformats.org/officeDocument/2006/customXml" ds:itemID="{B84C4609-C745-4E14-93DD-656B198AF8CE}">
   <ds:schemaRefs>
     <ds:schemaRef ds:uri="http://schemas.openxmlformats.org/officeDocument/2006/bibliography"/>
   </ds:schemaRefs>

</xml_diff>

<commit_message>
Programmers guide update (all paragraphs done)
</commit_message>
<xml_diff>
--- a/docs/Programmers guide.docx
+++ b/docs/Programmers guide.docx
@@ -35,6 +35,8 @@
               <w:pStyle w:val="Titlepage"/>
               <w:framePr w:hSpace="0" w:wrap="auto" w:vAnchor="margin" w:hAnchor="text" w:yAlign="inline"/>
             </w:pPr>
+            <w:bookmarkStart w:id="0" w:name="_GoBack"/>
+            <w:bookmarkEnd w:id="0"/>
             <w:r>
               <w:t>Squidstat</w:t>
             </w:r>
@@ -113,7 +115,7 @@
       <w:r>
         <w:fldChar w:fldCharType="separate"/>
       </w:r>
-      <w:hyperlink w:anchor="_Toc501322079" w:history="1">
+      <w:hyperlink w:anchor="_Toc501328583" w:history="1">
         <w:r>
           <w:rPr>
             <w:rStyle w:val="af2"/>
@@ -150,7 +152,7 @@
           <w:rPr>
             <w:webHidden/>
           </w:rPr>
-          <w:instrText xml:space="preserve"> PAGEREF _Toc501322079 \h </w:instrText>
+          <w:instrText xml:space="preserve"> PAGEREF _Toc501328583 \h </w:instrText>
         </w:r>
         <w:r>
           <w:rPr>
@@ -186,7 +188,7 @@
           <w:lang w:val="ru-RU" w:eastAsia="ru-RU"/>
         </w:rPr>
       </w:pPr>
-      <w:hyperlink w:anchor="_Toc501322080" w:history="1">
+      <w:hyperlink w:anchor="_Toc501328584" w:history="1">
         <w:r>
           <w:rPr>
             <w:rStyle w:val="af2"/>
@@ -223,7 +225,7 @@
           <w:rPr>
             <w:webHidden/>
           </w:rPr>
-          <w:instrText xml:space="preserve"> PAGEREF _Toc501322080 \h </w:instrText>
+          <w:instrText xml:space="preserve"> PAGEREF _Toc501328584 \h </w:instrText>
         </w:r>
         <w:r>
           <w:rPr>
@@ -259,7 +261,7 @@
           <w:lang w:val="ru-RU" w:eastAsia="ru-RU"/>
         </w:rPr>
       </w:pPr>
-      <w:hyperlink w:anchor="_Toc501322081" w:history="1">
+      <w:hyperlink w:anchor="_Toc501328585" w:history="1">
         <w:r>
           <w:rPr>
             <w:rStyle w:val="af2"/>
@@ -296,7 +298,7 @@
           <w:rPr>
             <w:webHidden/>
           </w:rPr>
-          <w:instrText xml:space="preserve"> PAGEREF _Toc501322081 \h </w:instrText>
+          <w:instrText xml:space="preserve"> PAGEREF _Toc501328585 \h </w:instrText>
         </w:r>
         <w:r>
           <w:rPr>
@@ -332,7 +334,7 @@
           <w:lang w:val="ru-RU" w:eastAsia="ru-RU"/>
         </w:rPr>
       </w:pPr>
-      <w:hyperlink w:anchor="_Toc501322082" w:history="1">
+      <w:hyperlink w:anchor="_Toc501328586" w:history="1">
         <w:r>
           <w:rPr>
             <w:rStyle w:val="af2"/>
@@ -369,7 +371,7 @@
           <w:rPr>
             <w:webHidden/>
           </w:rPr>
-          <w:instrText xml:space="preserve"> PAGEREF _Toc501322082 \h </w:instrText>
+          <w:instrText xml:space="preserve"> PAGEREF _Toc501328586 \h </w:instrText>
         </w:r>
         <w:r>
           <w:rPr>
@@ -405,7 +407,7 @@
           <w:lang w:val="ru-RU" w:eastAsia="ru-RU"/>
         </w:rPr>
       </w:pPr>
-      <w:hyperlink w:anchor="_Toc501322083" w:history="1">
+      <w:hyperlink w:anchor="_Toc501328587" w:history="1">
         <w:r>
           <w:rPr>
             <w:rStyle w:val="af2"/>
@@ -442,7 +444,7 @@
           <w:rPr>
             <w:webHidden/>
           </w:rPr>
-          <w:instrText xml:space="preserve"> PAGEREF _Toc501322083 \h </w:instrText>
+          <w:instrText xml:space="preserve"> PAGEREF _Toc501328587 \h </w:instrText>
         </w:r>
         <w:r>
           <w:rPr>
@@ -478,7 +480,7 @@
           <w:lang w:val="ru-RU" w:eastAsia="ru-RU"/>
         </w:rPr>
       </w:pPr>
-      <w:hyperlink w:anchor="_Toc501322084" w:history="1">
+      <w:hyperlink w:anchor="_Toc501328588" w:history="1">
         <w:r>
           <w:rPr>
             <w:rStyle w:val="af2"/>
@@ -515,7 +517,7 @@
           <w:rPr>
             <w:webHidden/>
           </w:rPr>
-          <w:instrText xml:space="preserve"> PAGEREF _Toc501322084 \h </w:instrText>
+          <w:instrText xml:space="preserve"> PAGEREF _Toc501328588 \h </w:instrText>
         </w:r>
         <w:r>
           <w:rPr>
@@ -551,7 +553,7 @@
           <w:lang w:val="ru-RU" w:eastAsia="ru-RU"/>
         </w:rPr>
       </w:pPr>
-      <w:hyperlink w:anchor="_Toc501322085" w:history="1">
+      <w:hyperlink w:anchor="_Toc501328589" w:history="1">
         <w:r>
           <w:rPr>
             <w:rStyle w:val="af2"/>
@@ -588,7 +590,7 @@
           <w:rPr>
             <w:webHidden/>
           </w:rPr>
-          <w:instrText xml:space="preserve"> PAGEREF _Toc501322085 \h </w:instrText>
+          <w:instrText xml:space="preserve"> PAGEREF _Toc501328589 \h </w:instrText>
         </w:r>
         <w:r>
           <w:rPr>
@@ -624,7 +626,7 @@
           <w:lang w:val="ru-RU" w:eastAsia="ru-RU"/>
         </w:rPr>
       </w:pPr>
-      <w:hyperlink w:anchor="_Toc501322086" w:history="1">
+      <w:hyperlink w:anchor="_Toc501328590" w:history="1">
         <w:r>
           <w:rPr>
             <w:rStyle w:val="af2"/>
@@ -661,7 +663,7 @@
           <w:rPr>
             <w:webHidden/>
           </w:rPr>
-          <w:instrText xml:space="preserve"> PAGEREF _Toc501322086 \h </w:instrText>
+          <w:instrText xml:space="preserve"> PAGEREF _Toc501328590 \h </w:instrText>
         </w:r>
         <w:r>
           <w:rPr>
@@ -697,7 +699,7 @@
           <w:lang w:val="ru-RU" w:eastAsia="ru-RU"/>
         </w:rPr>
       </w:pPr>
-      <w:hyperlink w:anchor="_Toc501322087" w:history="1">
+      <w:hyperlink w:anchor="_Toc501328591" w:history="1">
         <w:r>
           <w:rPr>
             <w:rStyle w:val="af2"/>
@@ -734,7 +736,7 @@
           <w:rPr>
             <w:webHidden/>
           </w:rPr>
-          <w:instrText xml:space="preserve"> PAGEREF _Toc501322087 \h </w:instrText>
+          <w:instrText xml:space="preserve"> PAGEREF _Toc501328591 \h </w:instrText>
         </w:r>
         <w:r>
           <w:rPr>
@@ -770,7 +772,7 @@
           <w:lang w:val="ru-RU" w:eastAsia="ru-RU"/>
         </w:rPr>
       </w:pPr>
-      <w:hyperlink w:anchor="_Toc501322088" w:history="1">
+      <w:hyperlink w:anchor="_Toc501328592" w:history="1">
         <w:r>
           <w:rPr>
             <w:rStyle w:val="af2"/>
@@ -807,7 +809,7 @@
           <w:rPr>
             <w:webHidden/>
           </w:rPr>
-          <w:instrText xml:space="preserve"> PAGEREF _Toc501322088 \h </w:instrText>
+          <w:instrText xml:space="preserve"> PAGEREF _Toc501328592 \h </w:instrText>
         </w:r>
         <w:r>
           <w:rPr>
@@ -843,7 +845,7 @@
           <w:lang w:val="ru-RU" w:eastAsia="ru-RU"/>
         </w:rPr>
       </w:pPr>
-      <w:hyperlink w:anchor="_Toc501322089" w:history="1">
+      <w:hyperlink w:anchor="_Toc501328593" w:history="1">
         <w:r>
           <w:rPr>
             <w:rStyle w:val="af2"/>
@@ -880,7 +882,7 @@
           <w:rPr>
             <w:webHidden/>
           </w:rPr>
-          <w:instrText xml:space="preserve"> PAGEREF _Toc501322089 \h </w:instrText>
+          <w:instrText xml:space="preserve"> PAGEREF _Toc501328593 \h </w:instrText>
         </w:r>
         <w:r>
           <w:rPr>
@@ -916,7 +918,7 @@
           <w:lang w:val="ru-RU" w:eastAsia="ru-RU"/>
         </w:rPr>
       </w:pPr>
-      <w:hyperlink w:anchor="_Toc501322090" w:history="1">
+      <w:hyperlink w:anchor="_Toc501328594" w:history="1">
         <w:r>
           <w:rPr>
             <w:rStyle w:val="af2"/>
@@ -953,7 +955,7 @@
           <w:rPr>
             <w:webHidden/>
           </w:rPr>
-          <w:instrText xml:space="preserve"> PAGEREF _Toc501322090 \h </w:instrText>
+          <w:instrText xml:space="preserve"> PAGEREF _Toc501328594 \h </w:instrText>
         </w:r>
         <w:r>
           <w:rPr>
@@ -989,7 +991,7 @@
           <w:lang w:val="ru-RU" w:eastAsia="ru-RU"/>
         </w:rPr>
       </w:pPr>
-      <w:hyperlink w:anchor="_Toc501322091" w:history="1">
+      <w:hyperlink w:anchor="_Toc501328595" w:history="1">
         <w:r>
           <w:rPr>
             <w:rStyle w:val="af2"/>
@@ -1026,7 +1028,7 @@
           <w:rPr>
             <w:webHidden/>
           </w:rPr>
-          <w:instrText xml:space="preserve"> PAGEREF _Toc501322091 \h </w:instrText>
+          <w:instrText xml:space="preserve"> PAGEREF _Toc501328595 \h </w:instrText>
         </w:r>
         <w:r>
           <w:rPr>
@@ -1062,7 +1064,7 @@
           <w:lang w:val="ru-RU" w:eastAsia="ru-RU"/>
         </w:rPr>
       </w:pPr>
-      <w:hyperlink w:anchor="_Toc501322092" w:history="1">
+      <w:hyperlink w:anchor="_Toc501328596" w:history="1">
         <w:r>
           <w:rPr>
             <w:rStyle w:val="af2"/>
@@ -1099,7 +1101,7 @@
           <w:rPr>
             <w:webHidden/>
           </w:rPr>
-          <w:instrText xml:space="preserve"> PAGEREF _Toc501322092 \h </w:instrText>
+          <w:instrText xml:space="preserve"> PAGEREF _Toc501328596 \h </w:instrText>
         </w:r>
         <w:r>
           <w:rPr>
@@ -1135,7 +1137,7 @@
           <w:lang w:val="ru-RU" w:eastAsia="ru-RU"/>
         </w:rPr>
       </w:pPr>
-      <w:hyperlink w:anchor="_Toc501322093" w:history="1">
+      <w:hyperlink w:anchor="_Toc501328597" w:history="1">
         <w:r>
           <w:rPr>
             <w:rStyle w:val="af2"/>
@@ -1172,7 +1174,7 @@
           <w:rPr>
             <w:webHidden/>
           </w:rPr>
-          <w:instrText xml:space="preserve"> PAGEREF _Toc501322093 \h </w:instrText>
+          <w:instrText xml:space="preserve"> PAGEREF _Toc501328597 \h </w:instrText>
         </w:r>
         <w:r>
           <w:rPr>
@@ -1208,7 +1210,7 @@
           <w:lang w:val="ru-RU" w:eastAsia="ru-RU"/>
         </w:rPr>
       </w:pPr>
-      <w:hyperlink w:anchor="_Toc501322094" w:history="1">
+      <w:hyperlink w:anchor="_Toc501328598" w:history="1">
         <w:r>
           <w:rPr>
             <w:rStyle w:val="af2"/>
@@ -1245,7 +1247,7 @@
           <w:rPr>
             <w:webHidden/>
           </w:rPr>
-          <w:instrText xml:space="preserve"> PAGEREF _Toc501322094 \h </w:instrText>
+          <w:instrText xml:space="preserve"> PAGEREF _Toc501328598 \h </w:instrText>
         </w:r>
         <w:r>
           <w:rPr>
@@ -1281,7 +1283,7 @@
           <w:lang w:val="ru-RU" w:eastAsia="ru-RU"/>
         </w:rPr>
       </w:pPr>
-      <w:hyperlink w:anchor="_Toc501322095" w:history="1">
+      <w:hyperlink w:anchor="_Toc501328599" w:history="1">
         <w:r>
           <w:rPr>
             <w:rStyle w:val="af2"/>
@@ -1318,7 +1320,7 @@
           <w:rPr>
             <w:webHidden/>
           </w:rPr>
-          <w:instrText xml:space="preserve"> PAGEREF _Toc501322095 \h </w:instrText>
+          <w:instrText xml:space="preserve"> PAGEREF _Toc501328599 \h </w:instrText>
         </w:r>
         <w:r>
           <w:rPr>
@@ -1354,7 +1356,7 @@
           <w:lang w:val="ru-RU" w:eastAsia="ru-RU"/>
         </w:rPr>
       </w:pPr>
-      <w:hyperlink w:anchor="_Toc501322096" w:history="1">
+      <w:hyperlink w:anchor="_Toc501328600" w:history="1">
         <w:r>
           <w:rPr>
             <w:rStyle w:val="af2"/>
@@ -1391,7 +1393,7 @@
           <w:rPr>
             <w:webHidden/>
           </w:rPr>
-          <w:instrText xml:space="preserve"> PAGEREF _Toc501322096 \h </w:instrText>
+          <w:instrText xml:space="preserve"> PAGEREF _Toc501328600 \h </w:instrText>
         </w:r>
         <w:r>
           <w:rPr>
@@ -1427,7 +1429,7 @@
           <w:lang w:val="ru-RU" w:eastAsia="ru-RU"/>
         </w:rPr>
       </w:pPr>
-      <w:hyperlink w:anchor="_Toc501322097" w:history="1">
+      <w:hyperlink w:anchor="_Toc501328601" w:history="1">
         <w:r>
           <w:rPr>
             <w:rStyle w:val="af2"/>
@@ -1446,7 +1448,7 @@
           <w:rPr>
             <w:rStyle w:val="af2"/>
           </w:rPr>
-          <w:t>How does the notification area work – [optional]</w:t>
+          <w:t>How does the notification area work</w:t>
         </w:r>
         <w:r>
           <w:rPr>
@@ -1464,7 +1466,7 @@
           <w:rPr>
             <w:webHidden/>
           </w:rPr>
-          <w:instrText xml:space="preserve"> PAGEREF _Toc501322097 \h </w:instrText>
+          <w:instrText xml:space="preserve"> PAGEREF _Toc501328601 \h </w:instrText>
         </w:r>
         <w:r>
           <w:rPr>
@@ -1500,7 +1502,7 @@
           <w:lang w:val="ru-RU" w:eastAsia="ru-RU"/>
         </w:rPr>
       </w:pPr>
-      <w:hyperlink w:anchor="_Toc501322098" w:history="1">
+      <w:hyperlink w:anchor="_Toc501328602" w:history="1">
         <w:r>
           <w:rPr>
             <w:rStyle w:val="af2"/>
@@ -1519,7 +1521,7 @@
           <w:rPr>
             <w:rStyle w:val="af2"/>
           </w:rPr>
-          <w:t>How does the firmware updater work – [optional]</w:t>
+          <w:t>How does the firmware updater work</w:t>
         </w:r>
         <w:r>
           <w:rPr>
@@ -1537,7 +1539,7 @@
           <w:rPr>
             <w:webHidden/>
           </w:rPr>
-          <w:instrText xml:space="preserve"> PAGEREF _Toc501322098 \h </w:instrText>
+          <w:instrText xml:space="preserve"> PAGEREF _Toc501328602 \h </w:instrText>
         </w:r>
         <w:r>
           <w:rPr>
@@ -1573,7 +1575,7 @@
           <w:lang w:val="ru-RU" w:eastAsia="ru-RU"/>
         </w:rPr>
       </w:pPr>
-      <w:hyperlink w:anchor="_Toc501322099" w:history="1">
+      <w:hyperlink w:anchor="_Toc501328603" w:history="1">
         <w:r>
           <w:rPr>
             <w:rStyle w:val="af2"/>
@@ -1592,7 +1594,7 @@
           <w:rPr>
             <w:rStyle w:val="af2"/>
           </w:rPr>
-          <w:t>How to extend the firmware updater – [optional]</w:t>
+          <w:t>How to extend the firmware updater</w:t>
         </w:r>
         <w:r>
           <w:rPr>
@@ -1610,7 +1612,7 @@
           <w:rPr>
             <w:webHidden/>
           </w:rPr>
-          <w:instrText xml:space="preserve"> PAGEREF _Toc501322099 \h </w:instrText>
+          <w:instrText xml:space="preserve"> PAGEREF _Toc501328603 \h </w:instrText>
         </w:r>
         <w:r>
           <w:rPr>
@@ -1646,7 +1648,7 @@
           <w:lang w:val="ru-RU" w:eastAsia="ru-RU"/>
         </w:rPr>
       </w:pPr>
-      <w:hyperlink w:anchor="_Toc501322100" w:history="1">
+      <w:hyperlink w:anchor="_Toc501328604" w:history="1">
         <w:r>
           <w:rPr>
             <w:rStyle w:val="af2"/>
@@ -1665,7 +1667,7 @@
           <w:rPr>
             <w:rStyle w:val="af2"/>
           </w:rPr>
-          <w:t>QSS tips and hints – [optional]</w:t>
+          <w:t>QSS tips and hints</w:t>
         </w:r>
         <w:r>
           <w:rPr>
@@ -1683,7 +1685,7 @@
           <w:rPr>
             <w:webHidden/>
           </w:rPr>
-          <w:instrText xml:space="preserve"> PAGEREF _Toc501322100 \h </w:instrText>
+          <w:instrText xml:space="preserve"> PAGEREF _Toc501328604 \h </w:instrText>
         </w:r>
         <w:r>
           <w:rPr>
@@ -1711,79 +1713,6 @@
       </w:hyperlink>
     </w:p>
     <w:p>
-      <w:pPr>
-        <w:pStyle w:val="11"/>
-        <w:rPr>
-          <w:rFonts w:asciiTheme="minorHAnsi" w:eastAsiaTheme="minorEastAsia" w:hAnsiTheme="minorHAnsi"/>
-          <w:sz w:val="22"/>
-          <w:lang w:val="ru-RU" w:eastAsia="ru-RU"/>
-        </w:rPr>
-      </w:pPr>
-      <w:hyperlink w:anchor="_Toc501322101" w:history="1">
-        <w:r>
-          <w:rPr>
-            <w:rStyle w:val="af2"/>
-          </w:rPr>
-          <w:t>1</w:t>
-        </w:r>
-        <w:r>
-          <w:rPr>
-            <w:rFonts w:asciiTheme="minorHAnsi" w:eastAsiaTheme="minorEastAsia" w:hAnsiTheme="minorHAnsi"/>
-            <w:sz w:val="22"/>
-            <w:lang w:val="ru-RU" w:eastAsia="ru-RU"/>
-          </w:rPr>
-          <w:tab/>
-        </w:r>
-        <w:r>
-          <w:rPr>
-            <w:rStyle w:val="af2"/>
-          </w:rPr>
-          <w:t>Estimation summary:</w:t>
-        </w:r>
-        <w:r>
-          <w:rPr>
-            <w:webHidden/>
-          </w:rPr>
-          <w:tab/>
-        </w:r>
-        <w:r>
-          <w:rPr>
-            <w:webHidden/>
-          </w:rPr>
-          <w:fldChar w:fldCharType="begin"/>
-        </w:r>
-        <w:r>
-          <w:rPr>
-            <w:webHidden/>
-          </w:rPr>
-          <w:instrText xml:space="preserve"> PAGEREF _Toc501322101 \h </w:instrText>
-        </w:r>
-        <w:r>
-          <w:rPr>
-            <w:webHidden/>
-          </w:rPr>
-        </w:r>
-        <w:r>
-          <w:rPr>
-            <w:webHidden/>
-          </w:rPr>
-          <w:fldChar w:fldCharType="separate"/>
-        </w:r>
-        <w:r>
-          <w:rPr>
-            <w:webHidden/>
-          </w:rPr>
-          <w:t>42</w:t>
-        </w:r>
-        <w:r>
-          <w:rPr>
-            <w:webHidden/>
-          </w:rPr>
-          <w:fldChar w:fldCharType="end"/>
-        </w:r>
-      </w:hyperlink>
-    </w:p>
-    <w:p>
       <w:r>
         <w:rPr>
           <w:noProof/>
@@ -1796,12 +1725,12 @@
       <w:pPr>
         <w:pStyle w:val="1"/>
       </w:pPr>
-      <w:bookmarkStart w:id="0" w:name="_Toc501322079"/>
+      <w:bookmarkStart w:id="1" w:name="_Toc501328583"/>
       <w:r>
         <w:lastRenderedPageBreak/>
         <w:t>Introduction</w:t>
       </w:r>
-      <w:bookmarkEnd w:id="0"/>
+      <w:bookmarkEnd w:id="1"/>
     </w:p>
     <w:p>
       <w:pPr>
@@ -1864,12 +1793,12 @@
       <w:pPr>
         <w:pStyle w:val="1"/>
       </w:pPr>
-      <w:bookmarkStart w:id="1" w:name="_Toc501322080"/>
+      <w:bookmarkStart w:id="2" w:name="_Toc501328584"/>
       <w:r>
         <w:lastRenderedPageBreak/>
         <w:t>General description of the structure</w:t>
       </w:r>
-      <w:bookmarkEnd w:id="1"/>
+      <w:bookmarkEnd w:id="2"/>
     </w:p>
     <w:p>
       <w:pPr>
@@ -2303,7 +2232,7 @@
         </w:rPr>
         <w:t xml:space="preserve">Figure </w:t>
       </w:r>
-      <w:bookmarkStart w:id="2" w:name="app_general_scheme"/>
+      <w:bookmarkStart w:id="3" w:name="app_general_scheme"/>
       <w:r>
         <w:rPr>
           <w:lang w:eastAsia="ru-RU"/>
@@ -2335,7 +2264,7 @@
         </w:rPr>
         <w:fldChar w:fldCharType="end"/>
       </w:r>
-      <w:bookmarkEnd w:id="2"/>
+      <w:bookmarkEnd w:id="3"/>
       <w:r>
         <w:rPr>
           <w:lang w:eastAsia="ru-RU"/>
@@ -2626,12 +2555,12 @@
       <w:pPr>
         <w:pStyle w:val="1"/>
       </w:pPr>
-      <w:bookmarkStart w:id="3" w:name="_Toc501322081"/>
+      <w:bookmarkStart w:id="4" w:name="_Toc501328585"/>
       <w:r>
         <w:lastRenderedPageBreak/>
         <w:t>Serial communicator</w:t>
       </w:r>
-      <w:bookmarkEnd w:id="3"/>
+      <w:bookmarkEnd w:id="4"/>
     </w:p>
     <w:p>
       <w:pPr>
@@ -2895,14 +2824,14 @@
       <w:pPr>
         <w:pStyle w:val="1"/>
       </w:pPr>
-      <w:bookmarkStart w:id="4" w:name="_Ref500025536"/>
-      <w:bookmarkStart w:id="5" w:name="_Toc501322082"/>
+      <w:bookmarkStart w:id="5" w:name="_Ref500025536"/>
+      <w:bookmarkStart w:id="6" w:name="_Toc501328586"/>
       <w:r>
         <w:lastRenderedPageBreak/>
         <w:t>Instrument operator</w:t>
       </w:r>
-      <w:bookmarkEnd w:id="4"/>
       <w:bookmarkEnd w:id="5"/>
+      <w:bookmarkEnd w:id="6"/>
     </w:p>
     <w:p>
       <w:pPr>
@@ -2964,14 +2893,14 @@
       <w:pPr>
         <w:pStyle w:val="1"/>
       </w:pPr>
-      <w:bookmarkStart w:id="6" w:name="_Ref500024611"/>
-      <w:bookmarkStart w:id="7" w:name="_Toc501322083"/>
+      <w:bookmarkStart w:id="7" w:name="_Ref500024611"/>
+      <w:bookmarkStart w:id="8" w:name="_Toc501328587"/>
       <w:r>
         <w:lastRenderedPageBreak/>
         <w:t>Instrument enumerator</w:t>
       </w:r>
-      <w:bookmarkEnd w:id="6"/>
       <w:bookmarkEnd w:id="7"/>
+      <w:bookmarkEnd w:id="8"/>
     </w:p>
     <w:p>
       <w:pPr>
@@ -3232,9 +3161,9 @@
       <w:pPr>
         <w:pStyle w:val="1"/>
       </w:pPr>
-      <w:bookmarkStart w:id="8" w:name="_Ref500196795"/>
-      <w:bookmarkStart w:id="9" w:name="_Ref500196801"/>
-      <w:bookmarkStart w:id="10" w:name="_Toc501322084"/>
+      <w:bookmarkStart w:id="9" w:name="_Ref500196795"/>
+      <w:bookmarkStart w:id="10" w:name="_Ref500196801"/>
+      <w:bookmarkStart w:id="11" w:name="_Toc501328588"/>
       <w:r>
         <w:lastRenderedPageBreak/>
         <w:t xml:space="preserve">What is </w:t>
@@ -3245,9 +3174,9 @@
       <w:r>
         <w:t xml:space="preserve"> experiment</w:t>
       </w:r>
-      <w:bookmarkEnd w:id="8"/>
       <w:bookmarkEnd w:id="9"/>
       <w:bookmarkEnd w:id="10"/>
+      <w:bookmarkEnd w:id="11"/>
     </w:p>
     <w:p>
       <w:pPr>
@@ -3635,8 +3564,8 @@
       <w:pPr>
         <w:pStyle w:val="1"/>
       </w:pPr>
-      <w:bookmarkStart w:id="11" w:name="_Ref500074500"/>
-      <w:bookmarkStart w:id="12" w:name="_Toc501322085"/>
+      <w:bookmarkStart w:id="12" w:name="_Ref500074500"/>
+      <w:bookmarkStart w:id="13" w:name="_Toc501328589"/>
       <w:r>
         <w:lastRenderedPageBreak/>
         <w:t xml:space="preserve">Workflow of </w:t>
@@ -3650,8 +3579,8 @@
       <w:r>
         <w:t>regular experiment</w:t>
       </w:r>
-      <w:bookmarkEnd w:id="11"/>
       <w:bookmarkEnd w:id="12"/>
+      <w:bookmarkEnd w:id="13"/>
     </w:p>
     <w:p>
       <w:pPr>
@@ -3901,7 +3830,7 @@
         </w:rPr>
         <w:t xml:space="preserve">Figure </w:t>
       </w:r>
-      <w:bookmarkStart w:id="13" w:name="list_loaded_experiments"/>
+      <w:bookmarkStart w:id="14" w:name="list_loaded_experiments"/>
       <w:r>
         <w:rPr>
           <w:lang w:eastAsia="ru-RU"/>
@@ -3933,7 +3862,7 @@
         </w:rPr>
         <w:fldChar w:fldCharType="end"/>
       </w:r>
-      <w:bookmarkEnd w:id="13"/>
+      <w:bookmarkEnd w:id="14"/>
       <w:r>
         <w:rPr>
           <w:lang w:eastAsia="ru-RU"/>
@@ -4188,7 +4117,7 @@
         </w:rPr>
         <w:t xml:space="preserve">Figure </w:t>
       </w:r>
-      <w:bookmarkStart w:id="14" w:name="experiment_description"/>
+      <w:bookmarkStart w:id="15" w:name="experiment_description"/>
       <w:r>
         <w:rPr>
           <w:lang w:eastAsia="ru-RU"/>
@@ -4220,7 +4149,7 @@
         </w:rPr>
         <w:fldChar w:fldCharType="end"/>
       </w:r>
-      <w:bookmarkEnd w:id="14"/>
+      <w:bookmarkEnd w:id="15"/>
       <w:r>
         <w:rPr>
           <w:lang w:eastAsia="ru-RU"/>
@@ -4425,7 +4354,7 @@
         </w:rPr>
         <w:t xml:space="preserve">Figure </w:t>
       </w:r>
-      <w:bookmarkStart w:id="15" w:name="exp_params_list"/>
+      <w:bookmarkStart w:id="16" w:name="exp_params_list"/>
       <w:r>
         <w:rPr>
           <w:lang w:eastAsia="ru-RU"/>
@@ -4457,7 +4386,7 @@
         </w:rPr>
         <w:fldChar w:fldCharType="end"/>
       </w:r>
-      <w:bookmarkEnd w:id="15"/>
+      <w:bookmarkEnd w:id="16"/>
       <w:r>
         <w:rPr>
           <w:lang w:eastAsia="ru-RU"/>
@@ -4871,9 +4800,9 @@
       <w:pPr>
         <w:pStyle w:val="1"/>
       </w:pPr>
-      <w:bookmarkStart w:id="16" w:name="_Ref500025180"/>
-      <w:bookmarkStart w:id="17" w:name="_Ref500075017"/>
-      <w:bookmarkStart w:id="18" w:name="_Toc501322086"/>
+      <w:bookmarkStart w:id="17" w:name="_Ref500025180"/>
+      <w:bookmarkStart w:id="18" w:name="_Ref500075017"/>
+      <w:bookmarkStart w:id="19" w:name="_Toc501328590"/>
       <w:r>
         <w:lastRenderedPageBreak/>
         <w:t xml:space="preserve">What </w:t>
@@ -4884,9 +4813,9 @@
       <w:r>
         <w:t xml:space="preserve"> custom experiment</w:t>
       </w:r>
-      <w:bookmarkEnd w:id="16"/>
       <w:bookmarkEnd w:id="17"/>
       <w:bookmarkEnd w:id="18"/>
+      <w:bookmarkEnd w:id="19"/>
     </w:p>
     <w:p>
       <w:pPr>
@@ -5373,7 +5302,7 @@
         </w:rPr>
         <w:t xml:space="preserve">Figure </w:t>
       </w:r>
-      <w:bookmarkStart w:id="19" w:name="fig_custom_experiment"/>
+      <w:bookmarkStart w:id="20" w:name="fig_custom_experiment"/>
       <w:r>
         <w:rPr>
           <w:lang w:eastAsia="ru-RU"/>
@@ -5405,7 +5334,7 @@
         </w:rPr>
         <w:fldChar w:fldCharType="end"/>
       </w:r>
-      <w:bookmarkEnd w:id="19"/>
+      <w:bookmarkEnd w:id="20"/>
       <w:r>
         <w:rPr>
           <w:lang w:eastAsia="ru-RU"/>
@@ -5593,7 +5522,7 @@
       <w:r>
         <w:t xml:space="preserve">Table </w:t>
       </w:r>
-      <w:bookmarkStart w:id="20" w:name="table_top_level_fields"/>
+      <w:bookmarkStart w:id="21" w:name="table_top_level_fields"/>
       <w:r>
         <w:fldChar w:fldCharType="begin"/>
       </w:r>
@@ -5612,7 +5541,7 @@
       <w:r>
         <w:fldChar w:fldCharType="end"/>
       </w:r>
-      <w:bookmarkEnd w:id="20"/>
+      <w:bookmarkEnd w:id="21"/>
       <w:r>
         <w:t xml:space="preserve"> – Top-level fields</w:t>
       </w:r>
@@ -5945,7 +5874,7 @@
       <w:r>
         <w:t xml:space="preserve">Table </w:t>
       </w:r>
-      <w:bookmarkStart w:id="21" w:name="table_node_fields"/>
+      <w:bookmarkStart w:id="22" w:name="table_node_fields"/>
       <w:r>
         <w:fldChar w:fldCharType="begin"/>
       </w:r>
@@ -5964,7 +5893,7 @@
       <w:r>
         <w:fldChar w:fldCharType="end"/>
       </w:r>
-      <w:bookmarkEnd w:id="21"/>
+      <w:bookmarkEnd w:id="22"/>
       <w:r>
         <w:t xml:space="preserve"> – Node object fields</w:t>
       </w:r>
@@ -7289,12 +7218,12 @@
       <w:pPr>
         <w:pStyle w:val="1"/>
       </w:pPr>
-      <w:bookmarkStart w:id="22" w:name="_Toc501322087"/>
+      <w:bookmarkStart w:id="23" w:name="_Toc501328591"/>
       <w:r>
         <w:lastRenderedPageBreak/>
         <w:t>Workflow of a custom experiment</w:t>
       </w:r>
-      <w:bookmarkEnd w:id="22"/>
+      <w:bookmarkEnd w:id="23"/>
     </w:p>
     <w:p>
       <w:pPr>
@@ -7397,14 +7326,14 @@
       <w:pPr>
         <w:pStyle w:val="1"/>
       </w:pPr>
-      <w:bookmarkStart w:id="23" w:name="_Ref500075025"/>
-      <w:bookmarkStart w:id="24" w:name="_Toc501322088"/>
+      <w:bookmarkStart w:id="24" w:name="_Ref500075025"/>
+      <w:bookmarkStart w:id="25" w:name="_Toc501328592"/>
       <w:r>
         <w:lastRenderedPageBreak/>
         <w:t>What is a manual experiment</w:t>
       </w:r>
-      <w:bookmarkEnd w:id="23"/>
       <w:bookmarkEnd w:id="24"/>
+      <w:bookmarkEnd w:id="25"/>
     </w:p>
     <w:p>
       <w:pPr>
@@ -7793,7 +7722,7 @@
         </w:rPr>
         <w:t xml:space="preserve">Figure </w:t>
       </w:r>
-      <w:bookmarkStart w:id="25" w:name="fig_manual_control"/>
+      <w:bookmarkStart w:id="26" w:name="fig_manual_control"/>
       <w:r>
         <w:rPr>
           <w:lang w:eastAsia="ru-RU"/>
@@ -7825,7 +7754,7 @@
         </w:rPr>
         <w:fldChar w:fldCharType="end"/>
       </w:r>
-      <w:bookmarkEnd w:id="25"/>
+      <w:bookmarkEnd w:id="26"/>
       <w:r>
         <w:rPr>
           <w:lang w:eastAsia="ru-RU"/>
@@ -7964,12 +7893,12 @@
       <w:pPr>
         <w:pStyle w:val="1"/>
       </w:pPr>
-      <w:bookmarkStart w:id="26" w:name="_Toc501322089"/>
+      <w:bookmarkStart w:id="27" w:name="_Toc501328593"/>
       <w:r>
         <w:lastRenderedPageBreak/>
         <w:t>Workflow of a manual experiment</w:t>
       </w:r>
-      <w:bookmarkEnd w:id="26"/>
+      <w:bookmarkEnd w:id="27"/>
     </w:p>
     <w:p>
       <w:pPr>
@@ -8291,16 +8220,16 @@
       <w:pPr>
         <w:pStyle w:val="1"/>
       </w:pPr>
-      <w:bookmarkStart w:id="27" w:name="_Ref500025110"/>
-      <w:bookmarkStart w:id="28" w:name="_Ref500075622"/>
-      <w:bookmarkStart w:id="29" w:name="_Toc501322090"/>
+      <w:bookmarkStart w:id="28" w:name="_Ref500025110"/>
+      <w:bookmarkStart w:id="29" w:name="_Ref500075622"/>
+      <w:bookmarkStart w:id="30" w:name="_Toc501328594"/>
       <w:r>
         <w:lastRenderedPageBreak/>
         <w:t>Experiment plugin creation</w:t>
       </w:r>
-      <w:bookmarkEnd w:id="27"/>
       <w:bookmarkEnd w:id="28"/>
       <w:bookmarkEnd w:id="29"/>
+      <w:bookmarkEnd w:id="30"/>
     </w:p>
     <w:p>
       <w:pPr>
@@ -9445,7 +9374,7 @@
       <w:r>
         <w:t xml:space="preserve">Figure </w:t>
       </w:r>
-      <w:bookmarkStart w:id="30" w:name="fig_list_exp"/>
+      <w:bookmarkStart w:id="31" w:name="fig_list_exp"/>
       <w:r>
         <w:fldChar w:fldCharType="begin"/>
       </w:r>
@@ -9464,7 +9393,7 @@
       <w:r>
         <w:fldChar w:fldCharType="end"/>
       </w:r>
-      <w:bookmarkEnd w:id="30"/>
+      <w:bookmarkEnd w:id="31"/>
       <w:r>
         <w:t xml:space="preserve"> – List of the prebuilt experiments</w:t>
       </w:r>
@@ -9539,7 +9468,7 @@
       <w:r>
         <w:t xml:space="preserve">Figure </w:t>
       </w:r>
-      <w:bookmarkStart w:id="31" w:name="fig_detailed_exp_descr"/>
+      <w:bookmarkStart w:id="32" w:name="fig_detailed_exp_descr"/>
       <w:r>
         <w:fldChar w:fldCharType="begin"/>
       </w:r>
@@ -9558,7 +9487,7 @@
       <w:r>
         <w:fldChar w:fldCharType="end"/>
       </w:r>
-      <w:bookmarkEnd w:id="31"/>
+      <w:bookmarkEnd w:id="32"/>
       <w:r>
         <w:t xml:space="preserve"> – Detailed experiment description</w:t>
       </w:r>
@@ -9852,14 +9781,14 @@
       <w:pPr>
         <w:pStyle w:val="2"/>
       </w:pPr>
-      <w:bookmarkStart w:id="32" w:name="_Ref501238593"/>
+      <w:bookmarkStart w:id="33" w:name="_Ref501238593"/>
       <w:r>
         <w:t>CreateUserInput</w:t>
       </w:r>
       <w:r>
         <w:t xml:space="preserve"> method</w:t>
       </w:r>
-      <w:bookmarkEnd w:id="32"/>
+      <w:bookmarkEnd w:id="33"/>
     </w:p>
     <w:p>
       <w:pPr>
@@ -10514,14 +10443,14 @@
       <w:pPr>
         <w:pStyle w:val="2"/>
       </w:pPr>
-      <w:bookmarkStart w:id="33" w:name="_Ref501238605"/>
+      <w:bookmarkStart w:id="34" w:name="_Ref501238605"/>
       <w:r>
         <w:t>GetNodesData</w:t>
       </w:r>
       <w:r>
         <w:t xml:space="preserve"> method</w:t>
       </w:r>
-      <w:bookmarkEnd w:id="33"/>
+      <w:bookmarkEnd w:id="34"/>
     </w:p>
     <w:p>
       <w:pPr>
@@ -10951,14 +10880,14 @@
       <w:pPr>
         <w:pStyle w:val="1"/>
       </w:pPr>
-      <w:bookmarkStart w:id="34" w:name="_Ref500025153"/>
-      <w:bookmarkStart w:id="35" w:name="_Toc501322091"/>
+      <w:bookmarkStart w:id="35" w:name="_Ref500025153"/>
+      <w:bookmarkStart w:id="36" w:name="_Toc501328595"/>
       <w:r>
         <w:lastRenderedPageBreak/>
         <w:t>Builder element plugin creation</w:t>
       </w:r>
-      <w:bookmarkEnd w:id="34"/>
       <w:bookmarkEnd w:id="35"/>
+      <w:bookmarkEnd w:id="36"/>
     </w:p>
     <w:p>
       <w:pPr>
@@ -12176,7 +12105,7 @@
         </w:rPr>
         <w:t xml:space="preserve">Figure </w:t>
       </w:r>
-      <w:bookmarkStart w:id="36" w:name="fig_be_col_list_hov"/>
+      <w:bookmarkStart w:id="37" w:name="fig_be_col_list_hov"/>
       <w:r>
         <w:rPr>
           <w:lang w:eastAsia="ru-RU"/>
@@ -12208,7 +12137,7 @@
         </w:rPr>
         <w:fldChar w:fldCharType="end"/>
       </w:r>
-      <w:bookmarkEnd w:id="36"/>
+      <w:bookmarkEnd w:id="37"/>
       <w:r>
         <w:rPr>
           <w:lang w:eastAsia="ru-RU"/>
@@ -12311,7 +12240,7 @@
         </w:rPr>
         <w:t xml:space="preserve">Figure </w:t>
       </w:r>
-      <w:bookmarkStart w:id="37" w:name="fig_be_creat_area_hov_sel"/>
+      <w:bookmarkStart w:id="38" w:name="fig_be_creat_area_hov_sel"/>
       <w:r>
         <w:rPr>
           <w:lang w:eastAsia="ru-RU"/>
@@ -12343,7 +12272,7 @@
         </w:rPr>
         <w:fldChar w:fldCharType="end"/>
       </w:r>
-      <w:bookmarkEnd w:id="37"/>
+      <w:bookmarkEnd w:id="38"/>
       <w:r>
         <w:rPr>
           <w:lang w:eastAsia="ru-RU"/>
@@ -12438,7 +12367,7 @@
         </w:rPr>
         <w:t xml:space="preserve">Figure </w:t>
       </w:r>
-      <w:bookmarkStart w:id="38" w:name="fig_be_category_list"/>
+      <w:bookmarkStart w:id="39" w:name="fig_be_category_list"/>
       <w:r>
         <w:rPr>
           <w:lang w:eastAsia="ru-RU"/>
@@ -12470,7 +12399,7 @@
         </w:rPr>
         <w:fldChar w:fldCharType="end"/>
       </w:r>
-      <w:bookmarkEnd w:id="38"/>
+      <w:bookmarkEnd w:id="39"/>
       <w:r>
         <w:rPr>
           <w:lang w:eastAsia="ru-RU"/>
@@ -13108,7 +13037,7 @@
       <w:pPr>
         <w:pStyle w:val="1"/>
       </w:pPr>
-      <w:bookmarkStart w:id="39" w:name="_Toc501322092"/>
+      <w:bookmarkStart w:id="40" w:name="_Toc501328596"/>
       <w:r>
         <w:lastRenderedPageBreak/>
         <w:t xml:space="preserve">How does the </w:t>
@@ -13116,7 +13045,7 @@
       <w:r>
         <w:t>"Run an Experiment" tab work</w:t>
       </w:r>
-      <w:bookmarkEnd w:id="39"/>
+      <w:bookmarkEnd w:id="40"/>
     </w:p>
     <w:p>
       <w:pPr>
@@ -14482,7 +14411,7 @@
         </w:rPr>
         <w:t xml:space="preserve">Figure </w:t>
       </w:r>
-      <w:bookmarkStart w:id="40" w:name="fig_rae_tab_regions"/>
+      <w:bookmarkStart w:id="41" w:name="fig_rae_tab_regions"/>
       <w:r>
         <w:rPr>
           <w:lang w:eastAsia="ru-RU"/>
@@ -14514,7 +14443,7 @@
         </w:rPr>
         <w:fldChar w:fldCharType="end"/>
       </w:r>
-      <w:bookmarkEnd w:id="40"/>
+      <w:bookmarkEnd w:id="41"/>
       <w:r>
         <w:rPr>
           <w:lang w:eastAsia="ru-RU"/>
@@ -14873,11 +14802,11 @@
       <w:pPr>
         <w:pStyle w:val="2"/>
       </w:pPr>
-      <w:bookmarkStart w:id="41" w:name="_Ref501303680"/>
+      <w:bookmarkStart w:id="42" w:name="_Ref501303680"/>
       <w:r>
         <w:t>Experiment parameters</w:t>
       </w:r>
-      <w:bookmarkEnd w:id="41"/>
+      <w:bookmarkEnd w:id="42"/>
     </w:p>
     <w:p>
       <w:pPr>
@@ -15451,8 +15380,8 @@
       <w:pPr>
         <w:pStyle w:val="1"/>
       </w:pPr>
-      <w:bookmarkStart w:id="42" w:name="_Ref500196921"/>
-      <w:bookmarkStart w:id="43" w:name="_Toc501322093"/>
+      <w:bookmarkStart w:id="43" w:name="_Ref500196921"/>
+      <w:bookmarkStart w:id="44" w:name="_Toc501328597"/>
       <w:r>
         <w:lastRenderedPageBreak/>
         <w:t>How does the "</w:t>
@@ -15463,8 +15392,8 @@
       <w:r>
         <w:t>" tab work</w:t>
       </w:r>
-      <w:bookmarkEnd w:id="42"/>
       <w:bookmarkEnd w:id="43"/>
+      <w:bookmarkEnd w:id="44"/>
     </w:p>
     <w:p>
       <w:pPr>
@@ -16628,7 +16557,7 @@
         </w:rPr>
         <w:t xml:space="preserve">Figure </w:t>
       </w:r>
-      <w:bookmarkStart w:id="44" w:name="fig_bae_tab_regions"/>
+      <w:bookmarkStart w:id="45" w:name="fig_bae_tab_regions"/>
       <w:r>
         <w:rPr>
           <w:lang w:eastAsia="ru-RU"/>
@@ -16660,7 +16589,7 @@
         </w:rPr>
         <w:fldChar w:fldCharType="end"/>
       </w:r>
-      <w:bookmarkEnd w:id="44"/>
+      <w:bookmarkEnd w:id="45"/>
       <w:r>
         <w:rPr>
           <w:lang w:eastAsia="ru-RU"/>
@@ -17126,7 +17055,7 @@
         </w:rPr>
         <w:t xml:space="preserve">Figure </w:t>
       </w:r>
-      <w:bookmarkStart w:id="45" w:name="fig_bae_hovered_elem"/>
+      <w:bookmarkStart w:id="46" w:name="fig_bae_hovered_elem"/>
       <w:r>
         <w:rPr>
           <w:lang w:eastAsia="ru-RU"/>
@@ -17158,7 +17087,7 @@
         </w:rPr>
         <w:fldChar w:fldCharType="end"/>
       </w:r>
-      <w:bookmarkEnd w:id="45"/>
+      <w:bookmarkEnd w:id="46"/>
       <w:r>
         <w:rPr>
           <w:lang w:eastAsia="ru-RU"/>
@@ -17416,7 +17345,7 @@
         </w:rPr>
         <w:t xml:space="preserve">Figure </w:t>
       </w:r>
-      <w:bookmarkStart w:id="46" w:name="fig_builder_elem_selected"/>
+      <w:bookmarkStart w:id="47" w:name="fig_builder_elem_selected"/>
       <w:r>
         <w:rPr>
           <w:lang w:eastAsia="ru-RU"/>
@@ -17448,7 +17377,7 @@
         </w:rPr>
         <w:fldChar w:fldCharType="end"/>
       </w:r>
-      <w:bookmarkEnd w:id="46"/>
+      <w:bookmarkEnd w:id="47"/>
       <w:r>
         <w:rPr>
           <w:lang w:eastAsia="ru-RU"/>
@@ -17657,7 +17586,7 @@
         </w:rPr>
         <w:t xml:space="preserve">Figure </w:t>
       </w:r>
-      <w:bookmarkStart w:id="47" w:name="fig_hidden_background"/>
+      <w:bookmarkStart w:id="48" w:name="fig_hidden_background"/>
       <w:r>
         <w:rPr>
           <w:lang w:eastAsia="ru-RU"/>
@@ -17689,7 +17618,7 @@
         </w:rPr>
         <w:fldChar w:fldCharType="end"/>
       </w:r>
-      <w:bookmarkEnd w:id="47"/>
+      <w:bookmarkEnd w:id="48"/>
       <w:r>
         <w:rPr>
           <w:lang w:eastAsia="ru-RU"/>
@@ -17782,7 +17711,7 @@
       <w:pPr>
         <w:pStyle w:val="1"/>
       </w:pPr>
-      <w:bookmarkStart w:id="48" w:name="_Toc501322094"/>
+      <w:bookmarkStart w:id="49" w:name="_Toc501328598"/>
       <w:r>
         <w:lastRenderedPageBreak/>
         <w:t>How does the "</w:t>
@@ -17793,7 +17722,7 @@
       <w:r>
         <w:t>" tab work</w:t>
       </w:r>
-      <w:bookmarkEnd w:id="48"/>
+      <w:bookmarkEnd w:id="49"/>
     </w:p>
     <w:p>
       <w:pPr>
@@ -18904,8 +18833,8 @@
       <w:pPr>
         <w:pStyle w:val="1"/>
       </w:pPr>
-      <w:bookmarkStart w:id="49" w:name="_Ref501251859"/>
-      <w:bookmarkStart w:id="50" w:name="_Toc501322095"/>
+      <w:bookmarkStart w:id="50" w:name="_Ref501251859"/>
+      <w:bookmarkStart w:id="51" w:name="_Toc501328599"/>
       <w:r>
         <w:lastRenderedPageBreak/>
         <w:t>How does the "</w:t>
@@ -18916,8 +18845,8 @@
       <w:r>
         <w:t>" tab work</w:t>
       </w:r>
-      <w:bookmarkEnd w:id="49"/>
       <w:bookmarkEnd w:id="50"/>
+      <w:bookmarkEnd w:id="51"/>
     </w:p>
     <w:p>
       <w:pPr>
@@ -19986,7 +19915,7 @@
         </w:rPr>
         <w:t xml:space="preserve">Figure </w:t>
       </w:r>
-      <w:bookmarkStart w:id="51" w:name="fig_vd_view"/>
+      <w:bookmarkStart w:id="52" w:name="fig_vd_view"/>
       <w:r>
         <w:rPr>
           <w:lang w:eastAsia="ru-RU"/>
@@ -20030,7 +19959,7 @@
         </w:rPr>
         <w:fldChar w:fldCharType="end"/>
       </w:r>
-      <w:bookmarkEnd w:id="51"/>
+      <w:bookmarkEnd w:id="52"/>
       <w:r>
         <w:rPr>
           <w:lang w:eastAsia="ru-RU"/>
@@ -22008,7 +21937,7 @@
         </w:rPr>
         <w:t xml:space="preserve">Figure </w:t>
       </w:r>
-      <w:bookmarkStart w:id="52" w:name="fig_data_plot_widget"/>
+      <w:bookmarkStart w:id="53" w:name="fig_data_plot_widget"/>
       <w:r>
         <w:rPr>
           <w:lang w:eastAsia="ru-RU"/>
@@ -22040,7 +21969,7 @@
         </w:rPr>
         <w:fldChar w:fldCharType="end"/>
       </w:r>
-      <w:bookmarkEnd w:id="52"/>
+      <w:bookmarkEnd w:id="53"/>
       <w:r>
         <w:rPr>
           <w:lang w:eastAsia="ru-RU"/>
@@ -22396,7 +22325,7 @@
         </w:rPr>
         <w:t xml:space="preserve">Figure </w:t>
       </w:r>
-      <w:bookmarkStart w:id="53" w:name="fig_plot_nearest_point"/>
+      <w:bookmarkStart w:id="54" w:name="fig_plot_nearest_point"/>
       <w:r>
         <w:rPr>
           <w:lang w:eastAsia="ru-RU"/>
@@ -22428,7 +22357,7 @@
         </w:rPr>
         <w:fldChar w:fldCharType="end"/>
       </w:r>
-      <w:bookmarkEnd w:id="53"/>
+      <w:bookmarkEnd w:id="54"/>
       <w:r>
         <w:rPr>
           <w:lang w:eastAsia="ru-RU"/>
@@ -22462,9 +22391,16 @@
     </w:p>
     <w:p>
       <w:pPr>
+        <w:rPr>
+          <w:lang w:val="en-US" w:eastAsia="ru-RU"/>
+        </w:rPr>
+      </w:pPr>
+    </w:p>
+    <w:p>
+      <w:pPr>
         <w:pStyle w:val="1"/>
       </w:pPr>
-      <w:bookmarkStart w:id="54" w:name="_Toc501322096"/>
+      <w:bookmarkStart w:id="55" w:name="_Toc501328600"/>
       <w:r>
         <w:lastRenderedPageBreak/>
         <w:t>How does the "Channel Status</w:t>
@@ -22472,16 +22408,117 @@
       <w:r>
         <w:t>" tab work</w:t>
       </w:r>
-      <w:bookmarkEnd w:id="54"/>
-    </w:p>
-    <w:p>
-      <w:pPr>
-        <w:rPr>
-          <w:lang w:val="en-US"/>
-        </w:rPr>
-      </w:pPr>
-      <w:bookmarkStart w:id="55" w:name="_GoBack"/>
       <w:bookmarkEnd w:id="55"/>
+    </w:p>
+    <w:p>
+      <w:pPr>
+        <w:rPr>
+          <w:lang w:val="en-US"/>
+        </w:rPr>
+      </w:pPr>
+      <w:r>
+        <w:rPr>
+          <w:lang w:val="en-US"/>
+        </w:rPr>
+        <w:t>The "</w:t>
+      </w:r>
+      <w:r>
+        <w:rPr>
+          <w:lang w:val="en-US"/>
+        </w:rPr>
+        <w:t>Channel Status</w:t>
+      </w:r>
+      <w:r>
+        <w:rPr>
+          <w:lang w:val="en-US"/>
+        </w:rPr>
+        <w:t>" tab</w:t>
+      </w:r>
+      <w:r>
+        <w:rPr>
+          <w:lang w:val="en-US"/>
+        </w:rPr>
+        <w:t xml:space="preserve"> (see fig. </w:t>
+      </w:r>
+      <w:r>
+        <w:rPr>
+          <w:lang w:val="en-US"/>
+        </w:rPr>
+        <w:fldChar w:fldCharType="begin"/>
+      </w:r>
+      <w:r>
+        <w:rPr>
+          <w:lang w:val="en-US"/>
+        </w:rPr>
+        <w:instrText xml:space="preserve"> </w:instrText>
+      </w:r>
+      <w:r>
+        <w:rPr>
+          <w:lang w:val="en-US"/>
+        </w:rPr>
+        <w:instrText>fig_chan_stat_tab</w:instrText>
+      </w:r>
+      <w:r>
+        <w:rPr>
+          <w:lang w:val="en-US"/>
+        </w:rPr>
+        <w:instrText xml:space="preserve"> </w:instrText>
+      </w:r>
+      <w:r>
+        <w:rPr>
+          <w:lang w:val="en-US"/>
+        </w:rPr>
+        <w:fldChar w:fldCharType="separate"/>
+      </w:r>
+      <w:r>
+        <w:rPr>
+          <w:noProof/>
+          <w:lang w:val="en-US" w:eastAsia="ru-RU"/>
+        </w:rPr>
+        <w:t>21</w:t>
+      </w:r>
+      <w:r>
+        <w:rPr>
+          <w:lang w:val="en-US"/>
+        </w:rPr>
+        <w:fldChar w:fldCharType="end"/>
+      </w:r>
+      <w:r>
+        <w:rPr>
+          <w:lang w:val="en-US"/>
+        </w:rPr>
+        <w:t>)</w:t>
+      </w:r>
+      <w:r>
+        <w:rPr>
+          <w:lang w:val="en-US"/>
+        </w:rPr>
+        <w:t xml:space="preserve"> is created through the executing the "</w:t>
+      </w:r>
+      <w:r>
+        <w:rPr>
+          <w:lang w:val="en-US"/>
+        </w:rPr>
+        <w:t>MainWindowUI</w:t>
+      </w:r>
+      <w:r>
+        <w:rPr>
+          <w:lang w:val="en-US"/>
+        </w:rPr>
+        <w:t>::</w:t>
+      </w:r>
+      <w:r>
+        <w:rPr>
+          <w:lang w:val="en-US"/>
+        </w:rPr>
+        <w:t>GetChannelStatusTab</w:t>
+      </w:r>
+      <w:r>
+        <w:rPr>
+          <w:lang w:val="en-US"/>
+        </w:rPr>
+        <w:t>" method.</w:t>
+      </w:r>
     </w:p>
     <w:p>
       <w:pPr>
@@ -22541,6 +22578,7 @@
         </w:rPr>
         <w:t xml:space="preserve">Figure </w:t>
       </w:r>
+      <w:bookmarkStart w:id="56" w:name="fig_chan_stat_tab"/>
       <w:r>
         <w:rPr>
           <w:lang w:eastAsia="ru-RU"/>
@@ -22572,6 +22610,7 @@
         </w:rPr>
         <w:fldChar w:fldCharType="end"/>
       </w:r>
+      <w:bookmarkEnd w:id="56"/>
       <w:r>
         <w:rPr>
           <w:lang w:eastAsia="ru-RU"/>
@@ -22589,27 +22628,38 @@
         <w:rPr>
           <w:lang w:val="en-US"/>
         </w:rPr>
-        <w:t>Widget structure, widget interaction logic.</w:t>
-      </w:r>
-    </w:p>
-    <w:p>
-      <w:pPr>
-        <w:rPr>
-          <w:lang w:val="en-US"/>
-        </w:rPr>
-      </w:pPr>
-      <w:r>
-        <w:rPr>
-          <w:lang w:val="en-US"/>
-        </w:rPr>
-        <w:t>0.5 h</w:t>
+        <w:t>The tab contains the "QTreeView" widget</w:t>
+      </w:r>
+      <w:r>
+        <w:rPr>
+          <w:lang w:val="en-US"/>
+        </w:rPr>
+        <w:t xml:space="preserve"> with disabled collapse feature. First-level items represent connected instruments, the se</w:t>
+      </w:r>
+      <w:r>
+        <w:rPr>
+          <w:lang w:val="en-US"/>
+        </w:rPr>
+        <w:t>co</w:t>
+      </w:r>
+      <w:r>
+        <w:rPr>
+          <w:lang w:val="en-US"/>
+        </w:rPr>
+        <w:t xml:space="preserve">nd-level – </w:t>
+      </w:r>
+      <w:r>
+        <w:rPr>
+          <w:lang w:val="en-US"/>
+        </w:rPr>
+        <w:t>channels.</w:t>
       </w:r>
     </w:p>
     <w:p>
       <w:pPr>
         <w:pStyle w:val="1"/>
       </w:pPr>
-      <w:bookmarkStart w:id="56" w:name="_Toc501322097"/>
+      <w:bookmarkStart w:id="57" w:name="_Toc501328601"/>
       <w:r>
         <w:lastRenderedPageBreak/>
         <w:t>How doe</w:t>
@@ -22617,42 +22667,426 @@
       <w:r>
         <w:t>s the notification area work</w:t>
       </w:r>
-      <w:r>
-        <w:t xml:space="preserve"> – [optional]</w:t>
-      </w:r>
-      <w:bookmarkEnd w:id="56"/>
-    </w:p>
-    <w:p>
-      <w:pPr>
-        <w:rPr>
-          <w:lang w:val="en-US"/>
-        </w:rPr>
-      </w:pPr>
-      <w:r>
-        <w:rPr>
-          <w:lang w:val="en-US"/>
-        </w:rPr>
-        <w:t>Widget structure, widget interaction logic.</w:t>
-      </w:r>
-    </w:p>
-    <w:p>
-      <w:pPr>
-        <w:rPr>
-          <w:lang w:val="en-US"/>
-        </w:rPr>
-      </w:pPr>
-      <w:r>
-        <w:rPr>
-          <w:lang w:val="en-US"/>
-        </w:rPr>
-        <w:t>0.5 h</w:t>
+      <w:bookmarkEnd w:id="57"/>
+    </w:p>
+    <w:p>
+      <w:pPr>
+        <w:rPr>
+          <w:lang w:val="en-US"/>
+        </w:rPr>
+      </w:pPr>
+      <w:r>
+        <w:rPr>
+          <w:lang w:val="en-US"/>
+        </w:rPr>
+        <w:t>Notification are</w:t>
+      </w:r>
+      <w:r>
+        <w:rPr>
+          <w:lang w:val="en-US"/>
+        </w:rPr>
+        <w:t>a</w:t>
+      </w:r>
+      <w:r>
+        <w:rPr>
+          <w:lang w:val="en-US"/>
+        </w:rPr>
+        <w:t xml:space="preserve"> (see fig. </w:t>
+      </w:r>
+      <w:r>
+        <w:rPr>
+          <w:lang w:val="en-US"/>
+        </w:rPr>
+        <w:fldChar w:fldCharType="begin"/>
+      </w:r>
+      <w:r>
+        <w:rPr>
+          <w:lang w:val="en-US"/>
+        </w:rPr>
+        <w:instrText xml:space="preserve"> </w:instrText>
+      </w:r>
+      <w:r>
+        <w:rPr>
+          <w:lang w:val="en-US"/>
+        </w:rPr>
+        <w:instrText>fig_notif_area</w:instrText>
+      </w:r>
+      <w:r>
+        <w:rPr>
+          <w:lang w:val="en-US"/>
+        </w:rPr>
+        <w:instrText xml:space="preserve"> </w:instrText>
+      </w:r>
+      <w:r>
+        <w:rPr>
+          <w:lang w:val="en-US"/>
+        </w:rPr>
+        <w:fldChar w:fldCharType="separate"/>
+      </w:r>
+      <w:r>
+        <w:rPr>
+          <w:noProof/>
+          <w:lang w:val="en-US" w:eastAsia="ru-RU"/>
+        </w:rPr>
+        <w:t>22</w:t>
+      </w:r>
+      <w:r>
+        <w:rPr>
+          <w:lang w:val="en-US"/>
+        </w:rPr>
+        <w:fldChar w:fldCharType="end"/>
+      </w:r>
+      <w:r>
+        <w:rPr>
+          <w:lang w:val="en-US"/>
+        </w:rPr>
+        <w:t>)</w:t>
+      </w:r>
+      <w:r>
+        <w:rPr>
+          <w:lang w:val="en-US"/>
+        </w:rPr>
+        <w:t xml:space="preserve"> is a modal </w:t>
+      </w:r>
+      <w:r>
+        <w:rPr>
+          <w:lang w:val="en-US"/>
+        </w:rPr>
+        <w:t xml:space="preserve">"QDialog" </w:t>
+      </w:r>
+      <w:r>
+        <w:rPr>
+          <w:lang w:val="en-US"/>
+        </w:rPr>
+        <w:t xml:space="preserve">that is created throw the execution </w:t>
+      </w:r>
+      <w:r>
+        <w:rPr>
+          <w:lang w:val="en-US"/>
+        </w:rPr>
+        <w:t xml:space="preserve">of </w:t>
+      </w:r>
+      <w:r>
+        <w:rPr>
+          <w:lang w:val="en-US"/>
+        </w:rPr>
+        <w:t>the "</w:t>
+      </w:r>
+      <w:r>
+        <w:rPr>
+          <w:lang w:val="en-US"/>
+        </w:rPr>
+        <w:t>MainWindowUI::ShowNotificationDialog</w:t>
+      </w:r>
+      <w:r>
+        <w:rPr>
+          <w:lang w:val="en-US"/>
+        </w:rPr>
+        <w:t>"</w:t>
+      </w:r>
+      <w:r>
+        <w:rPr>
+          <w:lang w:val="en-US"/>
+        </w:rPr>
+        <w:t xml:space="preserve"> method</w:t>
+      </w:r>
+      <w:r>
+        <w:rPr>
+          <w:lang w:val="en-US"/>
+        </w:rPr>
+        <w:t>.</w:t>
+      </w:r>
+    </w:p>
+    <w:p>
+      <w:pPr>
+        <w:pStyle w:val="Figure"/>
+        <w:rPr>
+          <w:lang w:val="en-US"/>
+        </w:rPr>
+      </w:pPr>
+      <w:r>
+        <w:drawing>
+          <wp:inline distT="0" distB="0" distL="0" distR="0" wp14:anchorId="670689AA" wp14:editId="456E4143">
+            <wp:extent cx="2138901" cy="3374999"/>
+            <wp:effectExtent l="0" t="0" r="0" b="0"/>
+            <wp:docPr id="34" name="Рисунок 34"/>
+            <wp:cNvGraphicFramePr>
+              <a:graphicFrameLocks xmlns:a="http://schemas.openxmlformats.org/drawingml/2006/main" noChangeAspect="1"/>
+            </wp:cNvGraphicFramePr>
+            <a:graphic xmlns:a="http://schemas.openxmlformats.org/drawingml/2006/main">
+              <a:graphicData uri="http://schemas.openxmlformats.org/drawingml/2006/picture">
+                <pic:pic xmlns:pic="http://schemas.openxmlformats.org/drawingml/2006/picture">
+                  <pic:nvPicPr>
+                    <pic:cNvPr id="1" name=""/>
+                    <pic:cNvPicPr/>
+                  </pic:nvPicPr>
+                  <pic:blipFill rotWithShape="1">
+                    <a:blip r:embed="rId29"/>
+                    <a:srcRect l="72815" t="8803" r="198" b="21184"/>
+                    <a:stretch/>
+                  </pic:blipFill>
+                  <pic:spPr bwMode="auto">
+                    <a:xfrm>
+                      <a:off x="0" y="0"/>
+                      <a:ext cx="2144747" cy="3384224"/>
+                    </a:xfrm>
+                    <a:prstGeom prst="rect">
+                      <a:avLst/>
+                    </a:prstGeom>
+                    <a:ln>
+                      <a:noFill/>
+                    </a:ln>
+                    <a:extLst>
+                      <a:ext uri="{53640926-AAD7-44D8-BBD7-CCE9431645EC}">
+                        <a14:shadowObscured xmlns:a14="http://schemas.microsoft.com/office/drawing/2010/main"/>
+                      </a:ext>
+                    </a:extLst>
+                  </pic:spPr>
+                </pic:pic>
+              </a:graphicData>
+            </a:graphic>
+          </wp:inline>
+        </w:drawing>
+      </w:r>
+    </w:p>
+    <w:p>
+      <w:pPr>
+        <w:pStyle w:val="Figureheader"/>
+        <w:rPr>
+          <w:lang w:eastAsia="ru-RU"/>
+        </w:rPr>
+      </w:pPr>
+      <w:r>
+        <w:rPr>
+          <w:lang w:eastAsia="ru-RU"/>
+        </w:rPr>
+        <w:t xml:space="preserve">Figure </w:t>
+      </w:r>
+      <w:bookmarkStart w:id="58" w:name="fig_notif_area"/>
+      <w:r>
+        <w:rPr>
+          <w:lang w:eastAsia="ru-RU"/>
+        </w:rPr>
+        <w:fldChar w:fldCharType="begin"/>
+      </w:r>
+      <w:r>
+        <w:rPr>
+          <w:lang w:eastAsia="ru-RU"/>
+        </w:rPr>
+        <w:instrText xml:space="preserve"> seq fig </w:instrText>
+      </w:r>
+      <w:r>
+        <w:rPr>
+          <w:lang w:eastAsia="ru-RU"/>
+        </w:rPr>
+        <w:fldChar w:fldCharType="separate"/>
+      </w:r>
+      <w:r>
+        <w:rPr>
+          <w:noProof/>
+          <w:lang w:eastAsia="ru-RU"/>
+        </w:rPr>
+        <w:t>22</w:t>
+      </w:r>
+      <w:r>
+        <w:rPr>
+          <w:lang w:eastAsia="ru-RU"/>
+        </w:rPr>
+        <w:fldChar w:fldCharType="end"/>
+      </w:r>
+      <w:bookmarkEnd w:id="58"/>
+      <w:r>
+        <w:rPr>
+          <w:lang w:eastAsia="ru-RU"/>
+        </w:rPr>
+        <w:t xml:space="preserve"> – </w:t>
+      </w:r>
+      <w:r>
+        <w:rPr>
+          <w:lang w:eastAsia="ru-RU"/>
+        </w:rPr>
+        <w:t>View of the notification area</w:t>
+      </w:r>
+    </w:p>
+    <w:p>
+      <w:pPr>
+        <w:rPr>
+          <w:lang w:val="en-US"/>
+        </w:rPr>
+      </w:pPr>
+      <w:r>
+        <w:rPr>
+          <w:lang w:val="en-US"/>
+        </w:rPr>
+        <w:t>Dialog</w:t>
+      </w:r>
+      <w:r>
+        <w:rPr>
+          <w:lang w:val="en-US"/>
+        </w:rPr>
+        <w:t xml:space="preserve"> contains "QScrollArea" with the vertical layout inside ("QVBoxLayout"). </w:t>
+      </w:r>
+      <w:r>
+        <w:rPr>
+          <w:lang w:val="en-US"/>
+        </w:rPr>
+        <w:t>Each message is a widget with several "QLabel" and a "QPushButton" (visible on mouse hovering).</w:t>
+      </w:r>
+    </w:p>
+    <w:p>
+      <w:pPr>
+        <w:pStyle w:val="2"/>
+      </w:pPr>
+      <w:r>
+        <w:t>Log message processing</w:t>
+      </w:r>
+    </w:p>
+    <w:p>
+      <w:pPr>
+        <w:rPr>
+          <w:lang w:val="en-US"/>
+        </w:rPr>
+      </w:pPr>
+      <w:r>
+        <w:rPr>
+          <w:lang w:val="en-US"/>
+        </w:rPr>
+        <w:t>The main idea in the log message processing is the installing special handler ("</w:t>
+      </w:r>
+      <w:r>
+        <w:rPr>
+          <w:lang w:val="en-US"/>
+        </w:rPr>
+        <w:t>LogSignalEmitter</w:t>
+      </w:r>
+      <w:r>
+        <w:rPr>
+          <w:lang w:val="en-US"/>
+        </w:rPr>
+        <w:t>") for native Qt's debug messages.</w:t>
+      </w:r>
+      <w:r>
+        <w:rPr>
+          <w:lang w:val="en-US"/>
+        </w:rPr>
+        <w:t xml:space="preserve"> Installation is performed at the "main" method.</w:t>
+      </w:r>
+    </w:p>
+    <w:p>
+      <w:pPr>
+        <w:pStyle w:val="Codeexample"/>
+        <w:numPr>
+          <w:ilvl w:val="0"/>
+          <w:numId w:val="43"/>
+        </w:numPr>
+      </w:pPr>
+      <w:r>
+        <w:t>qInstallMessageHandler(LogMessageHandler);</w:t>
+      </w:r>
+    </w:p>
+    <w:p>
+      <w:pPr>
+        <w:rPr>
+          <w:lang w:val="en-US"/>
+        </w:rPr>
+      </w:pPr>
+      <w:r>
+        <w:rPr>
+          <w:lang w:val="en-US"/>
+        </w:rPr>
+        <w:t>This message handler redirects all debug messages to the signal of the "</w:t>
+      </w:r>
+      <w:r>
+        <w:rPr>
+          <w:lang w:val="en-US"/>
+        </w:rPr>
+        <w:t>LogSignalEmitter</w:t>
+      </w:r>
+      <w:r>
+        <w:rPr>
+          <w:lang w:val="en-US"/>
+        </w:rPr>
+        <w:t>" to let any object inside application perform a subscription.</w:t>
+      </w:r>
+    </w:p>
+    <w:p>
+      <w:pPr>
+        <w:rPr>
+          <w:lang w:val="en-US"/>
+        </w:rPr>
+      </w:pPr>
+      <w:r>
+        <w:rPr>
+          <w:lang w:val="en-US"/>
+        </w:rPr>
+        <w:t>So, after message handler was installed every message that was passed though the "QDebug" object will be also passed through the "</w:t>
+      </w:r>
+      <w:r>
+        <w:rPr>
+          <w:lang w:val="en-US"/>
+        </w:rPr>
+        <w:t>LogSignalEmitter</w:t>
+      </w:r>
+      <w:r>
+        <w:rPr>
+          <w:lang w:val="en-US"/>
+        </w:rPr>
+        <w:t xml:space="preserve">:: </w:t>
+      </w:r>
+      <w:r>
+        <w:rPr>
+          <w:lang w:val="en-US"/>
+        </w:rPr>
+        <w:t>SendLogEmitter</w:t>
+      </w:r>
+      <w:r>
+        <w:rPr>
+          <w:lang w:val="en-US"/>
+        </w:rPr>
+        <w:t>" signal</w:t>
+      </w:r>
+      <w:r>
+        <w:rPr>
+          <w:lang w:val="en-US"/>
+        </w:rPr>
+        <w:t xml:space="preserve"> of the singleton object (access through the "</w:t>
+      </w:r>
+      <w:r>
+        <w:rPr>
+          <w:lang w:val="en-US"/>
+        </w:rPr>
+        <w:t>GetLogSignalEmitter</w:t>
+      </w:r>
+      <w:r>
+        <w:rPr>
+          <w:lang w:val="en-US"/>
+        </w:rPr>
+        <w:t>"</w:t>
+      </w:r>
+      <w:r>
+        <w:rPr>
+          <w:lang w:val="en-US"/>
+        </w:rPr>
+        <w:t xml:space="preserve"> method</w:t>
+      </w:r>
+      <w:r>
+        <w:rPr>
+          <w:lang w:val="en-US"/>
+        </w:rPr>
+        <w:t>, "Log.h")</w:t>
+      </w:r>
+      <w:r>
+        <w:rPr>
+          <w:lang w:val="en-US"/>
+        </w:rPr>
+        <w:t>.</w:t>
       </w:r>
     </w:p>
     <w:p>
       <w:pPr>
         <w:pStyle w:val="1"/>
       </w:pPr>
-      <w:bookmarkStart w:id="57" w:name="_Toc501322098"/>
+      <w:bookmarkStart w:id="59" w:name="_Toc501328602"/>
       <w:r>
         <w:lastRenderedPageBreak/>
         <w:t>How does the</w:t>
@@ -22661,122 +23095,880 @@
         <w:t xml:space="preserve"> firmware updater</w:t>
       </w:r>
       <w:r>
-        <w:t xml:space="preserve"> work – [optional]</w:t>
-      </w:r>
-      <w:bookmarkEnd w:id="57"/>
-    </w:p>
-    <w:p>
-      <w:pPr>
-        <w:rPr>
-          <w:lang w:val="en-US"/>
-        </w:rPr>
-      </w:pPr>
-      <w:r>
-        <w:rPr>
-          <w:lang w:val="en-US"/>
-        </w:rPr>
-        <w:t>Widget structure, widget interaction logic</w:t>
-      </w:r>
-      <w:r>
-        <w:rPr>
-          <w:lang w:val="en-US"/>
-        </w:rPr>
-        <w:t>, protocol description</w:t>
-      </w:r>
-      <w:r>
-        <w:rPr>
-          <w:lang w:val="en-US"/>
-        </w:rPr>
-        <w:t>.</w:t>
-      </w:r>
-    </w:p>
-    <w:p>
-      <w:pPr>
-        <w:rPr>
-          <w:lang w:val="en-US"/>
-        </w:rPr>
-      </w:pPr>
-      <w:r>
-        <w:rPr>
-          <w:lang w:val="en-US"/>
-        </w:rPr>
-        <w:t>1</w:t>
-      </w:r>
-      <w:r>
-        <w:rPr>
-          <w:lang w:val="en-US"/>
-        </w:rPr>
-        <w:t xml:space="preserve"> h</w:t>
+        <w:t xml:space="preserve"> work</w:t>
+      </w:r>
+      <w:bookmarkEnd w:id="59"/>
+    </w:p>
+    <w:p>
+      <w:pPr>
+        <w:rPr>
+          <w:lang w:val="en-US"/>
+        </w:rPr>
+      </w:pPr>
+      <w:r>
+        <w:rPr>
+          <w:lang w:val="en-US"/>
+        </w:rPr>
+        <w:t xml:space="preserve">Firmware updater </w:t>
+      </w:r>
+      <w:r>
+        <w:rPr>
+          <w:lang w:val="en-US"/>
+        </w:rPr>
+        <w:t xml:space="preserve">(see fig. </w:t>
+      </w:r>
+      <w:r>
+        <w:rPr>
+          <w:lang w:val="en-US"/>
+        </w:rPr>
+        <w:fldChar w:fldCharType="begin"/>
+      </w:r>
+      <w:r>
+        <w:rPr>
+          <w:lang w:val="en-US"/>
+        </w:rPr>
+        <w:instrText xml:space="preserve"> </w:instrText>
+      </w:r>
+      <w:r>
+        <w:rPr>
+          <w:lang w:val="en-US"/>
+        </w:rPr>
+        <w:instrText>fig_fw_updater</w:instrText>
+      </w:r>
+      <w:r>
+        <w:rPr>
+          <w:lang w:val="en-US"/>
+        </w:rPr>
+        <w:instrText xml:space="preserve"> </w:instrText>
+      </w:r>
+      <w:r>
+        <w:rPr>
+          <w:lang w:val="en-US"/>
+        </w:rPr>
+        <w:fldChar w:fldCharType="separate"/>
+      </w:r>
+      <w:r>
+        <w:rPr>
+          <w:noProof/>
+          <w:lang w:val="en-US" w:eastAsia="ru-RU"/>
+        </w:rPr>
+        <w:t>23</w:t>
+      </w:r>
+      <w:r>
+        <w:rPr>
+          <w:lang w:val="en-US"/>
+        </w:rPr>
+        <w:fldChar w:fldCharType="end"/>
+      </w:r>
+      <w:r>
+        <w:rPr>
+          <w:lang w:val="en-US"/>
+        </w:rPr>
+        <w:t>) is a modal "QDialog" that is created throw the execution of the "</w:t>
+      </w:r>
+      <w:r>
+        <w:rPr>
+          <w:lang w:val="en-US"/>
+        </w:rPr>
+        <w:t>MainWindowUI::</w:t>
+      </w:r>
+      <w:r>
+        <w:rPr>
+          <w:lang w:val="en-US"/>
+        </w:rPr>
+        <w:t>GetUpdateFirmwareDialog</w:t>
+      </w:r>
+      <w:r>
+        <w:rPr>
+          <w:lang w:val="en-US"/>
+        </w:rPr>
+        <w:t>" method.</w:t>
+      </w:r>
+    </w:p>
+    <w:p>
+      <w:pPr>
+        <w:pStyle w:val="Figure"/>
+        <w:rPr>
+          <w:lang w:val="en-US"/>
+        </w:rPr>
+      </w:pPr>
+      <w:r>
+        <w:drawing>
+          <wp:inline distT="0" distB="0" distL="0" distR="0" wp14:anchorId="2ED6A0EF" wp14:editId="4E749BC9">
+            <wp:extent cx="2862470" cy="3142627"/>
+            <wp:effectExtent l="0" t="0" r="0" b="635"/>
+            <wp:docPr id="35" name="Рисунок 35"/>
+            <wp:cNvGraphicFramePr>
+              <a:graphicFrameLocks xmlns:a="http://schemas.openxmlformats.org/drawingml/2006/main" noChangeAspect="1"/>
+            </wp:cNvGraphicFramePr>
+            <a:graphic xmlns:a="http://schemas.openxmlformats.org/drawingml/2006/main">
+              <a:graphicData uri="http://schemas.openxmlformats.org/drawingml/2006/picture">
+                <pic:pic xmlns:pic="http://schemas.openxmlformats.org/drawingml/2006/picture">
+                  <pic:nvPicPr>
+                    <pic:cNvPr id="1" name=""/>
+                    <pic:cNvPicPr/>
+                  </pic:nvPicPr>
+                  <pic:blipFill>
+                    <a:blip r:embed="rId30"/>
+                    <a:stretch>
+                      <a:fillRect/>
+                    </a:stretch>
+                  </pic:blipFill>
+                  <pic:spPr>
+                    <a:xfrm>
+                      <a:off x="0" y="0"/>
+                      <a:ext cx="2873449" cy="3154681"/>
+                    </a:xfrm>
+                    <a:prstGeom prst="rect">
+                      <a:avLst/>
+                    </a:prstGeom>
+                  </pic:spPr>
+                </pic:pic>
+              </a:graphicData>
+            </a:graphic>
+          </wp:inline>
+        </w:drawing>
+      </w:r>
+    </w:p>
+    <w:p>
+      <w:pPr>
+        <w:pStyle w:val="Figureheader"/>
+        <w:rPr>
+          <w:lang w:eastAsia="ru-RU"/>
+        </w:rPr>
+      </w:pPr>
+      <w:r>
+        <w:rPr>
+          <w:lang w:eastAsia="ru-RU"/>
+        </w:rPr>
+        <w:t xml:space="preserve">Figure </w:t>
+      </w:r>
+      <w:bookmarkStart w:id="60" w:name="fig_fw_updater"/>
+      <w:r>
+        <w:rPr>
+          <w:lang w:eastAsia="ru-RU"/>
+        </w:rPr>
+        <w:fldChar w:fldCharType="begin"/>
+      </w:r>
+      <w:r>
+        <w:rPr>
+          <w:lang w:eastAsia="ru-RU"/>
+        </w:rPr>
+        <w:instrText xml:space="preserve"> seq fig </w:instrText>
+      </w:r>
+      <w:r>
+        <w:rPr>
+          <w:lang w:eastAsia="ru-RU"/>
+        </w:rPr>
+        <w:fldChar w:fldCharType="separate"/>
+      </w:r>
+      <w:r>
+        <w:rPr>
+          <w:noProof/>
+          <w:lang w:eastAsia="ru-RU"/>
+        </w:rPr>
+        <w:t>23</w:t>
+      </w:r>
+      <w:r>
+        <w:rPr>
+          <w:lang w:eastAsia="ru-RU"/>
+        </w:rPr>
+        <w:fldChar w:fldCharType="end"/>
+      </w:r>
+      <w:bookmarkEnd w:id="60"/>
+      <w:r>
+        <w:rPr>
+          <w:lang w:eastAsia="ru-RU"/>
+        </w:rPr>
+        <w:t xml:space="preserve"> –</w:t>
+      </w:r>
+      <w:r>
+        <w:t xml:space="preserve"> View of the "Update Firmware" dialog</w:t>
+      </w:r>
+    </w:p>
+    <w:p>
+      <w:pPr>
+        <w:rPr>
+          <w:lang w:val="en-US"/>
+        </w:rPr>
+      </w:pPr>
+      <w:r>
+        <w:rPr>
+          <w:lang w:val="en-US"/>
+        </w:rPr>
+        <w:t xml:space="preserve">Right now, updater works just with instruments that have hardware version </w:t>
+      </w:r>
+      <w:r>
+        <w:rPr>
+          <w:lang w:val="en-US"/>
+        </w:rPr>
+        <w:t>"</w:t>
+      </w:r>
+      <w:r>
+        <w:rPr>
+          <w:lang w:val="en-US"/>
+        </w:rPr>
+        <w:t>HardwareModel_t</w:t>
+      </w:r>
+      <w:r>
+        <w:rPr>
+          <w:lang w:val="en-US"/>
+        </w:rPr>
+        <w:t>::</w:t>
+      </w:r>
+      <w:r>
+        <w:rPr>
+          <w:lang w:val="en-US"/>
+        </w:rPr>
+        <w:t>PLUS_2_0</w:t>
+      </w:r>
+      <w:r>
+        <w:rPr>
+          <w:lang w:val="en-US"/>
+        </w:rPr>
+        <w:t>"</w:t>
+      </w:r>
+      <w:r>
+        <w:rPr>
+          <w:lang w:val="en-US"/>
+        </w:rPr>
+        <w:t xml:space="preserve"> and later. On dialog loading all instruments that have unsupported hardware version </w:t>
+      </w:r>
+      <w:r>
+        <w:rPr>
+          <w:lang w:val="en-US"/>
+        </w:rPr>
+        <w:t>skipped and not displayed on the list.</w:t>
       </w:r>
     </w:p>
     <w:p>
       <w:pPr>
         <w:pStyle w:val="1"/>
       </w:pPr>
-      <w:bookmarkStart w:id="58" w:name="_Toc501322099"/>
+      <w:bookmarkStart w:id="61" w:name="_Toc501328603"/>
       <w:r>
         <w:lastRenderedPageBreak/>
-        <w:t>How to extend the firmware updater – [optional]</w:t>
-      </w:r>
-      <w:bookmarkEnd w:id="58"/>
-    </w:p>
-    <w:p>
-      <w:pPr>
-        <w:rPr>
-          <w:lang w:val="en-US"/>
-        </w:rPr>
-      </w:pPr>
-      <w:r>
-        <w:rPr>
-          <w:lang w:val="en-US"/>
-        </w:rPr>
-        <w:t>For example, what to do to add teensy utility.</w:t>
-      </w:r>
-    </w:p>
-    <w:p>
-      <w:pPr>
-        <w:rPr>
-          <w:lang w:val="en-US"/>
-        </w:rPr>
-      </w:pPr>
-      <w:r>
-        <w:rPr>
-          <w:lang w:val="en-US"/>
-        </w:rPr>
-        <w:t>0.5 h</w:t>
+        <w:t>How to extend the firmware updater</w:t>
+      </w:r>
+      <w:bookmarkEnd w:id="61"/>
+    </w:p>
+    <w:p>
+      <w:pPr>
+        <w:rPr>
+          <w:lang w:val="en-US"/>
+        </w:rPr>
+      </w:pPr>
+      <w:r>
+        <w:rPr>
+          <w:lang w:val="en-US"/>
+        </w:rPr>
+        <w:t>To extend updater functionallity developer must do the following:</w:t>
+      </w:r>
+    </w:p>
+    <w:p>
+      <w:pPr>
+        <w:pStyle w:val="Numbered"/>
+        <w:numPr>
+          <w:ilvl w:val="0"/>
+          <w:numId w:val="44"/>
+        </w:numPr>
+        <w:rPr>
+          <w:lang w:val="en-US"/>
+        </w:rPr>
+      </w:pPr>
+      <w:r>
+        <w:rPr>
+          <w:lang w:val="en-US"/>
+        </w:rPr>
+        <w:t>Add modular ability to update firmware in different ways for instruments with different hardware versions.</w:t>
+      </w:r>
+    </w:p>
+    <w:p>
+      <w:pPr>
+        <w:pStyle w:val="Numbered"/>
+        <w:numPr>
+          <w:ilvl w:val="0"/>
+          <w:numId w:val="44"/>
+        </w:numPr>
+        <w:rPr>
+          <w:lang w:val="en-US"/>
+        </w:rPr>
+      </w:pPr>
+      <w:r>
+        <w:rPr>
+          <w:lang w:val="en-US"/>
+        </w:rPr>
+        <w:t>Add new modules for updating firmware.</w:t>
+      </w:r>
+    </w:p>
+    <w:p>
+      <w:pPr>
+        <w:rPr>
+          <w:lang w:val="en-US"/>
+        </w:rPr>
+      </w:pPr>
+      <w:r>
+        <w:rPr>
+          <w:lang w:val="en-US"/>
+        </w:rPr>
+        <w:t>All work will be done inside two handlers of the "</w:t>
+      </w:r>
+      <w:r>
+        <w:rPr>
+          <w:lang w:val="en-US"/>
+        </w:rPr>
+        <w:t>MainWindowUI::</w:t>
+      </w:r>
+      <w:r>
+        <w:rPr>
+          <w:lang w:val="en-US"/>
+        </w:rPr>
+        <w:t xml:space="preserve"> </w:t>
+      </w:r>
+      <w:r>
+        <w:rPr>
+          <w:lang w:val="en-US"/>
+        </w:rPr>
+        <w:t>GetUpdateFirmwareDialog</w:t>
+      </w:r>
+      <w:r>
+        <w:rPr>
+          <w:lang w:val="en-US"/>
+        </w:rPr>
+        <w:t>" method:</w:t>
+      </w:r>
+    </w:p>
+    <w:p>
+      <w:pPr>
+        <w:pStyle w:val="Codeexample"/>
+        <w:numPr>
+          <w:ilvl w:val="0"/>
+          <w:numId w:val="45"/>
+        </w:numPr>
+      </w:pPr>
+      <w:r>
+        <w:t>dialogConn &lt;&lt; QObject::connect(m_mainWindow,</w:t>
+      </w:r>
+    </w:p>
+    <w:p>
+      <w:pPr>
+        <w:pStyle w:val="Codeexample"/>
+        <w:numPr>
+          <w:ilvl w:val="0"/>
+          <w:numId w:val="45"/>
+        </w:numPr>
+      </w:pPr>
+      <w:r>
+        <w:tab/>
+      </w:r>
+      <w:r>
+        <w:tab/>
+      </w:r>
+      <w:r>
+        <w:tab/>
+      </w:r>
+      <w:r>
+        <w:tab/>
+      </w:r>
+      <w:r>
+        <w:tab/>
+      </w:r>
+      <w:r>
+        <w:tab/>
+      </w:r>
+      <w:r>
+        <w:tab/>
+      </w:r>
+      <w:r>
+        <w:tab/>
+      </w:r>
+      <w:r>
+        <w:t>&amp;MainWindow::CurrentHardwareList,</w:t>
+      </w:r>
+    </w:p>
+    <w:p>
+      <w:pPr>
+        <w:pStyle w:val="Codeexample"/>
+        <w:numPr>
+          <w:ilvl w:val="0"/>
+          <w:numId w:val="45"/>
+        </w:numPr>
+      </w:pPr>
+      <w:r>
+        <w:tab/>
+      </w:r>
+      <w:r>
+        <w:t xml:space="preserve"> </w:t>
+      </w:r>
+      <w:r>
+        <w:tab/>
+      </w:r>
+      <w:r>
+        <w:t xml:space="preserve"> </w:t>
+      </w:r>
+      <w:r>
+        <w:tab/>
+      </w:r>
+      <w:r>
+        <w:t xml:space="preserve"> </w:t>
+      </w:r>
+      <w:r>
+        <w:tab/>
+      </w:r>
+      <w:r>
+        <w:t xml:space="preserve"> </w:t>
+      </w:r>
+      <w:r>
+        <w:tab/>
+      </w:r>
+      <w:r>
+        <w:t xml:space="preserve"> </w:t>
+      </w:r>
+      <w:r>
+        <w:tab/>
+      </w:r>
+      <w:r>
+        <w:t xml:space="preserve"> </w:t>
+      </w:r>
+      <w:r>
+        <w:tab/>
+      </w:r>
+      <w:r>
+        <w:t xml:space="preserve"> </w:t>
+      </w:r>
+      <w:r>
+        <w:tab/>
+      </w:r>
+      <w:r>
+        <w:t>[=](const InstrumentList &amp;_list) {</w:t>
+      </w:r>
+    </w:p>
+    <w:p>
+      <w:pPr>
+        <w:pStyle w:val="Codeexample"/>
+        <w:numPr>
+          <w:ilvl w:val="0"/>
+          <w:numId w:val="45"/>
+        </w:numPr>
+      </w:pPr>
+      <w:r>
+        <w:tab/>
+        <w:t>...</w:t>
+      </w:r>
+    </w:p>
+    <w:p>
+      <w:pPr>
+        <w:pStyle w:val="Codeexample"/>
+        <w:numPr>
+          <w:ilvl w:val="0"/>
+          <w:numId w:val="45"/>
+        </w:numPr>
+      </w:pPr>
+      <w:r>
+        <w:t>});</w:t>
+      </w:r>
+    </w:p>
+    <w:p>
+      <w:pPr>
+        <w:pStyle w:val="Codeexample"/>
+        <w:numPr>
+          <w:ilvl w:val="0"/>
+          <w:numId w:val="45"/>
+        </w:numPr>
+      </w:pPr>
+      <w:r>
+        <w:t xml:space="preserve"> </w:t>
+      </w:r>
+    </w:p>
+    <w:p>
+      <w:pPr>
+        <w:pStyle w:val="Codeexample"/>
+        <w:numPr>
+          <w:ilvl w:val="0"/>
+          <w:numId w:val="45"/>
+        </w:numPr>
+      </w:pPr>
+      <w:r>
+        <w:t>...</w:t>
+      </w:r>
+    </w:p>
+    <w:p>
+      <w:pPr>
+        <w:pStyle w:val="Codeexample"/>
+        <w:numPr>
+          <w:ilvl w:val="0"/>
+          <w:numId w:val="45"/>
+        </w:numPr>
+      </w:pPr>
+      <w:r>
+        <w:t xml:space="preserve"> </w:t>
+      </w:r>
+    </w:p>
+    <w:p>
+      <w:pPr>
+        <w:pStyle w:val="Codeexample"/>
+        <w:numPr>
+          <w:ilvl w:val="0"/>
+          <w:numId w:val="45"/>
+        </w:numPr>
+      </w:pPr>
+      <w:r>
+        <w:t>dialogConn &lt;&lt; QObject::connect(nextBut, &amp;QPushButton::clicked, [=]() {</w:t>
+      </w:r>
+    </w:p>
+    <w:p>
+      <w:pPr>
+        <w:pStyle w:val="Codeexample"/>
+        <w:numPr>
+          <w:ilvl w:val="0"/>
+          <w:numId w:val="45"/>
+        </w:numPr>
+      </w:pPr>
+      <w:r>
+        <w:tab/>
+        <w:t>...</w:t>
+      </w:r>
+    </w:p>
+    <w:p>
+      <w:pPr>
+        <w:pStyle w:val="Codeexample"/>
+        <w:numPr>
+          <w:ilvl w:val="0"/>
+          <w:numId w:val="45"/>
+        </w:numPr>
+      </w:pPr>
+      <w:r>
+        <w:t>});</w:t>
+      </w:r>
+    </w:p>
+    <w:p>
+      <w:pPr>
+        <w:rPr>
+          <w:lang w:val="en-US"/>
+        </w:rPr>
+      </w:pPr>
+      <w:r>
+        <w:rPr>
+          <w:lang w:val="en-US"/>
+        </w:rPr>
+        <w:t>Inside</w:t>
+      </w:r>
+      <w:r>
+        <w:rPr>
+          <w:lang w:val="en-US"/>
+        </w:rPr>
+        <w:t xml:space="preserve"> the</w:t>
+      </w:r>
+      <w:r>
+        <w:rPr>
+          <w:lang w:val="en-US"/>
+        </w:rPr>
+        <w:t xml:space="preserve"> first one developer need to update filter that skips unsupported instruments.</w:t>
+      </w:r>
+    </w:p>
+    <w:p>
+      <w:pPr>
+        <w:pStyle w:val="Codeexample"/>
+        <w:numPr>
+          <w:ilvl w:val="0"/>
+          <w:numId w:val="46"/>
+        </w:numPr>
+      </w:pPr>
+      <w:r>
+        <w:t>for (int i = 0; i &lt; list.size();) {</w:t>
+      </w:r>
+    </w:p>
+    <w:p>
+      <w:pPr>
+        <w:pStyle w:val="Codeexample"/>
+      </w:pPr>
+      <w:r>
+        <w:tab/>
+        <w:t>if (list.at(i).hwVer.hwModel &lt; PLUS_2_0) {</w:t>
+      </w:r>
+    </w:p>
+    <w:p>
+      <w:pPr>
+        <w:pStyle w:val="Codeexample"/>
+      </w:pPr>
+      <w:r>
+        <w:tab/>
+      </w:r>
+      <w:r>
+        <w:tab/>
+        <w:t>list.removeAt(i);</w:t>
+      </w:r>
+    </w:p>
+    <w:p>
+      <w:pPr>
+        <w:pStyle w:val="Codeexample"/>
+      </w:pPr>
+      <w:r>
+        <w:tab/>
+        <w:t>}</w:t>
+      </w:r>
+    </w:p>
+    <w:p>
+      <w:pPr>
+        <w:pStyle w:val="Codeexample"/>
+      </w:pPr>
+      <w:r>
+        <w:tab/>
+        <w:t>else {</w:t>
+      </w:r>
+    </w:p>
+    <w:p>
+      <w:pPr>
+        <w:pStyle w:val="Codeexample"/>
+      </w:pPr>
+      <w:r>
+        <w:tab/>
+      </w:r>
+      <w:r>
+        <w:tab/>
+        <w:t>++i;</w:t>
+      </w:r>
+    </w:p>
+    <w:p>
+      <w:pPr>
+        <w:pStyle w:val="Codeexample"/>
+      </w:pPr>
+      <w:r>
+        <w:tab/>
+        <w:t>}</w:t>
+      </w:r>
+    </w:p>
+    <w:p>
+      <w:pPr>
+        <w:pStyle w:val="Codeexample"/>
+      </w:pPr>
+      <w:r>
+        <w:t>}</w:t>
+      </w:r>
+    </w:p>
+    <w:p>
+      <w:pPr>
+        <w:rPr>
+          <w:lang w:val="en-US"/>
+        </w:rPr>
+      </w:pPr>
+      <w:r>
+        <w:rPr>
+          <w:lang w:val="en-US"/>
+        </w:rPr>
+        <w:t xml:space="preserve">Then to save information about hardware version of the each passed instrument. The </w:t>
+      </w:r>
+      <w:r>
+        <w:rPr>
+          <w:lang w:val="en-US"/>
+        </w:rPr>
+        <w:t>simplest</w:t>
+      </w:r>
+      <w:r>
+        <w:rPr>
+          <w:lang w:val="en-US"/>
+        </w:rPr>
+        <w:t xml:space="preserve"> way to do it is to add hardware version to the </w:t>
+      </w:r>
+      <w:r>
+        <w:rPr>
+          <w:lang w:val="en-US"/>
+        </w:rPr>
+        <w:t xml:space="preserve">item </w:t>
+      </w:r>
+      <w:r>
+        <w:rPr>
+          <w:lang w:val="en-US"/>
+        </w:rPr>
+        <w:t>model with data role "Qt::UserRole"</w:t>
+      </w:r>
+      <w:r>
+        <w:rPr>
+          <w:lang w:val="en-US"/>
+        </w:rPr>
+        <w:t>, like the following:</w:t>
+      </w:r>
+    </w:p>
+    <w:p>
+      <w:pPr>
+        <w:pStyle w:val="Codeexample"/>
+        <w:numPr>
+          <w:ilvl w:val="0"/>
+          <w:numId w:val="47"/>
+        </w:numPr>
+      </w:pPr>
+      <w:r>
+        <w:t>for (auto it = list.begin(); it != list.end(); ++it) {</w:t>
+      </w:r>
+    </w:p>
+    <w:p>
+      <w:pPr>
+        <w:pStyle w:val="Codeexample"/>
+      </w:pPr>
+      <w:r>
+        <w:tab/>
+        <w:t>auto *item = new QStandardItem(it-&gt;name);</w:t>
+      </w:r>
+    </w:p>
+    <w:p>
+      <w:pPr>
+        <w:pStyle w:val="Codeexample"/>
+      </w:pPr>
+      <w:r>
+        <w:tab/>
+        <w:t>item-&gt;setData(it-&gt;hwVer.hwModel, Qt::UserRole);</w:t>
+      </w:r>
+    </w:p>
+    <w:p>
+      <w:pPr>
+        <w:pStyle w:val="Codeexample"/>
+      </w:pPr>
+      <w:r>
+        <w:tab/>
+        <w:t>model-&gt;setItem(row++, item);</w:t>
+      </w:r>
+    </w:p>
+    <w:p>
+      <w:pPr>
+        <w:pStyle w:val="Codeexample"/>
+      </w:pPr>
+      <w:r>
+        <w:t>}</w:t>
+      </w:r>
+    </w:p>
+    <w:p>
+      <w:pPr>
+        <w:rPr>
+          <w:lang w:val="en-US"/>
+        </w:rPr>
+      </w:pPr>
+      <w:r>
+        <w:rPr>
+          <w:lang w:val="en-US"/>
+        </w:rPr>
+        <w:t xml:space="preserve">Inside </w:t>
+      </w:r>
+      <w:r>
+        <w:rPr>
+          <w:lang w:val="en-US"/>
+        </w:rPr>
+        <w:t>the second handler developer needs to add switch that will make a decision what method to execute depending on hardware version.</w:t>
       </w:r>
     </w:p>
     <w:p>
       <w:pPr>
         <w:pStyle w:val="1"/>
       </w:pPr>
-      <w:bookmarkStart w:id="59" w:name="_Toc501322100"/>
+      <w:bookmarkStart w:id="62" w:name="_Toc501328604"/>
       <w:r>
         <w:lastRenderedPageBreak/>
         <w:t>QSS tips and hints</w:t>
       </w:r>
-      <w:r>
-        <w:t xml:space="preserve"> – [optional]</w:t>
-      </w:r>
-      <w:bookmarkEnd w:id="59"/>
-    </w:p>
-    <w:p>
-      <w:pPr>
-        <w:rPr>
-          <w:lang w:val="en-US"/>
-        </w:rPr>
-      </w:pPr>
-      <w:r>
-        <w:rPr>
-          <w:lang w:val="en-US"/>
-        </w:rPr>
-        <w:t>Some undocumented and unobvious tricks</w:t>
-      </w:r>
-      <w:r>
-        <w:rPr>
-          <w:lang w:val="en-US"/>
-        </w:rPr>
-        <w:t xml:space="preserve"> for Qt Style Sheets</w:t>
+      <w:bookmarkEnd w:id="62"/>
+    </w:p>
+    <w:p>
+      <w:pPr>
+        <w:rPr>
+          <w:lang w:val="en-US"/>
+        </w:rPr>
+      </w:pPr>
+      <w:r>
+        <w:rPr>
+          <w:lang w:val="en-US"/>
+        </w:rPr>
+        <w:t>There are some undocumented and unobvious tricks that developer need to know about Qt Style Sheets.</w:t>
+      </w:r>
+    </w:p>
+    <w:p>
+      <w:pPr>
+        <w:pStyle w:val="2"/>
+      </w:pPr>
+      <w:r>
+        <w:t>Setting border and background to enable box model</w:t>
+      </w:r>
+    </w:p>
+    <w:p>
+      <w:pPr>
+        <w:rPr>
+          <w:lang w:val="en-US"/>
+        </w:rPr>
+      </w:pPr>
+      <w:r>
+        <w:rPr>
+          <w:lang w:val="en-US"/>
+        </w:rPr>
+        <w:t xml:space="preserve">Sometimes widgets have </w:t>
+      </w:r>
+      <w:r>
+        <w:rPr>
+          <w:lang w:val="en-US"/>
+        </w:rPr>
+        <w:t>some strange behavior that leads to ignoring stylesheet. To prevent this use the following rule: always set "border" and "background" parameters for the widget that you are going to style. Even if it will be "none" value.</w:t>
+      </w:r>
+    </w:p>
+    <w:p>
+      <w:pPr>
+        <w:pStyle w:val="2"/>
+      </w:pPr>
+      <w:r>
+        <w:t>QWidget vs QFrame</w:t>
+      </w:r>
+    </w:p>
+    <w:p>
+      <w:pPr>
+        <w:rPr>
+          <w:lang w:val="en-US"/>
+        </w:rPr>
+      </w:pPr>
+      <w:r>
+        <w:rPr>
+          <w:lang w:val="en-US"/>
+        </w:rPr>
+        <w:t xml:space="preserve">The "QWidget" itself have no full support of style sheets. For example, if you place a layout on the "QWidget", fill this layout with </w:t>
+      </w:r>
+      <w:r>
+        <w:rPr>
+          <w:lang w:val="en-US"/>
+        </w:rPr>
+        <w:t xml:space="preserve">other </w:t>
+      </w:r>
+      <w:r>
+        <w:rPr>
+          <w:lang w:val="en-US"/>
+        </w:rPr>
+        <w:t xml:space="preserve">widgets and then </w:t>
+      </w:r>
+      <w:r>
+        <w:rPr>
+          <w:lang w:val="en-US"/>
+        </w:rPr>
+        <w:t>try to set margins or paddings for the first one they both will not work.</w:t>
+      </w:r>
+    </w:p>
+    <w:p>
+      <w:pPr>
+        <w:rPr>
+          <w:lang w:val="en-US"/>
+        </w:rPr>
+      </w:pPr>
+      <w:r>
+        <w:rPr>
+          <w:lang w:val="en-US"/>
+        </w:rPr>
+        <w:t xml:space="preserve">For this purpose use "QFrame" instead. It </w:t>
+      </w:r>
+      <w:r>
+        <w:rPr>
+          <w:lang w:val="en-US"/>
+        </w:rPr>
+        <w:t>has full support of the box model</w:t>
+      </w:r>
+      <w:r>
+        <w:rPr>
+          <w:rStyle w:val="a8"/>
+          <w:lang w:val="en-US"/>
+        </w:rPr>
+        <w:footnoteReference w:id="8"/>
       </w:r>
       <w:r>
         <w:rPr>
@@ -22787,181 +23979,104 @@
     </w:p>
     <w:p>
       <w:pPr>
-        <w:pBdr>
-          <w:bottom w:val="single" w:sz="6" w:space="1" w:color="auto"/>
-        </w:pBdr>
-        <w:rPr>
-          <w:lang w:val="en-US"/>
-        </w:rPr>
-      </w:pPr>
-      <w:r>
-        <w:rPr>
-          <w:lang w:val="en-US"/>
-        </w:rPr>
-        <w:t>0.5 h</w:t>
-      </w:r>
-    </w:p>
-    <w:p>
-      <w:pPr>
-        <w:pBdr>
-          <w:bottom w:val="single" w:sz="6" w:space="1" w:color="auto"/>
-        </w:pBdr>
-        <w:rPr>
-          <w:lang w:val="en-US"/>
-        </w:rPr>
-      </w:pPr>
-    </w:p>
-    <w:p>
-      <w:pPr>
-        <w:rPr>
-          <w:lang w:val="en-US"/>
-        </w:rPr>
-      </w:pPr>
-    </w:p>
-    <w:p>
-      <w:pPr>
-        <w:pStyle w:val="1"/>
+        <w:pStyle w:val="2"/>
+      </w:pPr>
+      <w:r>
+        <w:t>QList</w:t>
+      </w:r>
+      <w:r>
+        <w:t>View</w:t>
+      </w:r>
+      <w:r>
+        <w:t xml:space="preserve"> for QComboBox</w:t>
+      </w:r>
+    </w:p>
+    <w:p>
+      <w:pPr>
+        <w:rPr>
+          <w:lang w:val="en-US"/>
+        </w:rPr>
+      </w:pPr>
+      <w:r>
+        <w:rPr>
+          <w:lang w:val="en-US"/>
+        </w:rPr>
+        <w:t>When you'd like to style the pop-up of the "QComboBox" you can encounter some problems that are look as your style does not apply.</w:t>
+      </w:r>
+    </w:p>
+    <w:p>
+      <w:pPr>
+        <w:rPr>
+          <w:lang w:val="en-US"/>
+        </w:rPr>
+      </w:pPr>
+      <w:r>
+        <w:rPr>
+          <w:lang w:val="en-US"/>
+        </w:rPr>
+        <w:t xml:space="preserve">To prevent this developer need to create </w:t>
+      </w:r>
+      <w:r>
+        <w:rPr>
+          <w:lang w:val="en-US"/>
+        </w:rPr>
+        <w:t>explicitly "QListView" and set it into the "QComboBox".</w:t>
+      </w:r>
+    </w:p>
+    <w:p>
+      <w:pPr>
+        <w:pStyle w:val="Codeexample"/>
         <w:numPr>
           <w:ilvl w:val="0"/>
-          <w:numId w:val="6"/>
+          <w:numId w:val="48"/>
         </w:numPr>
       </w:pPr>
-      <w:bookmarkStart w:id="60" w:name="_Toc501322101"/>
-      <w:r>
-        <w:lastRenderedPageBreak/>
-        <w:t>Estimation summary</w:t>
-      </w:r>
-      <w:r>
-        <w:t>:</w:t>
-      </w:r>
-      <w:bookmarkEnd w:id="60"/>
-    </w:p>
-    <w:p>
-      <w:pPr>
-        <w:rPr>
-          <w:lang w:val="en-US"/>
-        </w:rPr>
-      </w:pPr>
-      <w:r>
-        <w:rPr>
-          <w:lang w:val="en-US"/>
-        </w:rPr>
-        <w:t>Minimum</w:t>
-      </w:r>
-      <w:r>
-        <w:rPr>
-          <w:lang w:val="en-US"/>
-        </w:rPr>
-        <w:t xml:space="preserve"> estimation –</w:t>
-      </w:r>
-      <w:r>
-        <w:rPr>
-          <w:lang w:val="en-US"/>
-        </w:rPr>
-        <w:t xml:space="preserve"> </w:t>
-      </w:r>
-      <w:r>
-        <w:rPr>
-          <w:lang w:val="en-US"/>
-        </w:rPr>
-        <w:t>10</w:t>
-      </w:r>
-      <w:r>
-        <w:rPr>
-          <w:lang w:val="en-US"/>
-        </w:rPr>
-        <w:t>.5</w:t>
-      </w:r>
-      <w:r>
-        <w:rPr>
-          <w:lang w:val="en-US"/>
-        </w:rPr>
-        <w:t xml:space="preserve"> hours</w:t>
-      </w:r>
-      <w:r>
-        <w:rPr>
-          <w:lang w:val="en-US"/>
-        </w:rPr>
-        <w:t>.</w:t>
-      </w:r>
-    </w:p>
-    <w:p>
-      <w:pPr>
-        <w:rPr>
-          <w:lang w:val="en-US"/>
-        </w:rPr>
-      </w:pPr>
-      <w:r>
-        <w:rPr>
-          <w:lang w:val="en-US"/>
-        </w:rPr>
-        <w:t>O</w:t>
-      </w:r>
-      <w:r>
-        <w:rPr>
-          <w:lang w:val="en-US"/>
-        </w:rPr>
-        <w:t>ptional paragraphs –</w:t>
-      </w:r>
-      <w:r>
-        <w:rPr>
-          <w:lang w:val="en-US"/>
-        </w:rPr>
-        <w:t xml:space="preserve"> </w:t>
-      </w:r>
-      <w:r>
-        <w:rPr>
-          <w:lang w:val="en-US"/>
-        </w:rPr>
-        <w:t>9</w:t>
-      </w:r>
-      <w:r>
-        <w:rPr>
-          <w:lang w:val="en-US"/>
-        </w:rPr>
-        <w:t xml:space="preserve"> hours.</w:t>
-      </w:r>
-    </w:p>
-    <w:p>
-      <w:pPr>
-        <w:rPr>
-          <w:lang w:val="en-US"/>
-        </w:rPr>
-      </w:pPr>
-      <w:r>
-        <w:rPr>
-          <w:lang w:val="en-US"/>
-        </w:rPr>
-        <w:t>Total (minimum + optional) – 1</w:t>
-      </w:r>
-      <w:r>
-        <w:rPr>
-          <w:lang w:val="en-US"/>
-        </w:rPr>
-        <w:t>9</w:t>
-      </w:r>
-      <w:r>
-        <w:rPr>
-          <w:lang w:val="en-US"/>
-        </w:rPr>
-        <w:t>.5</w:t>
-      </w:r>
-      <w:r>
-        <w:rPr>
-          <w:lang w:val="en-US"/>
-        </w:rPr>
-        <w:t xml:space="preserve"> hours. </w:t>
-      </w:r>
-    </w:p>
-    <w:p>
-      <w:pPr>
-        <w:rPr>
-          <w:lang w:val="en-US"/>
-        </w:rPr>
-      </w:pPr>
+      <w:r>
+        <w:t>auto someComboBox = CMB();</w:t>
+      </w:r>
+    </w:p>
+    <w:p>
+      <w:pPr>
+        <w:pStyle w:val="Codeexample"/>
+        <w:numPr>
+          <w:ilvl w:val="0"/>
+          <w:numId w:val="48"/>
+        </w:numPr>
+      </w:pPr>
+      <w:r>
+        <w:t>someComboBox</w:t>
+      </w:r>
+      <w:r>
+        <w:t>-&gt;setView(OBJ_NAME(new QListView, "combo-list"));</w:t>
+      </w:r>
+    </w:p>
+    <w:p>
+      <w:pPr>
+        <w:rPr>
+          <w:lang w:val="en-US"/>
+        </w:rPr>
+      </w:pPr>
+      <w:r>
+        <w:rPr>
+          <w:lang w:val="en-US"/>
+        </w:rPr>
+        <w:t>After this you can style "#</w:t>
+      </w:r>
+      <w:r>
+        <w:rPr>
+          <w:lang w:val="en-US"/>
+        </w:rPr>
+        <w:t>combo-list</w:t>
+      </w:r>
+      <w:r>
+        <w:rPr>
+          <w:lang w:val="en-US"/>
+        </w:rPr>
+        <w:t>" as a regular widget with no problems.</w:t>
+      </w:r>
     </w:p>
     <w:sectPr>
-      <w:footerReference w:type="default" r:id="rId29"/>
+      <w:footerReference w:type="default" r:id="rId31"/>
       <w:pgSz w:w="11906" w:h="16838"/>
       <w:pgMar w:top="1134" w:right="850" w:bottom="1134" w:left="1701" w:header="708" w:footer="708" w:gutter="0"/>
       <w:cols w:space="708"/>
@@ -23007,6 +24122,7 @@
         <w:docPartUnique/>
       </w:docPartObj>
     </w:sdtPr>
+    <w:sdtEndPr/>
     <w:sdtContent>
       <w:p>
         <w:pPr>
@@ -23025,7 +24141,7 @@
           <w:rPr>
             <w:noProof/>
           </w:rPr>
-          <w:t>37</w:t>
+          <w:t>2</w:t>
         </w:r>
         <w:r>
           <w:fldChar w:fldCharType="end"/>
@@ -23293,6 +24409,40 @@
           <w:lang w:val="en-US"/>
         </w:rPr>
         <w:t>" methods are called on every "Run an Experiment" tab selection and on every experiment selection to update internal state to the visible one.</w:t>
+      </w:r>
+    </w:p>
+  </w:footnote>
+  <w:footnote w:id="8">
+    <w:p>
+      <w:pPr>
+        <w:pStyle w:val="a6"/>
+        <w:rPr>
+          <w:lang w:val="en-US"/>
+        </w:rPr>
+      </w:pPr>
+      <w:r>
+        <w:rPr>
+          <w:rStyle w:val="a8"/>
+        </w:rPr>
+        <w:footnoteRef/>
+      </w:r>
+      <w:r>
+        <w:rPr>
+          <w:lang w:val="en-US"/>
+        </w:rPr>
+        <w:t xml:space="preserve"> Customizing Qt Widgets Using Style Sheets</w:t>
+      </w:r>
+      <w:r>
+        <w:rPr>
+          <w:lang w:val="en-US"/>
+        </w:rPr>
+        <w:t xml:space="preserve"> – </w:t>
+      </w:r>
+      <w:r>
+        <w:rPr>
+          <w:lang w:val="en-US"/>
+        </w:rPr>
+        <w:t>http://doc.qt.io/qt-5/stylesheet-customizing.html</w:t>
       </w:r>
     </w:p>
   </w:footnote>
@@ -24855,6 +26005,186 @@
   </w:num>
   <w:num w:numId="42">
     <w:abstractNumId w:val="5"/>
+    <w:lvlOverride w:ilvl="0">
+      <w:startOverride w:val="1"/>
+    </w:lvlOverride>
+    <w:lvlOverride w:ilvl="1">
+      <w:startOverride w:val="1"/>
+    </w:lvlOverride>
+    <w:lvlOverride w:ilvl="2">
+      <w:startOverride w:val="1"/>
+    </w:lvlOverride>
+    <w:lvlOverride w:ilvl="3">
+      <w:startOverride w:val="1"/>
+    </w:lvlOverride>
+    <w:lvlOverride w:ilvl="4">
+      <w:startOverride w:val="1"/>
+    </w:lvlOverride>
+    <w:lvlOverride w:ilvl="5">
+      <w:startOverride w:val="1"/>
+    </w:lvlOverride>
+    <w:lvlOverride w:ilvl="6">
+      <w:startOverride w:val="1"/>
+    </w:lvlOverride>
+    <w:lvlOverride w:ilvl="7">
+      <w:startOverride w:val="1"/>
+    </w:lvlOverride>
+    <w:lvlOverride w:ilvl="8">
+      <w:startOverride w:val="1"/>
+    </w:lvlOverride>
+  </w:num>
+  <w:num w:numId="43">
+    <w:abstractNumId w:val="3"/>
+    <w:lvlOverride w:ilvl="0">
+      <w:startOverride w:val="1"/>
+    </w:lvlOverride>
+    <w:lvlOverride w:ilvl="1">
+      <w:startOverride w:val="1"/>
+    </w:lvlOverride>
+    <w:lvlOverride w:ilvl="2">
+      <w:startOverride w:val="1"/>
+    </w:lvlOverride>
+    <w:lvlOverride w:ilvl="3">
+      <w:startOverride w:val="1"/>
+    </w:lvlOverride>
+    <w:lvlOverride w:ilvl="4">
+      <w:startOverride w:val="1"/>
+    </w:lvlOverride>
+    <w:lvlOverride w:ilvl="5">
+      <w:startOverride w:val="1"/>
+    </w:lvlOverride>
+    <w:lvlOverride w:ilvl="6">
+      <w:startOverride w:val="1"/>
+    </w:lvlOverride>
+    <w:lvlOverride w:ilvl="7">
+      <w:startOverride w:val="1"/>
+    </w:lvlOverride>
+    <w:lvlOverride w:ilvl="8">
+      <w:startOverride w:val="1"/>
+    </w:lvlOverride>
+  </w:num>
+  <w:num w:numId="44">
+    <w:abstractNumId w:val="5"/>
+    <w:lvlOverride w:ilvl="0">
+      <w:startOverride w:val="1"/>
+    </w:lvlOverride>
+    <w:lvlOverride w:ilvl="1">
+      <w:startOverride w:val="1"/>
+    </w:lvlOverride>
+    <w:lvlOverride w:ilvl="2">
+      <w:startOverride w:val="1"/>
+    </w:lvlOverride>
+    <w:lvlOverride w:ilvl="3">
+      <w:startOverride w:val="1"/>
+    </w:lvlOverride>
+    <w:lvlOverride w:ilvl="4">
+      <w:startOverride w:val="1"/>
+    </w:lvlOverride>
+    <w:lvlOverride w:ilvl="5">
+      <w:startOverride w:val="1"/>
+    </w:lvlOverride>
+    <w:lvlOverride w:ilvl="6">
+      <w:startOverride w:val="1"/>
+    </w:lvlOverride>
+    <w:lvlOverride w:ilvl="7">
+      <w:startOverride w:val="1"/>
+    </w:lvlOverride>
+    <w:lvlOverride w:ilvl="8">
+      <w:startOverride w:val="1"/>
+    </w:lvlOverride>
+  </w:num>
+  <w:num w:numId="45">
+    <w:abstractNumId w:val="3"/>
+    <w:lvlOverride w:ilvl="0">
+      <w:startOverride w:val="1"/>
+    </w:lvlOverride>
+    <w:lvlOverride w:ilvl="1">
+      <w:startOverride w:val="1"/>
+    </w:lvlOverride>
+    <w:lvlOverride w:ilvl="2">
+      <w:startOverride w:val="1"/>
+    </w:lvlOverride>
+    <w:lvlOverride w:ilvl="3">
+      <w:startOverride w:val="1"/>
+    </w:lvlOverride>
+    <w:lvlOverride w:ilvl="4">
+      <w:startOverride w:val="1"/>
+    </w:lvlOverride>
+    <w:lvlOverride w:ilvl="5">
+      <w:startOverride w:val="1"/>
+    </w:lvlOverride>
+    <w:lvlOverride w:ilvl="6">
+      <w:startOverride w:val="1"/>
+    </w:lvlOverride>
+    <w:lvlOverride w:ilvl="7">
+      <w:startOverride w:val="1"/>
+    </w:lvlOverride>
+    <w:lvlOverride w:ilvl="8">
+      <w:startOverride w:val="1"/>
+    </w:lvlOverride>
+  </w:num>
+  <w:num w:numId="46">
+    <w:abstractNumId w:val="3"/>
+    <w:lvlOverride w:ilvl="0">
+      <w:startOverride w:val="1"/>
+    </w:lvlOverride>
+    <w:lvlOverride w:ilvl="1">
+      <w:startOverride w:val="1"/>
+    </w:lvlOverride>
+    <w:lvlOverride w:ilvl="2">
+      <w:startOverride w:val="1"/>
+    </w:lvlOverride>
+    <w:lvlOverride w:ilvl="3">
+      <w:startOverride w:val="1"/>
+    </w:lvlOverride>
+    <w:lvlOverride w:ilvl="4">
+      <w:startOverride w:val="1"/>
+    </w:lvlOverride>
+    <w:lvlOverride w:ilvl="5">
+      <w:startOverride w:val="1"/>
+    </w:lvlOverride>
+    <w:lvlOverride w:ilvl="6">
+      <w:startOverride w:val="1"/>
+    </w:lvlOverride>
+    <w:lvlOverride w:ilvl="7">
+      <w:startOverride w:val="1"/>
+    </w:lvlOverride>
+    <w:lvlOverride w:ilvl="8">
+      <w:startOverride w:val="1"/>
+    </w:lvlOverride>
+  </w:num>
+  <w:num w:numId="47">
+    <w:abstractNumId w:val="3"/>
+    <w:lvlOverride w:ilvl="0">
+      <w:startOverride w:val="1"/>
+    </w:lvlOverride>
+    <w:lvlOverride w:ilvl="1">
+      <w:startOverride w:val="1"/>
+    </w:lvlOverride>
+    <w:lvlOverride w:ilvl="2">
+      <w:startOverride w:val="1"/>
+    </w:lvlOverride>
+    <w:lvlOverride w:ilvl="3">
+      <w:startOverride w:val="1"/>
+    </w:lvlOverride>
+    <w:lvlOverride w:ilvl="4">
+      <w:startOverride w:val="1"/>
+    </w:lvlOverride>
+    <w:lvlOverride w:ilvl="5">
+      <w:startOverride w:val="1"/>
+    </w:lvlOverride>
+    <w:lvlOverride w:ilvl="6">
+      <w:startOverride w:val="1"/>
+    </w:lvlOverride>
+    <w:lvlOverride w:ilvl="7">
+      <w:startOverride w:val="1"/>
+    </w:lvlOverride>
+    <w:lvlOverride w:ilvl="8">
+      <w:startOverride w:val="1"/>
+    </w:lvlOverride>
+  </w:num>
+  <w:num w:numId="48">
+    <w:abstractNumId w:val="3"/>
     <w:lvlOverride w:ilvl="0">
       <w:startOverride w:val="1"/>
     </w:lvlOverride>
@@ -25338,6 +26668,7 @@
   <w:style w:type="character" w:default="1" w:styleId="a0">
     <w:name w:val="Default Paragraph Font"/>
     <w:uiPriority w:val="1"/>
+    <w:semiHidden/>
     <w:unhideWhenUsed/>
   </w:style>
   <w:style w:type="table" w:default="1" w:styleId="a1">
@@ -26136,7 +27467,7 @@
 </file>
 
 <file path=customXml/itemProps1.xml><?xml version="1.0" encoding="utf-8"?>
-<ds:datastoreItem xmlns:ds="http://schemas.openxmlformats.org/officeDocument/2006/customXml" ds:itemID="{9DC69AD4-ADF9-477B-9137-E041712B2873}">
+<ds:datastoreItem xmlns:ds="http://schemas.openxmlformats.org/officeDocument/2006/customXml" ds:itemID="{A8AB549C-CE3C-4655-A0F2-977D98C4EFC2}">
   <ds:schemaRefs>
     <ds:schemaRef ds:uri="http://schemas.openxmlformats.org/officeDocument/2006/bibliography"/>
   </ds:schemaRefs>

</xml_diff>

<commit_message>
Add a *.pdf version of Programmers guide
</commit_message>
<xml_diff>
--- a/docs/Programmers guide.docx
+++ b/docs/Programmers guide.docx
@@ -35,8 +35,6 @@
               <w:pStyle w:val="Titlepage"/>
               <w:framePr w:hSpace="0" w:wrap="auto" w:vAnchor="margin" w:hAnchor="text" w:yAlign="inline"/>
             </w:pPr>
-            <w:bookmarkStart w:id="0" w:name="_GoBack"/>
-            <w:bookmarkEnd w:id="0"/>
             <w:r>
               <w:t>Squidstat</w:t>
             </w:r>
@@ -115,7 +113,7 @@
       <w:r>
         <w:fldChar w:fldCharType="separate"/>
       </w:r>
-      <w:hyperlink w:anchor="_Toc501328583" w:history="1">
+      <w:hyperlink w:anchor="_Toc501328785" w:history="1">
         <w:r>
           <w:rPr>
             <w:rStyle w:val="af2"/>
@@ -152,7 +150,7 @@
           <w:rPr>
             <w:webHidden/>
           </w:rPr>
-          <w:instrText xml:space="preserve"> PAGEREF _Toc501328583 \h </w:instrText>
+          <w:instrText xml:space="preserve"> PAGEREF _Toc501328785 \h </w:instrText>
         </w:r>
         <w:r>
           <w:rPr>
@@ -188,7 +186,7 @@
           <w:lang w:val="ru-RU" w:eastAsia="ru-RU"/>
         </w:rPr>
       </w:pPr>
-      <w:hyperlink w:anchor="_Toc501328584" w:history="1">
+      <w:hyperlink w:anchor="_Toc501328786" w:history="1">
         <w:r>
           <w:rPr>
             <w:rStyle w:val="af2"/>
@@ -225,7 +223,7 @@
           <w:rPr>
             <w:webHidden/>
           </w:rPr>
-          <w:instrText xml:space="preserve"> PAGEREF _Toc501328584 \h </w:instrText>
+          <w:instrText xml:space="preserve"> PAGEREF _Toc501328786 \h </w:instrText>
         </w:r>
         <w:r>
           <w:rPr>
@@ -261,7 +259,7 @@
           <w:lang w:val="ru-RU" w:eastAsia="ru-RU"/>
         </w:rPr>
       </w:pPr>
-      <w:hyperlink w:anchor="_Toc501328585" w:history="1">
+      <w:hyperlink w:anchor="_Toc501328787" w:history="1">
         <w:r>
           <w:rPr>
             <w:rStyle w:val="af2"/>
@@ -298,7 +296,7 @@
           <w:rPr>
             <w:webHidden/>
           </w:rPr>
-          <w:instrText xml:space="preserve"> PAGEREF _Toc501328585 \h </w:instrText>
+          <w:instrText xml:space="preserve"> PAGEREF _Toc501328787 \h </w:instrText>
         </w:r>
         <w:r>
           <w:rPr>
@@ -334,7 +332,7 @@
           <w:lang w:val="ru-RU" w:eastAsia="ru-RU"/>
         </w:rPr>
       </w:pPr>
-      <w:hyperlink w:anchor="_Toc501328586" w:history="1">
+      <w:hyperlink w:anchor="_Toc501328788" w:history="1">
         <w:r>
           <w:rPr>
             <w:rStyle w:val="af2"/>
@@ -371,7 +369,7 @@
           <w:rPr>
             <w:webHidden/>
           </w:rPr>
-          <w:instrText xml:space="preserve"> PAGEREF _Toc501328586 \h </w:instrText>
+          <w:instrText xml:space="preserve"> PAGEREF _Toc501328788 \h </w:instrText>
         </w:r>
         <w:r>
           <w:rPr>
@@ -407,7 +405,7 @@
           <w:lang w:val="ru-RU" w:eastAsia="ru-RU"/>
         </w:rPr>
       </w:pPr>
-      <w:hyperlink w:anchor="_Toc501328587" w:history="1">
+      <w:hyperlink w:anchor="_Toc501328789" w:history="1">
         <w:r>
           <w:rPr>
             <w:rStyle w:val="af2"/>
@@ -444,7 +442,7 @@
           <w:rPr>
             <w:webHidden/>
           </w:rPr>
-          <w:instrText xml:space="preserve"> PAGEREF _Toc501328587 \h </w:instrText>
+          <w:instrText xml:space="preserve"> PAGEREF _Toc501328789 \h </w:instrText>
         </w:r>
         <w:r>
           <w:rPr>
@@ -480,7 +478,7 @@
           <w:lang w:val="ru-RU" w:eastAsia="ru-RU"/>
         </w:rPr>
       </w:pPr>
-      <w:hyperlink w:anchor="_Toc501328588" w:history="1">
+      <w:hyperlink w:anchor="_Toc501328790" w:history="1">
         <w:r>
           <w:rPr>
             <w:rStyle w:val="af2"/>
@@ -517,7 +515,7 @@
           <w:rPr>
             <w:webHidden/>
           </w:rPr>
-          <w:instrText xml:space="preserve"> PAGEREF _Toc501328588 \h </w:instrText>
+          <w:instrText xml:space="preserve"> PAGEREF _Toc501328790 \h </w:instrText>
         </w:r>
         <w:r>
           <w:rPr>
@@ -553,7 +551,7 @@
           <w:lang w:val="ru-RU" w:eastAsia="ru-RU"/>
         </w:rPr>
       </w:pPr>
-      <w:hyperlink w:anchor="_Toc501328589" w:history="1">
+      <w:hyperlink w:anchor="_Toc501328791" w:history="1">
         <w:r>
           <w:rPr>
             <w:rStyle w:val="af2"/>
@@ -590,7 +588,7 @@
           <w:rPr>
             <w:webHidden/>
           </w:rPr>
-          <w:instrText xml:space="preserve"> PAGEREF _Toc501328589 \h </w:instrText>
+          <w:instrText xml:space="preserve"> PAGEREF _Toc501328791 \h </w:instrText>
         </w:r>
         <w:r>
           <w:rPr>
@@ -626,7 +624,7 @@
           <w:lang w:val="ru-RU" w:eastAsia="ru-RU"/>
         </w:rPr>
       </w:pPr>
-      <w:hyperlink w:anchor="_Toc501328590" w:history="1">
+      <w:hyperlink w:anchor="_Toc501328792" w:history="1">
         <w:r>
           <w:rPr>
             <w:rStyle w:val="af2"/>
@@ -663,7 +661,7 @@
           <w:rPr>
             <w:webHidden/>
           </w:rPr>
-          <w:instrText xml:space="preserve"> PAGEREF _Toc501328590 \h </w:instrText>
+          <w:instrText xml:space="preserve"> PAGEREF _Toc501328792 \h </w:instrText>
         </w:r>
         <w:r>
           <w:rPr>
@@ -699,7 +697,7 @@
           <w:lang w:val="ru-RU" w:eastAsia="ru-RU"/>
         </w:rPr>
       </w:pPr>
-      <w:hyperlink w:anchor="_Toc501328591" w:history="1">
+      <w:hyperlink w:anchor="_Toc501328793" w:history="1">
         <w:r>
           <w:rPr>
             <w:rStyle w:val="af2"/>
@@ -736,7 +734,7 @@
           <w:rPr>
             <w:webHidden/>
           </w:rPr>
-          <w:instrText xml:space="preserve"> PAGEREF _Toc501328591 \h </w:instrText>
+          <w:instrText xml:space="preserve"> PAGEREF _Toc501328793 \h </w:instrText>
         </w:r>
         <w:r>
           <w:rPr>
@@ -772,7 +770,7 @@
           <w:lang w:val="ru-RU" w:eastAsia="ru-RU"/>
         </w:rPr>
       </w:pPr>
-      <w:hyperlink w:anchor="_Toc501328592" w:history="1">
+      <w:hyperlink w:anchor="_Toc501328794" w:history="1">
         <w:r>
           <w:rPr>
             <w:rStyle w:val="af2"/>
@@ -809,7 +807,7 @@
           <w:rPr>
             <w:webHidden/>
           </w:rPr>
-          <w:instrText xml:space="preserve"> PAGEREF _Toc501328592 \h </w:instrText>
+          <w:instrText xml:space="preserve"> PAGEREF _Toc501328794 \h </w:instrText>
         </w:r>
         <w:r>
           <w:rPr>
@@ -845,7 +843,7 @@
           <w:lang w:val="ru-RU" w:eastAsia="ru-RU"/>
         </w:rPr>
       </w:pPr>
-      <w:hyperlink w:anchor="_Toc501328593" w:history="1">
+      <w:hyperlink w:anchor="_Toc501328795" w:history="1">
         <w:r>
           <w:rPr>
             <w:rStyle w:val="af2"/>
@@ -882,7 +880,7 @@
           <w:rPr>
             <w:webHidden/>
           </w:rPr>
-          <w:instrText xml:space="preserve"> PAGEREF _Toc501328593 \h </w:instrText>
+          <w:instrText xml:space="preserve"> PAGEREF _Toc501328795 \h </w:instrText>
         </w:r>
         <w:r>
           <w:rPr>
@@ -918,7 +916,7 @@
           <w:lang w:val="ru-RU" w:eastAsia="ru-RU"/>
         </w:rPr>
       </w:pPr>
-      <w:hyperlink w:anchor="_Toc501328594" w:history="1">
+      <w:hyperlink w:anchor="_Toc501328796" w:history="1">
         <w:r>
           <w:rPr>
             <w:rStyle w:val="af2"/>
@@ -955,7 +953,7 @@
           <w:rPr>
             <w:webHidden/>
           </w:rPr>
-          <w:instrText xml:space="preserve"> PAGEREF _Toc501328594 \h </w:instrText>
+          <w:instrText xml:space="preserve"> PAGEREF _Toc501328796 \h </w:instrText>
         </w:r>
         <w:r>
           <w:rPr>
@@ -991,7 +989,7 @@
           <w:lang w:val="ru-RU" w:eastAsia="ru-RU"/>
         </w:rPr>
       </w:pPr>
-      <w:hyperlink w:anchor="_Toc501328595" w:history="1">
+      <w:hyperlink w:anchor="_Toc501328797" w:history="1">
         <w:r>
           <w:rPr>
             <w:rStyle w:val="af2"/>
@@ -1028,7 +1026,7 @@
           <w:rPr>
             <w:webHidden/>
           </w:rPr>
-          <w:instrText xml:space="preserve"> PAGEREF _Toc501328595 \h </w:instrText>
+          <w:instrText xml:space="preserve"> PAGEREF _Toc501328797 \h </w:instrText>
         </w:r>
         <w:r>
           <w:rPr>
@@ -1064,7 +1062,7 @@
           <w:lang w:val="ru-RU" w:eastAsia="ru-RU"/>
         </w:rPr>
       </w:pPr>
-      <w:hyperlink w:anchor="_Toc501328596" w:history="1">
+      <w:hyperlink w:anchor="_Toc501328798" w:history="1">
         <w:r>
           <w:rPr>
             <w:rStyle w:val="af2"/>
@@ -1101,7 +1099,7 @@
           <w:rPr>
             <w:webHidden/>
           </w:rPr>
-          <w:instrText xml:space="preserve"> PAGEREF _Toc501328596 \h </w:instrText>
+          <w:instrText xml:space="preserve"> PAGEREF _Toc501328798 \h </w:instrText>
         </w:r>
         <w:r>
           <w:rPr>
@@ -1137,7 +1135,7 @@
           <w:lang w:val="ru-RU" w:eastAsia="ru-RU"/>
         </w:rPr>
       </w:pPr>
-      <w:hyperlink w:anchor="_Toc501328597" w:history="1">
+      <w:hyperlink w:anchor="_Toc501328799" w:history="1">
         <w:r>
           <w:rPr>
             <w:rStyle w:val="af2"/>
@@ -1174,7 +1172,7 @@
           <w:rPr>
             <w:webHidden/>
           </w:rPr>
-          <w:instrText xml:space="preserve"> PAGEREF _Toc501328597 \h </w:instrText>
+          <w:instrText xml:space="preserve"> PAGEREF _Toc501328799 \h </w:instrText>
         </w:r>
         <w:r>
           <w:rPr>
@@ -1210,7 +1208,7 @@
           <w:lang w:val="ru-RU" w:eastAsia="ru-RU"/>
         </w:rPr>
       </w:pPr>
-      <w:hyperlink w:anchor="_Toc501328598" w:history="1">
+      <w:hyperlink w:anchor="_Toc501328800" w:history="1">
         <w:r>
           <w:rPr>
             <w:rStyle w:val="af2"/>
@@ -1247,7 +1245,7 @@
           <w:rPr>
             <w:webHidden/>
           </w:rPr>
-          <w:instrText xml:space="preserve"> PAGEREF _Toc501328598 \h </w:instrText>
+          <w:instrText xml:space="preserve"> PAGEREF _Toc501328800 \h </w:instrText>
         </w:r>
         <w:r>
           <w:rPr>
@@ -1283,7 +1281,7 @@
           <w:lang w:val="ru-RU" w:eastAsia="ru-RU"/>
         </w:rPr>
       </w:pPr>
-      <w:hyperlink w:anchor="_Toc501328599" w:history="1">
+      <w:hyperlink w:anchor="_Toc501328801" w:history="1">
         <w:r>
           <w:rPr>
             <w:rStyle w:val="af2"/>
@@ -1320,7 +1318,7 @@
           <w:rPr>
             <w:webHidden/>
           </w:rPr>
-          <w:instrText xml:space="preserve"> PAGEREF _Toc501328599 \h </w:instrText>
+          <w:instrText xml:space="preserve"> PAGEREF _Toc501328801 \h </w:instrText>
         </w:r>
         <w:r>
           <w:rPr>
@@ -1356,7 +1354,7 @@
           <w:lang w:val="ru-RU" w:eastAsia="ru-RU"/>
         </w:rPr>
       </w:pPr>
-      <w:hyperlink w:anchor="_Toc501328600" w:history="1">
+      <w:hyperlink w:anchor="_Toc501328802" w:history="1">
         <w:r>
           <w:rPr>
             <w:rStyle w:val="af2"/>
@@ -1393,7 +1391,7 @@
           <w:rPr>
             <w:webHidden/>
           </w:rPr>
-          <w:instrText xml:space="preserve"> PAGEREF _Toc501328600 \h </w:instrText>
+          <w:instrText xml:space="preserve"> PAGEREF _Toc501328802 \h </w:instrText>
         </w:r>
         <w:r>
           <w:rPr>
@@ -1429,7 +1427,7 @@
           <w:lang w:val="ru-RU" w:eastAsia="ru-RU"/>
         </w:rPr>
       </w:pPr>
-      <w:hyperlink w:anchor="_Toc501328601" w:history="1">
+      <w:hyperlink w:anchor="_Toc501328803" w:history="1">
         <w:r>
           <w:rPr>
             <w:rStyle w:val="af2"/>
@@ -1466,7 +1464,7 @@
           <w:rPr>
             <w:webHidden/>
           </w:rPr>
-          <w:instrText xml:space="preserve"> PAGEREF _Toc501328601 \h </w:instrText>
+          <w:instrText xml:space="preserve"> PAGEREF _Toc501328803 \h </w:instrText>
         </w:r>
         <w:r>
           <w:rPr>
@@ -1502,7 +1500,7 @@
           <w:lang w:val="ru-RU" w:eastAsia="ru-RU"/>
         </w:rPr>
       </w:pPr>
-      <w:hyperlink w:anchor="_Toc501328602" w:history="1">
+      <w:hyperlink w:anchor="_Toc501328804" w:history="1">
         <w:r>
           <w:rPr>
             <w:rStyle w:val="af2"/>
@@ -1539,7 +1537,7 @@
           <w:rPr>
             <w:webHidden/>
           </w:rPr>
-          <w:instrText xml:space="preserve"> PAGEREF _Toc501328602 \h </w:instrText>
+          <w:instrText xml:space="preserve"> PAGEREF _Toc501328804 \h </w:instrText>
         </w:r>
         <w:r>
           <w:rPr>
@@ -1575,7 +1573,7 @@
           <w:lang w:val="ru-RU" w:eastAsia="ru-RU"/>
         </w:rPr>
       </w:pPr>
-      <w:hyperlink w:anchor="_Toc501328603" w:history="1">
+      <w:hyperlink w:anchor="_Toc501328805" w:history="1">
         <w:r>
           <w:rPr>
             <w:rStyle w:val="af2"/>
@@ -1612,7 +1610,7 @@
           <w:rPr>
             <w:webHidden/>
           </w:rPr>
-          <w:instrText xml:space="preserve"> PAGEREF _Toc501328603 \h </w:instrText>
+          <w:instrText xml:space="preserve"> PAGEREF _Toc501328805 \h </w:instrText>
         </w:r>
         <w:r>
           <w:rPr>
@@ -1648,7 +1646,7 @@
           <w:lang w:val="ru-RU" w:eastAsia="ru-RU"/>
         </w:rPr>
       </w:pPr>
-      <w:hyperlink w:anchor="_Toc501328604" w:history="1">
+      <w:hyperlink w:anchor="_Toc501328806" w:history="1">
         <w:r>
           <w:rPr>
             <w:rStyle w:val="af2"/>
@@ -1685,7 +1683,7 @@
           <w:rPr>
             <w:webHidden/>
           </w:rPr>
-          <w:instrText xml:space="preserve"> PAGEREF _Toc501328604 \h </w:instrText>
+          <w:instrText xml:space="preserve"> PAGEREF _Toc501328806 \h </w:instrText>
         </w:r>
         <w:r>
           <w:rPr>
@@ -1720,12 +1718,14 @@
         </w:rPr>
         <w:fldChar w:fldCharType="end"/>
       </w:r>
+      <w:bookmarkStart w:id="0" w:name="_GoBack"/>
+      <w:bookmarkEnd w:id="0"/>
     </w:p>
     <w:p>
       <w:pPr>
         <w:pStyle w:val="1"/>
       </w:pPr>
-      <w:bookmarkStart w:id="1" w:name="_Toc501328583"/>
+      <w:bookmarkStart w:id="1" w:name="_Toc501328785"/>
       <w:r>
         <w:lastRenderedPageBreak/>
         <w:t>Introduction</w:t>
@@ -1793,7 +1793,7 @@
       <w:pPr>
         <w:pStyle w:val="1"/>
       </w:pPr>
-      <w:bookmarkStart w:id="2" w:name="_Toc501328584"/>
+      <w:bookmarkStart w:id="2" w:name="_Toc501328786"/>
       <w:r>
         <w:lastRenderedPageBreak/>
         <w:t>General description of the structure</w:t>
@@ -2555,7 +2555,7 @@
       <w:pPr>
         <w:pStyle w:val="1"/>
       </w:pPr>
-      <w:bookmarkStart w:id="4" w:name="_Toc501328585"/>
+      <w:bookmarkStart w:id="4" w:name="_Toc501328787"/>
       <w:r>
         <w:lastRenderedPageBreak/>
         <w:t>Serial communicator</w:t>
@@ -2825,7 +2825,7 @@
         <w:pStyle w:val="1"/>
       </w:pPr>
       <w:bookmarkStart w:id="5" w:name="_Ref500025536"/>
-      <w:bookmarkStart w:id="6" w:name="_Toc501328586"/>
+      <w:bookmarkStart w:id="6" w:name="_Toc501328788"/>
       <w:r>
         <w:lastRenderedPageBreak/>
         <w:t>Instrument operator</w:t>
@@ -2894,7 +2894,7 @@
         <w:pStyle w:val="1"/>
       </w:pPr>
       <w:bookmarkStart w:id="7" w:name="_Ref500024611"/>
-      <w:bookmarkStart w:id="8" w:name="_Toc501328587"/>
+      <w:bookmarkStart w:id="8" w:name="_Toc501328789"/>
       <w:r>
         <w:lastRenderedPageBreak/>
         <w:t>Instrument enumerator</w:t>
@@ -3163,7 +3163,7 @@
       </w:pPr>
       <w:bookmarkStart w:id="9" w:name="_Ref500196795"/>
       <w:bookmarkStart w:id="10" w:name="_Ref500196801"/>
-      <w:bookmarkStart w:id="11" w:name="_Toc501328588"/>
+      <w:bookmarkStart w:id="11" w:name="_Toc501328790"/>
       <w:r>
         <w:lastRenderedPageBreak/>
         <w:t xml:space="preserve">What is </w:t>
@@ -3565,7 +3565,7 @@
         <w:pStyle w:val="1"/>
       </w:pPr>
       <w:bookmarkStart w:id="12" w:name="_Ref500074500"/>
-      <w:bookmarkStart w:id="13" w:name="_Toc501328589"/>
+      <w:bookmarkStart w:id="13" w:name="_Toc501328791"/>
       <w:r>
         <w:lastRenderedPageBreak/>
         <w:t xml:space="preserve">Workflow of </w:t>
@@ -4802,7 +4802,7 @@
       </w:pPr>
       <w:bookmarkStart w:id="17" w:name="_Ref500025180"/>
       <w:bookmarkStart w:id="18" w:name="_Ref500075017"/>
-      <w:bookmarkStart w:id="19" w:name="_Toc501328590"/>
+      <w:bookmarkStart w:id="19" w:name="_Toc501328792"/>
       <w:r>
         <w:lastRenderedPageBreak/>
         <w:t xml:space="preserve">What </w:t>
@@ -7218,7 +7218,7 @@
       <w:pPr>
         <w:pStyle w:val="1"/>
       </w:pPr>
-      <w:bookmarkStart w:id="23" w:name="_Toc501328591"/>
+      <w:bookmarkStart w:id="23" w:name="_Toc501328793"/>
       <w:r>
         <w:lastRenderedPageBreak/>
         <w:t>Workflow of a custom experiment</w:t>
@@ -7327,7 +7327,7 @@
         <w:pStyle w:val="1"/>
       </w:pPr>
       <w:bookmarkStart w:id="24" w:name="_Ref500075025"/>
-      <w:bookmarkStart w:id="25" w:name="_Toc501328592"/>
+      <w:bookmarkStart w:id="25" w:name="_Toc501328794"/>
       <w:r>
         <w:lastRenderedPageBreak/>
         <w:t>What is a manual experiment</w:t>
@@ -7893,7 +7893,7 @@
       <w:pPr>
         <w:pStyle w:val="1"/>
       </w:pPr>
-      <w:bookmarkStart w:id="27" w:name="_Toc501328593"/>
+      <w:bookmarkStart w:id="27" w:name="_Toc501328795"/>
       <w:r>
         <w:lastRenderedPageBreak/>
         <w:t>Workflow of a manual experiment</w:t>
@@ -8222,7 +8222,7 @@
       </w:pPr>
       <w:bookmarkStart w:id="28" w:name="_Ref500025110"/>
       <w:bookmarkStart w:id="29" w:name="_Ref500075622"/>
-      <w:bookmarkStart w:id="30" w:name="_Toc501328594"/>
+      <w:bookmarkStart w:id="30" w:name="_Toc501328796"/>
       <w:r>
         <w:lastRenderedPageBreak/>
         <w:t>Experiment plugin creation</w:t>
@@ -10881,7 +10881,7 @@
         <w:pStyle w:val="1"/>
       </w:pPr>
       <w:bookmarkStart w:id="35" w:name="_Ref500025153"/>
-      <w:bookmarkStart w:id="36" w:name="_Toc501328595"/>
+      <w:bookmarkStart w:id="36" w:name="_Toc501328797"/>
       <w:r>
         <w:lastRenderedPageBreak/>
         <w:t>Builder element plugin creation</w:t>
@@ -13037,7 +13037,7 @@
       <w:pPr>
         <w:pStyle w:val="1"/>
       </w:pPr>
-      <w:bookmarkStart w:id="40" w:name="_Toc501328596"/>
+      <w:bookmarkStart w:id="40" w:name="_Toc501328798"/>
       <w:r>
         <w:lastRenderedPageBreak/>
         <w:t xml:space="preserve">How does the </w:t>
@@ -15381,7 +15381,7 @@
         <w:pStyle w:val="1"/>
       </w:pPr>
       <w:bookmarkStart w:id="43" w:name="_Ref500196921"/>
-      <w:bookmarkStart w:id="44" w:name="_Toc501328597"/>
+      <w:bookmarkStart w:id="44" w:name="_Toc501328799"/>
       <w:r>
         <w:lastRenderedPageBreak/>
         <w:t>How does the "</w:t>
@@ -17711,7 +17711,7 @@
       <w:pPr>
         <w:pStyle w:val="1"/>
       </w:pPr>
-      <w:bookmarkStart w:id="49" w:name="_Toc501328598"/>
+      <w:bookmarkStart w:id="49" w:name="_Toc501328800"/>
       <w:r>
         <w:lastRenderedPageBreak/>
         <w:t>How does the "</w:t>
@@ -18834,7 +18834,7 @@
         <w:pStyle w:val="1"/>
       </w:pPr>
       <w:bookmarkStart w:id="50" w:name="_Ref501251859"/>
-      <w:bookmarkStart w:id="51" w:name="_Toc501328599"/>
+      <w:bookmarkStart w:id="51" w:name="_Toc501328801"/>
       <w:r>
         <w:lastRenderedPageBreak/>
         <w:t>How does the "</w:t>
@@ -22400,7 +22400,7 @@
       <w:pPr>
         <w:pStyle w:val="1"/>
       </w:pPr>
-      <w:bookmarkStart w:id="55" w:name="_Toc501328600"/>
+      <w:bookmarkStart w:id="55" w:name="_Toc501328802"/>
       <w:r>
         <w:lastRenderedPageBreak/>
         <w:t>How does the "Channel Status</w:t>
@@ -22473,7 +22473,7 @@
       <w:r>
         <w:rPr>
           <w:noProof/>
-          <w:lang w:val="en-US" w:eastAsia="ru-RU"/>
+          <w:lang w:eastAsia="ru-RU"/>
         </w:rPr>
         <w:t>21</w:t>
       </w:r>
@@ -22659,7 +22659,7 @@
       <w:pPr>
         <w:pStyle w:val="1"/>
       </w:pPr>
-      <w:bookmarkStart w:id="57" w:name="_Toc501328601"/>
+      <w:bookmarkStart w:id="57" w:name="_Toc501328803"/>
       <w:r>
         <w:lastRenderedPageBreak/>
         <w:t>How doe</w:t>
@@ -22726,7 +22726,7 @@
       <w:r>
         <w:rPr>
           <w:noProof/>
-          <w:lang w:val="en-US" w:eastAsia="ru-RU"/>
+          <w:lang w:eastAsia="ru-RU"/>
         </w:rPr>
         <w:t>22</w:t>
       </w:r>
@@ -23086,7 +23086,7 @@
       <w:pPr>
         <w:pStyle w:val="1"/>
       </w:pPr>
-      <w:bookmarkStart w:id="59" w:name="_Toc501328602"/>
+      <w:bookmarkStart w:id="59" w:name="_Toc501328804"/>
       <w:r>
         <w:lastRenderedPageBreak/>
         <w:t>How does the</w:t>
@@ -23150,7 +23150,7 @@
       <w:r>
         <w:rPr>
           <w:noProof/>
-          <w:lang w:val="en-US" w:eastAsia="ru-RU"/>
+          <w:lang w:eastAsia="ru-RU"/>
         </w:rPr>
         <w:t>23</w:t>
       </w:r>
@@ -23345,7 +23345,7 @@
       <w:pPr>
         <w:pStyle w:val="1"/>
       </w:pPr>
-      <w:bookmarkStart w:id="61" w:name="_Toc501328603"/>
+      <w:bookmarkStart w:id="61" w:name="_Toc501328805"/>
       <w:r>
         <w:lastRenderedPageBreak/>
         <w:t>How to extend the firmware updater</w:t>
@@ -23859,7 +23859,7 @@
       <w:pPr>
         <w:pStyle w:val="1"/>
       </w:pPr>
-      <w:bookmarkStart w:id="62" w:name="_Toc501328604"/>
+      <w:bookmarkStart w:id="62" w:name="_Toc501328806"/>
       <w:r>
         <w:lastRenderedPageBreak/>
         <w:t>QSS tips and hints</w:t>
@@ -24141,7 +24141,7 @@
           <w:rPr>
             <w:noProof/>
           </w:rPr>
-          <w:t>2</w:t>
+          <w:t>4</w:t>
         </w:r>
         <w:r>
           <w:fldChar w:fldCharType="end"/>
@@ -27467,7 +27467,7 @@
 </file>
 
 <file path=customXml/itemProps1.xml><?xml version="1.0" encoding="utf-8"?>
-<ds:datastoreItem xmlns:ds="http://schemas.openxmlformats.org/officeDocument/2006/customXml" ds:itemID="{A8AB549C-CE3C-4655-A0F2-977D98C4EFC2}">
+<ds:datastoreItem xmlns:ds="http://schemas.openxmlformats.org/officeDocument/2006/customXml" ds:itemID="{4BA6916F-5935-43B2-9AE2-A85D3872C2FA}">
   <ds:schemaRefs>
     <ds:schemaRef ds:uri="http://schemas.openxmlformats.org/officeDocument/2006/bibliography"/>
   </ds:schemaRefs>

</xml_diff>